<commit_message>
finished first draft of background section
</commit_message>
<xml_diff>
--- a/Leadsheet Arrangement Using Deep Learning.docx
+++ b/Leadsheet Arrangement Using Deep Learning.docx
@@ -67,13 +67,10 @@
         <w:t xml:space="preserve">Lead Sheet Arrangement </w:t>
       </w:r>
       <w:r>
-        <w:t>via a</w:t>
-      </w:r>
-      <w:r>
-        <w:t xml:space="preserve"> Conditional</w:t>
-      </w:r>
-      <w:r>
-        <w:t xml:space="preserve"> Generative Adversarial Network</w:t>
+        <w:t>via</w:t>
+      </w:r>
+      <w:r>
+        <w:t xml:space="preserve"> deep learning</w:t>
       </w:r>
     </w:p>
     <w:p>
@@ -486,11 +483,6 @@
         <w:t>(6600 words):</w:t>
       </w:r>
     </w:p>
-    <w:p>
-      <w:r>
-        <w:t>3. Data</w:t>
-      </w:r>
-    </w:p>
     <w:p/>
     <w:p>
       <w:r>
@@ -554,6 +546,12 @@
     <w:p>
       <w:r>
         <w:t>5.3. Arrangements</w:t>
+      </w:r>
+    </w:p>
+    <w:p/>
+    <w:p>
+      <w:r>
+        <w:t>5.4. complete system</w:t>
       </w:r>
     </w:p>
     <w:p/>
@@ -617,7 +615,6 @@
           <w:sz w:val="32"/>
           <w:szCs w:val="32"/>
         </w:rPr>
-        <w:lastRenderedPageBreak/>
         <w:t>1. Introduction</w:t>
       </w:r>
     </w:p>
@@ -681,7 +678,10 @@
         <w:t xml:space="preserve">piano </w:t>
       </w:r>
       <w:r>
-        <w:t>lead sheet.</w:t>
+        <w:t>lead sheet</w:t>
+      </w:r>
+      <w:r>
+        <w:t>.</w:t>
       </w:r>
     </w:p>
     <w:p>
@@ -721,9 +721,9 @@
           <w:noProof/>
         </w:rPr>
         <w:drawing>
-          <wp:inline distT="0" distB="0" distL="0" distR="0" wp14:anchorId="550DC25F" wp14:editId="0C75BAA5">
-            <wp:extent cx="4504765" cy="1251712"/>
-            <wp:effectExtent l="0" t="0" r="3810" b="5715"/>
+          <wp:inline distT="0" distB="0" distL="0" distR="0" wp14:anchorId="550DC25F" wp14:editId="7DED9DF8">
+            <wp:extent cx="4507200" cy="1252389"/>
+            <wp:effectExtent l="0" t="0" r="1905" b="5080"/>
             <wp:docPr id="9" name="Picture 9" descr="A black and white photo of a piano&#10;&#10;Description automatically generated with low confidence"/>
             <wp:cNvGraphicFramePr>
               <a:graphicFrameLocks xmlns:a="http://schemas.openxmlformats.org/drawingml/2006/main" noChangeAspect="1"/>
@@ -750,7 +750,7 @@
                   <pic:spPr>
                     <a:xfrm>
                       <a:off x="0" y="0"/>
-                      <a:ext cx="4608143" cy="1280437"/>
+                      <a:ext cx="4507200" cy="1252389"/>
                     </a:xfrm>
                     <a:prstGeom prst="rect">
                       <a:avLst/>
@@ -766,6 +766,12 @@
     <w:p>
       <w:r>
         <w:t>Figure 1. The first 4 bars of the lead sheet for the song Over the Rainbow by Errol Garner</w:t>
+      </w:r>
+      <w:r>
+        <w:t>. The m</w:t>
+      </w:r>
+      <w:r>
+        <w:t>elody is represented as western notation, and the chord types are indicated by the chord symbols above.</w:t>
       </w:r>
     </w:p>
     <w:p/>
@@ -831,7 +837,13 @@
         <w:t xml:space="preserve">Lead sheet arrangement of the first bar from figure 1. </w:t>
       </w:r>
       <w:r>
-        <w:t xml:space="preserve">From left to right, a C chord symbol is </w:t>
+        <w:t>From left to right, a C chord symbol</w:t>
+      </w:r>
+      <w:r>
+        <w:t xml:space="preserve"> (shown in red)</w:t>
+      </w:r>
+      <w:r>
+        <w:t xml:space="preserve"> is </w:t>
       </w:r>
       <w:r>
         <w:t xml:space="preserve">first </w:t>
@@ -893,7 +905,11 @@
         <w:t xml:space="preserve"> that perform the harmonic element of lead sheet arrangement</w:t>
       </w:r>
       <w:r>
-        <w:t xml:space="preserve">, however they are reliant on simple selection </w:t>
+        <w:t xml:space="preserve">, however they are reliant on </w:t>
+      </w:r>
+      <w:r>
+        <w:lastRenderedPageBreak/>
+        <w:t xml:space="preserve">simple selection </w:t>
       </w:r>
       <w:r>
         <w:t xml:space="preserve">algorithms and </w:t>
@@ -920,11 +936,7 @@
         <w:t xml:space="preserve"> however</w:t>
       </w:r>
       <w:r>
-        <w:t xml:space="preserve"> no applications that attempt </w:t>
-      </w:r>
-      <w:r>
-        <w:lastRenderedPageBreak/>
-        <w:t>to perform the rhythmic subtask of lead sheet arrangement</w:t>
+        <w:t xml:space="preserve"> no applications that attempt to perform the rhythmic subtask of lead sheet arrangement</w:t>
       </w:r>
       <w:r>
         <w:t>, arguably</w:t>
@@ -979,7 +991,13 @@
         <w:ind w:firstLine="720"/>
       </w:pPr>
       <w:r>
-        <w:t>Although there is limited research on the task of music arrangement, the task of musical generation has seen a large amount of attention (citation). This literature is valuable to this project, as arrangement can be defined as a subtask of generation. Surveying an evaluating recent music generation research can greatly contribute to the direction of this project. Especially in regard to gaining an insight into which deep learning algorithms have been successful in the task of music generation, and thus arrangement.</w:t>
+        <w:t xml:space="preserve">Although there is limited research on the task of music arrangement, the task of musical generation has seen a large amount of attention (citation). This literature is valuable to this project, as arrangement can be defined as a subtask of generation. Surveying an evaluating recent music generation research can greatly contribute to the direction of this project. Especially in regard to gaining an insight into which deep learning </w:t>
+      </w:r>
+      <w:r>
+        <w:t xml:space="preserve">models would be most effective for this project. </w:t>
+      </w:r>
+      <w:r>
+        <w:t>Section 2.x surveys music generation literature in search of effective deep learning algorithms.</w:t>
       </w:r>
     </w:p>
     <w:p>
@@ -1091,12 +1109,9 @@
     </w:p>
     <w:p>
       <w:r>
+        <w:lastRenderedPageBreak/>
         <w:tab/>
-        <w:t xml:space="preserve">The focus of this project is to create a lead sheet arrangement system that will take a lead sheet as input and output an arrangement. The system will also be intended to provide a framework for others to employ and use in order to advance the field of research. The </w:t>
-      </w:r>
-      <w:r>
-        <w:lastRenderedPageBreak/>
-        <w:t xml:space="preserve">system will be limited in that it will only address the harmonic element of the process, </w:t>
+        <w:t xml:space="preserve">The focus of this project is to create a lead sheet arrangement system that will take a lead sheet as input and output an arrangement. The system will also be intended to provide a framework for others to employ and use in order to advance the field of research. The system will be limited in that it will only address the harmonic element of the process, </w:t>
       </w:r>
       <w:proofErr w:type="spellStart"/>
       <w:r>
@@ -1347,6 +1362,7 @@
           <w:b/>
           <w:bCs/>
         </w:rPr>
+        <w:lastRenderedPageBreak/>
         <w:t>Chapter 2</w:t>
       </w:r>
       <w:r>
@@ -1402,7 +1418,6 @@
           <w:b/>
           <w:bCs/>
         </w:rPr>
-        <w:lastRenderedPageBreak/>
         <w:t xml:space="preserve">Chapter 4 </w:t>
       </w:r>
       <w:r>
@@ -1500,6 +1515,7 @@
           <w:sz w:val="32"/>
           <w:szCs w:val="32"/>
         </w:rPr>
+        <w:lastRenderedPageBreak/>
         <w:t>2. Background Research</w:t>
       </w:r>
     </w:p>
@@ -1534,7 +1550,6 @@
         <w:t xml:space="preserve">The initial motivations for this project were to make a meaningful and novel contribution to the jazz piano community within the context of a computer science project. </w:t>
       </w:r>
       <w:r>
-        <w:lastRenderedPageBreak/>
         <w:t xml:space="preserve">As a keen jazz pianist with a classically trained background, the task of lead sheet arrangement has always been a challenge. In order to make an arrangement sound good, a large amount of knowledge and experience in voicing chords is required. A system that could generate chord voicings that were indistinguishable from the voicings of renowned pianists such as Bud Powell, Bill Evans, or Herbie Hancock would remove the barrier for entry to </w:t>
       </w:r>
       <w:r>
@@ -1566,9 +1581,776 @@
     <w:p>
       <w:pPr>
         <w:rPr>
+          <w:sz w:val="28"/>
+          <w:szCs w:val="28"/>
+        </w:rPr>
+      </w:pPr>
+      <w:r>
+        <w:rPr>
+          <w:sz w:val="28"/>
+          <w:szCs w:val="28"/>
+        </w:rPr>
+        <w:t>2.2</w:t>
+      </w:r>
+      <w:r>
+        <w:rPr>
+          <w:sz w:val="28"/>
+          <w:szCs w:val="28"/>
+        </w:rPr>
+        <w:t xml:space="preserve"> Searching for an effective deep learning model</w:t>
+      </w:r>
+    </w:p>
+    <w:p>
+      <w:r>
+        <w:rPr>
           <w:sz w:val="32"/>
           <w:szCs w:val="32"/>
         </w:rPr>
+        <w:tab/>
+      </w:r>
+      <w:r>
+        <w:t xml:space="preserve">As mentioned in the introduction, there is a limited amount of previous research on the task of lead sheet arrangement using deep learning. </w:t>
+      </w:r>
+      <w:r>
+        <w:t>However,</w:t>
+      </w:r>
+      <w:r>
+        <w:t xml:space="preserve"> as arrangement is a subtask of generation, research on music generation is also highly relevant to this project. In this subsection, lead sheet arrangement research and music generation literature will be surveyed </w:t>
+      </w:r>
+      <w:r>
+        <w:t xml:space="preserve">in order to assess the capabilities of current research and see how effective their models are in the task of arrangement. In doing this research, the aim is to both find </w:t>
+      </w:r>
+      <w:r>
+        <w:t>pre-existing</w:t>
+      </w:r>
+      <w:r>
+        <w:t xml:space="preserve"> models that can be adapted to fit the needs of this project, as well as use the designs and results of existing models to guide the design within this project of a partially novel deep learning that can accomplish the task of lead sheet arrangement.</w:t>
+      </w:r>
+    </w:p>
+    <w:p>
+      <w:r>
+        <w:tab/>
+        <w:t xml:space="preserve">In order to </w:t>
+      </w:r>
+      <w:r>
+        <w:t>thoroughly</w:t>
+      </w:r>
+      <w:r>
+        <w:t xml:space="preserve"> survey the landscape of arrangement and generation, a full scrape of the field was conducted, which were then filtered and reduced into a list of 35 research papers. </w:t>
+      </w:r>
+      <w:r>
+        <w:t>Meta information was manually extracted from each paper, such as the deep learning models used, datasets used, and whether the models were publicly available. This table can be found at APPENDIX X.</w:t>
+      </w:r>
+    </w:p>
+    <w:p>
+      <w:r>
+        <w:tab/>
+        <w:t>The first paper of note was titled ‘</w:t>
+      </w:r>
+      <w:r>
+        <w:t>Lead Sheet Generation and Arrangement by</w:t>
+      </w:r>
+      <w:r>
+        <w:t xml:space="preserve"> </w:t>
+      </w:r>
+      <w:r>
+        <w:t>Conditional Generative Adversarial Network</w:t>
+      </w:r>
+      <w:r>
+        <w:t>’. In this project, the authors were able to generate lead sheets, and then arrange them both harmonically and rhythmically. As the title suggests, the model used was a conditional generative adversarial network or C-GAN. The results of the paper demonstrated that this model is effective in the task of harmonic arrangement, as it was able to generate convincing chord voicings when given chord symbols.</w:t>
+      </w:r>
+    </w:p>
+    <w:p>
+      <w:r>
+        <w:tab/>
+        <w:t xml:space="preserve">One major limitation of this model however was that it could only generate simple chords, </w:t>
+      </w:r>
+      <w:r>
+        <w:t>i.e.,</w:t>
+      </w:r>
+      <w:r>
+        <w:t xml:space="preserve"> </w:t>
+      </w:r>
+      <w:proofErr w:type="gramStart"/>
+      <w:r>
+        <w:t>major</w:t>
+      </w:r>
+      <w:proofErr w:type="gramEnd"/>
+      <w:r>
+        <w:t xml:space="preserve"> or minor. It was not capable of more complex jazz chords, due to the fact that it was trained on pop songs. </w:t>
+      </w:r>
+    </w:p>
+    <w:p>
+      <w:r>
+        <w:tab/>
+        <w:t xml:space="preserve">Despite the limitations of this research, the results were promising. The model was available on GitHub, </w:t>
+      </w:r>
+      <w:r>
+        <w:t>however,</w:t>
+      </w:r>
+      <w:r>
+        <w:t xml:space="preserve"> attempts to get it running failed as the list of dependencies was incomplete, and some versions of those dependencies were unavailable. Contact was attempted with the authors; </w:t>
+      </w:r>
+      <w:r>
+        <w:t>however,</w:t>
+      </w:r>
+      <w:r>
+        <w:t xml:space="preserve"> no response was received.</w:t>
+      </w:r>
+    </w:p>
+    <w:p>
+      <w:r>
+        <w:tab/>
+        <w:t>This paper was very useful to this project, as it brought to our attention a deep learning model that was capable of the task of lead sheet arrangement.</w:t>
+      </w:r>
+    </w:p>
+    <w:p>
+      <w:r>
+        <w:lastRenderedPageBreak/>
+        <w:tab/>
+        <w:t>A further 3 papers were evaluated in which the authors used either generative adversarial networks (GAN’s) or C-GAN’s in the task of music generation (</w:t>
+      </w:r>
+      <w:r>
+        <w:t>Dong et al.,</w:t>
+      </w:r>
+      <w:r>
+        <w:t xml:space="preserve"> 20</w:t>
+      </w:r>
+      <w:r>
+        <w:t>17; Yang et al., 2017, Liu et al., 2018). Each model was able to generate novel instances of music that were indistinguishable from the training dataset.</w:t>
+      </w:r>
+    </w:p>
+    <w:p>
+      <w:pPr>
+        <w:rPr>
+          <w:rFonts w:cs="Times New Roman (Body CS)"/>
+        </w:rPr>
+      </w:pPr>
+      <w:r>
+        <w:tab/>
+        <w:t>The second paper of note was titled ‘</w:t>
+      </w:r>
+      <w:r>
+        <w:rPr>
+          <w:rFonts w:cs="Times New Roman (Body CS)"/>
+        </w:rPr>
+        <w:t>Chord Jazzification: Learning Jazz Interpretations of Chord Symbols</w:t>
+      </w:r>
+      <w:r>
+        <w:rPr>
+          <w:rFonts w:cs="Times New Roman (Body CS)"/>
+        </w:rPr>
+        <w:t>’. Although this paper made no mention of the lead sheet, the model presented was able to take as input a sequence of chord symbols and output a series of chord voicings to represent those symbols, which is fundamentally the same task as harmonic lead sheet arrangement.</w:t>
+      </w:r>
+    </w:p>
+    <w:p>
+      <w:pPr>
+        <w:rPr>
+          <w:rFonts w:cs="Times New Roman (Body CS)"/>
+        </w:rPr>
+      </w:pPr>
+      <w:r>
+        <w:rPr>
+          <w:rFonts w:cs="Times New Roman (Body CS)"/>
+        </w:rPr>
+        <w:tab/>
+        <w:t xml:space="preserve">The </w:t>
+      </w:r>
+      <w:r>
+        <w:rPr>
+          <w:rFonts w:cs="Times New Roman (Body CS)"/>
+        </w:rPr>
+        <w:t xml:space="preserve">main insight </w:t>
+      </w:r>
+      <w:r>
+        <w:rPr>
+          <w:rFonts w:cs="Times New Roman (Body CS)"/>
+        </w:rPr>
+        <w:t>gained from this paper was the way in which the chord symbols and chord notes were encoded. The authors presented an effective way on encoding chord symbols as numerical labels. This approach provided a useful framework for which this research project could both gather and represent its own data, of which the details are presented in section 3, 4.1 and 4.2.</w:t>
+      </w:r>
+    </w:p>
+    <w:p>
+      <w:pPr>
+        <w:rPr>
+          <w:rFonts w:cs="Times New Roman (Body CS)"/>
+        </w:rPr>
+      </w:pPr>
+      <w:r>
+        <w:rPr>
+          <w:rFonts w:cs="Times New Roman (Body CS)"/>
+        </w:rPr>
+        <w:tab/>
+      </w:r>
+      <w:r>
+        <w:rPr>
+          <w:rFonts w:cs="Times New Roman (Body CS)"/>
+        </w:rPr>
+        <w:t xml:space="preserve">The model used to generate the chords </w:t>
+      </w:r>
+      <w:r>
+        <w:rPr>
+          <w:rFonts w:cs="Times New Roman (Body CS)"/>
+        </w:rPr>
+        <w:t xml:space="preserve">sequences </w:t>
+      </w:r>
+      <w:r>
+        <w:rPr>
+          <w:rFonts w:cs="Times New Roman (Body CS)"/>
+        </w:rPr>
+        <w:t xml:space="preserve">were variations of </w:t>
+      </w:r>
+      <w:r>
+        <w:rPr>
+          <w:rFonts w:cs="Times New Roman (Body CS)"/>
+        </w:rPr>
+        <w:t>recurrent neural networks (RNN’s).</w:t>
+      </w:r>
+      <w:r>
+        <w:rPr>
+          <w:rFonts w:cs="Times New Roman (Body CS)"/>
+        </w:rPr>
+        <w:t xml:space="preserve"> The reason this network was used is that it excels at generating sequential data in which each individual data instance is dependent on the instance generated before it.</w:t>
+      </w:r>
+      <w:r>
+        <w:rPr>
+          <w:rFonts w:cs="Times New Roman (Body CS)"/>
+        </w:rPr>
+        <w:t xml:space="preserve"> This type of model would be highly effective in this project aim of harmonic lead sheet arrangement, as it both generates individual chord voicings as well as ensures </w:t>
+      </w:r>
+      <w:r>
+        <w:rPr>
+          <w:rFonts w:cs="Times New Roman (Body CS)"/>
+        </w:rPr>
+        <w:t xml:space="preserve">that </w:t>
+      </w:r>
+      <w:r>
+        <w:rPr>
+          <w:rFonts w:cs="Times New Roman (Body CS)"/>
+        </w:rPr>
+        <w:t xml:space="preserve">they are in some way meaningfully connected </w:t>
+      </w:r>
+      <w:r>
+        <w:rPr>
+          <w:rFonts w:cs="Times New Roman (Body CS)"/>
+        </w:rPr>
+        <w:t>as a</w:t>
+      </w:r>
+      <w:r>
+        <w:rPr>
+          <w:rFonts w:cs="Times New Roman (Body CS)"/>
+        </w:rPr>
+        <w:t xml:space="preserve"> sequence.</w:t>
+      </w:r>
+    </w:p>
+    <w:p>
+      <w:pPr>
+        <w:rPr>
+          <w:rFonts w:cs="Times New Roman (Body CS)"/>
+        </w:rPr>
+      </w:pPr>
+      <w:r>
+        <w:rPr>
+          <w:rFonts w:cs="Times New Roman (Body CS)"/>
+        </w:rPr>
+        <w:tab/>
+        <w:t xml:space="preserve">The one major limitation of the network was that the chord voicing sequences it generated were limited to a maximum of 8 bars in length, which is far less than a jazz piano lead sheet. </w:t>
+      </w:r>
+      <w:r>
+        <w:rPr>
+          <w:rFonts w:cs="Times New Roman (Body CS)"/>
+        </w:rPr>
+        <w:t xml:space="preserve">The source code for this model was available on </w:t>
+      </w:r>
+      <w:proofErr w:type="gramStart"/>
+      <w:r>
+        <w:rPr>
+          <w:rFonts w:cs="Times New Roman (Body CS)"/>
+        </w:rPr>
+        <w:t>GitHub, and</w:t>
+      </w:r>
+      <w:proofErr w:type="gramEnd"/>
+      <w:r>
+        <w:rPr>
+          <w:rFonts w:cs="Times New Roman (Body CS)"/>
+        </w:rPr>
+        <w:t xml:space="preserve"> was downloaded and in order to investigate further. </w:t>
+      </w:r>
+    </w:p>
+    <w:p>
+      <w:pPr>
+        <w:rPr>
+          <w:rFonts w:cs="Times New Roman (Body CS)"/>
+        </w:rPr>
+      </w:pPr>
+      <w:r>
+        <w:rPr>
+          <w:rFonts w:cs="Times New Roman (Body CS)"/>
+        </w:rPr>
+        <w:tab/>
+      </w:r>
+      <w:proofErr w:type="gramStart"/>
+      <w:r>
+        <w:rPr>
+          <w:rFonts w:cs="Times New Roman (Body CS)"/>
+        </w:rPr>
+        <w:t>After attempting to increase the length of the generated sequences, it</w:t>
+      </w:r>
+      <w:proofErr w:type="gramEnd"/>
+      <w:r>
+        <w:rPr>
+          <w:rFonts w:cs="Times New Roman (Body CS)"/>
+        </w:rPr>
+        <w:t xml:space="preserve"> was discovered that</w:t>
+      </w:r>
+      <w:r>
+        <w:rPr>
+          <w:rFonts w:cs="Times New Roman (Body CS)"/>
+        </w:rPr>
+        <w:t xml:space="preserve"> the maximum length of generated sequences </w:t>
+      </w:r>
+      <w:r>
+        <w:rPr>
+          <w:rFonts w:cs="Times New Roman (Body CS)"/>
+        </w:rPr>
+        <w:t>was limited t</w:t>
+      </w:r>
+      <w:r>
+        <w:rPr>
+          <w:rFonts w:cs="Times New Roman (Body CS)"/>
+        </w:rPr>
+        <w:t xml:space="preserve">o the length of </w:t>
+      </w:r>
+      <w:r>
+        <w:rPr>
+          <w:rFonts w:cs="Times New Roman (Body CS)"/>
+        </w:rPr>
+        <w:t xml:space="preserve">the </w:t>
+      </w:r>
+      <w:r>
+        <w:rPr>
+          <w:rFonts w:cs="Times New Roman (Body CS)"/>
+        </w:rPr>
+        <w:t>sequences used to train the model</w:t>
+      </w:r>
+      <w:r>
+        <w:rPr>
+          <w:rFonts w:cs="Times New Roman (Body CS)"/>
+        </w:rPr>
+        <w:t>. Due to a lack of data, the authors</w:t>
+      </w:r>
+      <w:r>
+        <w:rPr>
+          <w:rFonts w:cs="Times New Roman (Body CS)"/>
+        </w:rPr>
+        <w:t xml:space="preserve"> were forced to split</w:t>
+      </w:r>
+      <w:r>
+        <w:rPr>
+          <w:rFonts w:cs="Times New Roman (Body CS)"/>
+        </w:rPr>
+        <w:t xml:space="preserve"> their data into training instances of 8 bar long sequences.</w:t>
+      </w:r>
+    </w:p>
+    <w:p>
+      <w:pPr>
+        <w:rPr>
+          <w:rFonts w:cs="Times New Roman (Body CS)"/>
+        </w:rPr>
+      </w:pPr>
+      <w:r>
+        <w:rPr>
+          <w:rFonts w:cs="Times New Roman (Body CS)"/>
+        </w:rPr>
+        <w:tab/>
+      </w:r>
+      <w:r>
+        <w:rPr>
+          <w:rFonts w:cs="Times New Roman (Body CS)"/>
+        </w:rPr>
+        <w:t>This discovery suggested that RNN’s would not be suitable to the requirements of this project, as the sheer amount of data required to train them in order to output full length lead sheet arrangements would be unfeasible.</w:t>
+      </w:r>
+    </w:p>
+    <w:p>
+      <w:pPr>
+        <w:rPr>
+          <w:rFonts w:cs="Times New Roman (Body CS)"/>
+        </w:rPr>
+      </w:pPr>
+      <w:r>
+        <w:rPr>
+          <w:rFonts w:cs="Times New Roman (Body CS)"/>
+        </w:rPr>
+        <w:tab/>
+      </w:r>
+      <w:r>
+        <w:rPr>
+          <w:rFonts w:cs="Times New Roman (Body CS)"/>
+        </w:rPr>
+        <w:t xml:space="preserve">A further 7 research papers using RNN’s in the task of music generation were evaluated, confirming that the length of sequence generation was limited to the length of training sequences </w:t>
+      </w:r>
+      <w:r>
+        <w:rPr>
+          <w:rFonts w:cs="Times New Roman (Body CS)"/>
+        </w:rPr>
+        <w:t>(</w:t>
+      </w:r>
+      <w:proofErr w:type="spellStart"/>
+      <w:r>
+        <w:t>Hadjeres</w:t>
+      </w:r>
+      <w:proofErr w:type="spellEnd"/>
+      <w:r>
+        <w:t xml:space="preserve"> et al., 2017</w:t>
+      </w:r>
+      <w:r>
+        <w:t xml:space="preserve">; </w:t>
+      </w:r>
+      <w:r>
+        <w:t>Liang et al., 2019</w:t>
+      </w:r>
+      <w:r>
+        <w:t xml:space="preserve">; </w:t>
+      </w:r>
+      <w:proofErr w:type="spellStart"/>
+      <w:r>
+        <w:t>Mogren</w:t>
+      </w:r>
+      <w:proofErr w:type="spellEnd"/>
+      <w:r>
+        <w:t>, 2016</w:t>
+      </w:r>
+      <w:r>
+        <w:t xml:space="preserve">; </w:t>
+      </w:r>
+      <w:proofErr w:type="spellStart"/>
+      <w:r>
+        <w:t>Szelogowski</w:t>
+      </w:r>
+      <w:proofErr w:type="spellEnd"/>
+      <w:r>
+        <w:t xml:space="preserve"> 2021</w:t>
+      </w:r>
+      <w:r>
+        <w:t xml:space="preserve">; </w:t>
+      </w:r>
+      <w:r>
+        <w:t>Teng et al., 2017</w:t>
+      </w:r>
+      <w:r>
+        <w:t>; Zhao et al., 2020; Zhu et al., 2020;</w:t>
+      </w:r>
+      <w:r>
+        <w:t>)</w:t>
+      </w:r>
+      <w:r>
+        <w:rPr>
+          <w:rFonts w:cs="Times New Roman (Body CS)"/>
+        </w:rPr>
+        <w:t>.</w:t>
+      </w:r>
+      <w:r>
+        <w:rPr>
+          <w:rFonts w:cs="Times New Roman (Body CS)"/>
+        </w:rPr>
+        <w:t xml:space="preserve"> All of these papers can be found at APPENDIX.X</w:t>
+      </w:r>
+      <w:r>
+        <w:rPr>
+          <w:rFonts w:cs="Times New Roman (Body CS)"/>
+        </w:rPr>
+        <w:t>.</w:t>
+      </w:r>
+    </w:p>
+    <w:p>
+      <w:pPr>
+        <w:rPr>
+          <w:u w:val="single"/>
+        </w:rPr>
+      </w:pPr>
+      <w:r>
+        <w:rPr>
+          <w:rFonts w:cs="Times New Roman (Body CS)"/>
+        </w:rPr>
+        <w:tab/>
+      </w:r>
+      <w:r>
+        <w:rPr>
+          <w:rFonts w:cs="Times New Roman (Body CS)"/>
+        </w:rPr>
+        <w:t>Two further generative deep learning algorithms were highlighted in a journal titled “</w:t>
+      </w:r>
+      <w:r>
+        <w:rPr>
+          <w:rFonts w:cs="Times New Roman (Body CS)"/>
+        </w:rPr>
+        <w:t>A Comprehensive Survey on Deep Music Generation:</w:t>
+      </w:r>
+      <w:r>
+        <w:rPr>
+          <w:rFonts w:cs="Times New Roman (Body CS)"/>
+        </w:rPr>
+        <w:t xml:space="preserve"> </w:t>
+      </w:r>
+      <w:r>
+        <w:rPr>
+          <w:rFonts w:cs="Times New Roman (Body CS)"/>
+        </w:rPr>
+        <w:t>Multi-level</w:t>
+      </w:r>
+      <w:r>
+        <w:rPr>
+          <w:rFonts w:cs="Times New Roman (Body CS)"/>
+        </w:rPr>
+        <w:t xml:space="preserve"> </w:t>
+      </w:r>
+      <w:r>
+        <w:rPr>
+          <w:rFonts w:cs="Times New Roman (Body CS)"/>
+        </w:rPr>
+        <w:t>Representations, Algorithms, Evaluations, and</w:t>
+      </w:r>
+      <w:r>
+        <w:rPr>
+          <w:rFonts w:cs="Times New Roman (Body CS)"/>
+        </w:rPr>
+        <w:t xml:space="preserve"> </w:t>
+      </w:r>
+      <w:r>
+        <w:rPr>
+          <w:rFonts w:cs="Times New Roman (Body CS)"/>
+        </w:rPr>
+        <w:t>Future Directions</w:t>
+      </w:r>
+      <w:r>
+        <w:rPr>
+          <w:rFonts w:cs="Times New Roman (Body CS)"/>
+        </w:rPr>
+        <w:t>” (Ji et al., 2020). These two algorithms were Autoencoders (AE’s) and Variational Autoencoders (VAE’s).</w:t>
+      </w:r>
+      <w:r>
+        <w:rPr>
+          <w:rFonts w:cs="Times New Roman (Body CS)"/>
+        </w:rPr>
+        <w:t xml:space="preserve"> Although these algorithms showed some good results in the task of music generation, the results of three recent papers suggest that VAE’s are not as effective as GAN’s, mainly due to the fact that they do not appear to be able to learn the true posterior distribution of a given dataset</w:t>
+      </w:r>
+      <w:r>
+        <w:rPr>
+          <w:rFonts w:cs="Times New Roman (Body CS)"/>
+        </w:rPr>
+        <w:t xml:space="preserve"> (</w:t>
+      </w:r>
+      <w:proofErr w:type="spellStart"/>
+      <w:r>
+        <w:rPr>
+          <w:u w:val="single"/>
+        </w:rPr>
+        <w:t>Angioloni</w:t>
+      </w:r>
+      <w:proofErr w:type="spellEnd"/>
+      <w:r>
+        <w:rPr>
+          <w:u w:val="single"/>
+        </w:rPr>
+        <w:t xml:space="preserve"> et al., 2020; Engel et al., 2017; </w:t>
+      </w:r>
+      <w:proofErr w:type="spellStart"/>
+      <w:r>
+        <w:rPr>
+          <w:u w:val="single"/>
+        </w:rPr>
+        <w:t>Valenti</w:t>
+      </w:r>
+      <w:proofErr w:type="spellEnd"/>
+      <w:r>
+        <w:rPr>
+          <w:u w:val="single"/>
+        </w:rPr>
+        <w:t xml:space="preserve"> et al., 2020). </w:t>
+      </w:r>
+    </w:p>
+    <w:p>
+      <w:pPr>
+        <w:rPr>
+          <w:rFonts w:cs="Times New Roman (Body CS)"/>
+        </w:rPr>
+      </w:pPr>
+      <w:r>
+        <w:rPr>
+          <w:rFonts w:cs="Times New Roman (Body CS)"/>
+        </w:rPr>
+        <w:tab/>
+      </w:r>
+    </w:p>
+    <w:p>
+      <w:pPr>
+        <w:rPr>
+          <w:rFonts w:cs="Times New Roman (Body CS)"/>
+        </w:rPr>
+      </w:pPr>
+      <w:r>
+        <w:rPr>
+          <w:rFonts w:cs="Times New Roman (Body CS)"/>
+        </w:rPr>
+        <w:lastRenderedPageBreak/>
+        <w:tab/>
+        <w:t xml:space="preserve">In order to learn more about C-GAN’s and their use in generation tasks, a wider scope of literature was searched. There were two papers of note, which both used C-GAN’s to </w:t>
+      </w:r>
+      <w:r>
+        <w:rPr>
+          <w:rFonts w:cs="Times New Roman (Body CS)"/>
+        </w:rPr>
+        <w:t>perform tasks that were fundamentally the same as harmonic lead sheet generation.</w:t>
+      </w:r>
+    </w:p>
+    <w:p>
+      <w:pPr>
+        <w:rPr>
+          <w:rFonts w:cs="Times New Roman (Body CS)"/>
+        </w:rPr>
+      </w:pPr>
+      <w:r>
+        <w:rPr>
+          <w:rFonts w:cs="Times New Roman (Body CS)"/>
+        </w:rPr>
+        <w:tab/>
+        <w:t xml:space="preserve">The first paper presented the </w:t>
+      </w:r>
+      <w:r>
+        <w:rPr>
+          <w:rFonts w:cs="Times New Roman (Body CS)"/>
+          <w:i/>
+          <w:iCs/>
+        </w:rPr>
+        <w:t>Pix2Pix: image translation model</w:t>
+      </w:r>
+      <w:r>
+        <w:rPr>
+          <w:rFonts w:cs="Times New Roman (Body CS)"/>
+          <w:i/>
+          <w:iCs/>
+        </w:rPr>
+        <w:t>,</w:t>
+      </w:r>
+      <w:r>
+        <w:rPr>
+          <w:rFonts w:cs="Times New Roman (Body CS)"/>
+        </w:rPr>
+        <w:t xml:space="preserve"> which uses a C-GAN to perform a variety of image translation tasks. For example, in one instance, the model is trained to take as input a satellite image and output a google maps style image representation. Although the data type and shape differ to that of chord symbols and notes, the translation from one representation to another applies to this project, and thus the model is highly informative and applicable.</w:t>
+      </w:r>
+    </w:p>
+    <w:p>
+      <w:pPr>
+        <w:rPr>
+          <w:rFonts w:cs="Times New Roman (Body CS)"/>
+        </w:rPr>
+      </w:pPr>
+      <w:r>
+        <w:rPr>
+          <w:rFonts w:cs="Times New Roman (Body CS)"/>
+        </w:rPr>
+        <w:tab/>
+        <w:t xml:space="preserve">The second paper presented a </w:t>
+      </w:r>
+      <w:r>
+        <w:rPr>
+          <w:rFonts w:cs="Times New Roman (Body CS)"/>
+        </w:rPr>
+        <w:t>one-dimensional</w:t>
+      </w:r>
+      <w:r>
+        <w:rPr>
+          <w:rFonts w:cs="Times New Roman (Body CS)"/>
+        </w:rPr>
+        <w:t xml:space="preserve"> adaptation of the </w:t>
+      </w:r>
+      <w:r>
+        <w:rPr>
+          <w:rFonts w:cs="Times New Roman (Body CS)"/>
+          <w:i/>
+          <w:iCs/>
+        </w:rPr>
+        <w:t xml:space="preserve">Pix2Pix </w:t>
+      </w:r>
+      <w:r>
+        <w:rPr>
+          <w:rFonts w:cs="Times New Roman (Body CS)"/>
+        </w:rPr>
+        <w:t>model.</w:t>
+      </w:r>
+      <w:r>
+        <w:rPr>
+          <w:rFonts w:cs="Times New Roman (Body CS)"/>
+        </w:rPr>
+        <w:t xml:space="preserve"> This is also of significant interest to this research project, as both chord labels and chord notes are best represented as one dimensional </w:t>
+      </w:r>
+      <w:proofErr w:type="gramStart"/>
+      <w:r>
+        <w:rPr>
+          <w:rFonts w:cs="Times New Roman (Body CS)"/>
+        </w:rPr>
+        <w:t>vectors</w:t>
+      </w:r>
+      <w:proofErr w:type="gramEnd"/>
+      <w:r>
+        <w:rPr>
+          <w:rFonts w:cs="Times New Roman (Body CS)"/>
+        </w:rPr>
+        <w:t>.</w:t>
+      </w:r>
+      <w:r>
+        <w:rPr>
+          <w:rFonts w:cs="Times New Roman (Body CS)"/>
+        </w:rPr>
+        <w:t xml:space="preserve"> Although this adapted model was not openly available, the author was contacted and enthusiastically agreed to share</w:t>
+      </w:r>
+    </w:p>
+    <w:p>
+      <w:pPr>
+        <w:rPr>
+          <w:rFonts w:cs="Times New Roman (Body CS)"/>
+        </w:rPr>
+      </w:pPr>
+      <w:r>
+        <w:rPr>
+          <w:rFonts w:cs="Times New Roman (Body CS)"/>
+        </w:rPr>
+        <w:tab/>
+        <w:t>Both of the above models are used within this research project, as seen in section 4.2.</w:t>
+      </w:r>
+    </w:p>
+    <w:p>
+      <w:pPr>
+        <w:rPr>
+          <w:rFonts w:cs="Times New Roman (Body CS)"/>
+        </w:rPr>
+      </w:pPr>
+    </w:p>
+    <w:p>
+      <w:pPr>
+        <w:rPr>
+          <w:sz w:val="32"/>
+          <w:szCs w:val="32"/>
+        </w:rPr>
+      </w:pPr>
+      <w:r>
+        <w:rPr>
+          <w:rFonts w:cs="Times New Roman (Body CS)"/>
+        </w:rPr>
+        <w:tab/>
+      </w:r>
+      <w:r>
+        <w:rPr>
+          <w:rFonts w:cs="Times New Roman (Body CS)"/>
+        </w:rPr>
+        <w:t xml:space="preserve"> </w:t>
+      </w:r>
+    </w:p>
+    <w:p>
+      <w:pPr>
+        <w:rPr>
+          <w:sz w:val="32"/>
+          <w:szCs w:val="32"/>
+        </w:rPr>
       </w:pPr>
     </w:p>
     <w:p>
@@ -1590,7 +2372,7 @@
           <w:sz w:val="28"/>
           <w:szCs w:val="28"/>
         </w:rPr>
-        <w:t>2</w:t>
+        <w:t>3</w:t>
       </w:r>
       <w:r>
         <w:rPr>
@@ -1630,13 +2412,7 @@
         <w:ind w:firstLine="720"/>
       </w:pPr>
       <w:r>
-        <w:t xml:space="preserve">A GAN is made up of 2 independently functioning neural networks, a discriminator, and a generator. </w:t>
-      </w:r>
-      <w:r>
-        <w:t>(Goodfellow et al., 2014</w:t>
-      </w:r>
-      <w:r>
-        <w:t xml:space="preserve">: 3). </w:t>
+        <w:t xml:space="preserve">A GAN is made up of 2 independently functioning neural networks, a discriminator, and a generator. (Goodfellow et al., 2014: 3). </w:t>
       </w:r>
     </w:p>
     <w:p>
@@ -1686,347 +2462,389 @@
           <w:sz w:val="28"/>
           <w:szCs w:val="28"/>
         </w:rPr>
-        <w:t>2.3. Conditional Generative Adversarial Networks</w:t>
+        <w:t>2.</w:t>
       </w:r>
       <w:r>
         <w:rPr>
           <w:sz w:val="28"/>
           <w:szCs w:val="28"/>
         </w:rPr>
-        <w:t xml:space="preserve"> (C-GAN’s)</w:t>
-      </w:r>
-    </w:p>
-    <w:p>
-      <w:r>
-        <w:tab/>
-        <w:t xml:space="preserve">Conditional generative adversarial networks allow the output of GAN’s to be conditioned on a given input (citation). Extending the example from 2.2 to having a labelled dataset of faces made up of faces of men, woman, girls, and boys. When training the generator, instead of passing in a noise distribution, the labels are passed in. </w:t>
-      </w:r>
-      <w:r>
-        <w:t xml:space="preserve">In doing so, the generator is </w:t>
-      </w:r>
-      <w:proofErr w:type="gramStart"/>
-      <w:r>
-        <w:t xml:space="preserve">conditioned </w:t>
-      </w:r>
-      <w:r>
-        <w:t xml:space="preserve"> to</w:t>
-      </w:r>
-      <w:proofErr w:type="gramEnd"/>
-      <w:r>
-        <w:t xml:space="preserve"> effectively learn the distributions of each of the four labels. Thus, when generating faces using the trained network, one of the four labels could be passed </w:t>
-      </w:r>
-      <w:r>
-        <w:t>into</w:t>
-      </w:r>
-      <w:r>
-        <w:t xml:space="preserve"> the generator, resulting in a generated face of that labels distribution. </w:t>
-      </w:r>
-    </w:p>
-    <w:p>
-      <w:pPr>
-        <w:ind w:firstLine="720"/>
+        <w:t>4</w:t>
+      </w:r>
+      <w:r>
         <w:rPr>
           <w:sz w:val="28"/>
           <w:szCs w:val="28"/>
         </w:rPr>
-      </w:pPr>
-    </w:p>
-    <w:p>
-      <w:pPr>
+        <w:t>. Conditional Generative Adversarial Networks</w:t>
+      </w:r>
+      <w:r>
         <w:rPr>
           <w:sz w:val="28"/>
           <w:szCs w:val="28"/>
         </w:rPr>
-      </w:pPr>
-    </w:p>
-    <w:p>
-      <w:pPr>
+        <w:t xml:space="preserve"> (C-GAN’s)</w:t>
+      </w:r>
+    </w:p>
+    <w:p>
+      <w:r>
+        <w:tab/>
+        <w:t xml:space="preserve">Conditional generative adversarial networks allow the output of GAN’s to be conditioned on a given input (citation). Extending the example from 2.2 to having a labelled </w:t>
+      </w:r>
+      <w:r>
+        <w:lastRenderedPageBreak/>
+        <w:t xml:space="preserve">dataset of faces made up of faces of men, woman, girls, and boys. When training the generator, instead of passing in a noise distribution, the labels are passed in. </w:t>
+      </w:r>
+      <w:r>
+        <w:t xml:space="preserve">In doing so, the generator is </w:t>
+      </w:r>
+      <w:proofErr w:type="gramStart"/>
+      <w:r>
+        <w:t xml:space="preserve">conditioned </w:t>
+      </w:r>
+      <w:r>
+        <w:t xml:space="preserve"> to</w:t>
+      </w:r>
+      <w:proofErr w:type="gramEnd"/>
+      <w:r>
+        <w:t xml:space="preserve"> effectively learn the distributions of each of the four labels. Thus, when generating faces using the trained network, one of the four labels could be passed </w:t>
+      </w:r>
+      <w:r>
+        <w:t>into</w:t>
+      </w:r>
+      <w:r>
+        <w:t xml:space="preserve"> the generator, resulting in a generated face of that labels distribution. </w:t>
+      </w:r>
+    </w:p>
+    <w:p>
+      <w:pPr>
+        <w:ind w:firstLine="720"/>
         <w:rPr>
           <w:sz w:val="28"/>
           <w:szCs w:val="28"/>
         </w:rPr>
       </w:pPr>
-      <w:r>
+    </w:p>
+    <w:p>
+      <w:pPr>
         <w:rPr>
           <w:sz w:val="28"/>
           <w:szCs w:val="28"/>
         </w:rPr>
-        <w:lastRenderedPageBreak/>
-        <w:t>2.</w:t>
-      </w:r>
-      <w:r>
+      </w:pPr>
+    </w:p>
+    <w:p>
+      <w:pPr>
+        <w:rPr>
+          <w:rFonts w:cs="Times New Roman (Body CS)"/>
+        </w:rPr>
+      </w:pPr>
+    </w:p>
+    <w:p>
+      <w:pPr>
+        <w:rPr>
+          <w:rFonts w:cs="Times New Roman (Body CS)"/>
+        </w:rPr>
+      </w:pPr>
+    </w:p>
+    <w:p/>
+    <w:p/>
+    <w:p>
+      <w:pPr>
         <w:rPr>
           <w:sz w:val="28"/>
           <w:szCs w:val="28"/>
         </w:rPr>
-        <w:t>3</w:t>
-      </w:r>
+      </w:pPr>
       <w:r>
         <w:rPr>
           <w:sz w:val="28"/>
           <w:szCs w:val="28"/>
         </w:rPr>
-        <w:t>.</w:t>
+        <w:t>2.</w:t>
       </w:r>
       <w:r>
         <w:rPr>
           <w:sz w:val="28"/>
           <w:szCs w:val="28"/>
         </w:rPr>
-        <w:t xml:space="preserve"> Critical evaluation of lead sheet arrangement literature</w:t>
-      </w:r>
-    </w:p>
-    <w:p>
-      <w:pPr>
+        <w:t>5</w:t>
+      </w:r>
+      <w:r>
         <w:rPr>
           <w:sz w:val="28"/>
           <w:szCs w:val="28"/>
         </w:rPr>
-      </w:pPr>
-    </w:p>
-    <w:p>
-      <w:r>
-        <w:t xml:space="preserve">2.3.1 </w:t>
-      </w:r>
-      <w:r>
-        <w:t>Lead Sheet Generation and Arrangement by</w:t>
-      </w:r>
-      <w:r>
-        <w:t xml:space="preserve"> </w:t>
-      </w:r>
-      <w:r>
-        <w:t>Conditional Generative Adversarial Network</w:t>
-      </w:r>
-    </w:p>
-    <w:p/>
-    <w:p/>
-    <w:p>
-      <w:pPr>
+        <w:t>. Survey of available data</w:t>
+      </w:r>
+      <w:r>
         <w:rPr>
           <w:sz w:val="28"/>
           <w:szCs w:val="28"/>
         </w:rPr>
-      </w:pPr>
-    </w:p>
-    <w:p>
-      <w:pPr>
-        <w:rPr>
-          <w:rFonts w:cs="Times New Roman (Body CS)"/>
-        </w:rPr>
-      </w:pPr>
-      <w:r>
-        <w:t>2.3.2</w:t>
-      </w:r>
-      <w:r>
-        <w:t xml:space="preserve"> </w:t>
-      </w:r>
-      <w:r>
-        <w:rPr>
-          <w:rFonts w:cs="Times New Roman (Body CS)"/>
-        </w:rPr>
-        <w:t>Lead Sheet Generation and Arrangement via a Hybrid Generative Model</w:t>
-      </w:r>
-    </w:p>
-    <w:p>
-      <w:pPr>
-        <w:rPr>
-          <w:rFonts w:cs="Times New Roman (Body CS)"/>
-        </w:rPr>
-      </w:pPr>
-    </w:p>
-    <w:p>
-      <w:pPr>
-        <w:rPr>
-          <w:rFonts w:cs="Times New Roman (Body CS)"/>
-        </w:rPr>
-      </w:pPr>
-      <w:r>
-        <w:rPr>
-          <w:rFonts w:cs="Times New Roman (Body CS)"/>
-        </w:rPr>
-        <w:t>2.3.3 Chord Jazzification: Learning Jazz Interpretations of Chord Symbols</w:t>
-      </w:r>
-    </w:p>
-    <w:p>
-      <w:pPr>
-        <w:rPr>
-          <w:rFonts w:cs="Times New Roman (Body CS)"/>
-        </w:rPr>
-      </w:pPr>
-    </w:p>
-    <w:p>
-      <w:pPr>
-        <w:rPr>
-          <w:rFonts w:cs="Times New Roman (Body CS)"/>
-        </w:rPr>
-      </w:pPr>
-    </w:p>
-    <w:p>
-      <w:pPr>
-        <w:rPr>
-          <w:sz w:val="28"/>
-          <w:szCs w:val="28"/>
-        </w:rPr>
-      </w:pPr>
-    </w:p>
-    <w:p>
-      <w:pPr>
-        <w:rPr>
-          <w:sz w:val="28"/>
-          <w:szCs w:val="28"/>
-        </w:rPr>
-      </w:pPr>
-      <w:r>
-        <w:rPr>
-          <w:sz w:val="28"/>
-          <w:szCs w:val="28"/>
-        </w:rPr>
-        <w:t>2.</w:t>
-      </w:r>
-      <w:r>
-        <w:rPr>
-          <w:sz w:val="28"/>
-          <w:szCs w:val="28"/>
-        </w:rPr>
-        <w:t>4</w:t>
-      </w:r>
-      <w:r>
-        <w:rPr>
-          <w:sz w:val="28"/>
-          <w:szCs w:val="28"/>
-        </w:rPr>
-        <w:t>.</w:t>
-      </w:r>
-      <w:r>
-        <w:rPr>
-          <w:sz w:val="28"/>
-          <w:szCs w:val="28"/>
-        </w:rPr>
-        <w:t xml:space="preserve"> Critical evaluation of </w:t>
-      </w:r>
-      <w:r>
-        <w:rPr>
-          <w:sz w:val="28"/>
-          <w:szCs w:val="28"/>
-        </w:rPr>
-        <w:t>relevant</w:t>
-      </w:r>
-      <w:r>
-        <w:rPr>
-          <w:sz w:val="28"/>
-          <w:szCs w:val="28"/>
-        </w:rPr>
-        <w:t xml:space="preserve"> conditional</w:t>
-      </w:r>
-      <w:r>
-        <w:rPr>
-          <w:sz w:val="28"/>
-          <w:szCs w:val="28"/>
-        </w:rPr>
-        <w:t xml:space="preserve"> generative adversarial network</w:t>
-      </w:r>
-      <w:r>
-        <w:rPr>
-          <w:sz w:val="28"/>
-          <w:szCs w:val="28"/>
-        </w:rPr>
-        <w:t xml:space="preserve"> literature</w:t>
-      </w:r>
-    </w:p>
-    <w:p/>
-    <w:p>
-      <w:r>
-        <w:t xml:space="preserve">2.4.1 </w:t>
-      </w:r>
-      <w:r>
-        <w:t>Image-to-Image Translation with Conditional Adversarial Networks</w:t>
-      </w:r>
-    </w:p>
-    <w:p/>
-    <w:p>
-      <w:r>
-        <w:t>2.</w:t>
-      </w:r>
-      <w:r>
-        <w:t>4</w:t>
-      </w:r>
-      <w:r>
-        <w:t>.</w:t>
-      </w:r>
-      <w:r>
-        <w:t>2</w:t>
-      </w:r>
-      <w:r>
-        <w:t xml:space="preserve"> Conditional Generative Adversarial Nets</w:t>
-      </w:r>
-    </w:p>
-    <w:p/>
-    <w:p>
-      <w:r>
-        <w:t xml:space="preserve">2.4.3 </w:t>
-      </w:r>
-      <w:r>
-        <w:t>1D conditional generative adversarial network</w:t>
-      </w:r>
-      <w:r>
-        <w:t xml:space="preserve"> </w:t>
-      </w:r>
-      <w:r>
-        <w:t>for spectrum-to-spectrum translation of</w:t>
-      </w:r>
-      <w:r>
-        <w:t xml:space="preserve"> </w:t>
-      </w:r>
-      <w:r>
-        <w:t>simulated chemical reflectance signatures</w:t>
-      </w:r>
-    </w:p>
-    <w:p/>
-    <w:p/>
-    <w:p/>
-    <w:p>
-      <w:pPr>
-        <w:rPr>
-          <w:sz w:val="28"/>
-          <w:szCs w:val="28"/>
-        </w:rPr>
-      </w:pPr>
-      <w:r>
-        <w:rPr>
-          <w:sz w:val="28"/>
-          <w:szCs w:val="28"/>
-        </w:rPr>
-        <w:t>2.</w:t>
-      </w:r>
-      <w:r>
-        <w:rPr>
-          <w:sz w:val="28"/>
-          <w:szCs w:val="28"/>
-        </w:rPr>
-        <w:t>5</w:t>
-      </w:r>
-      <w:r>
-        <w:rPr>
-          <w:sz w:val="28"/>
-          <w:szCs w:val="28"/>
-        </w:rPr>
-        <w:t>. Survey of available data</w:t>
-      </w:r>
-      <w:r>
-        <w:rPr>
-          <w:sz w:val="28"/>
-          <w:szCs w:val="28"/>
-        </w:rPr>
         <w:t>sets</w:t>
       </w:r>
     </w:p>
-    <w:p/>
-    <w:p/>
-    <w:p/>
-    <w:p/>
-    <w:p/>
-    <w:p/>
-    <w:p/>
+    <w:p>
+      <w:r>
+        <w:tab/>
+      </w:r>
+    </w:p>
+    <w:p>
+      <w:r>
+        <w:tab/>
+        <w:t xml:space="preserve">Deep learning generation models require a large amount of data for training. C-GAN’s in particular require labelled data. </w:t>
+      </w:r>
+    </w:p>
+    <w:p/>
+    <w:p/>
+    <w:p/>
+    <w:p>
+      <w:pPr>
+        <w:rPr>
+          <w:sz w:val="32"/>
+          <w:szCs w:val="32"/>
+        </w:rPr>
+      </w:pPr>
+      <w:r>
+        <w:rPr>
+          <w:sz w:val="32"/>
+          <w:szCs w:val="32"/>
+        </w:rPr>
+        <w:t>3. Gathering Dataset</w:t>
+      </w:r>
+    </w:p>
+    <w:p>
+      <w:pPr>
+        <w:rPr>
+          <w:sz w:val="32"/>
+          <w:szCs w:val="32"/>
+        </w:rPr>
+      </w:pPr>
+    </w:p>
+    <w:p>
+      <w:pPr>
+        <w:rPr>
+          <w:sz w:val="32"/>
+          <w:szCs w:val="32"/>
+        </w:rPr>
+      </w:pPr>
+    </w:p>
+    <w:p>
+      <w:pPr>
+        <w:rPr>
+          <w:sz w:val="32"/>
+          <w:szCs w:val="32"/>
+        </w:rPr>
+      </w:pPr>
+      <w:r>
+        <w:rPr>
+          <w:sz w:val="32"/>
+          <w:szCs w:val="32"/>
+        </w:rPr>
+        <w:t>4.1 Chord Scraper</w:t>
+      </w:r>
+    </w:p>
+    <w:p>
+      <w:pPr>
+        <w:rPr>
+          <w:sz w:val="32"/>
+          <w:szCs w:val="32"/>
+        </w:rPr>
+      </w:pPr>
+    </w:p>
+    <w:p>
+      <w:r>
+        <w:t xml:space="preserve">In order to train a C-GAN to be able to effectively turn chord labels into jazz chord voicings, it needs to be trained on a large dataset of jazz chords. The dataset must consist of pairs of chord symbols with their chord voicing which are taken from existing jazz piano fully arranged sheet music </w:t>
+      </w:r>
+      <w:r>
+        <w:rPr>
+          <w:color w:val="FF0000"/>
+        </w:rPr>
+        <w:t>(glossary)</w:t>
+      </w:r>
+      <w:r>
+        <w:t>. Figure 3 below shows what these data pairs consist of.</w:t>
+      </w:r>
+    </w:p>
+    <w:p/>
+    <w:p/>
+    <w:p>
+      <w:r>
+        <w:rPr>
+          <w:noProof/>
+        </w:rPr>
+        <w:drawing>
+          <wp:inline distT="0" distB="0" distL="0" distR="0" wp14:anchorId="30D1F85F" wp14:editId="023231F4">
+            <wp:extent cx="4507200" cy="1683833"/>
+            <wp:effectExtent l="0" t="0" r="1905" b="5715"/>
+            <wp:docPr id="1" name="Picture 1" descr="Diagram&#10;&#10;Description automatically generated with medium confidence"/>
+            <wp:cNvGraphicFramePr>
+              <a:graphicFrameLocks xmlns:a="http://schemas.openxmlformats.org/drawingml/2006/main" noChangeAspect="1"/>
+            </wp:cNvGraphicFramePr>
+            <a:graphic xmlns:a="http://schemas.openxmlformats.org/drawingml/2006/main">
+              <a:graphicData uri="http://schemas.openxmlformats.org/drawingml/2006/picture">
+                <pic:pic xmlns:pic="http://schemas.openxmlformats.org/drawingml/2006/picture">
+                  <pic:nvPicPr>
+                    <pic:cNvPr id="1" name="Picture 1" descr="Diagram&#10;&#10;Description automatically generated with medium confidence"/>
+                    <pic:cNvPicPr/>
+                  </pic:nvPicPr>
+                  <pic:blipFill>
+                    <a:blip r:embed="rId7" cstate="print">
+                      <a:extLst>
+                        <a:ext uri="{28A0092B-C50C-407E-A947-70E740481C1C}">
+                          <a14:useLocalDpi xmlns:a14="http://schemas.microsoft.com/office/drawing/2010/main" val="0"/>
+                        </a:ext>
+                      </a:extLst>
+                    </a:blip>
+                    <a:stretch>
+                      <a:fillRect/>
+                    </a:stretch>
+                  </pic:blipFill>
+                  <pic:spPr>
+                    <a:xfrm>
+                      <a:off x="0" y="0"/>
+                      <a:ext cx="4507200" cy="1683833"/>
+                    </a:xfrm>
+                    <a:prstGeom prst="rect">
+                      <a:avLst/>
+                    </a:prstGeom>
+                  </pic:spPr>
+                </pic:pic>
+              </a:graphicData>
+            </a:graphic>
+          </wp:inline>
+        </w:drawing>
+      </w:r>
+    </w:p>
+    <w:p/>
+    <w:p>
+      <w:r>
+        <w:t>Figure 3. Showing two data pairs, with chord symbols highlighted in red, and chord voicings highlighted in blue.</w:t>
+      </w:r>
+    </w:p>
+    <w:p/>
+    <w:p>
+      <w:r>
+        <w:t>Programmatically, the above data pairs could be represented as arrays or dictionaries. For example:</w:t>
+      </w:r>
+    </w:p>
+    <w:p/>
+    <w:p>
+      <w:r>
+        <w:lastRenderedPageBreak/>
+        <w:t>[ {“label”: “C</w:t>
+      </w:r>
+      <w:r>
+        <w:t>∆</w:t>
+      </w:r>
+      <w:r>
+        <w:t>7”, “notes_in_voicing”: [“C3”, “G3”, “B3”, “E4”, “G4”]}, “label”: “A-7”, “notes_in_voicing”: [“A2”, “E3”, “G3”, “C4”, “E4”]</w:t>
+      </w:r>
+      <w:proofErr w:type="gramStart"/>
+      <w:r>
+        <w:t>} ]</w:t>
+      </w:r>
+      <w:proofErr w:type="gramEnd"/>
+    </w:p>
+    <w:p/>
+    <w:p>
+      <w:pPr>
+        <w:rPr>
+          <w:sz w:val="32"/>
+          <w:szCs w:val="32"/>
+        </w:rPr>
+      </w:pPr>
+    </w:p>
+    <w:p/>
+    <w:p>
+      <w:r>
+        <w:t xml:space="preserve">Results </w:t>
+      </w:r>
+    </w:p>
+    <w:p>
+      <w:pPr>
+        <w:rPr>
+          <w:rFonts w:cs="Times New Roman (Body CS)"/>
+        </w:rPr>
+      </w:pPr>
+      <w:r>
+        <w:rPr>
+          <w:rFonts w:cs="Times New Roman (Body CS)"/>
+        </w:rPr>
+        <w:t xml:space="preserve">This paper was published in 2008 and presents a traditional programmatic solution to the task of lead sheet arrangement. The system takes as input chord symbols, and outputs a series of notes (voicing) for each of the chord symbols. The system is preprogramed with a set of jazz harmony rules, and voices each chord based on a series of conditional statements. </w:t>
+      </w:r>
+    </w:p>
+    <w:p>
+      <w:pPr>
+        <w:rPr>
+          <w:rFonts w:cs="Times New Roman (Body CS)"/>
+        </w:rPr>
+      </w:pPr>
+      <w:r>
+        <w:rPr>
+          <w:rFonts w:cs="Times New Roman (Body CS)"/>
+        </w:rPr>
+        <w:tab/>
+        <w:t xml:space="preserve">The resulting chord voicings were compared with </w:t>
+      </w:r>
+      <w:r>
+        <w:rPr>
+          <w:rFonts w:cs="Times New Roman (Body CS)"/>
+          <w:i/>
+          <w:iCs/>
+        </w:rPr>
+        <w:t>Band in a box (BIAB)</w:t>
+      </w:r>
+      <w:r>
+        <w:rPr>
+          <w:rFonts w:cs="Times New Roman (Body CS)"/>
+        </w:rPr>
+        <w:t xml:space="preserve"> voicings in a percentual comparison test, in which the findings showed that the proposed system yielded a more preferable output.</w:t>
+      </w:r>
+    </w:p>
+    <w:p>
+      <w:pPr>
+        <w:rPr>
+          <w:rFonts w:cs="Times New Roman (Body CS)"/>
+        </w:rPr>
+      </w:pPr>
+      <w:r>
+        <w:rPr>
+          <w:rFonts w:cs="Times New Roman (Body CS)"/>
+        </w:rPr>
+        <w:tab/>
+        <w:t>Although this system does not employ the use of deep learning, its results will be a useful benchmark for which to compare the results of this dissertation research project.</w:t>
+      </w:r>
+    </w:p>
+    <w:p>
+      <w:pPr>
+        <w:rPr>
+          <w:rFonts w:cs="Times New Roman (Body CS)"/>
+        </w:rPr>
+      </w:pPr>
+      <w:r>
+        <w:rPr>
+          <w:rFonts w:cs="Times New Roman (Body CS)"/>
+        </w:rPr>
+        <w:tab/>
+        <w:t>Some of the latter parts of the system also provide an aid on how generated chords may need to be adjusted to fit with the melody of the lead sheet.</w:t>
+      </w:r>
+    </w:p>
+    <w:p>
+      <w:pPr>
+        <w:rPr>
+          <w:rFonts w:cs="Times New Roman (Body CS)"/>
+        </w:rPr>
+      </w:pPr>
+      <w:r>
+        <w:rPr>
+          <w:rFonts w:cs="Times New Roman (Body CS)"/>
+        </w:rPr>
+        <w:tab/>
+        <w:t>For example, the presented system ensures that the highest note in the generated chord does not surpass the melody note that is played alongside it.</w:t>
+      </w:r>
+    </w:p>
     <w:p/>
     <w:p/>
     <w:p/>
@@ -2083,7 +2901,7 @@
                     <pic:cNvPicPr/>
                   </pic:nvPicPr>
                   <pic:blipFill>
-                    <a:blip r:embed="rId7" cstate="print">
+                    <a:blip r:embed="rId8" cstate="print">
                       <a:extLst>
                         <a:ext uri="{28A0092B-C50C-407E-A947-70E740481C1C}">
                           <a14:useLocalDpi xmlns:a14="http://schemas.microsoft.com/office/drawing/2010/main" val="0"/>
@@ -3444,7 +4262,7 @@
         </w:rPr>
         <w:t>The formula derives from the </w:t>
       </w:r>
-      <w:hyperlink r:id="rId8" w:anchor="cross-entropy" w:history="1">
+      <w:hyperlink r:id="rId9" w:anchor="cross-entropy" w:history="1">
         <w:r>
           <w:rPr>
             <w:rFonts w:ascii="Calibri" w:eastAsia="Times New Roman" w:hAnsi="Calibri" w:cs="Calibri"/>
@@ -3476,7 +4294,7 @@
         </w:rPr>
         <w:t>(</w:t>
       </w:r>
-      <w:hyperlink r:id="rId9" w:history="1">
+      <w:hyperlink r:id="rId10" w:history="1">
         <w:r>
           <w:rPr>
             <w:rStyle w:val="Hyperlink"/>
@@ -6499,6 +7317,450 @@
           <w:u w:val="single"/>
         </w:rPr>
         <w:t>, Y., 2014. Generative adversarial nets. Advances in neural information processing systems, 27.</w:t>
+      </w:r>
+    </w:p>
+    <w:p>
+      <w:pPr>
+        <w:rPr>
+          <w:u w:val="single"/>
+        </w:rPr>
+      </w:pPr>
+    </w:p>
+    <w:p>
+      <w:pPr>
+        <w:rPr>
+          <w:u w:val="single"/>
+        </w:rPr>
+      </w:pPr>
+      <w:proofErr w:type="spellStart"/>
+      <w:r>
+        <w:rPr>
+          <w:u w:val="single"/>
+        </w:rPr>
+        <w:t>Szelogowski</w:t>
+      </w:r>
+      <w:proofErr w:type="spellEnd"/>
+      <w:r>
+        <w:rPr>
+          <w:u w:val="single"/>
+        </w:rPr>
+        <w:t xml:space="preserve">, D., 2021. Generative Deep Learning for Virtuosic Classical Music: Generative Adversarial Networks as Renowned Composers. </w:t>
+      </w:r>
+      <w:proofErr w:type="spellStart"/>
+      <w:r>
+        <w:rPr>
+          <w:u w:val="single"/>
+        </w:rPr>
+        <w:t>arXiv</w:t>
+      </w:r>
+      <w:proofErr w:type="spellEnd"/>
+      <w:r>
+        <w:rPr>
+          <w:u w:val="single"/>
+        </w:rPr>
+        <w:t xml:space="preserve"> preprint arXiv:2101.00169.</w:t>
+      </w:r>
+    </w:p>
+    <w:p>
+      <w:pPr>
+        <w:rPr>
+          <w:u w:val="single"/>
+        </w:rPr>
+      </w:pPr>
+    </w:p>
+    <w:p>
+      <w:pPr>
+        <w:rPr>
+          <w:u w:val="single"/>
+        </w:rPr>
+      </w:pPr>
+      <w:r>
+        <w:rPr>
+          <w:u w:val="single"/>
+        </w:rPr>
+        <w:t xml:space="preserve">Zhao, Y., </w:t>
+      </w:r>
+      <w:proofErr w:type="spellStart"/>
+      <w:r>
+        <w:rPr>
+          <w:u w:val="single"/>
+        </w:rPr>
+        <w:t>Qiu</w:t>
+      </w:r>
+      <w:proofErr w:type="spellEnd"/>
+      <w:r>
+        <w:rPr>
+          <w:u w:val="single"/>
+        </w:rPr>
+        <w:t xml:space="preserve">, L., Ai, W., Shi, F. and Zhu, S.C., 2020. Vertical-Horizontal Structured Attention for Generating Music with Chords. </w:t>
+      </w:r>
+      <w:proofErr w:type="spellStart"/>
+      <w:r>
+        <w:rPr>
+          <w:u w:val="single"/>
+        </w:rPr>
+        <w:t>arXiv</w:t>
+      </w:r>
+      <w:proofErr w:type="spellEnd"/>
+      <w:r>
+        <w:rPr>
+          <w:u w:val="single"/>
+        </w:rPr>
+        <w:t xml:space="preserve"> preprint arXiv:2011.09078.</w:t>
+      </w:r>
+    </w:p>
+    <w:p>
+      <w:pPr>
+        <w:rPr>
+          <w:u w:val="single"/>
+        </w:rPr>
+      </w:pPr>
+    </w:p>
+    <w:p>
+      <w:pPr>
+        <w:rPr>
+          <w:u w:val="single"/>
+        </w:rPr>
+      </w:pPr>
+      <w:proofErr w:type="spellStart"/>
+      <w:r>
+        <w:rPr>
+          <w:u w:val="single"/>
+        </w:rPr>
+        <w:t>Szelogowski</w:t>
+      </w:r>
+      <w:proofErr w:type="spellEnd"/>
+      <w:r>
+        <w:rPr>
+          <w:u w:val="single"/>
+        </w:rPr>
+        <w:t xml:space="preserve">, D., 2021. Generative Deep Learning for Virtuosic Classical Music: Generative Adversarial Networks as Renowned Composers. </w:t>
+      </w:r>
+      <w:proofErr w:type="spellStart"/>
+      <w:r>
+        <w:rPr>
+          <w:u w:val="single"/>
+        </w:rPr>
+        <w:t>arXiv</w:t>
+      </w:r>
+      <w:proofErr w:type="spellEnd"/>
+      <w:r>
+        <w:rPr>
+          <w:u w:val="single"/>
+        </w:rPr>
+        <w:t xml:space="preserve"> preprint arXiv:2101.00169.</w:t>
+      </w:r>
+    </w:p>
+    <w:p>
+      <w:pPr>
+        <w:rPr>
+          <w:u w:val="single"/>
+        </w:rPr>
+      </w:pPr>
+    </w:p>
+    <w:p>
+      <w:pPr>
+        <w:rPr>
+          <w:u w:val="single"/>
+        </w:rPr>
+      </w:pPr>
+      <w:r>
+        <w:rPr>
+          <w:u w:val="single"/>
+        </w:rPr>
+        <w:t xml:space="preserve">Dong, H.W., Hsiao, W.Y., Yang, </w:t>
+      </w:r>
+      <w:proofErr w:type="gramStart"/>
+      <w:r>
+        <w:rPr>
+          <w:u w:val="single"/>
+        </w:rPr>
+        <w:t>L.C.</w:t>
+      </w:r>
+      <w:proofErr w:type="gramEnd"/>
+      <w:r>
+        <w:rPr>
+          <w:u w:val="single"/>
+        </w:rPr>
+        <w:t xml:space="preserve"> and Yang, Y.H., 2018, April. </w:t>
+      </w:r>
+      <w:proofErr w:type="spellStart"/>
+      <w:r>
+        <w:rPr>
+          <w:u w:val="single"/>
+        </w:rPr>
+        <w:t>Musegan</w:t>
+      </w:r>
+      <w:proofErr w:type="spellEnd"/>
+      <w:r>
+        <w:rPr>
+          <w:u w:val="single"/>
+        </w:rPr>
+        <w:t>: Multi-track sequential generative adversarial networks for symbolic music generation and accompaniment. In Thirty-Second AAAI Conference on Artificial Intelligence.</w:t>
+      </w:r>
+    </w:p>
+    <w:p>
+      <w:pPr>
+        <w:rPr>
+          <w:u w:val="single"/>
+        </w:rPr>
+      </w:pPr>
+    </w:p>
+    <w:p>
+      <w:pPr>
+        <w:rPr>
+          <w:u w:val="single"/>
+        </w:rPr>
+      </w:pPr>
+      <w:proofErr w:type="spellStart"/>
+      <w:r>
+        <w:rPr>
+          <w:u w:val="single"/>
+        </w:rPr>
+        <w:t>Angioloni</w:t>
+      </w:r>
+      <w:proofErr w:type="spellEnd"/>
+      <w:r>
+        <w:rPr>
+          <w:u w:val="single"/>
+        </w:rPr>
+        <w:t xml:space="preserve">, L., </w:t>
+      </w:r>
+      <w:proofErr w:type="spellStart"/>
+      <w:r>
+        <w:rPr>
+          <w:u w:val="single"/>
+        </w:rPr>
+        <w:t>Borghuis</w:t>
+      </w:r>
+      <w:proofErr w:type="spellEnd"/>
+      <w:r>
+        <w:rPr>
+          <w:u w:val="single"/>
+        </w:rPr>
+        <w:t xml:space="preserve">, T., </w:t>
+      </w:r>
+      <w:proofErr w:type="spellStart"/>
+      <w:r>
+        <w:rPr>
+          <w:u w:val="single"/>
+        </w:rPr>
+        <w:t>Brusci</w:t>
+      </w:r>
+      <w:proofErr w:type="spellEnd"/>
+      <w:r>
+        <w:rPr>
+          <w:u w:val="single"/>
+        </w:rPr>
+        <w:t xml:space="preserve">, L. and </w:t>
+      </w:r>
+      <w:proofErr w:type="spellStart"/>
+      <w:r>
+        <w:rPr>
+          <w:u w:val="single"/>
+        </w:rPr>
+        <w:t>Frasconi</w:t>
+      </w:r>
+      <w:proofErr w:type="spellEnd"/>
+      <w:r>
+        <w:rPr>
+          <w:u w:val="single"/>
+        </w:rPr>
+        <w:t xml:space="preserve">, P., 2020, November. Conlon: A pseudo-song generator based on a new </w:t>
+      </w:r>
+      <w:proofErr w:type="spellStart"/>
+      <w:r>
+        <w:rPr>
+          <w:u w:val="single"/>
+        </w:rPr>
+        <w:t>pianoroll</w:t>
+      </w:r>
+      <w:proofErr w:type="spellEnd"/>
+      <w:r>
+        <w:rPr>
+          <w:u w:val="single"/>
+        </w:rPr>
+        <w:t xml:space="preserve">, </w:t>
+      </w:r>
+      <w:proofErr w:type="spellStart"/>
+      <w:r>
+        <w:rPr>
+          <w:u w:val="single"/>
+        </w:rPr>
+        <w:t>wasserstein</w:t>
+      </w:r>
+      <w:proofErr w:type="spellEnd"/>
+      <w:r>
+        <w:rPr>
+          <w:u w:val="single"/>
+        </w:rPr>
+        <w:t xml:space="preserve"> autoencoders, and optimal interpolations. In Proceedings of the </w:t>
+      </w:r>
+      <w:proofErr w:type="gramStart"/>
+      <w:r>
+        <w:rPr>
+          <w:u w:val="single"/>
+        </w:rPr>
+        <w:t>21th</w:t>
+      </w:r>
+      <w:proofErr w:type="gramEnd"/>
+      <w:r>
+        <w:rPr>
+          <w:u w:val="single"/>
+        </w:rPr>
+        <w:t xml:space="preserve"> International Society for Music Information Retrieval Conference ISMIR MTL2020 (pp. 876-883).</w:t>
+      </w:r>
+    </w:p>
+    <w:p>
+      <w:pPr>
+        <w:rPr>
+          <w:u w:val="single"/>
+        </w:rPr>
+      </w:pPr>
+    </w:p>
+    <w:p>
+      <w:pPr>
+        <w:rPr>
+          <w:u w:val="single"/>
+        </w:rPr>
+      </w:pPr>
+      <w:proofErr w:type="spellStart"/>
+      <w:r>
+        <w:rPr>
+          <w:u w:val="single"/>
+        </w:rPr>
+        <w:t>Valenti</w:t>
+      </w:r>
+      <w:proofErr w:type="spellEnd"/>
+      <w:r>
+        <w:rPr>
+          <w:u w:val="single"/>
+        </w:rPr>
+        <w:t xml:space="preserve">, A., Carta, A. and </w:t>
+      </w:r>
+      <w:proofErr w:type="spellStart"/>
+      <w:r>
+        <w:rPr>
+          <w:u w:val="single"/>
+        </w:rPr>
+        <w:t>Bacciu</w:t>
+      </w:r>
+      <w:proofErr w:type="spellEnd"/>
+      <w:r>
+        <w:rPr>
+          <w:u w:val="single"/>
+        </w:rPr>
+        <w:t xml:space="preserve">, D., 2020. Learning a latent space of style-aware symbolic music representations by adversarial autoencoders. </w:t>
+      </w:r>
+      <w:proofErr w:type="spellStart"/>
+      <w:r>
+        <w:rPr>
+          <w:u w:val="single"/>
+        </w:rPr>
+        <w:t>arXiv</w:t>
+      </w:r>
+      <w:proofErr w:type="spellEnd"/>
+      <w:r>
+        <w:rPr>
+          <w:u w:val="single"/>
+        </w:rPr>
+        <w:t xml:space="preserve"> preprint arXiv:2001.05494.</w:t>
+      </w:r>
+    </w:p>
+    <w:p>
+      <w:pPr>
+        <w:rPr>
+          <w:u w:val="single"/>
+        </w:rPr>
+      </w:pPr>
+    </w:p>
+    <w:p>
+      <w:pPr>
+        <w:rPr>
+          <w:u w:val="single"/>
+        </w:rPr>
+      </w:pPr>
+      <w:r>
+        <w:rPr>
+          <w:u w:val="single"/>
+        </w:rPr>
+        <w:t xml:space="preserve">Engel, J., Resnick, C., Roberts, A., Dieleman, S., </w:t>
+      </w:r>
+      <w:proofErr w:type="spellStart"/>
+      <w:r>
+        <w:rPr>
+          <w:u w:val="single"/>
+        </w:rPr>
+        <w:t>Norouzi</w:t>
+      </w:r>
+      <w:proofErr w:type="spellEnd"/>
+      <w:r>
+        <w:rPr>
+          <w:u w:val="single"/>
+        </w:rPr>
+        <w:t xml:space="preserve">, M., Eck, D. and </w:t>
+      </w:r>
+      <w:proofErr w:type="spellStart"/>
+      <w:r>
+        <w:rPr>
+          <w:u w:val="single"/>
+        </w:rPr>
+        <w:t>Simonyan</w:t>
+      </w:r>
+      <w:proofErr w:type="spellEnd"/>
+      <w:r>
+        <w:rPr>
+          <w:u w:val="single"/>
+        </w:rPr>
+        <w:t xml:space="preserve">, K., 2017, July. Neural audio synthesis of musical notes with </w:t>
+      </w:r>
+      <w:proofErr w:type="spellStart"/>
+      <w:r>
+        <w:rPr>
+          <w:u w:val="single"/>
+        </w:rPr>
+        <w:t>wavenet</w:t>
+      </w:r>
+      <w:proofErr w:type="spellEnd"/>
+      <w:r>
+        <w:rPr>
+          <w:u w:val="single"/>
+        </w:rPr>
+        <w:t xml:space="preserve"> autoencoders. In International Conference on Machine Learning (pp. 1068-1077). PMLR.</w:t>
+      </w:r>
+    </w:p>
+    <w:p>
+      <w:pPr>
+        <w:rPr>
+          <w:u w:val="single"/>
+        </w:rPr>
+      </w:pPr>
+    </w:p>
+    <w:p>
+      <w:pPr>
+        <w:rPr>
+          <w:u w:val="single"/>
+        </w:rPr>
+      </w:pPr>
+      <w:r>
+        <w:rPr>
+          <w:u w:val="single"/>
+        </w:rPr>
+        <w:t xml:space="preserve">Isola, P., Zhu, J.Y., Zhou, T. and </w:t>
+      </w:r>
+      <w:proofErr w:type="spellStart"/>
+      <w:r>
+        <w:rPr>
+          <w:u w:val="single"/>
+        </w:rPr>
+        <w:t>Efros</w:t>
+      </w:r>
+      <w:proofErr w:type="spellEnd"/>
+      <w:r>
+        <w:rPr>
+          <w:u w:val="single"/>
+        </w:rPr>
+        <w:t>, A.A., 2017. Image-to-image translation with conditional adversarial networks. In Proceedings of the IEEE conference on computer vision and pattern recognition (pp. 1125-1134).</w:t>
       </w:r>
     </w:p>
     <w:sectPr>

</xml_diff>

<commit_message>
moved chord scraper to own folder. Finished background section of report and dataset section
</commit_message>
<xml_diff>
--- a/Leadsheet Arrangement Using Deep Learning.docx
+++ b/Leadsheet Arrangement Using Deep Learning.docx
@@ -1734,13 +1734,7 @@
         <w:rPr>
           <w:rFonts w:cs="Times New Roman (Body CS)"/>
         </w:rPr>
-        <w:t>Chord Jazzification: Learning Jazz Interpretations of Chord Symbols</w:t>
-      </w:r>
-      <w:r>
-        <w:rPr>
-          <w:rFonts w:cs="Times New Roman (Body CS)"/>
-        </w:rPr>
-        <w:t>’. Although this paper made no mention of the lead sheet, the model presented was able to take as input a sequence of chord symbols and output a series of chord voicings to represent those symbols, which is fundamentally the same task as harmonic lead sheet arrangement.</w:t>
+        <w:t>Chord Jazzification: Learning Jazz Interpretations of Chord Symbols’. Although this paper made no mention of the lead sheet, the model presented was able to take as input a sequence of chord symbols and output a series of chord voicings to represent those symbols, which is fundamentally the same task as harmonic lead sheet arrangement.</w:t>
       </w:r>
     </w:p>
     <w:p>
@@ -1797,19 +1791,7 @@
         <w:rPr>
           <w:rFonts w:cs="Times New Roman (Body CS)"/>
         </w:rPr>
-        <w:t xml:space="preserve">were variations of </w:t>
-      </w:r>
-      <w:r>
-        <w:rPr>
-          <w:rFonts w:cs="Times New Roman (Body CS)"/>
-        </w:rPr>
-        <w:t>recurrent neural networks (RNN’s).</w:t>
-      </w:r>
-      <w:r>
-        <w:rPr>
-          <w:rFonts w:cs="Times New Roman (Body CS)"/>
-        </w:rPr>
-        <w:t xml:space="preserve"> The reason this network was used is that it excels at generating sequential data in which each individual data instance is dependent on the instance generated before it.</w:t>
+        <w:t>were variations of recurrent neural networks (RNN’s). The reason this network was used is that it excels at generating sequential data in which each individual data instance is dependent on the instance generated before it.</w:t>
       </w:r>
       <w:r>
         <w:rPr>
@@ -1853,13 +1835,7 @@
           <w:rFonts w:cs="Times New Roman (Body CS)"/>
         </w:rPr>
         <w:tab/>
-        <w:t xml:space="preserve">The one major limitation of the network was that the chord voicing sequences it generated were limited to a maximum of 8 bars in length, which is far less than a jazz piano lead sheet. </w:t>
-      </w:r>
-      <w:r>
-        <w:rPr>
-          <w:rFonts w:cs="Times New Roman (Body CS)"/>
-        </w:rPr>
-        <w:t xml:space="preserve">The source code for this model was available on </w:t>
+        <w:t xml:space="preserve">The one major limitation of the network was that the chord voicing sequences it generated were limited to a maximum of 8 bars in length, which is far less than a jazz piano lead sheet. The source code for this model was available on </w:t>
       </w:r>
       <w:proofErr w:type="gramStart"/>
       <w:r>
@@ -1887,20 +1863,7 @@
           <w:rFonts w:cs="Times New Roman (Body CS)"/>
         </w:rPr>
         <w:tab/>
-      </w:r>
-      <w:proofErr w:type="gramStart"/>
-      <w:r>
-        <w:rPr>
-          <w:rFonts w:cs="Times New Roman (Body CS)"/>
-        </w:rPr>
-        <w:t>After attempting to increase the length of the generated sequences, it</w:t>
-      </w:r>
-      <w:proofErr w:type="gramEnd"/>
-      <w:r>
-        <w:rPr>
-          <w:rFonts w:cs="Times New Roman (Body CS)"/>
-        </w:rPr>
-        <w:t xml:space="preserve"> was discovered that</w:t>
+        <w:t>After attempting to increase the length of the generated sequences, it was discovered that</w:t>
       </w:r>
       <w:r>
         <w:rPr>
@@ -2000,16 +1963,7 @@
       </w:r>
       <w:proofErr w:type="spellEnd"/>
       <w:r>
-        <w:t xml:space="preserve"> et al., 2017</w:t>
-      </w:r>
-      <w:r>
-        <w:t xml:space="preserve">; </w:t>
-      </w:r>
-      <w:r>
-        <w:t>Liang et al., 2019</w:t>
-      </w:r>
-      <w:r>
-        <w:t xml:space="preserve">; </w:t>
+        <w:t xml:space="preserve"> et al., 2017; Liang et al., 2019; </w:t>
       </w:r>
       <w:proofErr w:type="spellStart"/>
       <w:r>
@@ -2017,10 +1971,7 @@
       </w:r>
       <w:proofErr w:type="spellEnd"/>
       <w:r>
-        <w:t>, 2016</w:t>
-      </w:r>
-      <w:r>
-        <w:t xml:space="preserve">; </w:t>
+        <w:t xml:space="preserve">, 2016; </w:t>
       </w:r>
       <w:proofErr w:type="spellStart"/>
       <w:r>
@@ -2031,13 +1982,7 @@
         <w:t xml:space="preserve"> 2021</w:t>
       </w:r>
       <w:r>
-        <w:t xml:space="preserve">; </w:t>
-      </w:r>
-      <w:r>
-        <w:t>Teng et al., 2017</w:t>
-      </w:r>
-      <w:r>
-        <w:t>; Zhao et al., 2020; Zhu et al., 2020;</w:t>
+        <w:t>; Teng et al., 2017; Zhao et al., 2020; Zhu et al., 2020;</w:t>
       </w:r>
       <w:r>
         <w:t>)</w:t>
@@ -2498,14 +2443,9 @@
       <w:r>
         <w:t xml:space="preserve">In doing so, the generator is </w:t>
       </w:r>
-      <w:proofErr w:type="gramStart"/>
-      <w:r>
-        <w:t xml:space="preserve">conditioned </w:t>
-      </w:r>
-      <w:r>
-        <w:t xml:space="preserve"> to</w:t>
-      </w:r>
-      <w:proofErr w:type="gramEnd"/>
+      <w:r>
+        <w:t>conditioned to</w:t>
+      </w:r>
       <w:r>
         <w:t xml:space="preserve"> effectively learn the distributions of each of the four labels. Thus, when generating faces using the trained network, one of the four labels could be passed </w:t>
       </w:r>
@@ -2593,10 +2533,433 @@
     <w:p>
       <w:r>
         <w:tab/>
-        <w:t xml:space="preserve">Deep learning generation models require a large amount of data for training. C-GAN’s in particular require labelled data. </w:t>
-      </w:r>
-    </w:p>
-    <w:p/>
+        <w:t xml:space="preserve">Deep learning generation models require a large amount of data for training. C-GAN’s </w:t>
+      </w:r>
+      <w:r>
+        <w:t xml:space="preserve">require data that is labelled. For this research project, the data must consist of pairs of chord symbols with their respective chord voicings, </w:t>
+      </w:r>
+      <w:proofErr w:type="gramStart"/>
+      <w:r>
+        <w:t>i.e.</w:t>
+      </w:r>
+      <w:proofErr w:type="gramEnd"/>
+      <w:r>
+        <w:t xml:space="preserve"> the set of notes that represent a chord symbol. For more details on the data requirements, see section 3 and 4.1.</w:t>
+      </w:r>
+    </w:p>
+    <w:p>
+      <w:r>
+        <w:tab/>
+        <w:t xml:space="preserve">In other deep learning fields, such as image generation, extended research over the last decade has left a great number of refined corpuses for which researchers can use in their models. However, as the field of deep learning in music is still relatively small, the availability of datasets is not comparable. In order to determine if there was a </w:t>
+      </w:r>
+      <w:r>
+        <w:t>pre-existing</w:t>
+      </w:r>
+      <w:r>
+        <w:t xml:space="preserve"> dataset that could be used or adapted to fit the model of this project, a full survey of available datasets was conducted. </w:t>
+      </w:r>
+      <w:r>
+        <w:t xml:space="preserve">The survey found 15 jazz related datasets. However, after </w:t>
+      </w:r>
+      <w:r>
+        <w:t xml:space="preserve">conducting a survey, a </w:t>
+      </w:r>
+      <w:r>
+        <w:t xml:space="preserve">much more comprehensive list of datasets was found in </w:t>
+      </w:r>
+      <w:r>
+        <w:rPr>
+          <w:rFonts w:cs="Times New Roman (Body CS)"/>
+        </w:rPr>
+        <w:t xml:space="preserve">Ji et </w:t>
+      </w:r>
+      <w:proofErr w:type="spellStart"/>
+      <w:r>
+        <w:rPr>
+          <w:rFonts w:cs="Times New Roman (Body CS)"/>
+        </w:rPr>
+        <w:t>al</w:t>
+      </w:r>
+      <w:r>
+        <w:rPr>
+          <w:rFonts w:cs="Times New Roman (Body CS)"/>
+        </w:rPr>
+        <w:t>’s</w:t>
+      </w:r>
+      <w:proofErr w:type="spellEnd"/>
+      <w:r>
+        <w:rPr>
+          <w:rFonts w:cs="Times New Roman (Body CS)"/>
+        </w:rPr>
+        <w:t>., 2020</w:t>
+      </w:r>
+      <w:r>
+        <w:rPr>
+          <w:rFonts w:cs="Times New Roman (Body CS)"/>
+        </w:rPr>
+        <w:t xml:space="preserve"> deep learning in music review paper</w:t>
+      </w:r>
+      <w:r>
+        <w:rPr>
+          <w:rFonts w:cs="Times New Roman (Body CS)"/>
+        </w:rPr>
+        <w:t xml:space="preserve"> (Ji et al., 2020:56-58)</w:t>
+      </w:r>
+      <w:r>
+        <w:rPr>
+          <w:rFonts w:cs="Times New Roman (Body CS)"/>
+        </w:rPr>
+        <w:t xml:space="preserve">. </w:t>
+      </w:r>
+      <w:r>
+        <w:rPr>
+          <w:rFonts w:cs="Times New Roman (Body CS)"/>
+        </w:rPr>
+        <w:t>Therefore,</w:t>
+      </w:r>
+      <w:r>
+        <w:rPr>
+          <w:rFonts w:cs="Times New Roman (Body CS)"/>
+        </w:rPr>
+        <w:t xml:space="preserve"> </w:t>
+      </w:r>
+      <w:r>
+        <w:rPr>
+          <w:rFonts w:cs="Times New Roman (Body CS)"/>
+        </w:rPr>
+        <w:t>only the datasets that are not present in Ji et al.’s paper will be presented below:</w:t>
+      </w:r>
+    </w:p>
+    <w:p/>
+    <w:tbl>
+      <w:tblPr>
+        <w:tblStyle w:val="TableGrid"/>
+        <w:tblW w:w="0" w:type="auto"/>
+        <w:tblLook w:val="04A0" w:firstRow="1" w:lastRow="0" w:firstColumn="1" w:lastColumn="0" w:noHBand="0" w:noVBand="1"/>
+      </w:tblPr>
+      <w:tblGrid>
+        <w:gridCol w:w="1555"/>
+        <w:gridCol w:w="3827"/>
+        <w:gridCol w:w="3634"/>
+      </w:tblGrid>
+      <w:tr>
+        <w:tc>
+          <w:tcPr>
+            <w:tcW w:w="1555" w:type="dxa"/>
+            <w:tcBorders>
+              <w:bottom w:val="single" w:sz="4" w:space="0" w:color="auto"/>
+            </w:tcBorders>
+          </w:tcPr>
+          <w:p>
+            <w:r>
+              <w:t>Format</w:t>
+            </w:r>
+          </w:p>
+        </w:tc>
+        <w:tc>
+          <w:tcPr>
+            <w:tcW w:w="3827" w:type="dxa"/>
+          </w:tcPr>
+          <w:p>
+            <w:r>
+              <w:t>Type</w:t>
+            </w:r>
+          </w:p>
+        </w:tc>
+        <w:tc>
+          <w:tcPr>
+            <w:tcW w:w="3634" w:type="dxa"/>
+          </w:tcPr>
+          <w:p>
+            <w:r>
+              <w:t>Contains</w:t>
+            </w:r>
+          </w:p>
+        </w:tc>
+      </w:tr>
+      <w:tr>
+        <w:tc>
+          <w:tcPr>
+            <w:tcW w:w="1555" w:type="dxa"/>
+            <w:tcBorders>
+              <w:bottom w:val="nil"/>
+            </w:tcBorders>
+          </w:tcPr>
+          <w:p>
+            <w:r>
+              <w:t>Text</w:t>
+            </w:r>
+          </w:p>
+        </w:tc>
+        <w:tc>
+          <w:tcPr>
+            <w:tcW w:w="3827" w:type="dxa"/>
+          </w:tcPr>
+          <w:p>
+            <w:r>
+              <w:t>Jazz Audio-Aligned Harmony (JAAH) Dataset</w:t>
+            </w:r>
+          </w:p>
+        </w:tc>
+        <w:tc>
+          <w:tcPr>
+            <w:tcW w:w="3634" w:type="dxa"/>
+          </w:tcPr>
+          <w:p>
+            <w:r>
+              <w:t>Meter, structure, and chords of 113 Jazz tracks</w:t>
+            </w:r>
+          </w:p>
+        </w:tc>
+      </w:tr>
+      <w:tr>
+        <w:tc>
+          <w:tcPr>
+            <w:tcW w:w="1555" w:type="dxa"/>
+            <w:tcBorders>
+              <w:top w:val="nil"/>
+              <w:bottom w:val="nil"/>
+            </w:tcBorders>
+          </w:tcPr>
+          <w:p/>
+        </w:tc>
+        <w:tc>
+          <w:tcPr>
+            <w:tcW w:w="3827" w:type="dxa"/>
+          </w:tcPr>
+          <w:p>
+            <w:r>
+              <w:t>Weimar Jazz Database (</w:t>
+            </w:r>
+            <w:proofErr w:type="spellStart"/>
+            <w:r>
+              <w:t>WJazzD</w:t>
+            </w:r>
+            <w:proofErr w:type="spellEnd"/>
+            <w:r>
+              <w:t>)</w:t>
+            </w:r>
+          </w:p>
+        </w:tc>
+        <w:tc>
+          <w:tcPr>
+            <w:tcW w:w="3634" w:type="dxa"/>
+          </w:tcPr>
+          <w:p>
+            <w:r>
+              <w:t>Transcriptions of 135 jazz solos</w:t>
+            </w:r>
+          </w:p>
+        </w:tc>
+      </w:tr>
+      <w:tr>
+        <w:tc>
+          <w:tcPr>
+            <w:tcW w:w="1555" w:type="dxa"/>
+            <w:tcBorders>
+              <w:top w:val="nil"/>
+              <w:bottom w:val="nil"/>
+            </w:tcBorders>
+          </w:tcPr>
+          <w:p/>
+        </w:tc>
+        <w:tc>
+          <w:tcPr>
+            <w:tcW w:w="3827" w:type="dxa"/>
+          </w:tcPr>
+          <w:p>
+            <w:proofErr w:type="spellStart"/>
+            <w:r>
+              <w:t>JazzCorpus</w:t>
+            </w:r>
+            <w:proofErr w:type="spellEnd"/>
+          </w:p>
+        </w:tc>
+        <w:tc>
+          <w:tcPr>
+            <w:tcW w:w="3634" w:type="dxa"/>
+          </w:tcPr>
+          <w:p>
+            <w:r>
+              <w:t>Annotated chord progressions for 77 jazz pieces</w:t>
+            </w:r>
+          </w:p>
+        </w:tc>
+      </w:tr>
+      <w:tr>
+        <w:tc>
+          <w:tcPr>
+            <w:tcW w:w="1555" w:type="dxa"/>
+            <w:tcBorders>
+              <w:top w:val="nil"/>
+              <w:bottom w:val="single" w:sz="4" w:space="0" w:color="auto"/>
+            </w:tcBorders>
+          </w:tcPr>
+          <w:p/>
+        </w:tc>
+        <w:tc>
+          <w:tcPr>
+            <w:tcW w:w="3827" w:type="dxa"/>
+          </w:tcPr>
+          <w:p>
+            <w:r>
+              <w:t>Chord-Jazzification dataset</w:t>
+            </w:r>
+          </w:p>
+        </w:tc>
+        <w:tc>
+          <w:tcPr>
+            <w:tcW w:w="3634" w:type="dxa"/>
+          </w:tcPr>
+          <w:p>
+            <w:r>
+              <w:t>Annotated chord voicings from 50 pop-jazz piano solos</w:t>
+            </w:r>
+          </w:p>
+        </w:tc>
+      </w:tr>
+      <w:tr>
+        <w:tc>
+          <w:tcPr>
+            <w:tcW w:w="1555" w:type="dxa"/>
+            <w:tcBorders>
+              <w:bottom w:val="nil"/>
+            </w:tcBorders>
+          </w:tcPr>
+          <w:p>
+            <w:r>
+              <w:t>MIDI</w:t>
+            </w:r>
+          </w:p>
+        </w:tc>
+        <w:tc>
+          <w:tcPr>
+            <w:tcW w:w="3827" w:type="dxa"/>
+          </w:tcPr>
+          <w:p>
+            <w:r>
+              <w:t>LMD-matched</w:t>
+            </w:r>
+          </w:p>
+        </w:tc>
+        <w:tc>
+          <w:tcPr>
+            <w:tcW w:w="3634" w:type="dxa"/>
+          </w:tcPr>
+          <w:p>
+            <w:r>
+              <w:t>45,129 songs matched to the Million Song Dataset</w:t>
+            </w:r>
+          </w:p>
+        </w:tc>
+      </w:tr>
+      <w:tr>
+        <w:tc>
+          <w:tcPr>
+            <w:tcW w:w="1555" w:type="dxa"/>
+            <w:tcBorders>
+              <w:top w:val="nil"/>
+            </w:tcBorders>
+          </w:tcPr>
+          <w:p/>
+        </w:tc>
+        <w:tc>
+          <w:tcPr>
+            <w:tcW w:w="3827" w:type="dxa"/>
+          </w:tcPr>
+          <w:p>
+            <w:proofErr w:type="spellStart"/>
+            <w:r>
+              <w:t>Big_Data_Set</w:t>
+            </w:r>
+            <w:proofErr w:type="spellEnd"/>
+            <w:r>
+              <w:t>: “The Largest MIDI Collection on the Internet”</w:t>
+            </w:r>
+          </w:p>
+        </w:tc>
+        <w:tc>
+          <w:tcPr>
+            <w:tcW w:w="3634" w:type="dxa"/>
+          </w:tcPr>
+          <w:p>
+            <w:r>
+              <w:t>130,000 songs including jazz solos</w:t>
+            </w:r>
+          </w:p>
+        </w:tc>
+      </w:tr>
+      <w:tr>
+        <w:tc>
+          <w:tcPr>
+            <w:tcW w:w="1555" w:type="dxa"/>
+          </w:tcPr>
+          <w:p>
+            <w:proofErr w:type="spellStart"/>
+            <w:r>
+              <w:t>MusicXML</w:t>
+            </w:r>
+            <w:proofErr w:type="spellEnd"/>
+          </w:p>
+        </w:tc>
+        <w:tc>
+          <w:tcPr>
+            <w:tcW w:w="3827" w:type="dxa"/>
+          </w:tcPr>
+          <w:p>
+            <w:r>
+              <w:t>Charlie Parker's Omnibook data</w:t>
+            </w:r>
+          </w:p>
+        </w:tc>
+        <w:tc>
+          <w:tcPr>
+            <w:tcW w:w="3634" w:type="dxa"/>
+          </w:tcPr>
+          <w:p>
+            <w:r>
+              <w:t>Transcriptions of 50 Charlie Parker improvisations</w:t>
+            </w:r>
+          </w:p>
+        </w:tc>
+      </w:tr>
+    </w:tbl>
+    <w:p>
+      <w:r>
+        <w:t>Table 1. A list of jazz related datasets that are available and open to use. This is an extension of Ji et al.’s 2020 dataset survey.</w:t>
+      </w:r>
+    </w:p>
+    <w:p/>
+    <w:p>
+      <w:r>
+        <w:tab/>
+        <w:t xml:space="preserve">Following a survey of all the available datasets, 2 were identified as being of interest to this paper. (1) The </w:t>
+      </w:r>
+      <w:proofErr w:type="spellStart"/>
+      <w:r>
+        <w:t>Wikifonia</w:t>
+      </w:r>
+      <w:proofErr w:type="spellEnd"/>
+      <w:r>
+        <w:t xml:space="preserve"> dataset, which is a collection of 7000 jazz lead sheets. This </w:t>
+      </w:r>
+      <w:r>
+        <w:lastRenderedPageBreak/>
+        <w:t xml:space="preserve">dataset can be used in order to test the project. (2) The Chord-Jazzification dataset (see table 1). This is the only existing dataset that contains chords presented as pairs of chord symbols and chord voicings. </w:t>
+      </w:r>
+      <w:r>
+        <w:t xml:space="preserve">The only limitation is that </w:t>
+      </w:r>
+      <w:r>
+        <w:t>most of the chords are taken from pop chords, and do not contain the more complex chords used in jazz.</w:t>
+      </w:r>
+    </w:p>
+    <w:p>
+      <w:r>
+        <w:tab/>
+        <w:t>Following this survey, it was determined that a novel dataset would need to be gathered in order to train the deep learning model. More information of this can be found in section 3 and 4.1.</w:t>
+      </w:r>
+    </w:p>
     <w:p/>
     <w:p/>
     <w:p>
@@ -2625,37 +2988,51 @@
     <w:p>
       <w:pPr>
         <w:rPr>
+          <w:sz w:val="28"/>
+          <w:szCs w:val="28"/>
+        </w:rPr>
+      </w:pPr>
+      <w:r>
+        <w:rPr>
+          <w:sz w:val="28"/>
+          <w:szCs w:val="28"/>
+        </w:rPr>
+        <w:t>3.1 Initial Research</w:t>
+      </w:r>
+    </w:p>
+    <w:p>
+      <w:pPr>
+        <w:rPr>
           <w:sz w:val="32"/>
           <w:szCs w:val="32"/>
         </w:rPr>
       </w:pPr>
     </w:p>
     <w:p>
-      <w:pPr>
+      <w:r>
         <w:rPr>
           <w:sz w:val="32"/>
           <w:szCs w:val="32"/>
         </w:rPr>
-      </w:pPr>
-      <w:r>
-        <w:rPr>
-          <w:sz w:val="32"/>
-          <w:szCs w:val="32"/>
-        </w:rPr>
-        <w:t>4.1 Chord Scraper</w:t>
-      </w:r>
-    </w:p>
-    <w:p>
-      <w:pPr>
-        <w:rPr>
-          <w:sz w:val="32"/>
-          <w:szCs w:val="32"/>
-        </w:rPr>
-      </w:pPr>
-    </w:p>
-    <w:p>
-      <w:r>
-        <w:t xml:space="preserve">In order to train a C-GAN to be able to effectively turn chord labels into jazz chord voicings, it needs to be trained on a large dataset of jazz chords. The dataset must consist of pairs of chord symbols with their chord voicing which are taken from existing jazz piano fully arranged sheet music </w:t>
+        <w:tab/>
+      </w:r>
+      <w:r>
+        <w:t xml:space="preserve">Training conditional adversarial networks (C-GAN’s) require a large amount of labelled data (see 2.3 and 2.4). In the context of this project, </w:t>
+      </w:r>
+      <w:r>
+        <w:t>the data is chord voicings, and the labels are their associated</w:t>
+      </w:r>
+      <w:r>
+        <w:t xml:space="preserve"> chord </w:t>
+      </w:r>
+      <w:r>
+        <w:t xml:space="preserve">symbols. </w:t>
+      </w:r>
+      <w:r>
+        <w:t>Figure 3 shows how these data pairs would be represented in</w:t>
+      </w:r>
+      <w:r>
+        <w:t xml:space="preserve">side a jazz piano fully arranged score </w:t>
       </w:r>
       <w:r>
         <w:rPr>
@@ -2664,10 +3041,9 @@
         <w:t>(glossary)</w:t>
       </w:r>
       <w:r>
-        <w:t>. Figure 3 below shows what these data pairs consist of.</w:t>
-      </w:r>
-    </w:p>
-    <w:p/>
+        <w:t>.</w:t>
+      </w:r>
+    </w:p>
     <w:p/>
     <w:p>
       <w:r>
@@ -2675,7 +3051,7 @@
           <w:noProof/>
         </w:rPr>
         <w:drawing>
-          <wp:inline distT="0" distB="0" distL="0" distR="0" wp14:anchorId="30D1F85F" wp14:editId="023231F4">
+          <wp:inline distT="0" distB="0" distL="0" distR="0" wp14:anchorId="1B53C62D" wp14:editId="77E65D59">
             <wp:extent cx="4507200" cy="1683833"/>
             <wp:effectExtent l="0" t="0" r="1905" b="5715"/>
             <wp:docPr id="1" name="Picture 1" descr="Diagram&#10;&#10;Description automatically generated with medium confidence"/>
@@ -2717,37 +3093,324 @@
         </w:drawing>
       </w:r>
     </w:p>
-    <w:p/>
-    <w:p>
-      <w:r>
-        <w:t>Figure 3. Showing two data pairs, with chord symbols highlighted in red, and chord voicings highlighted in blue.</w:t>
-      </w:r>
-    </w:p>
-    <w:p/>
-    <w:p>
-      <w:r>
-        <w:t>Programmatically, the above data pairs could be represented as arrays or dictionaries. For example:</w:t>
-      </w:r>
-    </w:p>
-    <w:p/>
+    <w:p>
+      <w:r>
+        <w:t>Figure 3. Showing two data pairs, with chord symbols highlighted in red, and chord voicings highlighted in blue. The melody notes have been omitted from this score.</w:t>
+      </w:r>
+    </w:p>
+    <w:p/>
+    <w:p>
+      <w:r>
+        <w:tab/>
+      </w:r>
+      <w:r>
+        <w:t xml:space="preserve">A review of available datasets (section 2.5) found </w:t>
+      </w:r>
+      <w:r>
+        <w:t>one corpus which contained</w:t>
+      </w:r>
+      <w:r>
+        <w:t xml:space="preserve"> </w:t>
+      </w:r>
+      <w:r>
+        <w:t xml:space="preserve">chord symbols and chord </w:t>
+      </w:r>
+      <w:proofErr w:type="gramStart"/>
+      <w:r>
+        <w:t>voicings</w:t>
+      </w:r>
+      <w:r>
+        <w:t>,</w:t>
+      </w:r>
+      <w:proofErr w:type="gramEnd"/>
+      <w:r>
+        <w:t xml:space="preserve"> however the chords were taken from pop songs and thus didn’t meet the requirements for this project</w:t>
+      </w:r>
+      <w:r>
+        <w:rPr>
+          <w:color w:val="FF0000"/>
+        </w:rPr>
+        <w:t xml:space="preserve"> (reference to pop vs jazz chords?)</w:t>
+      </w:r>
+      <w:r>
+        <w:t>.</w:t>
+      </w:r>
+    </w:p>
+    <w:p>
+      <w:r>
+        <w:tab/>
+        <w:t>In order to gather a novel dataset of labelled chord voicings, a large set of jazz piano solos would need to be scraped</w:t>
+      </w:r>
+      <w:r>
+        <w:t xml:space="preserve"> </w:t>
+      </w:r>
+      <w:r>
+        <w:t xml:space="preserve">and the chords extracted. </w:t>
+      </w:r>
+      <w:r>
+        <w:rPr>
+          <w:color w:val="000000" w:themeColor="text1"/>
+        </w:rPr>
+        <w:t xml:space="preserve">The </w:t>
+      </w:r>
+      <w:r>
+        <w:rPr>
+          <w:color w:val="000000" w:themeColor="text1"/>
+        </w:rPr>
+        <w:t>solos would also need to be of a certain degree of quality, in that they would need to contain</w:t>
+      </w:r>
+      <w:r>
+        <w:t xml:space="preserve"> chord symbols that were accurate and chord voicings that were compelling. </w:t>
+      </w:r>
+    </w:p>
+    <w:p>
+      <w:pPr>
+        <w:ind w:firstLine="720"/>
+        <w:rPr>
+          <w:color w:val="000000" w:themeColor="text1"/>
+        </w:rPr>
+      </w:pPr>
+      <w:r>
+        <w:t>Music is</w:t>
+      </w:r>
+      <w:r>
+        <w:t xml:space="preserve"> conventionally represented in either MIDI or an XML type format</w:t>
+      </w:r>
+      <w:r>
+        <w:t xml:space="preserve"> such as </w:t>
+      </w:r>
+      <w:proofErr w:type="spellStart"/>
+      <w:r>
+        <w:t>MusicXML</w:t>
+      </w:r>
+      <w:proofErr w:type="spellEnd"/>
+      <w:r>
+        <w:t xml:space="preserve">. </w:t>
+      </w:r>
+      <w:r>
+        <w:t>As</w:t>
+      </w:r>
+      <w:r>
+        <w:t xml:space="preserve"> MIDI does not allow for chord symbol encoding </w:t>
+      </w:r>
+      <w:r>
+        <w:rPr>
+          <w:color w:val="C00000"/>
+        </w:rPr>
+        <w:t>(reference)</w:t>
+      </w:r>
+      <w:r>
+        <w:rPr>
+          <w:color w:val="000000" w:themeColor="text1"/>
+        </w:rPr>
+        <w:t>, a library of jazz piano solos in XML format was required</w:t>
+      </w:r>
+      <w:r>
+        <w:t>.</w:t>
+      </w:r>
+    </w:p>
+    <w:p>
+      <w:r>
+        <w:rPr>
+          <w:color w:val="000000" w:themeColor="text1"/>
+        </w:rPr>
+        <w:tab/>
+      </w:r>
+      <w:r>
+        <w:t xml:space="preserve"> </w:t>
+      </w:r>
+      <w:r>
+        <w:t xml:space="preserve">Looking back at the list of available datasets (2.5), there was no such data library. </w:t>
+      </w:r>
+      <w:r>
+        <w:t xml:space="preserve">A further survey was conducted in which 23 XML libraries were discovered </w:t>
+      </w:r>
+      <w:r>
+        <w:rPr>
+          <w:color w:val="FF0000"/>
+        </w:rPr>
+        <w:t xml:space="preserve">(table from </w:t>
+      </w:r>
+      <w:hyperlink r:id="rId8" w:history="1">
+        <w:r>
+          <w:rPr>
+            <w:rStyle w:val="Hyperlink"/>
+          </w:rPr>
+          <w:t>https://www.musicxml.com/music-in-musicxml/</w:t>
+        </w:r>
+      </w:hyperlink>
+      <w:r>
+        <w:rPr>
+          <w:color w:val="FF0000"/>
+        </w:rPr>
+        <w:t xml:space="preserve"> in Appendix).</w:t>
+      </w:r>
+      <w:r>
+        <w:t xml:space="preserve"> </w:t>
+      </w:r>
+      <w:r>
+        <w:t xml:space="preserve">The survey showed that a website called </w:t>
+      </w:r>
+      <w:r>
+        <w:rPr>
+          <w:i/>
+          <w:iCs/>
+        </w:rPr>
+        <w:t>MuseScore.com</w:t>
+      </w:r>
+      <w:r>
+        <w:t xml:space="preserve"> had over 1 million scores in XML format, significantly more than any of the other libraries.</w:t>
+      </w:r>
+    </w:p>
     <w:p>
       <w:r>
         <w:lastRenderedPageBreak/>
-        <w:t>[ {“label”: “C</w:t>
-      </w:r>
-      <w:r>
-        <w:t>∆</w:t>
-      </w:r>
-      <w:r>
-        <w:t>7”, “notes_in_voicing”: [“C3”, “G3”, “B3”, “E4”, “G4”]}, “label”: “A-7”, “notes_in_voicing”: [“A2”, “E3”, “G3”, “C4”, “E4”]</w:t>
-      </w:r>
+        <w:tab/>
+        <w:t xml:space="preserve">The search function on </w:t>
+      </w:r>
+      <w:proofErr w:type="spellStart"/>
+      <w:r>
+        <w:rPr>
+          <w:i/>
+          <w:iCs/>
+        </w:rPr>
+        <w:t>Musescore</w:t>
+      </w:r>
+      <w:proofErr w:type="spellEnd"/>
+      <w:r>
+        <w:t xml:space="preserve"> showed a total of 4,837 available jazz piano solos. However only 300 of the solos were fully arranged and contained chord symbols. The rest were either lead sheets, or full arrangements without chord symbols. Of the 300 suitable solos, 171 were selected. Further details of this are found in the following section.</w:t>
+      </w:r>
+    </w:p>
+    <w:p/>
+    <w:p>
+      <w:pPr>
+        <w:rPr>
+          <w:sz w:val="28"/>
+          <w:szCs w:val="28"/>
+        </w:rPr>
+      </w:pPr>
+      <w:r>
+        <w:rPr>
+          <w:sz w:val="28"/>
+          <w:szCs w:val="28"/>
+        </w:rPr>
+        <w:t>3.2 The Dataset</w:t>
+      </w:r>
+    </w:p>
+    <w:p/>
+    <w:p>
+      <w:r>
+        <w:tab/>
+        <w:t xml:space="preserve">171 fully arranged jazz piano solos with chord symbols were manually downloaded from </w:t>
+      </w:r>
+      <w:r>
+        <w:rPr>
+          <w:i/>
+          <w:iCs/>
+        </w:rPr>
+        <w:t>musescore.com</w:t>
+      </w:r>
+      <w:r>
+        <w:t xml:space="preserve">. </w:t>
+      </w:r>
+      <w:r>
+        <w:t>In order for a solo to be selected, it must have met all of the following criteria:</w:t>
+      </w:r>
+    </w:p>
+    <w:p/>
+    <w:p>
+      <w:r>
+        <w:t>1. Fully arranged, i.e., both the treble and bass clef present</w:t>
+      </w:r>
+    </w:p>
+    <w:p>
+      <w:r>
+        <w:t>2. Have chord symbols</w:t>
+      </w:r>
+    </w:p>
+    <w:p>
+      <w:pPr>
+        <w:rPr>
+          <w:color w:val="FF0000"/>
+        </w:rPr>
+      </w:pPr>
+      <w:r>
+        <w:t>3</w:t>
+      </w:r>
+      <w:r>
+        <w:t xml:space="preserve">. Composed by a recognised jazz musician </w:t>
+      </w:r>
+    </w:p>
+    <w:p>
+      <w:pPr>
+        <w:rPr>
+          <w:color w:val="FF0000"/>
+        </w:rPr>
+      </w:pPr>
+      <w:r>
+        <w:rPr>
+          <w:color w:val="000000" w:themeColor="text1"/>
+        </w:rPr>
+        <w:t>4</w:t>
+      </w:r>
+      <w:r>
+        <w:t>. Arranged by a reputable user with a peer reviewed score of 4.7 stars out of 5 or above</w:t>
+      </w:r>
+    </w:p>
+    <w:p/>
+    <w:p>
+      <w:r>
+        <w:t xml:space="preserve">** Maybe insert table showing </w:t>
+      </w:r>
+      <w:proofErr w:type="spellStart"/>
       <w:proofErr w:type="gramStart"/>
       <w:r>
-        <w:t>} ]</w:t>
+        <w:t>composers?</w:t>
+      </w:r>
+      <w:proofErr w:type="spellEnd"/>
+      <w:r>
+        <w:t>*</w:t>
       </w:r>
       <w:proofErr w:type="gramEnd"/>
-    </w:p>
-    <w:p/>
+      <w:r>
+        <w:t>*</w:t>
+      </w:r>
+    </w:p>
+    <w:p>
+      <w:r>
+        <w:tab/>
+      </w:r>
+    </w:p>
+    <w:p>
+      <w:r>
+        <w:tab/>
+        <w:t xml:space="preserve">The solos are in </w:t>
+      </w:r>
+      <w:proofErr w:type="spellStart"/>
+      <w:r>
+        <w:t>MusicXML</w:t>
+      </w:r>
+      <w:proofErr w:type="spellEnd"/>
+      <w:r>
+        <w:t xml:space="preserve"> format, which is an XML-based format. A detailed list of the dataset can be found at </w:t>
+      </w:r>
+      <w:proofErr w:type="spellStart"/>
+      <w:r>
+        <w:t>Appendix.X</w:t>
+      </w:r>
+      <w:proofErr w:type="spellEnd"/>
+      <w:r>
+        <w:t>.</w:t>
+      </w:r>
+      <w:r>
+        <w:t xml:space="preserve"> </w:t>
+      </w:r>
+    </w:p>
+    <w:p>
+      <w:r>
+        <w:t xml:space="preserve"> </w:t>
+      </w:r>
+    </w:p>
     <w:p>
       <w:pPr>
         <w:rPr>
@@ -2756,6 +3419,110 @@
         </w:rPr>
       </w:pPr>
     </w:p>
+    <w:p>
+      <w:pPr>
+        <w:rPr>
+          <w:sz w:val="32"/>
+          <w:szCs w:val="32"/>
+        </w:rPr>
+      </w:pPr>
+    </w:p>
+    <w:p>
+      <w:pPr>
+        <w:rPr>
+          <w:sz w:val="32"/>
+          <w:szCs w:val="32"/>
+        </w:rPr>
+      </w:pPr>
+      <w:r>
+        <w:rPr>
+          <w:sz w:val="32"/>
+          <w:szCs w:val="32"/>
+        </w:rPr>
+        <w:t>4.1 Chord Scraper</w:t>
+      </w:r>
+    </w:p>
+    <w:p>
+      <w:pPr>
+        <w:rPr>
+          <w:sz w:val="32"/>
+          <w:szCs w:val="32"/>
+        </w:rPr>
+      </w:pPr>
+    </w:p>
+    <w:p>
+      <w:r>
+        <w:t xml:space="preserve">In order to train a C-GAN to be able to effectively turn chord labels into jazz chord voicings, it needs to be trained on a large dataset of jazz chords. The dataset must consist of pairs of chord symbols with their chord voicing which are taken from existing jazz piano fully arranged sheet music </w:t>
+      </w:r>
+      <w:r>
+        <w:rPr>
+          <w:color w:val="FF0000"/>
+        </w:rPr>
+        <w:t>(glossary)</w:t>
+      </w:r>
+      <w:r>
+        <w:t>. Figure 3 below shows what these data pairs consist of.</w:t>
+      </w:r>
+    </w:p>
+    <w:p/>
+    <w:p/>
+    <w:p/>
+    <w:p/>
+    <w:p>
+      <w:r>
+        <w:t>Programmatically, the above data pairs could be represented as arrays of dictionaries. For example:</w:t>
+      </w:r>
+    </w:p>
+    <w:p/>
+    <w:p>
+      <w:r>
+        <w:t>[ {“label”: “C</w:t>
+      </w:r>
+      <w:r>
+        <w:t>∆</w:t>
+      </w:r>
+      <w:r>
+        <w:t>7”, “</w:t>
+      </w:r>
+      <w:proofErr w:type="spellStart"/>
+      <w:r>
+        <w:t>notes_in_voicing</w:t>
+      </w:r>
+      <w:proofErr w:type="spellEnd"/>
+      <w:r>
+        <w:t>”: [“C3”, “G3”, “B3”, “E4”, “G4”]}, “label”: “A-7”, “</w:t>
+      </w:r>
+      <w:proofErr w:type="spellStart"/>
+      <w:r>
+        <w:t>notes_in_voicing</w:t>
+      </w:r>
+      <w:proofErr w:type="spellEnd"/>
+      <w:r>
+        <w:t>”: [“A2”, “E3”, “G3”, “C4”, “E4”]</w:t>
+      </w:r>
+      <w:proofErr w:type="gramStart"/>
+      <w:r>
+        <w:t>} ]</w:t>
+      </w:r>
+      <w:proofErr w:type="gramEnd"/>
+    </w:p>
+    <w:p>
+      <w:pPr>
+        <w:rPr>
+          <w:sz w:val="32"/>
+          <w:szCs w:val="32"/>
+        </w:rPr>
+      </w:pPr>
+    </w:p>
+    <w:p/>
+    <w:p/>
+    <w:p/>
+    <w:p/>
+    <w:p/>
+    <w:p/>
+    <w:p/>
+    <w:p/>
+    <w:p/>
     <w:p/>
     <w:p>
       <w:r>
@@ -2901,7 +3668,7 @@
                     <pic:cNvPicPr/>
                   </pic:nvPicPr>
                   <pic:blipFill>
-                    <a:blip r:embed="rId8" cstate="print">
+                    <a:blip r:embed="rId9" cstate="print">
                       <a:extLst>
                         <a:ext uri="{28A0092B-C50C-407E-A947-70E740481C1C}">
                           <a14:useLocalDpi xmlns:a14="http://schemas.microsoft.com/office/drawing/2010/main" val="0"/>
@@ -4262,7 +5029,7 @@
         </w:rPr>
         <w:t>The formula derives from the </w:t>
       </w:r>
-      <w:hyperlink r:id="rId9" w:anchor="cross-entropy" w:history="1">
+      <w:hyperlink r:id="rId10" w:anchor="cross-entropy" w:history="1">
         <w:r>
           <w:rPr>
             <w:rFonts w:ascii="Calibri" w:eastAsia="Times New Roman" w:hAnsi="Calibri" w:cs="Calibri"/>
@@ -4294,7 +5061,7 @@
         </w:rPr>
         <w:t>(</w:t>
       </w:r>
-      <w:hyperlink r:id="rId10" w:history="1">
+      <w:hyperlink r:id="rId11" w:history="1">
         <w:r>
           <w:rPr>
             <w:rStyle w:val="Hyperlink"/>
@@ -8761,6 +9528,22 @@
       <w:contextualSpacing/>
     </w:pPr>
   </w:style>
+  <w:style w:type="table" w:styleId="TableGrid">
+    <w:name w:val="Table Grid"/>
+    <w:basedOn w:val="TableNormal"/>
+    <w:uiPriority w:val="39"/>
+    <w:rsid w:val="007D122C"/>
+    <w:tblPr>
+      <w:tblBorders>
+        <w:top w:val="single" w:sz="4" w:space="0" w:color="auto"/>
+        <w:left w:val="single" w:sz="4" w:space="0" w:color="auto"/>
+        <w:bottom w:val="single" w:sz="4" w:space="0" w:color="auto"/>
+        <w:right w:val="single" w:sz="4" w:space="0" w:color="auto"/>
+        <w:insideH w:val="single" w:sz="4" w:space="0" w:color="auto"/>
+        <w:insideV w:val="single" w:sz="4" w:space="0" w:color="auto"/>
+      </w:tblBorders>
+    </w:tblPr>
+  </w:style>
 </w:styles>
 </file>
 

</xml_diff>

<commit_message>
finished chord scraper results section and training data section. Refined training dataset and created training data
</commit_message>
<xml_diff>
--- a/Leadsheet Arrangement Using Deep Learning.docx
+++ b/Leadsheet Arrangement Using Deep Learning.docx
@@ -70,7 +70,19 @@
         <w:t>via</w:t>
       </w:r>
       <w:r>
-        <w:t xml:space="preserve"> deep learning</w:t>
+        <w:t xml:space="preserve"> </w:t>
+      </w:r>
+      <w:r>
+        <w:t>D</w:t>
+      </w:r>
+      <w:r>
+        <w:t xml:space="preserve">eep </w:t>
+      </w:r>
+      <w:r>
+        <w:t>L</w:t>
+      </w:r>
+      <w:r>
+        <w:t>earning</w:t>
       </w:r>
     </w:p>
     <w:p>
@@ -6039,20 +6051,15 @@
       </w:pPr>
     </w:p>
     <w:p>
-      <w:pPr>
-        <w:ind w:firstLine="720"/>
-      </w:pPr>
-    </w:p>
-    <w:p>
       <w:r>
         <w:rPr>
           <w:noProof/>
         </w:rPr>
         <w:drawing>
-          <wp:inline distT="0" distB="0" distL="0" distR="0" wp14:anchorId="72FF2451" wp14:editId="41213ADA">
+          <wp:inline distT="0" distB="0" distL="0" distR="0" wp14:anchorId="4CACAA8A" wp14:editId="4AB280C3">
             <wp:extent cx="5731510" cy="1583690"/>
             <wp:effectExtent l="0" t="0" r="0" b="3810"/>
-            <wp:docPr id="2" name="Picture 2" descr="Diagram&#10;&#10;Description automatically generated"/>
+            <wp:docPr id="6" name="Picture 6" descr="Diagram&#10;&#10;Description automatically generated"/>
             <wp:cNvGraphicFramePr>
               <a:graphicFrameLocks xmlns:a="http://schemas.openxmlformats.org/drawingml/2006/main" noChangeAspect="1"/>
             </wp:cNvGraphicFramePr>
@@ -6060,7 +6067,7 @@
               <a:graphicData uri="http://schemas.openxmlformats.org/drawingml/2006/picture">
                 <pic:pic xmlns:pic="http://schemas.openxmlformats.org/drawingml/2006/picture">
                   <pic:nvPicPr>
-                    <pic:cNvPr id="2" name="Picture 2" descr="Diagram&#10;&#10;Description automatically generated"/>
+                    <pic:cNvPr id="6" name="Picture 6" descr="Diagram&#10;&#10;Description automatically generated"/>
                     <pic:cNvPicPr/>
                   </pic:nvPicPr>
                   <pic:blipFill>
@@ -10636,7 +10643,6 @@
           <w:sz w:val="16"/>
           <w:szCs w:val="16"/>
         </w:rPr>
-        <w:lastRenderedPageBreak/>
         <w:t xml:space="preserve">    </w:t>
       </w:r>
       <w:r>
@@ -10758,6 +10764,7 @@
           <w:sz w:val="16"/>
           <w:szCs w:val="16"/>
         </w:rPr>
+        <w:lastRenderedPageBreak/>
         <w:t xml:space="preserve">    </w:t>
       </w:r>
       <w:r>
@@ -12934,6 +12941,14 @@
       <w:r>
         <w:t>. Cleaned and transposed chord data representing chords in figure 6 (CSV format)</w:t>
       </w:r>
+    </w:p>
+    <w:p>
+      <w:pPr>
+        <w:rPr>
+          <w:sz w:val="28"/>
+          <w:szCs w:val="28"/>
+        </w:rPr>
+      </w:pPr>
     </w:p>
     <w:p>
       <w:pPr>
@@ -13209,10 +13224,16 @@
         <w:t xml:space="preserve">By using the “default-x” attribute of the note directly after each harmony element, the other notes that made up that chord could be found. This is because </w:t>
       </w:r>
       <w:r>
-        <w:t>notes that make up a chord voicing are always vertically aligned.</w:t>
-      </w:r>
-      <w:r>
-        <w:t xml:space="preserve"> The issue with this approach is that there are cases in which some of the notes in a chord are slightly offset on the </w:t>
+        <w:t xml:space="preserve">notes that make up a chord voicing are </w:t>
+      </w:r>
+      <w:r>
+        <w:t>usually</w:t>
+      </w:r>
+      <w:r>
+        <w:t xml:space="preserve"> vertically aligned.</w:t>
+      </w:r>
+      <w:r>
+        <w:t xml:space="preserve"> The issue with this approach is that there are cases in which some of the notes in a chord are offset on the </w:t>
       </w:r>
       <w:r>
         <w:rPr>
@@ -13228,7 +13249,21 @@
         <w:t xml:space="preserve"> This would mean that some notes were not included in chord voicings when they should have been.</w:t>
       </w:r>
       <w:r>
-        <w:t xml:space="preserve"> The most common cause of this is when there are 2 notes in a chord that are next to each other on the piano, and vertically aligning them would cause the notes to overlap, and thus be unreadable. </w:t>
+        <w:t xml:space="preserve"> </w:t>
+      </w:r>
+    </w:p>
+    <w:p>
+      <w:pPr>
+        <w:ind w:firstLine="720"/>
+      </w:pPr>
+      <w:r>
+        <w:t xml:space="preserve">The </w:t>
+      </w:r>
+      <w:r>
+        <w:t>first</w:t>
+      </w:r>
+      <w:r>
+        <w:t xml:space="preserve"> cause of this is when there are 2 notes in a chord that are next to each other on the piano, and vertically aligning them would cause the notes to overlap, and thus be unreadable. </w:t>
       </w:r>
       <w:r>
         <w:t>Figure 11</w:t>
@@ -13238,12 +13273,17 @@
       </w:r>
     </w:p>
     <w:p>
+      <w:pPr>
+        <w:ind w:firstLine="720"/>
+      </w:pPr>
+    </w:p>
+    <w:p>
       <w:r>
         <w:rPr>
           <w:noProof/>
         </w:rPr>
         <w:drawing>
-          <wp:inline distT="0" distB="0" distL="0" distR="0" wp14:anchorId="2684C391" wp14:editId="20F6F71B">
+          <wp:inline distT="0" distB="0" distL="0" distR="0" wp14:anchorId="2684C391" wp14:editId="3CF23766">
             <wp:extent cx="4507200" cy="3394132"/>
             <wp:effectExtent l="0" t="0" r="1905" b="0"/>
             <wp:docPr id="13" name="Picture 13" descr="Diagram, schematic&#10;&#10;Description automatically generated"/>
@@ -13299,8 +13339,75 @@
     <w:p/>
     <w:p>
       <w:r>
+        <w:lastRenderedPageBreak/>
         <w:tab/>
-        <w:t xml:space="preserve">In order to solve this issue, a concept of </w:t>
+        <w:t>The second cause of this issue is when chord voicings are temporally arranged to form a rhythmic pattern. This means that the notes that make up the chord voicing are not stacked on the x-axis, but adjacent to one another. This is highlighted in figure 12.</w:t>
+      </w:r>
+    </w:p>
+    <w:p>
+      <w:r>
+        <w:rPr>
+          <w:noProof/>
+        </w:rPr>
+        <w:drawing>
+          <wp:inline distT="0" distB="0" distL="0" distR="0" wp14:anchorId="433C1DCA" wp14:editId="3B4D9D26">
+            <wp:extent cx="4507200" cy="3763657"/>
+            <wp:effectExtent l="0" t="0" r="1905" b="0"/>
+            <wp:docPr id="5" name="Picture 5" descr="Diagram, schematic&#10;&#10;Description automatically generated"/>
+            <wp:cNvGraphicFramePr>
+              <a:graphicFrameLocks xmlns:a="http://schemas.openxmlformats.org/drawingml/2006/main" noChangeAspect="1"/>
+            </wp:cNvGraphicFramePr>
+            <a:graphic xmlns:a="http://schemas.openxmlformats.org/drawingml/2006/main">
+              <a:graphicData uri="http://schemas.openxmlformats.org/drawingml/2006/picture">
+                <pic:pic xmlns:pic="http://schemas.openxmlformats.org/drawingml/2006/picture">
+                  <pic:nvPicPr>
+                    <pic:cNvPr id="5" name="Picture 5" descr="Diagram, schematic&#10;&#10;Description automatically generated"/>
+                    <pic:cNvPicPr/>
+                  </pic:nvPicPr>
+                  <pic:blipFill>
+                    <a:blip r:embed="rId13">
+                      <a:extLst>
+                        <a:ext uri="{28A0092B-C50C-407E-A947-70E740481C1C}">
+                          <a14:useLocalDpi xmlns:a14="http://schemas.microsoft.com/office/drawing/2010/main" val="0"/>
+                        </a:ext>
+                      </a:extLst>
+                    </a:blip>
+                    <a:stretch>
+                      <a:fillRect/>
+                    </a:stretch>
+                  </pic:blipFill>
+                  <pic:spPr>
+                    <a:xfrm>
+                      <a:off x="0" y="0"/>
+                      <a:ext cx="4507200" cy="3763657"/>
+                    </a:xfrm>
+                    <a:prstGeom prst="rect">
+                      <a:avLst/>
+                    </a:prstGeom>
+                  </pic:spPr>
+                </pic:pic>
+              </a:graphicData>
+            </a:graphic>
+          </wp:inline>
+        </w:drawing>
+      </w:r>
+    </w:p>
+    <w:p>
+      <w:r>
+        <w:t>Figure 12. A chord voicing in which the notes are arranged in a rhythmic pattern.</w:t>
+      </w:r>
+    </w:p>
+    <w:p/>
+    <w:p>
+      <w:r>
+        <w:tab/>
+        <w:t>In order to solve t</w:t>
+      </w:r>
+      <w:r>
+        <w:t xml:space="preserve">he first </w:t>
+      </w:r>
+      <w:r>
+        <w:t xml:space="preserve">issue, a concept of </w:t>
       </w:r>
       <w:r>
         <w:rPr>
@@ -13323,11 +13430,7 @@
         <w:t xml:space="preserve">x </w:t>
       </w:r>
       <w:r>
-        <w:t xml:space="preserve">amount of the “x-location” to be </w:t>
-      </w:r>
-      <w:r>
-        <w:lastRenderedPageBreak/>
-        <w:t xml:space="preserve">identified as part of the chord voicing. For example, if the first note element after a harmony element had a “x-location” value of 100, and the </w:t>
+        <w:t xml:space="preserve">amount of the “x-location” to be identified as part of the chord voicing. For example, if the first note element after a harmony element had a “x-location” value of 100, and the </w:t>
       </w:r>
       <w:r>
         <w:rPr>
@@ -13337,105 +13440,217 @@
         <w:t xml:space="preserve">x-axis deviation </w:t>
       </w:r>
       <w:r>
-        <w:t>was set to 10, then any note with an “x-location” value of between 95 and 105 would be extracted as part of that chord voicing. The results and effectiveness of this approach are explored in detail in section 5.1</w:t>
-      </w:r>
-      <w:r>
-        <w:t>.</w:t>
-      </w:r>
-    </w:p>
-    <w:p>
-      <w:pPr>
-        <w:ind w:firstLine="720"/>
-      </w:pPr>
-      <w:r>
-        <w:rPr>
-          <w:color w:val="000000" w:themeColor="text1"/>
-        </w:rPr>
-        <w:t>Although this first approach functioned as expected</w:t>
-      </w:r>
-      <w:r>
-        <w:rPr>
-          <w:color w:val="000000" w:themeColor="text1"/>
-        </w:rPr>
-        <w:t>, iterating through it line by line using Regex seemed like bad practice</w:t>
-      </w:r>
-      <w:r>
-        <w:rPr>
-          <w:color w:val="000000" w:themeColor="text1"/>
-        </w:rPr>
-        <w:t xml:space="preserve"> as XML is a structured markup language.</w:t>
-      </w:r>
-      <w:r>
-        <w:rPr>
-          <w:color w:val="000000" w:themeColor="text1"/>
-        </w:rPr>
-        <w:t xml:space="preserve"> After some further research, it was clear that a much more effective approach would be to parse each MusicXML file into a searchable data structure</w:t>
-      </w:r>
-      <w:r>
-        <w:rPr>
-          <w:color w:val="FF0000"/>
-        </w:rPr>
-        <w:t xml:space="preserve"> (citation?)</w:t>
-      </w:r>
-      <w:r>
-        <w:t xml:space="preserve">. </w:t>
-      </w:r>
-      <w:r>
-        <w:t>Python</w:t>
-      </w:r>
-      <w:r>
-        <w:t>’</w:t>
-      </w:r>
-      <w:r>
-        <w:t xml:space="preserve">s build in XML API – </w:t>
+        <w:t xml:space="preserve">was set to 10, then any note with an “x-location” value of between 95 and 105 would be extracted as part of that chord voicing. </w:t>
+      </w:r>
+      <w:r>
+        <w:t xml:space="preserve">An </w:t>
       </w:r>
       <w:r>
         <w:rPr>
           <w:i/>
           <w:iCs/>
         </w:rPr>
-        <w:t>ElementTree</w:t>
-      </w:r>
-      <w:r>
-        <w:t xml:space="preserve"> was identified as a suitable tool, as it was able to transform XML into an ordered Tree data structure. This would allow for search operations to be performed in constant time [</w:t>
-      </w:r>
-      <w:proofErr w:type="gramStart"/>
-      <w:r>
-        <w:t>O(</w:t>
-      </w:r>
-      <w:proofErr w:type="gramEnd"/>
-      <w:r>
-        <w:t xml:space="preserve">1)] as oppose to linear time [O(n)] when </w:t>
-      </w:r>
-      <w:r>
-        <w:t xml:space="preserve">iterating through </w:t>
+        <w:t>x-axis deviation</w:t>
+      </w:r>
+      <w:r>
+        <w:t xml:space="preserve"> value of 20 degrees ensured that all chord voicing notes were extracted, whilst ensuring that notes either side of the chord voicing were not. This is highlighted in Figure 12.</w:t>
+      </w:r>
+    </w:p>
+    <w:p>
+      <w:r>
+        <w:rPr>
+          <w:noProof/>
+          <w:color w:val="000000" w:themeColor="text1"/>
+        </w:rPr>
+        <w:lastRenderedPageBreak/>
+        <w:drawing>
+          <wp:inline distT="0" distB="0" distL="0" distR="0" wp14:anchorId="3BAE040D" wp14:editId="2F9537AB">
+            <wp:extent cx="4507200" cy="3394132"/>
+            <wp:effectExtent l="0" t="0" r="1905" b="0"/>
+            <wp:docPr id="4" name="Picture 4" descr="Diagram, schematic&#10;&#10;Description automatically generated"/>
+            <wp:cNvGraphicFramePr>
+              <a:graphicFrameLocks xmlns:a="http://schemas.openxmlformats.org/drawingml/2006/main" noChangeAspect="1"/>
+            </wp:cNvGraphicFramePr>
+            <a:graphic xmlns:a="http://schemas.openxmlformats.org/drawingml/2006/main">
+              <a:graphicData uri="http://schemas.openxmlformats.org/drawingml/2006/picture">
+                <pic:pic xmlns:pic="http://schemas.openxmlformats.org/drawingml/2006/picture">
+                  <pic:nvPicPr>
+                    <pic:cNvPr id="4" name="Picture 4" descr="Diagram, schematic&#10;&#10;Description automatically generated"/>
+                    <pic:cNvPicPr/>
+                  </pic:nvPicPr>
+                  <pic:blipFill>
+                    <a:blip r:embed="rId14">
+                      <a:extLst>
+                        <a:ext uri="{28A0092B-C50C-407E-A947-70E740481C1C}">
+                          <a14:useLocalDpi xmlns:a14="http://schemas.microsoft.com/office/drawing/2010/main" val="0"/>
+                        </a:ext>
+                      </a:extLst>
+                    </a:blip>
+                    <a:stretch>
+                      <a:fillRect/>
+                    </a:stretch>
+                  </pic:blipFill>
+                  <pic:spPr>
+                    <a:xfrm>
+                      <a:off x="0" y="0"/>
+                      <a:ext cx="4507200" cy="3394132"/>
+                    </a:xfrm>
+                    <a:prstGeom prst="rect">
+                      <a:avLst/>
+                    </a:prstGeom>
+                  </pic:spPr>
+                </pic:pic>
+              </a:graphicData>
+            </a:graphic>
+          </wp:inline>
+        </w:drawing>
+      </w:r>
+    </w:p>
+    <w:p>
+      <w:r>
+        <w:t xml:space="preserve">Figure 12. </w:t>
+      </w:r>
+      <w:r>
+        <w:t xml:space="preserve">The use of </w:t>
       </w:r>
       <w:r>
         <w:rPr>
           <w:i/>
           <w:iCs/>
         </w:rPr>
-        <w:t xml:space="preserve">n </w:t>
-      </w:r>
-      <w:r>
-        <w:t>number of lines per file</w:t>
-      </w:r>
-      <w:r>
-        <w:t>.</w:t>
-      </w:r>
-    </w:p>
-    <w:p>
-      <w:pPr>
-        <w:ind w:firstLine="720"/>
-      </w:pPr>
-      <w:r>
-        <w:t xml:space="preserve">The second and final major version of the script used </w:t>
+        <w:t>x-axis deviation</w:t>
+      </w:r>
+      <w:r>
+        <w:t xml:space="preserve"> to extracted all of the notes in a chord voicing.</w:t>
+      </w:r>
+    </w:p>
+    <w:p/>
+    <w:p>
+      <w:r>
+        <w:tab/>
+        <w:t xml:space="preserve">It was not possible to use </w:t>
       </w:r>
       <w:r>
         <w:rPr>
           <w:i/>
           <w:iCs/>
         </w:rPr>
+        <w:t>x-axis deviation</w:t>
+      </w:r>
+      <w:r>
+        <w:rPr>
+          <w:i/>
+          <w:iCs/>
+        </w:rPr>
+        <w:t xml:space="preserve"> </w:t>
+      </w:r>
+      <w:r>
+        <w:t xml:space="preserve">to successfully extract of chord voicings arranged in a rhythmic pattern. For example, if the deviation was increased to be able to extract rhythmically arranged chord voicings, </w:t>
+      </w:r>
+      <w:r>
+        <w:t>it would then extract unwanted notes for vertically stacked chord voicings. No other solution was found to extract rhythmically arranged chord voicings.</w:t>
+      </w:r>
+    </w:p>
+    <w:p/>
+    <w:p>
+      <w:r>
+        <w:tab/>
+        <w:t xml:space="preserve">The issue with using this method to extract chord voicings, is that not all </w:t>
+      </w:r>
+    </w:p>
+    <w:p>
+      <w:pPr>
+        <w:ind w:firstLine="720"/>
+      </w:pPr>
+      <w:r>
+        <w:rPr>
+          <w:color w:val="000000" w:themeColor="text1"/>
+        </w:rPr>
+        <w:t>Although this first approach functioned as expected</w:t>
+      </w:r>
+      <w:r>
+        <w:rPr>
+          <w:color w:val="000000" w:themeColor="text1"/>
+        </w:rPr>
+        <w:t>, iterating through it line by line using Regex seemed like bad practice</w:t>
+      </w:r>
+      <w:r>
+        <w:rPr>
+          <w:color w:val="000000" w:themeColor="text1"/>
+        </w:rPr>
+        <w:t xml:space="preserve"> as XML is a structured markup language.</w:t>
+      </w:r>
+      <w:r>
+        <w:rPr>
+          <w:color w:val="000000" w:themeColor="text1"/>
+        </w:rPr>
+        <w:t xml:space="preserve"> After some further research, it was clear that a much more effective approach would be to parse each MusicXML file into a searchable data structure</w:t>
+      </w:r>
+      <w:r>
+        <w:rPr>
+          <w:color w:val="FF0000"/>
+        </w:rPr>
+        <w:t xml:space="preserve"> (citation?)</w:t>
+      </w:r>
+      <w:r>
+        <w:t xml:space="preserve">. </w:t>
+      </w:r>
+      <w:r>
+        <w:t>Python</w:t>
+      </w:r>
+      <w:r>
+        <w:t>’</w:t>
+      </w:r>
+      <w:r>
+        <w:t xml:space="preserve">s build in XML API – </w:t>
+      </w:r>
+      <w:r>
+        <w:rPr>
+          <w:i/>
+          <w:iCs/>
+        </w:rPr>
+        <w:t>ElementTree</w:t>
+      </w:r>
+      <w:r>
+        <w:t xml:space="preserve"> was identified as a suitable tool, as it was able to transform XML into an ordered Tree data structure. This would allow for search operations to be performed in constant time [</w:t>
+      </w:r>
+      <w:proofErr w:type="gramStart"/>
+      <w:r>
+        <w:t>O(</w:t>
+      </w:r>
+      <w:proofErr w:type="gramEnd"/>
+      <w:r>
+        <w:t xml:space="preserve">1)] as oppose to linear time [O(n)] when </w:t>
+      </w:r>
+      <w:r>
+        <w:t xml:space="preserve">iterating through </w:t>
+      </w:r>
+      <w:r>
+        <w:rPr>
+          <w:i/>
+          <w:iCs/>
+        </w:rPr>
+        <w:t xml:space="preserve">n </w:t>
+      </w:r>
+      <w:r>
+        <w:t>number of lines per file</w:t>
+      </w:r>
+      <w:r>
+        <w:t>.</w:t>
+      </w:r>
+    </w:p>
+    <w:p>
+      <w:pPr>
+        <w:ind w:firstLine="720"/>
+      </w:pPr>
+      <w:r>
+        <w:t xml:space="preserve">The second and final major version of the script used </w:t>
+      </w:r>
+      <w:r>
+        <w:rPr>
+          <w:i/>
+          <w:iCs/>
+        </w:rPr>
         <w:t>ElementTree</w:t>
       </w:r>
       <w:r>
@@ -13492,6 +13707,7 @@
         <w:rPr>
           <w:noProof/>
         </w:rPr>
+        <w:lastRenderedPageBreak/>
         <w:drawing>
           <wp:inline distT="0" distB="0" distL="0" distR="0" wp14:anchorId="5BC1718D" wp14:editId="1B6A4AA1">
             <wp:extent cx="3064213" cy="3064213"/>
@@ -13508,7 +13724,7 @@
                     <pic:cNvPicPr/>
                   </pic:nvPicPr>
                   <pic:blipFill>
-                    <a:blip r:embed="rId13">
+                    <a:blip r:embed="rId15">
                       <a:extLst>
                         <a:ext uri="{28A0092B-C50C-407E-A947-70E740481C1C}">
                           <a14:useLocalDpi xmlns:a14="http://schemas.microsoft.com/office/drawing/2010/main" val="0"/>
@@ -13567,7 +13783,7 @@
         <w:rPr>
           <w:color w:val="000000" w:themeColor="text1"/>
         </w:rPr>
-        <w:t>4.3.2 Chord Data Manipulation / cleaning / transformation</w:t>
+        <w:t>4.3.2 Chord Data Manipulation</w:t>
       </w:r>
     </w:p>
     <w:p>
@@ -13594,14 +13810,7 @@
           <w:color w:val="000000" w:themeColor="text1"/>
         </w:rPr>
         <w:tab/>
-        <w:t xml:space="preserve">After developing a functioning chord extraction script, some additional data manipulation functions were created in order to improve the output of the chord scraper. For </w:t>
-      </w:r>
-      <w:r>
-        <w:rPr>
-          <w:color w:val="000000" w:themeColor="text1"/>
-        </w:rPr>
-        <w:lastRenderedPageBreak/>
-        <w:t>example, as chords by definition must have 3 or more notes, the gathered chord voicings that had less than 3 notes were removed.</w:t>
+        <w:t>After developing a functioning chord extraction script, some additional data manipulation functions were created in order to improve the output of the chord scraper. For example, as chords by definition must have 3 or more notes, the gathered chord voicings that had less than 3 notes were removed.</w:t>
       </w:r>
       <w:r>
         <w:rPr>
@@ -13723,6 +13932,7 @@
         <w:rPr>
           <w:color w:val="000000" w:themeColor="text1"/>
         </w:rPr>
+        <w:lastRenderedPageBreak/>
         <w:t xml:space="preserve">Initially, the two datasets were outputted as data pickles </w:t>
       </w:r>
       <w:r>
@@ -13735,16 +13945,14 @@
         <w:rPr>
           <w:color w:val="000000" w:themeColor="text1"/>
         </w:rPr>
-        <w:t xml:space="preserve">. This was due to the fact that pickles make extracting and reimporting Python lists and dictionaries extremely straight forward. </w:t>
-      </w:r>
-      <w:proofErr w:type="gramStart"/>
+        <w:t>. This was due to the fact that pickles make extracting and reimporting Python lists and dictionaries extremely straight forward. However</w:t>
+      </w:r>
       <w:r>
         <w:rPr>
           <w:color w:val="000000" w:themeColor="text1"/>
         </w:rPr>
-        <w:t>However</w:t>
-      </w:r>
-      <w:proofErr w:type="gramEnd"/>
+        <w:t>, as</w:t>
+      </w:r>
       <w:r>
         <w:rPr>
           <w:color w:val="000000" w:themeColor="text1"/>
@@ -13761,33 +13969,81 @@
         <w:rPr>
           <w:color w:val="000000" w:themeColor="text1"/>
         </w:rPr>
+        <w:t xml:space="preserve">, the datasets were </w:t>
+      </w:r>
+      <w:r>
+        <w:rPr>
+          <w:color w:val="000000" w:themeColor="text1"/>
+        </w:rPr>
+        <w:t>additionally</w:t>
+      </w:r>
+      <w:r>
+        <w:rPr>
+          <w:color w:val="000000" w:themeColor="text1"/>
+        </w:rPr>
+        <w:t xml:space="preserve"> outputted in </w:t>
+      </w:r>
+      <w:r>
+        <w:rPr>
+          <w:color w:val="000000" w:themeColor="text1"/>
+        </w:rPr>
+        <w:t>CSV format</w:t>
+      </w:r>
+      <w:r>
+        <w:rPr>
+          <w:color w:val="000000" w:themeColor="text1"/>
+        </w:rPr>
         <w:t xml:space="preserve">. </w:t>
       </w:r>
       <w:r>
         <w:rPr>
           <w:color w:val="000000" w:themeColor="text1"/>
         </w:rPr>
-        <w:t>Therefore,</w:t>
-      </w:r>
+        <w:t>It must be noted however, that storing Python data structures in this format is less than ideal.</w:t>
+      </w:r>
+    </w:p>
+    <w:p>
+      <w:pPr>
+        <w:ind w:firstLine="720"/>
+        <w:rPr>
+          <w:color w:val="FF0000"/>
+        </w:rPr>
+      </w:pPr>
       <w:r>
         <w:rPr>
           <w:color w:val="000000" w:themeColor="text1"/>
         </w:rPr>
-        <w:t xml:space="preserve"> in order to make the chord scraper as widely accessible as possible, CSV format was used. It must be noted however, that storing Python data structures in this format is less than ideal.</w:t>
-      </w:r>
-    </w:p>
-    <w:p>
-      <w:pPr>
-        <w:ind w:firstLine="720"/>
-        <w:rPr>
-          <w:color w:val="FF0000"/>
-        </w:rPr>
-      </w:pPr>
+        <w:t>The chord scraper also features a simple command line interface (CLI)</w:t>
+      </w:r>
       <w:r>
         <w:rPr>
           <w:color w:val="000000" w:themeColor="text1"/>
         </w:rPr>
-        <w:t xml:space="preserve">The chord scraper also features a simple command line interface (CLI). Users can specify an input and output path, as well as enable error logging and the printing of chord meta information. </w:t>
+        <w:t xml:space="preserve">, which was implemented using the Python library </w:t>
+      </w:r>
+      <w:proofErr w:type="spellStart"/>
+      <w:r>
+        <w:rPr>
+          <w:i/>
+          <w:iCs/>
+          <w:color w:val="000000" w:themeColor="text1"/>
+        </w:rPr>
+        <w:t>argparse</w:t>
+      </w:r>
+      <w:proofErr w:type="spellEnd"/>
+      <w:r>
+        <w:rPr>
+          <w:i/>
+          <w:iCs/>
+          <w:color w:val="000000" w:themeColor="text1"/>
+        </w:rPr>
+        <w:t xml:space="preserve">. </w:t>
+      </w:r>
+      <w:r>
+        <w:rPr>
+          <w:color w:val="000000" w:themeColor="text1"/>
+        </w:rPr>
+        <w:t xml:space="preserve">Users can specify an input and output path, as well as enable error logging and the printing of chord meta information. </w:t>
       </w:r>
       <w:r>
         <w:rPr>
@@ -13989,7 +14245,6 @@
     </w:p>
     <w:p>
       <w:r>
-        <w:lastRenderedPageBreak/>
         <w:tab/>
         <w:t xml:space="preserve">To download the dataset, please go to </w:t>
       </w:r>
@@ -14038,10 +14293,22 @@
         <w:t xml:space="preserve">All of the chord roots are transposed to </w:t>
       </w:r>
       <w:r>
-        <w:t xml:space="preserve">C. </w:t>
-      </w:r>
-      <w:r>
-        <w:t>The dataset is presented in CSV format</w:t>
+        <w:t>C.</w:t>
+      </w:r>
+      <w:r>
+        <w:t xml:space="preserve"> There are a total of 23 different chord types present in the dataset.</w:t>
+      </w:r>
+      <w:r>
+        <w:t xml:space="preserve"> </w:t>
+      </w:r>
+      <w:r>
+        <w:t xml:space="preserve">The dataset is presented </w:t>
+      </w:r>
+      <w:r>
+        <w:t>as a data pickle, and in</w:t>
+      </w:r>
+      <w:r>
+        <w:t xml:space="preserve"> CSV format</w:t>
       </w:r>
       <w:r>
         <w:t>. The structure of the dataset can be seen</w:t>
@@ -14050,16 +14317,36 @@
         <w:t xml:space="preserve"> below</w:t>
       </w:r>
       <w:r>
-        <w:t xml:space="preserve"> in figure 13.</w:t>
-      </w:r>
-      <w:r>
-        <w:t xml:space="preserve"> Figure 14 show</w:t>
-      </w:r>
-      <w:r>
-        <w:t>s</w:t>
-      </w:r>
-      <w:r>
-        <w:t xml:space="preserve"> the chord type distribution of the dataset.</w:t>
+        <w:t xml:space="preserve"> in figure 1</w:t>
+      </w:r>
+      <w:r>
+        <w:t>4</w:t>
+      </w:r>
+      <w:r>
+        <w:t>.</w:t>
+      </w:r>
+      <w:r>
+        <w:t xml:space="preserve"> </w:t>
+      </w:r>
+      <w:proofErr w:type="gramStart"/>
+      <w:r>
+        <w:t>Figure</w:t>
+      </w:r>
+      <w:proofErr w:type="gramEnd"/>
+      <w:r>
+        <w:t xml:space="preserve"> 1</w:t>
+      </w:r>
+      <w:r>
+        <w:t>5</w:t>
+      </w:r>
+      <w:r>
+        <w:t xml:space="preserve"> </w:t>
+      </w:r>
+      <w:r>
+        <w:t xml:space="preserve">and 16 </w:t>
+      </w:r>
+      <w:r>
+        <w:t>show the chord type distribution of the dataset.</w:t>
       </w:r>
     </w:p>
     <w:p/>
@@ -14070,14 +14357,14 @@
         <w:tblLook w:val="04A0" w:firstRow="1" w:lastRow="0" w:firstColumn="1" w:lastColumn="0" w:noHBand="0" w:noVBand="1"/>
       </w:tblPr>
       <w:tblGrid>
-        <w:gridCol w:w="1696"/>
-        <w:gridCol w:w="2410"/>
+        <w:gridCol w:w="2547"/>
+        <w:gridCol w:w="1559"/>
         <w:gridCol w:w="2681"/>
       </w:tblGrid>
       <w:tr>
         <w:tc>
           <w:tcPr>
-            <w:tcW w:w="1696" w:type="dxa"/>
+            <w:tcW w:w="2547" w:type="dxa"/>
           </w:tcPr>
           <w:p>
             <w:pPr>
@@ -14102,7 +14389,7 @@
         </w:tc>
         <w:tc>
           <w:tcPr>
-            <w:tcW w:w="2410" w:type="dxa"/>
+            <w:tcW w:w="1559" w:type="dxa"/>
           </w:tcPr>
           <w:p>
             <w:pPr>
@@ -14152,20 +14439,28 @@
       <w:tr>
         <w:tc>
           <w:tcPr>
-            <w:tcW w:w="1696" w:type="dxa"/>
+            <w:tcW w:w="2547" w:type="dxa"/>
           </w:tcPr>
           <w:p>
             <w:pPr>
               <w:jc w:val="right"/>
+              <w:rPr>
+                <w:i/>
+                <w:iCs/>
+              </w:rPr>
             </w:pPr>
             <w:r>
+              <w:rPr>
+                <w:i/>
+                <w:iCs/>
+              </w:rPr>
               <w:t>type</w:t>
             </w:r>
           </w:p>
         </w:tc>
         <w:tc>
           <w:tcPr>
-            <w:tcW w:w="2410" w:type="dxa"/>
+            <w:tcW w:w="1559" w:type="dxa"/>
           </w:tcPr>
           <w:p>
             <w:r>
@@ -14187,23 +14482,28 @@
       <w:tr>
         <w:tc>
           <w:tcPr>
-            <w:tcW w:w="1696" w:type="dxa"/>
+            <w:tcW w:w="2547" w:type="dxa"/>
           </w:tcPr>
           <w:p>
             <w:pPr>
               <w:jc w:val="right"/>
+              <w:rPr>
+                <w:i/>
+                <w:iCs/>
+              </w:rPr>
             </w:pPr>
             <w:r>
-              <w:t>e</w:t>
-            </w:r>
-            <w:r>
-              <w:t>xtensions</w:t>
+              <w:rPr>
+                <w:i/>
+                <w:iCs/>
+              </w:rPr>
+              <w:t>extensions</w:t>
             </w:r>
           </w:p>
         </w:tc>
         <w:tc>
           <w:tcPr>
-            <w:tcW w:w="2410" w:type="dxa"/>
+            <w:tcW w:w="1559" w:type="dxa"/>
           </w:tcPr>
           <w:p>
             <w:r>
@@ -14228,31 +14528,30 @@
       <w:tr>
         <w:tc>
           <w:tcPr>
-            <w:tcW w:w="1696" w:type="dxa"/>
+            <w:tcW w:w="2547" w:type="dxa"/>
           </w:tcPr>
           <w:p>
             <w:pPr>
               <w:jc w:val="right"/>
+              <w:rPr>
+                <w:i/>
+                <w:iCs/>
+              </w:rPr>
             </w:pPr>
             <w:proofErr w:type="spellStart"/>
             <w:r>
-              <w:t>n</w:t>
-            </w:r>
-            <w:r>
-              <w:t>ote_</w:t>
-            </w:r>
-            <w:r>
-              <w:t>n</w:t>
-            </w:r>
-            <w:r>
-              <w:t>umbers</w:t>
+              <w:rPr>
+                <w:i/>
+                <w:iCs/>
+              </w:rPr>
+              <w:t>note_numbers</w:t>
             </w:r>
             <w:proofErr w:type="spellEnd"/>
           </w:p>
         </w:tc>
         <w:tc>
           <w:tcPr>
-            <w:tcW w:w="2410" w:type="dxa"/>
+            <w:tcW w:w="1559" w:type="dxa"/>
           </w:tcPr>
           <w:p>
             <w:r>
@@ -14274,20 +14573,38 @@
     </w:tbl>
     <w:p>
       <w:r>
-        <w:t>Figure 13. The jazz-chords dataset</w:t>
-      </w:r>
-    </w:p>
-    <w:p/>
-    <w:p>
+        <w:t>Figure 1</w:t>
+      </w:r>
+      <w:r>
+        <w:t>4</w:t>
+      </w:r>
+      <w:r>
+        <w:t>. The jazz-chords dataset</w:t>
+      </w:r>
+    </w:p>
+    <w:p/>
+    <w:p/>
+    <w:p>
+      <w:pPr>
+        <w:rPr>
+          <w:sz w:val="28"/>
+          <w:szCs w:val="28"/>
+          <w:vertAlign w:val="subscript"/>
+        </w:rPr>
+      </w:pPr>
       <w:r>
         <w:rPr>
           <w:noProof/>
-        </w:rPr>
+          <w:sz w:val="28"/>
+          <w:szCs w:val="28"/>
+          <w:vertAlign w:val="subscript"/>
+        </w:rPr>
+        <w:lastRenderedPageBreak/>
         <w:drawing>
-          <wp:inline distT="0" distB="0" distL="0" distR="0" wp14:anchorId="28B22709" wp14:editId="339669D7">
-            <wp:extent cx="6252226" cy="3093928"/>
-            <wp:effectExtent l="0" t="0" r="0" b="5080"/>
-            <wp:docPr id="34" name="Picture 34" descr="Chart, bar chart&#10;&#10;Description automatically generated"/>
+          <wp:inline distT="0" distB="0" distL="0" distR="0" wp14:anchorId="412A3E13" wp14:editId="240C90FF">
+            <wp:extent cx="6252178" cy="3476978"/>
+            <wp:effectExtent l="0" t="0" r="0" b="3175"/>
+            <wp:docPr id="8" name="Picture 8" descr="Chart, bar chart&#10;&#10;Description automatically generated"/>
             <wp:cNvGraphicFramePr>
               <a:graphicFrameLocks xmlns:a="http://schemas.openxmlformats.org/drawingml/2006/main" noChangeAspect="1"/>
             </wp:cNvGraphicFramePr>
@@ -14295,24 +14612,24 @@
               <a:graphicData uri="http://schemas.openxmlformats.org/drawingml/2006/picture">
                 <pic:pic xmlns:pic="http://schemas.openxmlformats.org/drawingml/2006/picture">
                   <pic:nvPicPr>
-                    <pic:cNvPr id="34" name="Picture 34" descr="Chart, bar chart&#10;&#10;Description automatically generated"/>
+                    <pic:cNvPr id="8" name="Picture 8" descr="Chart, bar chart&#10;&#10;Description automatically generated"/>
                     <pic:cNvPicPr/>
                   </pic:nvPicPr>
                   <pic:blipFill rotWithShape="1">
-                    <a:blip r:embed="rId14" cstate="print">
+                    <a:blip r:embed="rId16">
                       <a:extLst>
                         <a:ext uri="{28A0092B-C50C-407E-A947-70E740481C1C}">
                           <a14:useLocalDpi xmlns:a14="http://schemas.microsoft.com/office/drawing/2010/main" val="0"/>
                         </a:ext>
                       </a:extLst>
                     </a:blip>
-                    <a:srcRect t="10524" r="9246" b="5273"/>
+                    <a:srcRect r="9397" b="5528"/>
                     <a:stretch/>
                   </pic:blipFill>
                   <pic:spPr bwMode="auto">
                     <a:xfrm>
                       <a:off x="0" y="0"/>
-                      <a:ext cx="6279636" cy="3107492"/>
+                      <a:ext cx="6272994" cy="3488555"/>
                     </a:xfrm>
                     <a:prstGeom prst="rect">
                       <a:avLst/>
@@ -14335,89 +14652,15 @@
     </w:p>
     <w:p>
       <w:r>
-        <w:t>Figure 14. A count plot showing the chord type distribution of the jazz-chords dataset.</w:t>
-      </w:r>
-    </w:p>
-    <w:p>
-      <w:pPr>
-        <w:rPr>
-          <w:sz w:val="28"/>
-          <w:szCs w:val="28"/>
-          <w:vertAlign w:val="subscript"/>
-        </w:rPr>
-      </w:pPr>
+        <w:t>Figure 15. A count plot showing the chord type distribution of the jazz-chords dataset.</w:t>
+      </w:r>
     </w:p>
     <w:p>
       <w:pPr>
         <w:ind w:firstLine="720"/>
-        <w:rPr>
-          <w:color w:val="000000" w:themeColor="text1"/>
-        </w:rPr>
-      </w:pPr>
-      <w:r>
-        <w:t xml:space="preserve">The chord distribution is typical of jazz piano, in which chord types such as dominant and major/minor-sevenths are most commonly used </w:t>
-      </w:r>
-      <w:r>
-        <w:rPr>
-          <w:color w:val="FF0000"/>
-        </w:rPr>
-        <w:t>(citation)</w:t>
-      </w:r>
-      <w:r>
-        <w:rPr>
-          <w:color w:val="000000" w:themeColor="text1"/>
-        </w:rPr>
-        <w:t>.</w:t>
-      </w:r>
-    </w:p>
-    <w:p>
-      <w:pPr>
-        <w:ind w:firstLine="720"/>
-        <w:rPr>
-          <w:color w:val="000000" w:themeColor="text1"/>
-        </w:rPr>
-      </w:pPr>
-      <w:r>
-        <w:rPr>
-          <w:color w:val="000000" w:themeColor="text1"/>
-        </w:rPr>
-        <w:t>The issue with the datasets chord distribution is that many of the chord types do not have enough associated chord voicings to be used in machine learning tasks. This means that in practice, the dataset can arguably only facilitate the generation of 4 different chord types – dominant, minor-seventh, major-seventh, and major.</w:t>
-      </w:r>
-    </w:p>
-    <w:p>
-      <w:pPr>
-        <w:rPr>
-          <w:color w:val="000000" w:themeColor="text1"/>
-        </w:rPr>
-      </w:pPr>
-      <w:r>
-        <w:rPr>
-          <w:color w:val="000000" w:themeColor="text1"/>
-        </w:rPr>
-        <w:tab/>
-      </w:r>
-      <w:r>
-        <w:rPr>
-          <w:color w:val="000000" w:themeColor="text1"/>
-        </w:rPr>
-        <w:t xml:space="preserve">As mentioned in section 1, </w:t>
-      </w:r>
-      <w:r>
-        <w:t xml:space="preserve">Jazz musical theory defines a standardised set of possible notes that can be included in chord voicings. In order for the presented dataset to be of use, its contained chord voicings need to have a high degree of accuracy. In order to evaluate the level of accuracy in the dataset, the four most common chord types were tested for the presence of unwanted notes. Figure 15 shows which notes are unwanted for each of the chord types. Figures 16, 17, </w:t>
-      </w:r>
-      <w:r>
-        <w:t xml:space="preserve">18 </w:t>
-      </w:r>
-      <w:r>
-        <w:t>and 1</w:t>
-      </w:r>
-      <w:r>
-        <w:t>9</w:t>
-      </w:r>
-      <w:r>
-        <w:t xml:space="preserve"> show the note distribution of all of the chord voicings for each chord type.</w:t>
-      </w:r>
-    </w:p>
+      </w:pPr>
+    </w:p>
+    <w:p/>
     <w:tbl>
       <w:tblPr>
         <w:tblStyle w:val="TableGrid"/>
@@ -14449,7 +14692,701 @@
                 <w:i/>
                 <w:iCs/>
               </w:rPr>
-              <w:lastRenderedPageBreak/>
+              <w:t>Chord Type</w:t>
+            </w:r>
+          </w:p>
+        </w:tc>
+        <w:tc>
+          <w:tcPr>
+            <w:tcW w:w="4508" w:type="dxa"/>
+          </w:tcPr>
+          <w:p>
+            <w:pPr>
+              <w:rPr>
+                <w:b/>
+                <w:bCs/>
+                <w:i/>
+                <w:iCs/>
+              </w:rPr>
+            </w:pPr>
+            <w:r>
+              <w:rPr>
+                <w:b/>
+                <w:bCs/>
+                <w:i/>
+                <w:iCs/>
+              </w:rPr>
+              <w:t>Count</w:t>
+            </w:r>
+          </w:p>
+        </w:tc>
+      </w:tr>
+      <w:tr>
+        <w:tc>
+          <w:tcPr>
+            <w:tcW w:w="4508" w:type="dxa"/>
+          </w:tcPr>
+          <w:p>
+            <w:r>
+              <w:t xml:space="preserve">dominant                  </w:t>
+            </w:r>
+          </w:p>
+        </w:tc>
+        <w:tc>
+          <w:tcPr>
+            <w:tcW w:w="4508" w:type="dxa"/>
+          </w:tcPr>
+          <w:p>
+            <w:r>
+              <w:t>1875</w:t>
+            </w:r>
+          </w:p>
+        </w:tc>
+      </w:tr>
+      <w:tr>
+        <w:tc>
+          <w:tcPr>
+            <w:tcW w:w="4508" w:type="dxa"/>
+          </w:tcPr>
+          <w:p>
+            <w:r>
+              <w:t xml:space="preserve">minor-seventh         </w:t>
+            </w:r>
+          </w:p>
+        </w:tc>
+        <w:tc>
+          <w:tcPr>
+            <w:tcW w:w="4508" w:type="dxa"/>
+          </w:tcPr>
+          <w:p>
+            <w:r>
+              <w:t>1569</w:t>
+            </w:r>
+          </w:p>
+        </w:tc>
+      </w:tr>
+      <w:tr>
+        <w:tc>
+          <w:tcPr>
+            <w:tcW w:w="4508" w:type="dxa"/>
+          </w:tcPr>
+          <w:p>
+            <w:r>
+              <w:t>major</w:t>
+            </w:r>
+          </w:p>
+        </w:tc>
+        <w:tc>
+          <w:tcPr>
+            <w:tcW w:w="4508" w:type="dxa"/>
+          </w:tcPr>
+          <w:p>
+            <w:r>
+              <w:t>928</w:t>
+            </w:r>
+          </w:p>
+        </w:tc>
+      </w:tr>
+      <w:tr>
+        <w:tc>
+          <w:tcPr>
+            <w:tcW w:w="4508" w:type="dxa"/>
+          </w:tcPr>
+          <w:p>
+            <w:r>
+              <w:t xml:space="preserve">major-seventh          </w:t>
+            </w:r>
+          </w:p>
+        </w:tc>
+        <w:tc>
+          <w:tcPr>
+            <w:tcW w:w="4508" w:type="dxa"/>
+          </w:tcPr>
+          <w:p>
+            <w:r>
+              <w:t>818</w:t>
+            </w:r>
+          </w:p>
+        </w:tc>
+      </w:tr>
+      <w:tr>
+        <w:tc>
+          <w:tcPr>
+            <w:tcW w:w="4508" w:type="dxa"/>
+          </w:tcPr>
+          <w:p>
+            <w:r>
+              <w:t xml:space="preserve">dominant-ninth         </w:t>
+            </w:r>
+          </w:p>
+        </w:tc>
+        <w:tc>
+          <w:tcPr>
+            <w:tcW w:w="4508" w:type="dxa"/>
+          </w:tcPr>
+          <w:p>
+            <w:r>
+              <w:t>359</w:t>
+            </w:r>
+          </w:p>
+        </w:tc>
+      </w:tr>
+      <w:tr>
+        <w:tc>
+          <w:tcPr>
+            <w:tcW w:w="4508" w:type="dxa"/>
+          </w:tcPr>
+          <w:p>
+            <w:r>
+              <w:t>suspended-fourth</w:t>
+            </w:r>
+          </w:p>
+        </w:tc>
+        <w:tc>
+          <w:tcPr>
+            <w:tcW w:w="4508" w:type="dxa"/>
+          </w:tcPr>
+          <w:p>
+            <w:r>
+              <w:t>322</w:t>
+            </w:r>
+          </w:p>
+        </w:tc>
+      </w:tr>
+      <w:tr>
+        <w:tc>
+          <w:tcPr>
+            <w:tcW w:w="4508" w:type="dxa"/>
+          </w:tcPr>
+          <w:p>
+            <w:r>
+              <w:t>minor</w:t>
+            </w:r>
+          </w:p>
+        </w:tc>
+        <w:tc>
+          <w:tcPr>
+            <w:tcW w:w="4508" w:type="dxa"/>
+          </w:tcPr>
+          <w:p>
+            <w:r>
+              <w:t>236</w:t>
+            </w:r>
+          </w:p>
+        </w:tc>
+      </w:tr>
+      <w:tr>
+        <w:tc>
+          <w:tcPr>
+            <w:tcW w:w="4508" w:type="dxa"/>
+          </w:tcPr>
+          <w:p>
+            <w:r>
+              <w:t>minor-ninth</w:t>
+            </w:r>
+          </w:p>
+        </w:tc>
+        <w:tc>
+          <w:tcPr>
+            <w:tcW w:w="4508" w:type="dxa"/>
+          </w:tcPr>
+          <w:p>
+            <w:r>
+              <w:t>206</w:t>
+            </w:r>
+          </w:p>
+        </w:tc>
+      </w:tr>
+      <w:tr>
+        <w:tc>
+          <w:tcPr>
+            <w:tcW w:w="4508" w:type="dxa"/>
+          </w:tcPr>
+          <w:p>
+            <w:r>
+              <w:t>half-diminished</w:t>
+            </w:r>
+          </w:p>
+        </w:tc>
+        <w:tc>
+          <w:tcPr>
+            <w:tcW w:w="4508" w:type="dxa"/>
+          </w:tcPr>
+          <w:p>
+            <w:r>
+              <w:t>204</w:t>
+            </w:r>
+          </w:p>
+        </w:tc>
+      </w:tr>
+      <w:tr>
+        <w:tc>
+          <w:tcPr>
+            <w:tcW w:w="4508" w:type="dxa"/>
+          </w:tcPr>
+          <w:p>
+            <w:r>
+              <w:t xml:space="preserve">dominant-13th </w:t>
+            </w:r>
+          </w:p>
+        </w:tc>
+        <w:tc>
+          <w:tcPr>
+            <w:tcW w:w="4508" w:type="dxa"/>
+          </w:tcPr>
+          <w:p>
+            <w:r>
+              <w:t>202</w:t>
+            </w:r>
+          </w:p>
+        </w:tc>
+      </w:tr>
+      <w:tr>
+        <w:tc>
+          <w:tcPr>
+            <w:tcW w:w="4508" w:type="dxa"/>
+          </w:tcPr>
+          <w:p>
+            <w:r>
+              <w:t>major-sixth</w:t>
+            </w:r>
+          </w:p>
+        </w:tc>
+        <w:tc>
+          <w:tcPr>
+            <w:tcW w:w="4508" w:type="dxa"/>
+          </w:tcPr>
+          <w:p>
+            <w:r>
+              <w:t>171</w:t>
+            </w:r>
+          </w:p>
+        </w:tc>
+      </w:tr>
+      <w:tr>
+        <w:tc>
+          <w:tcPr>
+            <w:tcW w:w="4508" w:type="dxa"/>
+          </w:tcPr>
+          <w:p>
+            <w:r>
+              <w:t xml:space="preserve">major-ninth </w:t>
+            </w:r>
+          </w:p>
+        </w:tc>
+        <w:tc>
+          <w:tcPr>
+            <w:tcW w:w="4508" w:type="dxa"/>
+          </w:tcPr>
+          <w:p>
+            <w:r>
+              <w:t>104</w:t>
+            </w:r>
+          </w:p>
+        </w:tc>
+      </w:tr>
+      <w:tr>
+        <w:tc>
+          <w:tcPr>
+            <w:tcW w:w="4508" w:type="dxa"/>
+          </w:tcPr>
+          <w:p>
+            <w:r>
+              <w:t>minor-sixth</w:t>
+            </w:r>
+          </w:p>
+        </w:tc>
+        <w:tc>
+          <w:tcPr>
+            <w:tcW w:w="4508" w:type="dxa"/>
+            <w:vAlign w:val="center"/>
+          </w:tcPr>
+          <w:p>
+            <w:r>
+              <w:t>83</w:t>
+            </w:r>
+          </w:p>
+        </w:tc>
+      </w:tr>
+      <w:tr>
+        <w:tc>
+          <w:tcPr>
+            <w:tcW w:w="4508" w:type="dxa"/>
+          </w:tcPr>
+          <w:p>
+            <w:r>
+              <w:t>diminished-seventh</w:t>
+            </w:r>
+          </w:p>
+        </w:tc>
+        <w:tc>
+          <w:tcPr>
+            <w:tcW w:w="4508" w:type="dxa"/>
+            <w:vAlign w:val="center"/>
+          </w:tcPr>
+          <w:p>
+            <w:r>
+              <w:t>82</w:t>
+            </w:r>
+          </w:p>
+        </w:tc>
+      </w:tr>
+      <w:tr>
+        <w:tc>
+          <w:tcPr>
+            <w:tcW w:w="4508" w:type="dxa"/>
+          </w:tcPr>
+          <w:p>
+            <w:r>
+              <w:t>minor-11th</w:t>
+            </w:r>
+          </w:p>
+        </w:tc>
+        <w:tc>
+          <w:tcPr>
+            <w:tcW w:w="4508" w:type="dxa"/>
+            <w:vAlign w:val="center"/>
+          </w:tcPr>
+          <w:p>
+            <w:r>
+              <w:t>75</w:t>
+            </w:r>
+          </w:p>
+        </w:tc>
+      </w:tr>
+      <w:tr>
+        <w:tc>
+          <w:tcPr>
+            <w:tcW w:w="4508" w:type="dxa"/>
+          </w:tcPr>
+          <w:p>
+            <w:r>
+              <w:t>diminished</w:t>
+            </w:r>
+          </w:p>
+        </w:tc>
+        <w:tc>
+          <w:tcPr>
+            <w:tcW w:w="4508" w:type="dxa"/>
+            <w:vAlign w:val="center"/>
+          </w:tcPr>
+          <w:p>
+            <w:r>
+              <w:t>70</w:t>
+            </w:r>
+          </w:p>
+        </w:tc>
+      </w:tr>
+      <w:tr>
+        <w:tc>
+          <w:tcPr>
+            <w:tcW w:w="4508" w:type="dxa"/>
+          </w:tcPr>
+          <w:p>
+            <w:r>
+              <w:t>major-minor</w:t>
+            </w:r>
+          </w:p>
+        </w:tc>
+        <w:tc>
+          <w:tcPr>
+            <w:tcW w:w="4508" w:type="dxa"/>
+            <w:vAlign w:val="center"/>
+          </w:tcPr>
+          <w:p>
+            <w:r>
+              <w:t>39</w:t>
+            </w:r>
+          </w:p>
+        </w:tc>
+      </w:tr>
+      <w:tr>
+        <w:tc>
+          <w:tcPr>
+            <w:tcW w:w="4508" w:type="dxa"/>
+          </w:tcPr>
+          <w:p>
+            <w:r>
+              <w:t>augmented-seventh</w:t>
+            </w:r>
+          </w:p>
+        </w:tc>
+        <w:tc>
+          <w:tcPr>
+            <w:tcW w:w="4508" w:type="dxa"/>
+            <w:vAlign w:val="center"/>
+          </w:tcPr>
+          <w:p>
+            <w:r>
+              <w:t>24</w:t>
+            </w:r>
+          </w:p>
+        </w:tc>
+      </w:tr>
+      <w:tr>
+        <w:tc>
+          <w:tcPr>
+            <w:tcW w:w="4508" w:type="dxa"/>
+          </w:tcPr>
+          <w:p>
+            <w:r>
+              <w:t>major-13th</w:t>
+            </w:r>
+          </w:p>
+        </w:tc>
+        <w:tc>
+          <w:tcPr>
+            <w:tcW w:w="4508" w:type="dxa"/>
+            <w:vAlign w:val="center"/>
+          </w:tcPr>
+          <w:p>
+            <w:r>
+              <w:t>12</w:t>
+            </w:r>
+          </w:p>
+        </w:tc>
+      </w:tr>
+      <w:tr>
+        <w:tc>
+          <w:tcPr>
+            <w:tcW w:w="4508" w:type="dxa"/>
+          </w:tcPr>
+          <w:p>
+            <w:r>
+              <w:t>minor-13th</w:t>
+            </w:r>
+          </w:p>
+        </w:tc>
+        <w:tc>
+          <w:tcPr>
+            <w:tcW w:w="4508" w:type="dxa"/>
+            <w:vAlign w:val="center"/>
+          </w:tcPr>
+          <w:p>
+            <w:r>
+              <w:t>11</w:t>
+            </w:r>
+          </w:p>
+        </w:tc>
+      </w:tr>
+      <w:tr>
+        <w:tc>
+          <w:tcPr>
+            <w:tcW w:w="4508" w:type="dxa"/>
+          </w:tcPr>
+          <w:p>
+            <w:r>
+              <w:t>dominant-11th</w:t>
+            </w:r>
+          </w:p>
+        </w:tc>
+        <w:tc>
+          <w:tcPr>
+            <w:tcW w:w="4508" w:type="dxa"/>
+            <w:vAlign w:val="center"/>
+          </w:tcPr>
+          <w:p>
+            <w:r>
+              <w:t>8</w:t>
+            </w:r>
+          </w:p>
+        </w:tc>
+      </w:tr>
+      <w:tr>
+        <w:tc>
+          <w:tcPr>
+            <w:tcW w:w="4508" w:type="dxa"/>
+          </w:tcPr>
+          <w:p>
+            <w:r>
+              <w:t>augmented</w:t>
+            </w:r>
+          </w:p>
+        </w:tc>
+        <w:tc>
+          <w:tcPr>
+            <w:tcW w:w="4508" w:type="dxa"/>
+            <w:vAlign w:val="center"/>
+          </w:tcPr>
+          <w:p>
+            <w:r>
+              <w:t>4</w:t>
+            </w:r>
+          </w:p>
+        </w:tc>
+      </w:tr>
+      <w:tr>
+        <w:tc>
+          <w:tcPr>
+            <w:tcW w:w="4508" w:type="dxa"/>
+          </w:tcPr>
+          <w:p>
+            <w:r>
+              <w:t>suspended-second</w:t>
+            </w:r>
+          </w:p>
+        </w:tc>
+        <w:tc>
+          <w:tcPr>
+            <w:tcW w:w="4508" w:type="dxa"/>
+            <w:vAlign w:val="center"/>
+          </w:tcPr>
+          <w:p>
+            <w:r>
+              <w:t>2</w:t>
+            </w:r>
+          </w:p>
+        </w:tc>
+      </w:tr>
+    </w:tbl>
+    <w:p>
+      <w:r>
+        <w:t>Figure 1</w:t>
+      </w:r>
+      <w:r>
+        <w:t>6</w:t>
+      </w:r>
+      <w:r>
+        <w:t xml:space="preserve">. A </w:t>
+      </w:r>
+      <w:r>
+        <w:t>table</w:t>
+      </w:r>
+      <w:r>
+        <w:t xml:space="preserve"> showing the chord type distribution of the jazz-chords dataset.</w:t>
+      </w:r>
+    </w:p>
+    <w:p/>
+    <w:p/>
+    <w:p>
+      <w:pPr>
+        <w:ind w:firstLine="720"/>
+        <w:rPr>
+          <w:color w:val="000000" w:themeColor="text1"/>
+        </w:rPr>
+      </w:pPr>
+      <w:r>
+        <w:lastRenderedPageBreak/>
+        <w:t xml:space="preserve">The chord distribution is typical of jazz piano, in which chord types such as dominant and major/minor-sevenths are most commonly used </w:t>
+      </w:r>
+      <w:r>
+        <w:rPr>
+          <w:color w:val="FF0000"/>
+        </w:rPr>
+        <w:t>(citation)</w:t>
+      </w:r>
+      <w:r>
+        <w:rPr>
+          <w:color w:val="000000" w:themeColor="text1"/>
+        </w:rPr>
+        <w:t>.</w:t>
+      </w:r>
+    </w:p>
+    <w:p>
+      <w:pPr>
+        <w:ind w:firstLine="720"/>
+        <w:rPr>
+          <w:color w:val="000000" w:themeColor="text1"/>
+        </w:rPr>
+      </w:pPr>
+      <w:r>
+        <w:rPr>
+          <w:color w:val="000000" w:themeColor="text1"/>
+        </w:rPr>
+        <w:t>The issue with the datasets chord distribution is that many of the chord types do not have enough associated chord voicings to be used in machine learning tasks. This means that in practice, the dataset can arguably only facilitate the generation of 4 different chord types – dominant, minor-seventh, major-seventh, and major.</w:t>
+      </w:r>
+    </w:p>
+    <w:p>
+      <w:r>
+        <w:rPr>
+          <w:color w:val="000000" w:themeColor="text1"/>
+        </w:rPr>
+        <w:tab/>
+      </w:r>
+      <w:r>
+        <w:rPr>
+          <w:color w:val="000000" w:themeColor="text1"/>
+        </w:rPr>
+        <w:t xml:space="preserve">As mentioned in section 1, </w:t>
+      </w:r>
+      <w:r>
+        <w:t>Jazz musical theory defines a standardised set of possible notes that can be included in chord voicings. In order for the presented dataset to be of use, its contained chord voicings need to have a high degree of accuracy. In order to evaluate the level of accuracy in the dataset, the four most common chord types were tested for the presence of unwanted notes. Figure 1</w:t>
+      </w:r>
+      <w:r>
+        <w:t>7</w:t>
+      </w:r>
+      <w:r>
+        <w:t xml:space="preserve"> shows which notes are unwanted for each of the chord types. Figures 1</w:t>
+      </w:r>
+      <w:r>
+        <w:t>8</w:t>
+      </w:r>
+      <w:r>
+        <w:t>, 1</w:t>
+      </w:r>
+      <w:r>
+        <w:t>9</w:t>
+      </w:r>
+      <w:r>
+        <w:t xml:space="preserve">, </w:t>
+      </w:r>
+      <w:r>
+        <w:t>20</w:t>
+      </w:r>
+      <w:r>
+        <w:t xml:space="preserve"> </w:t>
+      </w:r>
+      <w:r>
+        <w:t xml:space="preserve">and </w:t>
+      </w:r>
+      <w:r>
+        <w:t>2</w:t>
+      </w:r>
+      <w:r>
+        <w:t>1</w:t>
+      </w:r>
+      <w:r>
+        <w:t xml:space="preserve"> show the note distribution of all of the chord voicings for each chord type.</w:t>
+      </w:r>
+    </w:p>
+    <w:p>
+      <w:pPr>
+        <w:rPr>
+          <w:color w:val="000000" w:themeColor="text1"/>
+        </w:rPr>
+      </w:pPr>
+    </w:p>
+    <w:tbl>
+      <w:tblPr>
+        <w:tblStyle w:val="TableGrid"/>
+        <w:tblW w:w="0" w:type="auto"/>
+        <w:tblLook w:val="04A0" w:firstRow="1" w:lastRow="0" w:firstColumn="1" w:lastColumn="0" w:noHBand="0" w:noVBand="1"/>
+      </w:tblPr>
+      <w:tblGrid>
+        <w:gridCol w:w="4508"/>
+        <w:gridCol w:w="4508"/>
+      </w:tblGrid>
+      <w:tr>
+        <w:tc>
+          <w:tcPr>
+            <w:tcW w:w="4508" w:type="dxa"/>
+          </w:tcPr>
+          <w:p>
+            <w:pPr>
+              <w:rPr>
+                <w:b/>
+                <w:bCs/>
+                <w:i/>
+                <w:iCs/>
+              </w:rPr>
+            </w:pPr>
+            <w:r>
+              <w:rPr>
+                <w:b/>
+                <w:bCs/>
+                <w:i/>
+                <w:iCs/>
+              </w:rPr>
               <w:t>Chord Type</w:t>
             </w:r>
           </w:p>
@@ -14580,7 +15517,13 @@
     </w:tbl>
     <w:p>
       <w:r>
-        <w:t>Figure 15. Most common chord types with their associated chord voicings unwanted notes</w:t>
+        <w:t>Figure 1</w:t>
+      </w:r>
+      <w:r>
+        <w:t>7</w:t>
+      </w:r>
+      <w:r>
+        <w:t>. Most common chord types with their associated chord voicings unwanted notes</w:t>
       </w:r>
     </w:p>
     <w:p>
@@ -14620,7 +15563,7 @@
                     <pic:cNvPicPr/>
                   </pic:nvPicPr>
                   <pic:blipFill rotWithShape="1">
-                    <a:blip r:embed="rId15" cstate="print">
+                    <a:blip r:embed="rId17" cstate="print">
                       <a:extLst>
                         <a:ext uri="{28A0092B-C50C-407E-A947-70E740481C1C}">
                           <a14:useLocalDpi xmlns:a14="http://schemas.microsoft.com/office/drawing/2010/main" val="0"/>
@@ -14656,7 +15599,13 @@
     </w:p>
     <w:p>
       <w:r>
-        <w:t>Figure 16. A stacked bar-chart showing the total note distribution for all dominant chord voicings</w:t>
+        <w:t>Figure 1</w:t>
+      </w:r>
+      <w:r>
+        <w:t>8</w:t>
+      </w:r>
+      <w:r>
+        <w:t>. A stacked bar-chart showing the total note distribution for all dominant chord voicings</w:t>
       </w:r>
     </w:p>
     <w:p>
@@ -14672,6 +15621,7 @@
           <w:sz w:val="28"/>
           <w:szCs w:val="28"/>
         </w:rPr>
+        <w:lastRenderedPageBreak/>
         <w:drawing>
           <wp:inline distT="0" distB="0" distL="0" distR="0" wp14:anchorId="255B1DA0" wp14:editId="46B87769">
             <wp:extent cx="6321552" cy="2634924"/>
@@ -14688,7 +15638,7 @@
                     <pic:cNvPicPr/>
                   </pic:nvPicPr>
                   <pic:blipFill rotWithShape="1">
-                    <a:blip r:embed="rId16" cstate="print">
+                    <a:blip r:embed="rId18" cstate="print">
                       <a:extLst>
                         <a:ext uri="{28A0092B-C50C-407E-A947-70E740481C1C}">
                           <a14:useLocalDpi xmlns:a14="http://schemas.microsoft.com/office/drawing/2010/main" val="0"/>
@@ -14724,7 +15674,13 @@
     </w:p>
     <w:p>
       <w:r>
-        <w:t>Figure 17. A stacked bar-chart showing the total note distribution for all minor-seventh chord voicings</w:t>
+        <w:t>Figure 1</w:t>
+      </w:r>
+      <w:r>
+        <w:t>9</w:t>
+      </w:r>
+      <w:r>
+        <w:t>. A stacked bar-chart showing the total note distribution for all minor-seventh chord voicings</w:t>
       </w:r>
     </w:p>
     <w:p>
@@ -14751,7 +15707,6 @@
           <w:sz w:val="28"/>
           <w:szCs w:val="28"/>
         </w:rPr>
-        <w:lastRenderedPageBreak/>
         <w:drawing>
           <wp:inline distT="0" distB="0" distL="0" distR="0" wp14:anchorId="7258FDDE" wp14:editId="724C8120">
             <wp:extent cx="5964572" cy="2462777"/>
@@ -14768,7 +15723,7 @@
                     <pic:cNvPicPr/>
                   </pic:nvPicPr>
                   <pic:blipFill rotWithShape="1">
-                    <a:blip r:embed="rId17" cstate="print">
+                    <a:blip r:embed="rId19" cstate="print">
                       <a:extLst>
                         <a:ext uri="{28A0092B-C50C-407E-A947-70E740481C1C}">
                           <a14:useLocalDpi xmlns:a14="http://schemas.microsoft.com/office/drawing/2010/main" val="0"/>
@@ -14804,7 +15759,13 @@
     </w:p>
     <w:p>
       <w:r>
-        <w:t>Figure 18. A stacked bar-chart showing the total note distribution for all major-seventh chord voicings</w:t>
+        <w:t xml:space="preserve">Figure </w:t>
+      </w:r>
+      <w:r>
+        <w:t>20</w:t>
+      </w:r>
+      <w:r>
+        <w:t>. A stacked bar-chart showing the total note distribution for all major-seventh chord voicings</w:t>
       </w:r>
     </w:p>
     <w:p>
@@ -14844,7 +15805,7 @@
                     <pic:cNvPicPr/>
                   </pic:nvPicPr>
                   <pic:blipFill rotWithShape="1">
-                    <a:blip r:embed="rId18" cstate="print">
+                    <a:blip r:embed="rId20" cstate="print">
                       <a:extLst>
                         <a:ext uri="{28A0092B-C50C-407E-A947-70E740481C1C}">
                           <a14:useLocalDpi xmlns:a14="http://schemas.microsoft.com/office/drawing/2010/main" val="0"/>
@@ -14880,7 +15841,16 @@
     </w:p>
     <w:p>
       <w:r>
-        <w:t>Figure 19. A stacked bar-chart showing the total note distribution for all major chord voicings</w:t>
+        <w:t xml:space="preserve">Figure </w:t>
+      </w:r>
+      <w:r>
+        <w:t>2</w:t>
+      </w:r>
+      <w:r>
+        <w:t>1</w:t>
+      </w:r>
+      <w:r>
+        <w:t>. A stacked bar-chart showing the total note distribution for all major chord voicings</w:t>
       </w:r>
     </w:p>
     <w:p>
@@ -14893,7 +15863,13 @@
     </w:p>
     <w:p>
       <w:r>
-        <w:t>As seen in each stacked bar-chart, some unwanted notes are present in each of the chord types. Figure 20 presents further chord</w:t>
+        <w:t>As seen in each stacked bar-chart, some unwanted notes are present in each of the chord types. Figure 2</w:t>
+      </w:r>
+      <w:r>
+        <w:t>2</w:t>
+      </w:r>
+      <w:r>
+        <w:t xml:space="preserve"> presents further chord</w:t>
       </w:r>
       <w:r>
         <w:t xml:space="preserve"> voicing</w:t>
@@ -15199,7 +16175,13 @@
     </w:tbl>
     <w:p>
       <w:r>
-        <w:t>Figure 20. A table showing chord the jazz-chords dataset chord</w:t>
+        <w:t>Figure 2</w:t>
+      </w:r>
+      <w:r>
+        <w:t>2</w:t>
+      </w:r>
+      <w:r>
+        <w:t>. A table showing chord the jazz-chords dataset chord</w:t>
       </w:r>
       <w:r>
         <w:t xml:space="preserve"> voicing </w:t>
@@ -15217,7 +16199,13 @@
         <w:t>As seen in figu</w:t>
       </w:r>
       <w:r>
-        <w:t xml:space="preserve">re 20, aside from </w:t>
+        <w:t>re 2</w:t>
+      </w:r>
+      <w:r>
+        <w:t>2</w:t>
+      </w:r>
+      <w:r>
+        <w:t xml:space="preserve">, aside from </w:t>
       </w:r>
       <w:r>
         <w:t>the</w:t>
@@ -15236,52 +16224,58 @@
       <w:pPr>
         <w:ind w:firstLine="720"/>
       </w:pPr>
-    </w:p>
-    <w:p>
-      <w:pPr>
-        <w:ind w:firstLine="720"/>
-      </w:pPr>
-      <w:r>
-        <w:t xml:space="preserve">A total of 1872 chord symbol/chord voicing data pairs were removed from the dataset during scraping. This was due to the chord voicings having less than 3 notes. This would </w:t>
-      </w:r>
-      <w:r>
-        <w:lastRenderedPageBreak/>
-        <w:t>suggest that 20% of the chords within the MusicXML library were either improperly labelled or had incorrect voicings. Alternatively, it could mean that the chord scraper has some use cases in which it is not gathering all of the notes that make up chord voicings. This will be further invested in the following section.</w:t>
-      </w:r>
-    </w:p>
-    <w:p/>
-    <w:p/>
-    <w:p/>
-    <w:p>
-      <w:r>
+      <w:r>
+        <w:t xml:space="preserve">A total of 1872 chord symbol/chord voicing data pairs were removed from the </w:t>
+      </w:r>
+      <w:r>
+        <w:t xml:space="preserve">raw </w:t>
+      </w:r>
+      <w:r>
+        <w:t xml:space="preserve">dataset. This was due to the chord voicings having less than 3 notes. </w:t>
+      </w:r>
+      <w:r>
+        <w:t>As explored in section 4.3.1, the chord scraper could not be designed in a way in which it could extract chord voicings which were arranged in a rhythmic pattern. It is suspected that this is the reason for so many chord voicings with less than 3 notes existing in the raw dataset.</w:t>
+      </w:r>
+      <w:r>
+        <w:t xml:space="preserve"> This will </w:t>
+      </w:r>
+      <w:r>
+        <w:t>be further investigated</w:t>
+      </w:r>
+      <w:r>
+        <w:t xml:space="preserve"> in the following section.</w:t>
+      </w:r>
+    </w:p>
+    <w:p/>
+    <w:p/>
+    <w:p/>
+    <w:p>
+      <w:pPr>
         <w:rPr>
           <w:sz w:val="28"/>
           <w:szCs w:val="28"/>
         </w:rPr>
-        <w:tab/>
-      </w:r>
-    </w:p>
-    <w:p>
-      <w:pPr>
+      </w:pPr>
+      <w:r>
         <w:rPr>
           <w:sz w:val="28"/>
           <w:szCs w:val="28"/>
         </w:rPr>
-      </w:pPr>
-    </w:p>
-    <w:p>
-      <w:pPr>
+        <w:t xml:space="preserve">4.4.2 Evaluation of Chord Scraper’s </w:t>
+      </w:r>
+      <w:r>
         <w:rPr>
           <w:sz w:val="28"/>
           <w:szCs w:val="28"/>
         </w:rPr>
-      </w:pPr>
+        <w:t>P</w:t>
+      </w:r>
       <w:r>
         <w:rPr>
           <w:sz w:val="28"/>
           <w:szCs w:val="28"/>
         </w:rPr>
-        <w:t>4.4.2 Evaluation of Chord Scraper’s performance</w:t>
+        <w:t>erformance</w:t>
       </w:r>
     </w:p>
     <w:p/>
@@ -15290,42 +16284,139 @@
         <w:ind w:firstLine="720"/>
       </w:pPr>
       <w:r>
-        <w:t xml:space="preserve">At the beginning of this section, the requirements of the chord scraper system were set out. Looking at the resulting dataset presented in the previous section, it can be clearly concluded that, for the most part, the chord scraper met all of its requirements. It was able to successfully extract pair of chord symbols and chord voicings. </w:t>
+        <w:t>At the beginning of this section, the requirements of the chord scraper system were set out. Looking at the resulting dataset presented in the previous section, it can be clearly concluded that, for the most part, the chord scraper met all of its requirements. It was able to successfully extract pair of chord symbols and chord voicings.</w:t>
+      </w:r>
+      <w:r>
+        <w:t xml:space="preserve"> It was able to output both raw and refined datasets. The system was able to successfully scrape 166 unseen MusicXML files, having been designed using 5 test files. This suggests it will be able to successfully scrape further unseen MusicXML files. The system was also able to scrape all 171 MusicXML files in around 40 seconds. As mentioned in section 4.3, the chord scraper also features a CLI that makes working with the tool simple.</w:t>
       </w:r>
     </w:p>
     <w:p>
       <w:pPr>
         <w:ind w:firstLine="720"/>
       </w:pPr>
+      <w:r>
+        <w:t>The</w:t>
+      </w:r>
+      <w:r>
+        <w:t xml:space="preserve"> “major” chord type voicings failed to meet the requirement of 97% accuracy. In order to find the cause of this inaccuracy, an investigation was conducted in which extracted voicings were manually compared with the MusicXML file from which they were obtained.</w:t>
+      </w:r>
     </w:p>
     <w:p>
       <w:pPr>
         <w:ind w:firstLine="720"/>
       </w:pPr>
       <w:r>
-        <w:t>- To extract pairs of chord symbols and the group of notes that make up the chord voicing from MusicXML solo piano scores.</w:t>
+        <w:t>A total of 94 major chord pairs were randomly selected from the raw dataset for manual comparison. The results of this comparison showed that 100% of the inaccuracy was present in the MusicXML library, and thus existed before being presented to the chord scraper as input.</w:t>
+      </w:r>
+      <w:r>
+        <w:t xml:space="preserve"> This investigation suggests that the inaccuracy found within major chord voicings was a result of the inputted data, and not a result of the chord scrapers functionality. The high level of accuracy present in the other chord type groups also supports this suggestion. </w:t>
+      </w:r>
+      <w:r>
+        <w:t>However,</w:t>
+      </w:r>
+      <w:r>
+        <w:t xml:space="preserve"> as the investigation was only based on a small sample of the total number of inaccurate chords, this suggestion cannot be fully asserted. If given more time, a larger sample could be examined.</w:t>
+      </w:r>
+    </w:p>
+    <w:p>
+      <w:r>
+        <w:tab/>
+        <w:t xml:space="preserve">A similar type of </w:t>
+      </w:r>
+      <w:r>
+        <w:t>manual comparison</w:t>
+      </w:r>
+      <w:r>
+        <w:t xml:space="preserve"> was carried out in respect to the </w:t>
+      </w:r>
+      <w:r>
+        <w:t xml:space="preserve">large number of chord voicings which had less than 3 notes. A total of 40 sub 3 note chord voicings were randomly selected from the raw dataset for comparison. The results of this comparison </w:t>
+      </w:r>
+      <w:r>
+        <w:lastRenderedPageBreak/>
+        <w:t>showed that all 40 voicings were arranged in a rhythmic pattern, and thus not all notes could be extracted by the chord scraper.</w:t>
+      </w:r>
+    </w:p>
+    <w:p>
+      <w:r>
+        <w:tab/>
+        <w:t xml:space="preserve">This investigation confirms a limitation of the designed chord scraper system which resulted in it not being able to successfully extract 20% of the chords present in the inputted MusicXML library. This issue has the potential to be resolved if given more time. One way in which this could be done was to find a way in which the chord scraper could distinguish between rhythmically and non-rhythmically arranged chord voicings. This would then allow for the </w:t>
+      </w:r>
+      <w:r>
+        <w:rPr>
+          <w:i/>
+          <w:iCs/>
+        </w:rPr>
+        <w:t>x-axis deviation</w:t>
+      </w:r>
+      <w:r>
+        <w:rPr>
+          <w:i/>
+          <w:iCs/>
+        </w:rPr>
+        <w:t xml:space="preserve"> </w:t>
+      </w:r>
+      <w:r>
+        <w:t>to be adjusted accordingly.</w:t>
       </w:r>
     </w:p>
     <w:p>
       <w:pPr>
         <w:ind w:firstLine="720"/>
       </w:pPr>
-      <w:r>
-        <w:t>- To output raw data as well as data that has been partially cleaned and refined (see section 4.1.2).</w:t>
-      </w:r>
+    </w:p>
+    <w:p/>
+    <w:p>
+      <w:pPr>
+        <w:rPr>
+          <w:sz w:val="32"/>
+          <w:szCs w:val="32"/>
+        </w:rPr>
+      </w:pPr>
+      <w:r>
+        <w:rPr>
+          <w:sz w:val="32"/>
+          <w:szCs w:val="32"/>
+        </w:rPr>
+        <w:t>5</w:t>
+      </w:r>
+      <w:r>
+        <w:rPr>
+          <w:sz w:val="32"/>
+          <w:szCs w:val="32"/>
+        </w:rPr>
+        <w:t>.</w:t>
+      </w:r>
+      <w:r>
+        <w:rPr>
+          <w:sz w:val="32"/>
+          <w:szCs w:val="32"/>
+        </w:rPr>
+        <w:t xml:space="preserve"> Chord Generator</w:t>
+      </w:r>
+    </w:p>
+    <w:p>
+      <w:pPr>
+        <w:rPr>
+          <w:sz w:val="32"/>
+          <w:szCs w:val="32"/>
+        </w:rPr>
+      </w:pPr>
     </w:p>
     <w:p>
       <w:pPr>
         <w:ind w:firstLine="720"/>
       </w:pPr>
       <w:r>
-        <w:t xml:space="preserve">- To work on all solo piano scores </w:t>
-      </w:r>
-      <w:r>
-        <w:t xml:space="preserve">presented </w:t>
-      </w:r>
-      <w:r>
-        <w:t>in MusicXML format</w:t>
+        <w:t xml:space="preserve">This section will detail the development of a novel conditional generative adversarial network (c-gan) with the aim of generating jazz chord voicings. This section will first look at how the jazz-chords data set was pre-processed and prepare for use as training data for the c-gan model. The section will then present some initial deep learning experiments that served as a </w:t>
+      </w:r>
+      <w:proofErr w:type="spellStart"/>
+      <w:r>
+        <w:t>precurser</w:t>
+      </w:r>
+      <w:proofErr w:type="spellEnd"/>
+      <w:r>
+        <w:t xml:space="preserve"> to developing the novel c-gan. The novel c-gan model will then be presented. Following this, the results of the c-gan will be presented and evaluated. </w:t>
       </w:r>
     </w:p>
     <w:p>
@@ -15333,37 +16424,913 @@
         <w:ind w:firstLine="720"/>
       </w:pPr>
       <w:r>
-        <w:t>-To be able to scrape a large number of scores (&gt;100) in a reasonable amount of time (&lt; 5 minutes).</w:t>
-      </w:r>
-    </w:p>
+        <w:t>Sections 2.3, 2.4, and 2.5 and recommended precursors to this section.</w:t>
+      </w:r>
+    </w:p>
+    <w:p/>
+    <w:p>
+      <w:pPr>
+        <w:rPr>
+          <w:sz w:val="28"/>
+          <w:szCs w:val="28"/>
+        </w:rPr>
+      </w:pPr>
+      <w:r>
+        <w:rPr>
+          <w:sz w:val="28"/>
+          <w:szCs w:val="28"/>
+        </w:rPr>
+        <w:t xml:space="preserve">5.1 </w:t>
+      </w:r>
+      <w:r>
+        <w:rPr>
+          <w:sz w:val="28"/>
+          <w:szCs w:val="28"/>
+        </w:rPr>
+        <w:t>Preparing the Training Data</w:t>
+      </w:r>
+    </w:p>
+    <w:p/>
+    <w:p>
+      <w:r>
+        <w:tab/>
+      </w:r>
+      <w:r>
+        <w:t xml:space="preserve">Deep learning models require a large amount of data in order to be effectively trained. A c-gan model capable of generating jazz chord voicings needs to a large dataset of chord labels and chord voicings. For example, for the c-gan to generate a “major” chord, it needs to </w:t>
+      </w:r>
+      <w:r>
+        <w:t xml:space="preserve">be given a large </w:t>
+      </w:r>
+      <w:r>
+        <w:t xml:space="preserve">enough </w:t>
+      </w:r>
+      <w:r>
+        <w:t>amount of “major” chord voicings</w:t>
+      </w:r>
+      <w:r>
+        <w:t xml:space="preserve"> for a mathematical relationship between label and voicing to be learnt</w:t>
+      </w:r>
+      <w:r>
+        <w:t xml:space="preserve">. As </w:t>
+      </w:r>
+      <w:r>
+        <w:t>mentioned, in section 2.5, c-</w:t>
+      </w:r>
+      <w:proofErr w:type="spellStart"/>
+      <w:r>
+        <w:t>gans</w:t>
+      </w:r>
+      <w:proofErr w:type="spellEnd"/>
+      <w:r>
+        <w:t xml:space="preserve"> are capable of generating multiple different types of output, meaning that they can be trained to generate multiple different types of chord voicings.</w:t>
+      </w:r>
+    </w:p>
+    <w:p>
+      <w:r>
+        <w:tab/>
+        <w:t>Looking at the chord distribution of the jazz-chords dataset, there are only 4 chord types that have enough associated voicings; these types are “dominant”, “minor-seventh”, “major”, and “major-seventh”. When working with labelled data, it is also good practice to ensure that each label is equally represented. In order to do this, 818 “dominant”, “minor-seventh”, and “major” chord pairs were randomly selected, and combined with the 818 “major-seventh” chord pairs to form an equally distributed dataset.</w:t>
+      </w:r>
+    </w:p>
+    <w:p>
+      <w:r>
+        <w:tab/>
+        <w:t>As presented in section 4.4.1, each of the chord type</w:t>
+      </w:r>
+      <w:r>
+        <w:t>’</w:t>
+      </w:r>
+      <w:r>
+        <w:t xml:space="preserve">s voicings </w:t>
+      </w:r>
+      <w:r>
+        <w:t>contained a small margin of inaccuracy. This must be removed before the data can be considered for training the c-gan model. In order to do so, all of the unwanted notes seen in figure 17 were programmatically removed from all of their associated chord type’s voicings.</w:t>
+      </w:r>
+    </w:p>
+    <w:p>
+      <w:r>
+        <w:tab/>
+      </w:r>
+      <w:r>
+        <w:t xml:space="preserve">Furthermore, all of the chord voicing’s note distributions will be capped at the note F#4. This is so that the generator does not learn to generate </w:t>
+      </w:r>
+      <w:r>
+        <w:t xml:space="preserve">chord voicings </w:t>
+      </w:r>
+      <w:r>
+        <w:t>that will clash with their lead sheets melody.</w:t>
+      </w:r>
+      <w:r>
+        <w:t xml:space="preserve"> The resulting dataset is presented in figure 23, 24, 25, 26, and 27.</w:t>
+      </w:r>
+    </w:p>
+    <w:p/>
+    <w:tbl>
+      <w:tblPr>
+        <w:tblStyle w:val="TableGrid"/>
+        <w:tblW w:w="0" w:type="auto"/>
+        <w:tblLook w:val="04A0" w:firstRow="1" w:lastRow="0" w:firstColumn="1" w:lastColumn="0" w:noHBand="0" w:noVBand="1"/>
+      </w:tblPr>
+      <w:tblGrid>
+        <w:gridCol w:w="4508"/>
+        <w:gridCol w:w="4508"/>
+      </w:tblGrid>
+      <w:tr>
+        <w:tc>
+          <w:tcPr>
+            <w:tcW w:w="4508" w:type="dxa"/>
+          </w:tcPr>
+          <w:p>
+            <w:pPr>
+              <w:rPr>
+                <w:b/>
+                <w:bCs/>
+                <w:i/>
+                <w:iCs/>
+              </w:rPr>
+            </w:pPr>
+            <w:r>
+              <w:rPr>
+                <w:b/>
+                <w:bCs/>
+                <w:i/>
+                <w:iCs/>
+              </w:rPr>
+              <w:t xml:space="preserve">Chord </w:t>
+            </w:r>
+            <w:r>
+              <w:rPr>
+                <w:b/>
+                <w:bCs/>
+                <w:i/>
+                <w:iCs/>
+              </w:rPr>
+              <w:t>Label</w:t>
+            </w:r>
+          </w:p>
+        </w:tc>
+        <w:tc>
+          <w:tcPr>
+            <w:tcW w:w="4508" w:type="dxa"/>
+          </w:tcPr>
+          <w:p>
+            <w:pPr>
+              <w:rPr>
+                <w:b/>
+                <w:bCs/>
+                <w:i/>
+                <w:iCs/>
+              </w:rPr>
+            </w:pPr>
+            <w:r>
+              <w:rPr>
+                <w:b/>
+                <w:bCs/>
+                <w:i/>
+                <w:iCs/>
+              </w:rPr>
+              <w:t>Count</w:t>
+            </w:r>
+          </w:p>
+        </w:tc>
+      </w:tr>
+      <w:tr>
+        <w:tc>
+          <w:tcPr>
+            <w:tcW w:w="4508" w:type="dxa"/>
+          </w:tcPr>
+          <w:p>
+            <w:r>
+              <w:t>dominant</w:t>
+            </w:r>
+          </w:p>
+        </w:tc>
+        <w:tc>
+          <w:tcPr>
+            <w:tcW w:w="4508" w:type="dxa"/>
+          </w:tcPr>
+          <w:p>
+            <w:r>
+              <w:t>818</w:t>
+            </w:r>
+          </w:p>
+        </w:tc>
+      </w:tr>
+      <w:tr>
+        <w:tc>
+          <w:tcPr>
+            <w:tcW w:w="4508" w:type="dxa"/>
+          </w:tcPr>
+          <w:p>
+            <w:r>
+              <w:t xml:space="preserve">minor-seventh         </w:t>
+            </w:r>
+          </w:p>
+        </w:tc>
+        <w:tc>
+          <w:tcPr>
+            <w:tcW w:w="4508" w:type="dxa"/>
+          </w:tcPr>
+          <w:p>
+            <w:r>
+              <w:t>818</w:t>
+            </w:r>
+          </w:p>
+        </w:tc>
+      </w:tr>
+      <w:tr>
+        <w:tc>
+          <w:tcPr>
+            <w:tcW w:w="4508" w:type="dxa"/>
+          </w:tcPr>
+          <w:p>
+            <w:r>
+              <w:t>major</w:t>
+            </w:r>
+          </w:p>
+        </w:tc>
+        <w:tc>
+          <w:tcPr>
+            <w:tcW w:w="4508" w:type="dxa"/>
+          </w:tcPr>
+          <w:p>
+            <w:r>
+              <w:t>818</w:t>
+            </w:r>
+          </w:p>
+        </w:tc>
+      </w:tr>
+      <w:tr>
+        <w:tc>
+          <w:tcPr>
+            <w:tcW w:w="4508" w:type="dxa"/>
+          </w:tcPr>
+          <w:p>
+            <w:r>
+              <w:t xml:space="preserve">major-seventh          </w:t>
+            </w:r>
+          </w:p>
+        </w:tc>
+        <w:tc>
+          <w:tcPr>
+            <w:tcW w:w="4508" w:type="dxa"/>
+          </w:tcPr>
+          <w:p>
+            <w:r>
+              <w:t>818</w:t>
+            </w:r>
+          </w:p>
+        </w:tc>
+      </w:tr>
+    </w:tbl>
+    <w:p>
+      <w:r>
+        <w:t>Figure 23. A table showing the chord label distribution of the training data</w:t>
+      </w:r>
+    </w:p>
+    <w:p>
+      <w:r>
+        <w:rPr>
+          <w:noProof/>
+        </w:rPr>
+        <w:lastRenderedPageBreak/>
+        <w:drawing>
+          <wp:inline distT="0" distB="0" distL="0" distR="0" wp14:anchorId="53B79AF3" wp14:editId="20740789">
+            <wp:extent cx="6225966" cy="2915587"/>
+            <wp:effectExtent l="0" t="0" r="0" b="5715"/>
+            <wp:docPr id="14" name="Picture 14" descr="Chart, line chart&#10;&#10;Description automatically generated"/>
+            <wp:cNvGraphicFramePr>
+              <a:graphicFrameLocks xmlns:a="http://schemas.openxmlformats.org/drawingml/2006/main" noChangeAspect="1"/>
+            </wp:cNvGraphicFramePr>
+            <a:graphic xmlns:a="http://schemas.openxmlformats.org/drawingml/2006/main">
+              <a:graphicData uri="http://schemas.openxmlformats.org/drawingml/2006/picture">
+                <pic:pic xmlns:pic="http://schemas.openxmlformats.org/drawingml/2006/picture">
+                  <pic:nvPicPr>
+                    <pic:cNvPr id="14" name="Picture 14" descr="Chart, line chart&#10;&#10;Description automatically generated"/>
+                    <pic:cNvPicPr/>
+                  </pic:nvPicPr>
+                  <pic:blipFill rotWithShape="1">
+                    <a:blip r:embed="rId21" cstate="print">
+                      <a:extLst>
+                        <a:ext uri="{28A0092B-C50C-407E-A947-70E740481C1C}">
+                          <a14:useLocalDpi xmlns:a14="http://schemas.microsoft.com/office/drawing/2010/main" val="0"/>
+                        </a:ext>
+                      </a:extLst>
+                    </a:blip>
+                    <a:srcRect l="9116" r="9340" b="4524"/>
+                    <a:stretch/>
+                  </pic:blipFill>
+                  <pic:spPr bwMode="auto">
+                    <a:xfrm>
+                      <a:off x="0" y="0"/>
+                      <a:ext cx="6244589" cy="2924308"/>
+                    </a:xfrm>
+                    <a:prstGeom prst="rect">
+                      <a:avLst/>
+                    </a:prstGeom>
+                    <a:ln>
+                      <a:noFill/>
+                    </a:ln>
+                    <a:extLst>
+                      <a:ext uri="{53640926-AAD7-44D8-BBD7-CCE9431645EC}">
+                        <a14:shadowObscured xmlns:a14="http://schemas.microsoft.com/office/drawing/2010/main"/>
+                      </a:ext>
+                    </a:extLst>
+                  </pic:spPr>
+                </pic:pic>
+              </a:graphicData>
+            </a:graphic>
+          </wp:inline>
+        </w:drawing>
+      </w:r>
+    </w:p>
+    <w:p>
+      <w:r>
+        <w:t>Figure</w:t>
+      </w:r>
+    </w:p>
+    <w:p>
+      <w:r>
+        <w:rPr>
+          <w:noProof/>
+        </w:rPr>
+        <w:drawing>
+          <wp:inline distT="0" distB="0" distL="0" distR="0" wp14:anchorId="34ABCE8C" wp14:editId="1BCAF29D">
+            <wp:extent cx="6225540" cy="2660177"/>
+            <wp:effectExtent l="0" t="0" r="0" b="0"/>
+            <wp:docPr id="15" name="Picture 15" descr="Chart, histogram&#10;&#10;Description automatically generated"/>
+            <wp:cNvGraphicFramePr>
+              <a:graphicFrameLocks xmlns:a="http://schemas.openxmlformats.org/drawingml/2006/main" noChangeAspect="1"/>
+            </wp:cNvGraphicFramePr>
+            <a:graphic xmlns:a="http://schemas.openxmlformats.org/drawingml/2006/main">
+              <a:graphicData uri="http://schemas.openxmlformats.org/drawingml/2006/picture">
+                <pic:pic xmlns:pic="http://schemas.openxmlformats.org/drawingml/2006/picture">
+                  <pic:nvPicPr>
+                    <pic:cNvPr id="15" name="Picture 15" descr="Chart, histogram&#10;&#10;Description automatically generated"/>
+                    <pic:cNvPicPr/>
+                  </pic:nvPicPr>
+                  <pic:blipFill rotWithShape="1">
+                    <a:blip r:embed="rId22" cstate="print">
+                      <a:extLst>
+                        <a:ext uri="{28A0092B-C50C-407E-A947-70E740481C1C}">
+                          <a14:useLocalDpi xmlns:a14="http://schemas.microsoft.com/office/drawing/2010/main" val="0"/>
+                        </a:ext>
+                      </a:extLst>
+                    </a:blip>
+                    <a:srcRect l="9546" t="8502" r="9327" b="4825"/>
+                    <a:stretch/>
+                  </pic:blipFill>
+                  <pic:spPr bwMode="auto">
+                    <a:xfrm>
+                      <a:off x="0" y="0"/>
+                      <a:ext cx="6276797" cy="2682079"/>
+                    </a:xfrm>
+                    <a:prstGeom prst="rect">
+                      <a:avLst/>
+                    </a:prstGeom>
+                    <a:ln>
+                      <a:noFill/>
+                    </a:ln>
+                    <a:extLst>
+                      <a:ext uri="{53640926-AAD7-44D8-BBD7-CCE9431645EC}">
+                        <a14:shadowObscured xmlns:a14="http://schemas.microsoft.com/office/drawing/2010/main"/>
+                      </a:ext>
+                    </a:extLst>
+                  </pic:spPr>
+                </pic:pic>
+              </a:graphicData>
+            </a:graphic>
+          </wp:inline>
+        </w:drawing>
+      </w:r>
+    </w:p>
+    <w:p>
+      <w:r>
+        <w:rPr>
+          <w:noProof/>
+        </w:rPr>
+        <w:drawing>
+          <wp:inline distT="0" distB="0" distL="0" distR="0" wp14:anchorId="652803AE" wp14:editId="5639578F">
+            <wp:extent cx="5731510" cy="2292350"/>
+            <wp:effectExtent l="0" t="0" r="0" b="6350"/>
+            <wp:docPr id="16" name="Picture 16" descr="Chart&#10;&#10;Description automatically generated"/>
+            <wp:cNvGraphicFramePr>
+              <a:graphicFrameLocks xmlns:a="http://schemas.openxmlformats.org/drawingml/2006/main" noChangeAspect="1"/>
+            </wp:cNvGraphicFramePr>
+            <a:graphic xmlns:a="http://schemas.openxmlformats.org/drawingml/2006/main">
+              <a:graphicData uri="http://schemas.openxmlformats.org/drawingml/2006/picture">
+                <pic:pic xmlns:pic="http://schemas.openxmlformats.org/drawingml/2006/picture">
+                  <pic:nvPicPr>
+                    <pic:cNvPr id="16" name="Picture 16" descr="Chart&#10;&#10;Description automatically generated"/>
+                    <pic:cNvPicPr/>
+                  </pic:nvPicPr>
+                  <pic:blipFill>
+                    <a:blip r:embed="rId23" cstate="print">
+                      <a:extLst>
+                        <a:ext uri="{28A0092B-C50C-407E-A947-70E740481C1C}">
+                          <a14:useLocalDpi xmlns:a14="http://schemas.microsoft.com/office/drawing/2010/main" val="0"/>
+                        </a:ext>
+                      </a:extLst>
+                    </a:blip>
+                    <a:stretch>
+                      <a:fillRect/>
+                    </a:stretch>
+                  </pic:blipFill>
+                  <pic:spPr>
+                    <a:xfrm>
+                      <a:off x="0" y="0"/>
+                      <a:ext cx="5731510" cy="2292350"/>
+                    </a:xfrm>
+                    <a:prstGeom prst="rect">
+                      <a:avLst/>
+                    </a:prstGeom>
+                  </pic:spPr>
+                </pic:pic>
+              </a:graphicData>
+            </a:graphic>
+          </wp:inline>
+        </w:drawing>
+      </w:r>
+    </w:p>
+    <w:p/>
     <w:p>
       <w:pPr>
         <w:ind w:firstLine="720"/>
       </w:pPr>
       <w:r>
-        <w:t xml:space="preserve">- To extract the group of notes that represent a chord symbol with a high degree of accuracy </w:t>
-      </w:r>
-      <w:proofErr w:type="gramStart"/>
-      <w:r>
-        <w:t>( &gt;</w:t>
-      </w:r>
-      <w:proofErr w:type="gramEnd"/>
-      <w:r>
-        <w:t xml:space="preserve"> 97%).</w:t>
-      </w:r>
-    </w:p>
+        <w:t xml:space="preserve">Looking at the stacked bar charts, </w:t>
+      </w:r>
+      <w:r>
+        <w:t>all chord voicings now have no unwanted notes, and no not have notes that are F#4 and above.</w:t>
+      </w:r>
+    </w:p>
+    <w:p>
+      <w:r>
+        <w:tab/>
+        <w:t xml:space="preserve">The final step in preparing the training data is to represent the chord labels and chord voicings in a format that the c-gan can understand. This process is called data embedding or </w:t>
+      </w:r>
+      <w:r>
+        <w:lastRenderedPageBreak/>
+        <w:t>data encoding. Initially, a simple integer encoding will be applied to the chord labels; this can be seen in figure 28. The input layers of the c-gan may further embed these integer encodings.</w:t>
+      </w:r>
+    </w:p>
+    <w:p/>
+    <w:tbl>
+      <w:tblPr>
+        <w:tblStyle w:val="TableGrid"/>
+        <w:tblW w:w="0" w:type="auto"/>
+        <w:tblLook w:val="04A0" w:firstRow="1" w:lastRow="0" w:firstColumn="1" w:lastColumn="0" w:noHBand="0" w:noVBand="1"/>
+      </w:tblPr>
+      <w:tblGrid>
+        <w:gridCol w:w="4508"/>
+        <w:gridCol w:w="4508"/>
+      </w:tblGrid>
+      <w:tr>
+        <w:tc>
+          <w:tcPr>
+            <w:tcW w:w="4508" w:type="dxa"/>
+          </w:tcPr>
+          <w:p>
+            <w:pPr>
+              <w:rPr>
+                <w:b/>
+                <w:bCs/>
+                <w:i/>
+                <w:iCs/>
+              </w:rPr>
+            </w:pPr>
+            <w:r>
+              <w:rPr>
+                <w:b/>
+                <w:bCs/>
+                <w:i/>
+                <w:iCs/>
+              </w:rPr>
+              <w:t>Chord Label</w:t>
+            </w:r>
+          </w:p>
+        </w:tc>
+        <w:tc>
+          <w:tcPr>
+            <w:tcW w:w="4508" w:type="dxa"/>
+          </w:tcPr>
+          <w:p>
+            <w:pPr>
+              <w:rPr>
+                <w:b/>
+                <w:bCs/>
+                <w:i/>
+                <w:iCs/>
+              </w:rPr>
+            </w:pPr>
+            <w:r>
+              <w:rPr>
+                <w:b/>
+                <w:bCs/>
+                <w:i/>
+                <w:iCs/>
+              </w:rPr>
+              <w:t xml:space="preserve">Integer </w:t>
+            </w:r>
+            <w:r>
+              <w:rPr>
+                <w:b/>
+                <w:bCs/>
+                <w:i/>
+                <w:iCs/>
+              </w:rPr>
+              <w:t>E</w:t>
+            </w:r>
+            <w:r>
+              <w:rPr>
+                <w:b/>
+                <w:bCs/>
+                <w:i/>
+                <w:iCs/>
+              </w:rPr>
+              <w:t>ncoding</w:t>
+            </w:r>
+          </w:p>
+        </w:tc>
+      </w:tr>
+      <w:tr>
+        <w:tc>
+          <w:tcPr>
+            <w:tcW w:w="4508" w:type="dxa"/>
+          </w:tcPr>
+          <w:p>
+            <w:r>
+              <w:t>dominant</w:t>
+            </w:r>
+          </w:p>
+        </w:tc>
+        <w:tc>
+          <w:tcPr>
+            <w:tcW w:w="4508" w:type="dxa"/>
+          </w:tcPr>
+          <w:p>
+            <w:r>
+              <w:t>1</w:t>
+            </w:r>
+          </w:p>
+        </w:tc>
+      </w:tr>
+      <w:tr>
+        <w:tc>
+          <w:tcPr>
+            <w:tcW w:w="4508" w:type="dxa"/>
+          </w:tcPr>
+          <w:p>
+            <w:r>
+              <w:t xml:space="preserve">minor-seventh         </w:t>
+            </w:r>
+          </w:p>
+        </w:tc>
+        <w:tc>
+          <w:tcPr>
+            <w:tcW w:w="4508" w:type="dxa"/>
+          </w:tcPr>
+          <w:p>
+            <w:r>
+              <w:t>2</w:t>
+            </w:r>
+          </w:p>
+        </w:tc>
+      </w:tr>
+      <w:tr>
+        <w:tc>
+          <w:tcPr>
+            <w:tcW w:w="4508" w:type="dxa"/>
+          </w:tcPr>
+          <w:p>
+            <w:r>
+              <w:t>major</w:t>
+            </w:r>
+          </w:p>
+        </w:tc>
+        <w:tc>
+          <w:tcPr>
+            <w:tcW w:w="4508" w:type="dxa"/>
+          </w:tcPr>
+          <w:p>
+            <w:r>
+              <w:t>3</w:t>
+            </w:r>
+          </w:p>
+        </w:tc>
+      </w:tr>
+      <w:tr>
+        <w:tc>
+          <w:tcPr>
+            <w:tcW w:w="4508" w:type="dxa"/>
+          </w:tcPr>
+          <w:p>
+            <w:r>
+              <w:t xml:space="preserve">major-seventh          </w:t>
+            </w:r>
+          </w:p>
+        </w:tc>
+        <w:tc>
+          <w:tcPr>
+            <w:tcW w:w="4508" w:type="dxa"/>
+          </w:tcPr>
+          <w:p>
+            <w:r>
+              <w:t>4</w:t>
+            </w:r>
+          </w:p>
+        </w:tc>
+      </w:tr>
+    </w:tbl>
+    <w:p>
+      <w:r>
+        <w:t>Figure 28. A table showing integer encoding for chord labels</w:t>
+      </w:r>
+    </w:p>
+    <w:p/>
     <w:p>
       <w:pPr>
         <w:ind w:firstLine="720"/>
       </w:pPr>
       <w:r>
-        <w:t>- To have a highly usable command line interface that enables other researchers to use the tool.</w:t>
-      </w:r>
-    </w:p>
+        <w:t xml:space="preserve">In the jazz-chords dataset, the chord voicings are represented as a list of note numbers. The note numbers are numbers between 1 and 88, with each number representing a note on the piano. The number 1 is the lowest note on the piano. Two different chord voicing embeddings will be tested. The first will follow the approach set out by Chen et al. (2020) in their chord-jazzification system. Each chord voicing will be represented as a vector of 88 binary numbers, denoted as </w:t>
+      </w:r>
+      <m:oMath>
+        <m:r>
+          <w:rPr>
+            <w:rFonts w:ascii="Cambria Math" w:hAnsi="Cambria Math"/>
+          </w:rPr>
+          <m:t>∈</m:t>
+        </m:r>
+        <m:sSup>
+          <m:sSupPr>
+            <m:ctrlPr>
+              <w:rPr>
+                <w:rFonts w:ascii="Cambria Math" w:hAnsi="Cambria Math"/>
+                <w:i/>
+              </w:rPr>
+            </m:ctrlPr>
+          </m:sSupPr>
+          <m:e>
+            <m:r>
+              <m:rPr>
+                <m:scr m:val="double-struck"/>
+              </m:rPr>
+              <w:rPr>
+                <w:rFonts w:ascii="Cambria Math" w:hAnsi="Cambria Math"/>
+              </w:rPr>
+              <m:t>R</m:t>
+            </m:r>
+          </m:e>
+          <m:sup>
+            <m:r>
+              <w:rPr>
+                <w:rFonts w:ascii="Cambria Math" w:hAnsi="Cambria Math"/>
+              </w:rPr>
+              <m:t>88</m:t>
+            </m:r>
+          </m:sup>
+        </m:sSup>
+      </m:oMath>
+      <w:r>
+        <w:t xml:space="preserve">. Each binary number will represent a note on the piano, and the presence of </w:t>
+      </w:r>
+      <w:r>
+        <w:t>a</w:t>
+      </w:r>
+      <w:r>
+        <w:t xml:space="preserve"> note will be known by a value of 1, rather than 0. Figure 29 highlights this embedding</w:t>
+      </w:r>
+      <w:r>
+        <w:t>.</w:t>
+      </w:r>
+    </w:p>
+    <w:p/>
+    <w:p>
+      <w:r>
+        <w:rPr>
+          <w:noProof/>
+        </w:rPr>
+        <w:drawing>
+          <wp:inline distT="0" distB="0" distL="0" distR="0" wp14:anchorId="7EE85410" wp14:editId="52F05E53">
+            <wp:extent cx="5731510" cy="1127125"/>
+            <wp:effectExtent l="0" t="0" r="0" b="3175"/>
+            <wp:docPr id="19" name="Picture 19" descr="Chart, box and whisker chart&#10;&#10;Description automatically generated"/>
+            <wp:cNvGraphicFramePr>
+              <a:graphicFrameLocks xmlns:a="http://schemas.openxmlformats.org/drawingml/2006/main" noChangeAspect="1"/>
+            </wp:cNvGraphicFramePr>
+            <a:graphic xmlns:a="http://schemas.openxmlformats.org/drawingml/2006/main">
+              <a:graphicData uri="http://schemas.openxmlformats.org/drawingml/2006/picture">
+                <pic:pic xmlns:pic="http://schemas.openxmlformats.org/drawingml/2006/picture">
+                  <pic:nvPicPr>
+                    <pic:cNvPr id="19" name="Picture 19" descr="Chart, box and whisker chart&#10;&#10;Description automatically generated"/>
+                    <pic:cNvPicPr/>
+                  </pic:nvPicPr>
+                  <pic:blipFill>
+                    <a:blip r:embed="rId24">
+                      <a:extLst>
+                        <a:ext uri="{28A0092B-C50C-407E-A947-70E740481C1C}">
+                          <a14:useLocalDpi xmlns:a14="http://schemas.microsoft.com/office/drawing/2010/main" val="0"/>
+                        </a:ext>
+                      </a:extLst>
+                    </a:blip>
+                    <a:stretch>
+                      <a:fillRect/>
+                    </a:stretch>
+                  </pic:blipFill>
+                  <pic:spPr>
+                    <a:xfrm>
+                      <a:off x="0" y="0"/>
+                      <a:ext cx="5731510" cy="1127125"/>
+                    </a:xfrm>
+                    <a:prstGeom prst="rect">
+                      <a:avLst/>
+                    </a:prstGeom>
+                  </pic:spPr>
+                </pic:pic>
+              </a:graphicData>
+            </a:graphic>
+          </wp:inline>
+        </w:drawing>
+      </w:r>
+    </w:p>
+    <w:p>
+      <w:r>
+        <w:t>Figure 29.</w:t>
+      </w:r>
+      <w:r>
+        <w:t xml:space="preserve"> Chord voicing embedded as an 88 binary number vector</w:t>
+      </w:r>
+    </w:p>
+    <w:p/>
     <w:p>
       <w:pPr>
         <w:ind w:firstLine="720"/>
       </w:pPr>
+      <w:r>
+        <w:t xml:space="preserve">The second embedding approach has the intention of representing the chord voicings as images. This will allow for the experimentation of using convolutional layers </w:t>
+      </w:r>
+      <w:r>
+        <w:rPr>
+          <w:color w:val="FF0000"/>
+        </w:rPr>
+        <w:t>(glossary)</w:t>
+      </w:r>
+      <w:r>
+        <w:t xml:space="preserve"> within the c-gan. On a piano, there is a repeating pattern of 12 notes, which is called an octave. By excluding the bottom 3 notes and top note, 7 full octaves remain. As none of the voicings within the training data contain these notes, they can be discarded. Thus, the voicings are embedded in 7x12 matrices. </w:t>
+      </w:r>
+      <w:r>
+        <w:t>Figure 30 highlights this embedding.</w:t>
+      </w:r>
+    </w:p>
+    <w:p/>
+    <w:p>
+      <w:r>
+        <w:t xml:space="preserve">  </w:t>
+      </w:r>
+      <w:r>
+        <w:rPr>
+          <w:noProof/>
+        </w:rPr>
+        <w:drawing>
+          <wp:inline distT="0" distB="0" distL="0" distR="0" wp14:anchorId="1B40E0E8" wp14:editId="3C425C7A">
+            <wp:extent cx="5731510" cy="1560195"/>
+            <wp:effectExtent l="0" t="0" r="0" b="1905"/>
+            <wp:docPr id="20" name="Picture 20" descr="A picture containing diagram&#10;&#10;Description automatically generated"/>
+            <wp:cNvGraphicFramePr>
+              <a:graphicFrameLocks xmlns:a="http://schemas.openxmlformats.org/drawingml/2006/main" noChangeAspect="1"/>
+            </wp:cNvGraphicFramePr>
+            <a:graphic xmlns:a="http://schemas.openxmlformats.org/drawingml/2006/main">
+              <a:graphicData uri="http://schemas.openxmlformats.org/drawingml/2006/picture">
+                <pic:pic xmlns:pic="http://schemas.openxmlformats.org/drawingml/2006/picture">
+                  <pic:nvPicPr>
+                    <pic:cNvPr id="20" name="Picture 20" descr="A picture containing diagram&#10;&#10;Description automatically generated"/>
+                    <pic:cNvPicPr/>
+                  </pic:nvPicPr>
+                  <pic:blipFill>
+                    <a:blip r:embed="rId25">
+                      <a:extLst>
+                        <a:ext uri="{28A0092B-C50C-407E-A947-70E740481C1C}">
+                          <a14:useLocalDpi xmlns:a14="http://schemas.microsoft.com/office/drawing/2010/main" val="0"/>
+                        </a:ext>
+                      </a:extLst>
+                    </a:blip>
+                    <a:stretch>
+                      <a:fillRect/>
+                    </a:stretch>
+                  </pic:blipFill>
+                  <pic:spPr>
+                    <a:xfrm>
+                      <a:off x="0" y="0"/>
+                      <a:ext cx="5731510" cy="1560195"/>
+                    </a:xfrm>
+                    <a:prstGeom prst="rect">
+                      <a:avLst/>
+                    </a:prstGeom>
+                  </pic:spPr>
+                </pic:pic>
+              </a:graphicData>
+            </a:graphic>
+          </wp:inline>
+        </w:drawing>
+      </w:r>
+    </w:p>
+    <w:p>
+      <w:r>
+        <w:t xml:space="preserve">Figure 30. Chord voicing embedded as 12 x 7 </w:t>
+      </w:r>
+      <w:r>
+        <w:t xml:space="preserve">binary number </w:t>
+      </w:r>
+      <w:r>
+        <w:t>matrix</w:t>
+      </w:r>
+    </w:p>
+    <w:p/>
+    <w:p>
+      <w:r>
+        <w:tab/>
+        <w:t>In order to determine which of these representations is more effective, a simple classification task will be conducted. This is presented in the next section.</w:t>
+      </w:r>
+    </w:p>
+    <w:p/>
+    <w:p>
+      <w:pPr>
+        <w:rPr>
+          <w:sz w:val="28"/>
+          <w:szCs w:val="28"/>
+        </w:rPr>
+      </w:pPr>
+      <w:r>
+        <w:rPr>
+          <w:sz w:val="28"/>
+          <w:szCs w:val="28"/>
+        </w:rPr>
+        <w:lastRenderedPageBreak/>
+        <w:t>5.</w:t>
+      </w:r>
+      <w:r>
+        <w:rPr>
+          <w:sz w:val="28"/>
+          <w:szCs w:val="28"/>
+        </w:rPr>
+        <w:t>2</w:t>
+      </w:r>
+      <w:r>
+        <w:rPr>
+          <w:sz w:val="28"/>
+          <w:szCs w:val="28"/>
+        </w:rPr>
+        <w:t xml:space="preserve"> Classification task </w:t>
+      </w:r>
+    </w:p>
+    <w:p/>
+    <w:p>
+      <w:pPr>
+        <w:ind w:firstLine="720"/>
+      </w:pPr>
+      <w:r>
+        <w:t>As explained in sections 2.4 and 2.5, c-</w:t>
+      </w:r>
+      <w:proofErr w:type="spellStart"/>
+      <w:r>
+        <w:t>gan’s</w:t>
+      </w:r>
+      <w:proofErr w:type="spellEnd"/>
+      <w:r>
+        <w:t xml:space="preserve"> consist of 2 </w:t>
+      </w:r>
+      <w:r>
+        <w:t xml:space="preserve">independent neural networks. The architecture of these networks depends on the type of data that is being generated. For example, in the task of image generation, convolutional networks will be used for both the generator and discriminator </w:t>
+      </w:r>
+      <w:r>
+        <w:rPr>
+          <w:color w:val="FF0000"/>
+        </w:rPr>
+        <w:t>(reference)</w:t>
+      </w:r>
+      <w:r>
+        <w:t xml:space="preserve">. If the c-gan is tasked with generating vectors, then a simpler </w:t>
+      </w:r>
+      <w:r>
+        <w:t xml:space="preserve">dense neural network (D3NN) </w:t>
+      </w:r>
+      <w:r>
+        <w:rPr>
+          <w:color w:val="C00000"/>
+        </w:rPr>
+        <w:t>(glossary)</w:t>
+      </w:r>
+      <w:r>
+        <w:t xml:space="preserve"> may be more suitable.</w:t>
+      </w:r>
+    </w:p>
+    <w:p>
+      <w:pPr>
+        <w:ind w:firstLine="720"/>
+      </w:pPr>
+      <w:r>
+        <w:t>In this subsection</w:t>
+      </w:r>
     </w:p>
     <w:p/>
     <w:p/>
@@ -15511,7 +17478,7 @@
                     <pic:cNvPicPr/>
                   </pic:nvPicPr>
                   <pic:blipFill>
-                    <a:blip r:embed="rId19" cstate="print">
+                    <a:blip r:embed="rId26" cstate="print">
                       <a:extLst>
                         <a:ext uri="{28A0092B-C50C-407E-A947-70E740481C1C}">
                           <a14:useLocalDpi xmlns:a14="http://schemas.microsoft.com/office/drawing/2010/main" val="0"/>
@@ -16855,7 +18822,7 @@
         </w:rPr>
         <w:t>The formula derives from the </w:t>
       </w:r>
-      <w:hyperlink r:id="rId20" w:anchor="cross-entropy" w:history="1">
+      <w:hyperlink r:id="rId27" w:anchor="cross-entropy" w:history="1">
         <w:r>
           <w:rPr>
             <w:rFonts w:ascii="Calibri" w:hAnsi="Calibri" w:cs="Calibri"/>
@@ -16885,7 +18852,7 @@
         </w:rPr>
         <w:t>(</w:t>
       </w:r>
-      <w:hyperlink r:id="rId21" w:history="1">
+      <w:hyperlink r:id="rId28" w:history="1">
         <w:r>
           <w:rPr>
             <w:rStyle w:val="Hyperlink"/>
@@ -21235,7 +23202,7 @@
   <w:style w:type="paragraph" w:default="1" w:styleId="Normal">
     <w:name w:val="Normal"/>
     <w:qFormat/>
-    <w:rsid w:val="00ED0E45"/>
+    <w:rsid w:val="00CB4A35"/>
     <w:rPr>
       <w:rFonts w:ascii="Times New Roman" w:eastAsia="Times New Roman" w:hAnsi="Times New Roman" w:cs="Times New Roman"/>
       <w:lang w:eastAsia="en-GB"/>

</xml_diff>

<commit_message>
refined classification networks and wrote associated report sections. removed a lot of redundant files. Removed major chords as too similar to major-7ths
</commit_message>
<xml_diff>
--- a/Leadsheet Arrangement Using Deep Learning.docx
+++ b/Leadsheet Arrangement Using Deep Learning.docx
@@ -13414,7 +13414,14 @@
           <w:i/>
           <w:iCs/>
         </w:rPr>
-        <w:t>x-axis deviation</w:t>
+        <w:t xml:space="preserve">x-axis </w:t>
+      </w:r>
+      <w:r>
+        <w:rPr>
+          <w:i/>
+          <w:iCs/>
+        </w:rPr>
+        <w:t>tolerance</w:t>
       </w:r>
       <w:r>
         <w:t xml:space="preserve"> was introduced to the chord extraction script. </w:t>
@@ -13535,14 +13542,7 @@
           <w:i/>
           <w:iCs/>
         </w:rPr>
-        <w:t>x-axis deviation</w:t>
-      </w:r>
-      <w:r>
-        <w:rPr>
-          <w:i/>
-          <w:iCs/>
-        </w:rPr>
-        <w:t xml:space="preserve"> </w:t>
+        <w:t xml:space="preserve">x-axis deviation </w:t>
       </w:r>
       <w:r>
         <w:t xml:space="preserve">to successfully extract of chord voicings arranged in a rhythmic pattern. For example, if the deviation was increased to be able to extract rhythmically arranged chord voicings, </w:t>
@@ -15241,19 +15241,7 @@
     </w:tbl>
     <w:p>
       <w:r>
-        <w:t>Figure 1</w:t>
-      </w:r>
-      <w:r>
-        <w:t>6</w:t>
-      </w:r>
-      <w:r>
-        <w:t xml:space="preserve">. A </w:t>
-      </w:r>
-      <w:r>
-        <w:t>table</w:t>
-      </w:r>
-      <w:r>
-        <w:t xml:space="preserve"> showing the chord type distribution of the jazz-chords dataset.</w:t>
+        <w:t>Figure 16. A table showing the chord type distribution of the jazz-chords dataset.</w:t>
       </w:r>
     </w:p>
     <w:p/>
@@ -16347,13 +16335,20 @@
           <w:i/>
           <w:iCs/>
         </w:rPr>
-        <w:t>x-axis deviation</w:t>
+        <w:t xml:space="preserve">x-axis </w:t>
       </w:r>
       <w:r>
         <w:rPr>
           <w:i/>
           <w:iCs/>
         </w:rPr>
+        <w:t>tolerance</w:t>
+      </w:r>
+      <w:r>
+        <w:rPr>
+          <w:i/>
+          <w:iCs/>
+        </w:rPr>
         <w:t xml:space="preserve"> </w:t>
       </w:r>
       <w:r>
@@ -16408,15 +16403,28 @@
         <w:ind w:firstLine="720"/>
       </w:pPr>
       <w:r>
-        <w:t xml:space="preserve">This section will detail the development of a novel conditional generative adversarial network (c-gan) with the aim of generating jazz chord voicings. This section will first look at how the jazz-chords data set was pre-processed and prepare for use as training data for the c-gan model. The section will then present some initial deep learning experiments that served as a </w:t>
-      </w:r>
-      <w:proofErr w:type="spellStart"/>
-      <w:r>
-        <w:t>precurser</w:t>
-      </w:r>
-      <w:proofErr w:type="spellEnd"/>
-      <w:r>
-        <w:t xml:space="preserve"> to developing the novel c-gan. The novel c-gan model will then be presented. Following this, the results of the c-gan will be presented and evaluated. </w:t>
+        <w:t>This section will detail the development of a novel conditional generative adversarial network (c-gan) with the aim of generating jazz chord voicings. This section will first look at how the jazz-chords data set was pre-processed and prepare</w:t>
+      </w:r>
+      <w:r>
+        <w:t>d</w:t>
+      </w:r>
+      <w:r>
+        <w:t xml:space="preserve"> for use as training data for the c-gan model. The section will then present some initial deep learning experiments that served as a </w:t>
+      </w:r>
+      <w:r>
+        <w:t>precursor</w:t>
+      </w:r>
+      <w:r>
+        <w:t xml:space="preserve"> to developing the novel c-gan. </w:t>
+      </w:r>
+      <w:r>
+        <w:rPr>
+          <w:color w:val="FF0000"/>
+        </w:rPr>
+        <w:t xml:space="preserve">The novel c-gan model will then be presented. </w:t>
+      </w:r>
+      <w:r>
+        <w:t xml:space="preserve">Following this, the results of the c-gan will be presented and evaluated. </w:t>
       </w:r>
     </w:p>
     <w:p>
@@ -16427,7 +16435,11 @@
         <w:t>Sections 2.3, 2.4, and 2.5 and recommended precursors to this section.</w:t>
       </w:r>
     </w:p>
-    <w:p/>
+    <w:p>
+      <w:pPr>
+        <w:ind w:firstLine="720"/>
+      </w:pPr>
+    </w:p>
     <w:p>
       <w:pPr>
         <w:rPr>
@@ -16447,6 +16459,64 @@
           <w:sz w:val="28"/>
           <w:szCs w:val="28"/>
         </w:rPr>
+        <w:t>Objectives</w:t>
+      </w:r>
+    </w:p>
+    <w:p/>
+    <w:p>
+      <w:r>
+        <w:t>- To prepare and encode the jazz-chords dataset for use as training data for deep learning models</w:t>
+      </w:r>
+    </w:p>
+    <w:p>
+      <w:r>
+        <w:t xml:space="preserve">- To experiment with different data encodings and different network architectures through carrying out some classification tasks </w:t>
+      </w:r>
+    </w:p>
+    <w:p>
+      <w:r>
+        <w:t>- To experiment with some existing c-gan models, as well as propose a novel c-gan model</w:t>
+      </w:r>
+    </w:p>
+    <w:p>
+      <w:r>
+        <w:t>- To report and evaluate the results of each experiment</w:t>
+      </w:r>
+    </w:p>
+    <w:p/>
+    <w:p>
+      <w:pPr>
+        <w:rPr>
+          <w:sz w:val="28"/>
+          <w:szCs w:val="28"/>
+        </w:rPr>
+      </w:pPr>
+      <w:r>
+        <w:rPr>
+          <w:sz w:val="28"/>
+          <w:szCs w:val="28"/>
+        </w:rPr>
+        <w:t>5.</w:t>
+      </w:r>
+      <w:r>
+        <w:rPr>
+          <w:sz w:val="28"/>
+          <w:szCs w:val="28"/>
+        </w:rPr>
+        <w:t>2</w:t>
+      </w:r>
+      <w:r>
+        <w:rPr>
+          <w:sz w:val="28"/>
+          <w:szCs w:val="28"/>
+        </w:rPr>
+        <w:t xml:space="preserve"> </w:t>
+      </w:r>
+      <w:r>
+        <w:rPr>
+          <w:sz w:val="28"/>
+          <w:szCs w:val="28"/>
+        </w:rPr>
         <w:t>Preparing the Training Data</w:t>
       </w:r>
     </w:p>
@@ -16517,7 +16587,11 @@
         <w:t xml:space="preserve">chord voicings </w:t>
       </w:r>
       <w:r>
-        <w:t>that will clash with their lead sheets melody.</w:t>
+        <w:t xml:space="preserve">that will clash </w:t>
+      </w:r>
+      <w:r>
+        <w:lastRenderedPageBreak/>
+        <w:t>with their lead sheets melody.</w:t>
       </w:r>
       <w:r>
         <w:t xml:space="preserve"> The resulting dataset is presented in figure 23, 24, 25, 26, and 27.</w:t>
@@ -16692,7 +16766,6 @@
         <w:rPr>
           <w:noProof/>
         </w:rPr>
-        <w:lastRenderedPageBreak/>
         <w:drawing>
           <wp:inline distT="0" distB="0" distL="0" distR="0" wp14:anchorId="53B79AF3" wp14:editId="20740789">
             <wp:extent cx="6225966" cy="2915587"/>
@@ -16808,6 +16881,7 @@
         <w:rPr>
           <w:noProof/>
         </w:rPr>
+        <w:lastRenderedPageBreak/>
         <w:drawing>
           <wp:inline distT="0" distB="0" distL="0" distR="0" wp14:anchorId="652803AE" wp14:editId="5639578F">
             <wp:extent cx="5731510" cy="2292350"/>
@@ -16866,11 +16940,7 @@
     <w:p>
       <w:r>
         <w:tab/>
-        <w:t xml:space="preserve">The final step in preparing the training data is to represent the chord labels and chord voicings in a format that the c-gan can understand. This process is called data embedding or </w:t>
-      </w:r>
-      <w:r>
-        <w:lastRenderedPageBreak/>
-        <w:t>data encoding. Initially, a simple integer encoding will be applied to the chord labels; this can be seen in figure 28. The input layers of the c-gan may further embed these integer encodings.</w:t>
+        <w:t>The final step in preparing the training data is to represent the chord labels and chord voicings in a format that the c-gan can understand. This process is called data embedding or data encoding. Initially, a simple integer encoding will be applied to the chord labels; this can be seen in figure 28. The input layers of the c-gan may further embed these integer encodings.</w:t>
       </w:r>
     </w:p>
     <w:p/>
@@ -16969,7 +17039,7 @@
           </w:tcPr>
           <w:p>
             <w:r>
-              <w:t>1</w:t>
+              <w:t>0</w:t>
             </w:r>
           </w:p>
         </w:tc>
@@ -16991,7 +17061,7 @@
           </w:tcPr>
           <w:p>
             <w:r>
-              <w:t>2</w:t>
+              <w:t>1</w:t>
             </w:r>
           </w:p>
         </w:tc>
@@ -17013,7 +17083,7 @@
           </w:tcPr>
           <w:p>
             <w:r>
-              <w:t>3</w:t>
+              <w:t>2</w:t>
             </w:r>
           </w:p>
         </w:tc>
@@ -17035,7 +17105,7 @@
           </w:tcPr>
           <w:p>
             <w:r>
-              <w:t>4</w:t>
+              <w:t>3</w:t>
             </w:r>
           </w:p>
         </w:tc>
@@ -17167,7 +17237,13 @@
         <w:ind w:firstLine="720"/>
       </w:pPr>
       <w:r>
-        <w:t xml:space="preserve">The second embedding approach has the intention of representing the chord voicings as images. This will allow for the experimentation of using convolutional layers </w:t>
+        <w:t xml:space="preserve">The second embedding approach has the intention of representing the chord voicings as </w:t>
+      </w:r>
+      <w:r>
+        <w:t>1-bit raster images</w:t>
+      </w:r>
+      <w:r>
+        <w:t xml:space="preserve">. This will allow for the experimentation of using convolutional layers </w:t>
       </w:r>
       <w:r>
         <w:rPr>
@@ -17176,7 +17252,11 @@
         <w:t>(glossary)</w:t>
       </w:r>
       <w:r>
-        <w:t xml:space="preserve"> within the c-gan. On a piano, there is a repeating pattern of 12 notes, which is called an octave. By excluding the bottom 3 notes and top note, 7 full octaves remain. As none of the voicings within the training data contain these notes, they can be discarded. Thus, the voicings are embedded in 7x12 matrices. </w:t>
+        <w:t xml:space="preserve"> within the c-gan. On a piano, there is a repeating pattern of 12 notes, which is called an octave. By excluding the bottom 3 notes and top note, 7 full octaves remain. As </w:t>
+      </w:r>
+      <w:r>
+        <w:lastRenderedPageBreak/>
+        <w:t xml:space="preserve">none of the voicings within the training data contain these notes, they can be discarded. Thus, the voicings are embedded in 7x12 matrices. </w:t>
       </w:r>
       <w:r>
         <w:t>Figure 30 highlights this embedding.</w:t>
@@ -17249,7 +17329,25 @@
     <w:p>
       <w:r>
         <w:tab/>
-        <w:t>In order to determine which of these representations is more effective, a simple classification task will be conducted. This is presented in the next section.</w:t>
+        <w:t xml:space="preserve">In order to determine which of these </w:t>
+      </w:r>
+      <w:r>
+        <w:t>encodings better</w:t>
+      </w:r>
+      <w:r>
+        <w:t xml:space="preserve"> </w:t>
+      </w:r>
+      <w:r>
+        <w:t>facilitates the mapping</w:t>
+      </w:r>
+      <w:r>
+        <w:t xml:space="preserve"> </w:t>
+      </w:r>
+      <w:r>
+        <w:t>of a mathematical relationship with the chord labels, a</w:t>
+      </w:r>
+      <w:r>
+        <w:t xml:space="preserve"> simple classification task will be conducted. This is presented in the next section.</w:t>
       </w:r>
     </w:p>
     <w:p/>
@@ -17265,7 +17363,6 @@
           <w:sz w:val="28"/>
           <w:szCs w:val="28"/>
         </w:rPr>
-        <w:lastRenderedPageBreak/>
         <w:t>5.</w:t>
       </w:r>
       <w:r>
@@ -17300,7 +17397,13 @@
         <w:t xml:space="preserve"> consist of 2 </w:t>
       </w:r>
       <w:r>
-        <w:t xml:space="preserve">independent neural networks. The architecture of these networks depends on the type of data that is being generated. For example, in the task of image generation, convolutional networks will be used for both the generator and discriminator </w:t>
+        <w:t xml:space="preserve">independent neural networks. The architecture of these networks depends on the type of data that is being generated. For example, in the task of image generation, convolutional networks </w:t>
+      </w:r>
+      <w:r>
+        <w:t>are used</w:t>
+      </w:r>
+      <w:r>
+        <w:t xml:space="preserve"> for both the generator and discriminator </w:t>
       </w:r>
       <w:r>
         <w:rPr>
@@ -17312,7 +17415,22 @@
         <w:t xml:space="preserve">. If the c-gan is tasked with generating vectors, then a simpler </w:t>
       </w:r>
       <w:r>
-        <w:t xml:space="preserve">dense neural network (D3NN) </w:t>
+        <w:t>Deep Feedforward</w:t>
+      </w:r>
+      <w:r>
+        <w:t xml:space="preserve"> </w:t>
+      </w:r>
+      <w:r>
+        <w:t>N</w:t>
+      </w:r>
+      <w:r>
+        <w:t>etwork (D</w:t>
+      </w:r>
+      <w:r>
+        <w:t>F</w:t>
+      </w:r>
+      <w:r>
+        <w:t xml:space="preserve">N) </w:t>
       </w:r>
       <w:r>
         <w:rPr>
@@ -17323,15 +17441,1166 @@
       <w:r>
         <w:t xml:space="preserve"> may be more suitable.</w:t>
       </w:r>
+      <w:r>
+        <w:t xml:space="preserve"> </w:t>
+      </w:r>
+      <w:r>
+        <w:t>As presented in the</w:t>
+      </w:r>
+      <w:r>
+        <w:t xml:space="preserve"> above section, the chord voicings </w:t>
+      </w:r>
+      <w:r>
+        <w:t>are</w:t>
+      </w:r>
+      <w:r>
+        <w:t xml:space="preserve"> encoded </w:t>
+      </w:r>
+      <w:r>
+        <w:t>as both 1d vectors and as 1-bit raster images. This means that the c-gan generator and discriminator could be either D</w:t>
+      </w:r>
+      <w:r>
+        <w:t>F</w:t>
+      </w:r>
+      <w:r>
+        <w:t>N’s or CNN’s. In order to determine which of these to use, a classification task will be carried out. First, a simple D</w:t>
+      </w:r>
+      <w:r>
+        <w:t>F</w:t>
+      </w:r>
+      <w:r>
+        <w:t>N will be created and trained using the 1d vector encodings. Then, a simple CNN will be created and trained using the matrix encodings. By doing this, it will be determined whether representing the chord voicings as images can in some way infer a clearer mathematical relationship between the voicings and labels.</w:t>
+      </w:r>
+      <w:r>
+        <w:t xml:space="preserve"> </w:t>
+      </w:r>
+    </w:p>
+    <w:p/>
+    <w:p>
+      <w:pPr>
+        <w:rPr>
+          <w:sz w:val="28"/>
+          <w:szCs w:val="28"/>
+        </w:rPr>
+      </w:pPr>
+      <w:r>
+        <w:rPr>
+          <w:sz w:val="28"/>
+          <w:szCs w:val="28"/>
+        </w:rPr>
+        <w:t xml:space="preserve">5.2.1 Deep </w:t>
+      </w:r>
+      <w:r>
+        <w:rPr>
+          <w:sz w:val="28"/>
+          <w:szCs w:val="28"/>
+        </w:rPr>
+        <w:t xml:space="preserve">Feedforward </w:t>
+      </w:r>
+      <w:r>
+        <w:rPr>
+          <w:sz w:val="28"/>
+          <w:szCs w:val="28"/>
+        </w:rPr>
+        <w:t>Network</w:t>
+      </w:r>
+    </w:p>
+    <w:p/>
+    <w:p>
+      <w:r>
+        <w:tab/>
+      </w:r>
+      <w:r>
+        <w:t>The initial network configuration was taken from a vanilla DFN found on the TensorFlow website</w:t>
+      </w:r>
+      <w:r>
+        <w:rPr>
+          <w:color w:val="FF0000"/>
+        </w:rPr>
+        <w:t xml:space="preserve"> (citation)</w:t>
+      </w:r>
+      <w:r>
+        <w:t xml:space="preserve">. </w:t>
+      </w:r>
+      <w:r>
+        <w:t>Then, in order to find the ideal network architecture, Goodfellows principle was used – “</w:t>
+      </w:r>
+      <w:r>
+        <w:t>The ideal network architecture for a task must be found</w:t>
+      </w:r>
+      <w:r>
+        <w:t xml:space="preserve"> </w:t>
+      </w:r>
+      <w:r>
+        <w:t>via experimentation guided by monitoring the validation set error</w:t>
+      </w:r>
+      <w:r>
+        <w:t>.”</w:t>
+      </w:r>
+    </w:p>
+    <w:p>
+      <w:r>
+        <w:tab/>
+        <w:t>The initial model featured an input layer</w:t>
+      </w:r>
+      <w:r>
+        <w:t xml:space="preserve"> of shape (None,88)</w:t>
+      </w:r>
+      <w:r>
+        <w:t>,</w:t>
+      </w:r>
+      <w:r>
+        <w:t xml:space="preserve"> and an output shape of (None,4),</w:t>
+      </w:r>
+      <w:r>
+        <w:t xml:space="preserve"> with only 1 dense layer in between. </w:t>
+      </w:r>
+      <w:r>
+        <w:t>The output g</w:t>
+      </w:r>
+      <w:r>
+        <w:t>ave</w:t>
+      </w:r>
+      <w:r>
+        <w:t xml:space="preserve"> a prediction of which chord label the chord voicing input belongs too. For example, an output of [1, 0, 0</w:t>
+      </w:r>
+      <w:r>
+        <w:t>,0</w:t>
+      </w:r>
+      <w:r>
+        <w:t>] would mean that the model predicted the input as being a dominant chord.</w:t>
+      </w:r>
     </w:p>
     <w:p>
       <w:pPr>
         <w:ind w:firstLine="720"/>
-      </w:pPr>
-      <w:r>
-        <w:t>In this subsection</w:t>
-      </w:r>
-    </w:p>
+        <w:rPr>
+          <w:color w:val="000000" w:themeColor="text1"/>
+        </w:rPr>
+      </w:pPr>
+      <w:r>
+        <w:t xml:space="preserve">To train the model, 2/3 of the dataset was given to the model over a number of training iterations called epochs. The remaining 1/3 of the dataset was then used to test the model’s accuracy in making predictions. The initial model </w:t>
+      </w:r>
+      <w:r>
+        <w:t>had a test set</w:t>
+      </w:r>
+      <w:r>
+        <w:t xml:space="preserve"> accuracy </w:t>
+      </w:r>
+      <w:r>
+        <w:t xml:space="preserve">of 60%, which seemed unusually low. </w:t>
+      </w:r>
+      <w:r>
+        <w:t xml:space="preserve">The total loss of the model in respect to the test data was also high, at 0.6. A large total loss value means that inaccurate predictions are highly inaccurate, and usually indicates that there is some issue with the training dataset </w:t>
+      </w:r>
+      <w:r>
+        <w:rPr>
+          <w:color w:val="FF0000"/>
+        </w:rPr>
+        <w:t>(reference)</w:t>
+      </w:r>
+      <w:r>
+        <w:rPr>
+          <w:color w:val="000000" w:themeColor="text1"/>
+        </w:rPr>
+        <w:t xml:space="preserve">. </w:t>
+      </w:r>
+      <w:r>
+        <w:rPr>
+          <w:color w:val="000000" w:themeColor="text1"/>
+        </w:rPr>
+        <w:t xml:space="preserve">Common </w:t>
+      </w:r>
+      <w:r>
+        <w:rPr>
+          <w:color w:val="000000" w:themeColor="text1"/>
+        </w:rPr>
+        <w:lastRenderedPageBreak/>
+        <w:t xml:space="preserve">issues such as unclean or unbalanced data could be ruled out. However, a chapter in Goodfellow’s book suggested that high total loss in classification networks could be due two or more sets of labelled data having overlapping distributions to the point where the network struggled to tell them apart. By creating a scatter plot of the chord voicings note types, it could be seen that the “major” and “major-seventh” chord voicings had very similar </w:t>
+      </w:r>
+      <w:r>
+        <w:rPr>
+          <w:color w:val="000000" w:themeColor="text1"/>
+        </w:rPr>
+        <w:t>distributions</w:t>
+      </w:r>
+      <w:r>
+        <w:rPr>
+          <w:color w:val="000000" w:themeColor="text1"/>
+        </w:rPr>
+        <w:t>. This can be seen in figure 31.</w:t>
+      </w:r>
+    </w:p>
+    <w:p>
+      <w:pPr>
+        <w:rPr>
+          <w:color w:val="000000" w:themeColor="text1"/>
+        </w:rPr>
+      </w:pPr>
+      <w:r>
+        <w:rPr>
+          <w:noProof/>
+          <w:color w:val="000000" w:themeColor="text1"/>
+        </w:rPr>
+        <w:drawing>
+          <wp:inline distT="0" distB="0" distL="0" distR="0" wp14:anchorId="54422353" wp14:editId="1871482F">
+            <wp:extent cx="5576552" cy="3187175"/>
+            <wp:effectExtent l="0" t="0" r="0" b="635"/>
+            <wp:docPr id="17" name="Picture 17" descr="Chart, scatter chart&#10;&#10;Description automatically generated"/>
+            <wp:cNvGraphicFramePr>
+              <a:graphicFrameLocks xmlns:a="http://schemas.openxmlformats.org/drawingml/2006/main" noChangeAspect="1"/>
+            </wp:cNvGraphicFramePr>
+            <a:graphic xmlns:a="http://schemas.openxmlformats.org/drawingml/2006/main">
+              <a:graphicData uri="http://schemas.openxmlformats.org/drawingml/2006/picture">
+                <pic:pic xmlns:pic="http://schemas.openxmlformats.org/drawingml/2006/picture">
+                  <pic:nvPicPr>
+                    <pic:cNvPr id="17" name="Picture 17" descr="Chart, scatter chart&#10;&#10;Description automatically generated"/>
+                    <pic:cNvPicPr/>
+                  </pic:nvPicPr>
+                  <pic:blipFill rotWithShape="1">
+                    <a:blip r:embed="rId26">
+                      <a:extLst>
+                        <a:ext uri="{28A0092B-C50C-407E-A947-70E740481C1C}">
+                          <a14:useLocalDpi xmlns:a14="http://schemas.microsoft.com/office/drawing/2010/main" val="0"/>
+                        </a:ext>
+                      </a:extLst>
+                    </a:blip>
+                    <a:srcRect l="9438" t="10482" r="8771" b="5685"/>
+                    <a:stretch/>
+                  </pic:blipFill>
+                  <pic:spPr bwMode="auto">
+                    <a:xfrm>
+                      <a:off x="0" y="0"/>
+                      <a:ext cx="5594247" cy="3197288"/>
+                    </a:xfrm>
+                    <a:prstGeom prst="rect">
+                      <a:avLst/>
+                    </a:prstGeom>
+                    <a:ln>
+                      <a:noFill/>
+                    </a:ln>
+                    <a:extLst>
+                      <a:ext uri="{53640926-AAD7-44D8-BBD7-CCE9431645EC}">
+                        <a14:shadowObscured xmlns:a14="http://schemas.microsoft.com/office/drawing/2010/main"/>
+                      </a:ext>
+                    </a:extLst>
+                  </pic:spPr>
+                </pic:pic>
+              </a:graphicData>
+            </a:graphic>
+          </wp:inline>
+        </w:drawing>
+      </w:r>
+    </w:p>
+    <w:p>
+      <w:pPr>
+        <w:rPr>
+          <w:color w:val="000000" w:themeColor="text1"/>
+        </w:rPr>
+      </w:pPr>
+      <w:r>
+        <w:rPr>
+          <w:color w:val="000000" w:themeColor="text1"/>
+        </w:rPr>
+        <w:t>Figure 31. A scatter plot showing major and minor note distributions of the datasets chord voicings</w:t>
+      </w:r>
+    </w:p>
+    <w:p>
+      <w:pPr>
+        <w:rPr>
+          <w:color w:val="000000" w:themeColor="text1"/>
+        </w:rPr>
+      </w:pPr>
+    </w:p>
+    <w:p>
+      <w:pPr>
+        <w:rPr>
+          <w:color w:val="000000" w:themeColor="text1"/>
+        </w:rPr>
+      </w:pPr>
+      <w:r>
+        <w:rPr>
+          <w:color w:val="000000" w:themeColor="text1"/>
+        </w:rPr>
+        <w:t>As “major-seventh” chords are much more frequent in jazz piano lead sheets, it was decided that the “major” voicings would be removed from the dataset. This can be seen in figure 32.</w:t>
+      </w:r>
+    </w:p>
+    <w:p>
+      <w:pPr>
+        <w:rPr>
+          <w:color w:val="000000" w:themeColor="text1"/>
+        </w:rPr>
+      </w:pPr>
+    </w:p>
+    <w:tbl>
+      <w:tblPr>
+        <w:tblStyle w:val="TableGrid"/>
+        <w:tblW w:w="0" w:type="auto"/>
+        <w:tblLook w:val="04A0" w:firstRow="1" w:lastRow="0" w:firstColumn="1" w:lastColumn="0" w:noHBand="0" w:noVBand="1"/>
+      </w:tblPr>
+      <w:tblGrid>
+        <w:gridCol w:w="4508"/>
+        <w:gridCol w:w="4508"/>
+      </w:tblGrid>
+      <w:tr>
+        <w:tc>
+          <w:tcPr>
+            <w:tcW w:w="4508" w:type="dxa"/>
+          </w:tcPr>
+          <w:p>
+            <w:pPr>
+              <w:rPr>
+                <w:b/>
+                <w:bCs/>
+                <w:i/>
+                <w:iCs/>
+              </w:rPr>
+            </w:pPr>
+            <w:r>
+              <w:rPr>
+                <w:b/>
+                <w:bCs/>
+                <w:i/>
+                <w:iCs/>
+              </w:rPr>
+              <w:t>Chord Label</w:t>
+            </w:r>
+          </w:p>
+        </w:tc>
+        <w:tc>
+          <w:tcPr>
+            <w:tcW w:w="4508" w:type="dxa"/>
+          </w:tcPr>
+          <w:p>
+            <w:pPr>
+              <w:rPr>
+                <w:b/>
+                <w:bCs/>
+                <w:i/>
+                <w:iCs/>
+              </w:rPr>
+            </w:pPr>
+            <w:r>
+              <w:rPr>
+                <w:b/>
+                <w:bCs/>
+                <w:i/>
+                <w:iCs/>
+              </w:rPr>
+              <w:t>Integer Encoding</w:t>
+            </w:r>
+          </w:p>
+        </w:tc>
+      </w:tr>
+      <w:tr>
+        <w:tc>
+          <w:tcPr>
+            <w:tcW w:w="4508" w:type="dxa"/>
+          </w:tcPr>
+          <w:p>
+            <w:r>
+              <w:t>dominant</w:t>
+            </w:r>
+          </w:p>
+        </w:tc>
+        <w:tc>
+          <w:tcPr>
+            <w:tcW w:w="4508" w:type="dxa"/>
+          </w:tcPr>
+          <w:p>
+            <w:r>
+              <w:t>0</w:t>
+            </w:r>
+          </w:p>
+        </w:tc>
+      </w:tr>
+      <w:tr>
+        <w:tc>
+          <w:tcPr>
+            <w:tcW w:w="4508" w:type="dxa"/>
+          </w:tcPr>
+          <w:p>
+            <w:r>
+              <w:t xml:space="preserve">minor-seventh         </w:t>
+            </w:r>
+          </w:p>
+        </w:tc>
+        <w:tc>
+          <w:tcPr>
+            <w:tcW w:w="4508" w:type="dxa"/>
+          </w:tcPr>
+          <w:p>
+            <w:r>
+              <w:t>1</w:t>
+            </w:r>
+          </w:p>
+        </w:tc>
+      </w:tr>
+      <w:tr>
+        <w:tc>
+          <w:tcPr>
+            <w:tcW w:w="4508" w:type="dxa"/>
+          </w:tcPr>
+          <w:p>
+            <w:r>
+              <w:t xml:space="preserve">major-seventh          </w:t>
+            </w:r>
+          </w:p>
+        </w:tc>
+        <w:tc>
+          <w:tcPr>
+            <w:tcW w:w="4508" w:type="dxa"/>
+          </w:tcPr>
+          <w:p>
+            <w:r>
+              <w:t>2</w:t>
+            </w:r>
+          </w:p>
+        </w:tc>
+      </w:tr>
+    </w:tbl>
+    <w:p>
+      <w:r>
+        <w:rPr>
+          <w:color w:val="000000" w:themeColor="text1"/>
+        </w:rPr>
+        <w:t xml:space="preserve">Figure 32. Updated table </w:t>
+      </w:r>
+      <w:r>
+        <w:t>showing integer encoding for chord labels</w:t>
+      </w:r>
+    </w:p>
+    <w:p>
+      <w:pPr>
+        <w:rPr>
+          <w:color w:val="000000" w:themeColor="text1"/>
+        </w:rPr>
+      </w:pPr>
+    </w:p>
+    <w:p>
+      <w:pPr>
+        <w:rPr>
+          <w:color w:val="000000" w:themeColor="text1"/>
+        </w:rPr>
+      </w:pPr>
+    </w:p>
+    <w:p>
+      <w:r>
+        <w:tab/>
+      </w:r>
+      <w:r>
+        <w:t xml:space="preserve">The removal of “major” chord voicings improved the models </w:t>
+      </w:r>
+      <w:r>
+        <w:t xml:space="preserve">training and test set accuracy to 81% and 70% respectively. </w:t>
+      </w:r>
+      <w:r>
+        <w:t xml:space="preserve">However, a significantly poorer test set accuracy suggested that the model was overfitting, </w:t>
+      </w:r>
+      <w:r>
+        <w:t>meaning that its parameters were too specific to the training set, and not generali</w:t>
+      </w:r>
+      <w:r>
+        <w:t>sing</w:t>
+      </w:r>
+      <w:r>
+        <w:t xml:space="preserve"> </w:t>
+      </w:r>
+      <w:r>
+        <w:t>t</w:t>
+      </w:r>
+      <w:r>
+        <w:t>he relationship between label and chord voicings.</w:t>
+      </w:r>
+    </w:p>
+    <w:p>
+      <w:pPr>
+        <w:ind w:firstLine="720"/>
+      </w:pPr>
+      <w:r>
+        <w:t>In order to improve the accuracy of the model, further dense layers were incrementally added whilst observing the test set accuracy.</w:t>
+      </w:r>
+      <w:r>
+        <w:t xml:space="preserve"> To combat the issue of overfitting, a series of Dropout layers were added to the model. Dropout </w:t>
+      </w:r>
+      <w:r>
+        <w:t>is a regularization technique that</w:t>
+      </w:r>
+      <w:r>
+        <w:t xml:space="preserve"> </w:t>
+      </w:r>
+      <w:r>
+        <w:t>neutralises different parts of the network</w:t>
+      </w:r>
+      <w:r>
+        <w:t xml:space="preserve"> </w:t>
+      </w:r>
+      <w:r>
+        <w:t xml:space="preserve">throughout training </w:t>
+      </w:r>
+      <w:r>
+        <w:rPr>
+          <w:color w:val="FF0000"/>
+        </w:rPr>
+        <w:t>(reference)</w:t>
+      </w:r>
+      <w:r>
+        <w:rPr>
+          <w:color w:val="000000" w:themeColor="text1"/>
+        </w:rPr>
+        <w:t xml:space="preserve">. This prevents co-adaptation </w:t>
+      </w:r>
+      <w:r>
+        <w:rPr>
+          <w:color w:val="FF0000"/>
+        </w:rPr>
+        <w:t>(glossary)</w:t>
+      </w:r>
+      <w:r>
+        <w:t xml:space="preserve"> and leads to a more balanced network that has a higher likelihood of generalising. The resulting DFN’s architecture is presented in figure 33.</w:t>
+      </w:r>
+    </w:p>
+    <w:p>
+      <w:pPr>
+        <w:ind w:firstLine="720"/>
+      </w:pPr>
+      <w:r>
+        <w:t xml:space="preserve">Each layer had a Rectified Linear Unit (RELU) activation function, which outputs all negative values as 0 whilst leaving positive values unaffected. The model has a </w:t>
+      </w:r>
+      <w:r>
+        <w:t>Sparse</w:t>
+      </w:r>
+      <w:r>
+        <w:t xml:space="preserve"> </w:t>
+      </w:r>
+      <w:r>
+        <w:t>Categorical</w:t>
+      </w:r>
+      <w:r>
+        <w:t xml:space="preserve"> </w:t>
+      </w:r>
+      <w:proofErr w:type="spellStart"/>
+      <w:r>
+        <w:t>Crossentropy</w:t>
+      </w:r>
+      <w:proofErr w:type="spellEnd"/>
+      <w:r>
+        <w:t xml:space="preserve"> loss function, which computes the </w:t>
+      </w:r>
+      <w:proofErr w:type="spellStart"/>
+      <w:r>
+        <w:t>crossentropy</w:t>
+      </w:r>
+      <w:proofErr w:type="spellEnd"/>
+      <w:r>
+        <w:t xml:space="preserve"> loss between the </w:t>
+      </w:r>
+      <w:r>
+        <w:lastRenderedPageBreak/>
+        <w:t xml:space="preserve">labels and predictions. An Adam algorithm was used to optimize the network, which is a stochastic gradient descent method </w:t>
+      </w:r>
+      <w:r>
+        <w:rPr>
+          <w:color w:val="FF0000"/>
+        </w:rPr>
+        <w:t>(reference)</w:t>
+      </w:r>
+      <w:r>
+        <w:rPr>
+          <w:color w:val="000000" w:themeColor="text1"/>
+        </w:rPr>
+        <w:t>.</w:t>
+      </w:r>
+      <w:r>
+        <w:t xml:space="preserve"> The loss function and optimizer are used to </w:t>
+      </w:r>
+    </w:p>
+    <w:p>
+      <w:r>
+        <w:rPr>
+          <w:noProof/>
+        </w:rPr>
+        <w:drawing>
+          <wp:inline distT="0" distB="0" distL="0" distR="0" wp14:anchorId="75D534C7" wp14:editId="0F56BB38">
+            <wp:extent cx="2943832" cy="8577330"/>
+            <wp:effectExtent l="0" t="0" r="3175" b="0"/>
+            <wp:docPr id="2" name="Picture 2" descr="Diagram&#10;&#10;Description automatically generated"/>
+            <wp:cNvGraphicFramePr>
+              <a:graphicFrameLocks xmlns:a="http://schemas.openxmlformats.org/drawingml/2006/main" noChangeAspect="1"/>
+            </wp:cNvGraphicFramePr>
+            <a:graphic xmlns:a="http://schemas.openxmlformats.org/drawingml/2006/main">
+              <a:graphicData uri="http://schemas.openxmlformats.org/drawingml/2006/picture">
+                <pic:pic xmlns:pic="http://schemas.openxmlformats.org/drawingml/2006/picture">
+                  <pic:nvPicPr>
+                    <pic:cNvPr id="2" name="Picture 2" descr="Diagram&#10;&#10;Description automatically generated"/>
+                    <pic:cNvPicPr/>
+                  </pic:nvPicPr>
+                  <pic:blipFill>
+                    <a:blip r:embed="rId27">
+                      <a:extLst>
+                        <a:ext uri="{28A0092B-C50C-407E-A947-70E740481C1C}">
+                          <a14:useLocalDpi xmlns:a14="http://schemas.microsoft.com/office/drawing/2010/main" val="0"/>
+                        </a:ext>
+                      </a:extLst>
+                    </a:blip>
+                    <a:stretch>
+                      <a:fillRect/>
+                    </a:stretch>
+                  </pic:blipFill>
+                  <pic:spPr>
+                    <a:xfrm>
+                      <a:off x="0" y="0"/>
+                      <a:ext cx="2946118" cy="8583992"/>
+                    </a:xfrm>
+                    <a:prstGeom prst="rect">
+                      <a:avLst/>
+                    </a:prstGeom>
+                  </pic:spPr>
+                </pic:pic>
+              </a:graphicData>
+            </a:graphic>
+          </wp:inline>
+        </w:drawing>
+      </w:r>
+    </w:p>
+    <w:p>
+      <w:r>
+        <w:lastRenderedPageBreak/>
+        <w:t xml:space="preserve">Figure </w:t>
+      </w:r>
+      <w:r>
+        <w:t>3</w:t>
+      </w:r>
+      <w:r>
+        <w:t>3</w:t>
+      </w:r>
+      <w:r>
+        <w:t>. The DFN network used in the classification task</w:t>
+      </w:r>
+    </w:p>
+    <w:p/>
+    <w:p>
+      <w:r>
+        <w:t xml:space="preserve">update the networks parameters in a direction which reduces the loss of the network </w:t>
+      </w:r>
+      <w:r>
+        <w:rPr>
+          <w:color w:val="FF0000"/>
+        </w:rPr>
+        <w:t>(reference)</w:t>
+      </w:r>
+      <w:r>
+        <w:rPr>
+          <w:color w:val="000000" w:themeColor="text1"/>
+        </w:rPr>
+        <w:t>.</w:t>
+      </w:r>
+      <w:r>
+        <w:t xml:space="preserve"> The batch size of each training epoch was initially set to 32, and increased in powers of 2 to 1028, which was found to be optimal. Figures 3</w:t>
+      </w:r>
+      <w:r>
+        <w:t>4</w:t>
+      </w:r>
+      <w:r>
+        <w:t xml:space="preserve"> and 3</w:t>
+      </w:r>
+      <w:r>
+        <w:t>5</w:t>
+      </w:r>
+      <w:r>
+        <w:t xml:space="preserve"> show the accuracy and loss curves of training the network for 300 epochs. </w:t>
+      </w:r>
+      <w:r>
+        <w:t>A regularisation principle called “early-stopping” suggests that training should be limited to the point at which the accuracy stops improving and/or the test data loss starts increasing. These two points indicate the beginning of the model overfitting.</w:t>
+      </w:r>
+    </w:p>
+    <w:p>
+      <w:pPr>
+        <w:ind w:firstLine="720"/>
+      </w:pPr>
+    </w:p>
+    <w:p>
+      <w:r>
+        <w:rPr>
+          <w:noProof/>
+        </w:rPr>
+        <w:drawing>
+          <wp:inline distT="0" distB="0" distL="0" distR="0" wp14:anchorId="63D21483" wp14:editId="0D69D2B0">
+            <wp:extent cx="4786854" cy="2495407"/>
+            <wp:effectExtent l="0" t="0" r="1270" b="0"/>
+            <wp:docPr id="21" name="Picture 21" descr="Graphical user interface, chart&#10;&#10;Description automatically generated"/>
+            <wp:cNvGraphicFramePr>
+              <a:graphicFrameLocks xmlns:a="http://schemas.openxmlformats.org/drawingml/2006/main" noChangeAspect="1"/>
+            </wp:cNvGraphicFramePr>
+            <a:graphic xmlns:a="http://schemas.openxmlformats.org/drawingml/2006/main">
+              <a:graphicData uri="http://schemas.openxmlformats.org/drawingml/2006/picture">
+                <pic:pic xmlns:pic="http://schemas.openxmlformats.org/drawingml/2006/picture">
+                  <pic:nvPicPr>
+                    <pic:cNvPr id="21" name="Picture 21" descr="Graphical user interface, chart&#10;&#10;Description automatically generated"/>
+                    <pic:cNvPicPr/>
+                  </pic:nvPicPr>
+                  <pic:blipFill rotWithShape="1">
+                    <a:blip r:embed="rId28">
+                      <a:extLst>
+                        <a:ext uri="{28A0092B-C50C-407E-A947-70E740481C1C}">
+                          <a14:useLocalDpi xmlns:a14="http://schemas.microsoft.com/office/drawing/2010/main" val="0"/>
+                        </a:ext>
+                      </a:extLst>
+                    </a:blip>
+                    <a:srcRect l="7507" t="6652" r="8962" b="2578"/>
+                    <a:stretch/>
+                  </pic:blipFill>
+                  <pic:spPr bwMode="auto">
+                    <a:xfrm>
+                      <a:off x="0" y="0"/>
+                      <a:ext cx="4787560" cy="2495775"/>
+                    </a:xfrm>
+                    <a:prstGeom prst="rect">
+                      <a:avLst/>
+                    </a:prstGeom>
+                    <a:ln>
+                      <a:noFill/>
+                    </a:ln>
+                    <a:extLst>
+                      <a:ext uri="{53640926-AAD7-44D8-BBD7-CCE9431645EC}">
+                        <a14:shadowObscured xmlns:a14="http://schemas.microsoft.com/office/drawing/2010/main"/>
+                      </a:ext>
+                    </a:extLst>
+                  </pic:spPr>
+                </pic:pic>
+              </a:graphicData>
+            </a:graphic>
+          </wp:inline>
+        </w:drawing>
+      </w:r>
+    </w:p>
+    <w:p>
+      <w:r>
+        <w:t>Figure 3</w:t>
+      </w:r>
+      <w:r>
+        <w:t>4</w:t>
+      </w:r>
+      <w:r>
+        <w:t>. The accuracy of the DFN after training for 300 epochs</w:t>
+      </w:r>
+    </w:p>
+    <w:p>
+      <w:pPr>
+        <w:rPr>
+          <w:color w:val="FF0000"/>
+        </w:rPr>
+      </w:pPr>
+    </w:p>
+    <w:p>
+      <w:r>
+        <w:rPr>
+          <w:noProof/>
+        </w:rPr>
+        <w:drawing>
+          <wp:inline distT="0" distB="0" distL="0" distR="0" wp14:anchorId="386A95EE" wp14:editId="3DEF0D9A">
+            <wp:extent cx="4797143" cy="2473325"/>
+            <wp:effectExtent l="0" t="0" r="3810" b="3175"/>
+            <wp:docPr id="18" name="Picture 18" descr="Chart, line chart&#10;&#10;Description automatically generated"/>
+            <wp:cNvGraphicFramePr>
+              <a:graphicFrameLocks xmlns:a="http://schemas.openxmlformats.org/drawingml/2006/main" noChangeAspect="1"/>
+            </wp:cNvGraphicFramePr>
+            <a:graphic xmlns:a="http://schemas.openxmlformats.org/drawingml/2006/main">
+              <a:graphicData uri="http://schemas.openxmlformats.org/drawingml/2006/picture">
+                <pic:pic xmlns:pic="http://schemas.openxmlformats.org/drawingml/2006/picture">
+                  <pic:nvPicPr>
+                    <pic:cNvPr id="18" name="Picture 18" descr="Chart, line chart&#10;&#10;Description automatically generated"/>
+                    <pic:cNvPicPr/>
+                  </pic:nvPicPr>
+                  <pic:blipFill rotWithShape="1">
+                    <a:blip r:embed="rId29">
+                      <a:extLst>
+                        <a:ext uri="{28A0092B-C50C-407E-A947-70E740481C1C}">
+                          <a14:useLocalDpi xmlns:a14="http://schemas.microsoft.com/office/drawing/2010/main" val="0"/>
+                        </a:ext>
+                      </a:extLst>
+                    </a:blip>
+                    <a:srcRect l="7323" t="6669" r="8949" b="3114"/>
+                    <a:stretch/>
+                  </pic:blipFill>
+                  <pic:spPr bwMode="auto">
+                    <a:xfrm>
+                      <a:off x="0" y="0"/>
+                      <a:ext cx="4798912" cy="2474237"/>
+                    </a:xfrm>
+                    <a:prstGeom prst="rect">
+                      <a:avLst/>
+                    </a:prstGeom>
+                    <a:ln>
+                      <a:noFill/>
+                    </a:ln>
+                    <a:extLst>
+                      <a:ext uri="{53640926-AAD7-44D8-BBD7-CCE9431645EC}">
+                        <a14:shadowObscured xmlns:a14="http://schemas.microsoft.com/office/drawing/2010/main"/>
+                      </a:ext>
+                    </a:extLst>
+                  </pic:spPr>
+                </pic:pic>
+              </a:graphicData>
+            </a:graphic>
+          </wp:inline>
+        </w:drawing>
+      </w:r>
+    </w:p>
+    <w:p>
+      <w:r>
+        <w:t>Figure 35. The total loss of the DFN after training for 300 epochs</w:t>
+      </w:r>
+    </w:p>
+    <w:p/>
+    <w:p>
+      <w:r>
+        <w:tab/>
+        <w:t>The final iteration of the model was trained for a total of 45 epochs. The results can be seen in figure 36.</w:t>
+      </w:r>
+    </w:p>
+    <w:p/>
+    <w:tbl>
+      <w:tblPr>
+        <w:tblStyle w:val="TableGrid"/>
+        <w:tblW w:w="0" w:type="auto"/>
+        <w:tblLook w:val="04A0" w:firstRow="1" w:lastRow="0" w:firstColumn="1" w:lastColumn="0" w:noHBand="0" w:noVBand="1"/>
+      </w:tblPr>
+      <w:tblGrid>
+        <w:gridCol w:w="3931"/>
+        <w:gridCol w:w="3931"/>
+      </w:tblGrid>
+      <w:tr>
+        <w:trPr>
+          <w:trHeight w:val="343"/>
+        </w:trPr>
+        <w:tc>
+          <w:tcPr>
+            <w:tcW w:w="3931" w:type="dxa"/>
+          </w:tcPr>
+          <w:p>
+            <w:pPr>
+              <w:rPr>
+                <w:b/>
+                <w:bCs/>
+                <w:i/>
+                <w:iCs/>
+              </w:rPr>
+            </w:pPr>
+            <w:r>
+              <w:rPr>
+                <w:b/>
+                <w:bCs/>
+                <w:i/>
+                <w:iCs/>
+              </w:rPr>
+              <w:t>Test Accuracy</w:t>
+            </w:r>
+          </w:p>
+        </w:tc>
+        <w:tc>
+          <w:tcPr>
+            <w:tcW w:w="3931" w:type="dxa"/>
+          </w:tcPr>
+          <w:p>
+            <w:r>
+              <w:t>0.8617</w:t>
+            </w:r>
+          </w:p>
+        </w:tc>
+      </w:tr>
+      <w:tr>
+        <w:trPr>
+          <w:trHeight w:val="343"/>
+        </w:trPr>
+        <w:tc>
+          <w:tcPr>
+            <w:tcW w:w="3931" w:type="dxa"/>
+          </w:tcPr>
+          <w:p>
+            <w:pPr>
+              <w:rPr>
+                <w:b/>
+                <w:bCs/>
+                <w:i/>
+                <w:iCs/>
+              </w:rPr>
+            </w:pPr>
+            <w:r>
+              <w:rPr>
+                <w:b/>
+                <w:bCs/>
+                <w:i/>
+                <w:iCs/>
+              </w:rPr>
+              <w:t>Training Accuracy</w:t>
+            </w:r>
+          </w:p>
+        </w:tc>
+        <w:tc>
+          <w:tcPr>
+            <w:tcW w:w="3931" w:type="dxa"/>
+          </w:tcPr>
+          <w:p>
+            <w:r>
+              <w:t>0.8631</w:t>
+            </w:r>
+          </w:p>
+        </w:tc>
+      </w:tr>
+      <w:tr>
+        <w:trPr>
+          <w:trHeight w:val="343"/>
+        </w:trPr>
+        <w:tc>
+          <w:tcPr>
+            <w:tcW w:w="3931" w:type="dxa"/>
+          </w:tcPr>
+          <w:p>
+            <w:pPr>
+              <w:rPr>
+                <w:b/>
+                <w:bCs/>
+                <w:i/>
+                <w:iCs/>
+              </w:rPr>
+            </w:pPr>
+            <w:r>
+              <w:rPr>
+                <w:b/>
+                <w:bCs/>
+                <w:i/>
+                <w:iCs/>
+              </w:rPr>
+              <w:t>Test Loss</w:t>
+            </w:r>
+          </w:p>
+        </w:tc>
+        <w:tc>
+          <w:tcPr>
+            <w:tcW w:w="3931" w:type="dxa"/>
+          </w:tcPr>
+          <w:p>
+            <w:r>
+              <w:t>0.3435</w:t>
+            </w:r>
+          </w:p>
+        </w:tc>
+      </w:tr>
+      <w:tr>
+        <w:trPr>
+          <w:trHeight w:val="322"/>
+        </w:trPr>
+        <w:tc>
+          <w:tcPr>
+            <w:tcW w:w="3931" w:type="dxa"/>
+          </w:tcPr>
+          <w:p>
+            <w:pPr>
+              <w:rPr>
+                <w:b/>
+                <w:bCs/>
+                <w:i/>
+                <w:iCs/>
+              </w:rPr>
+            </w:pPr>
+            <w:r>
+              <w:rPr>
+                <w:b/>
+                <w:bCs/>
+                <w:i/>
+                <w:iCs/>
+              </w:rPr>
+              <w:t>Training Loss</w:t>
+            </w:r>
+          </w:p>
+        </w:tc>
+        <w:tc>
+          <w:tcPr>
+            <w:tcW w:w="3931" w:type="dxa"/>
+          </w:tcPr>
+          <w:p>
+            <w:r>
+              <w:t>0.3280</w:t>
+            </w:r>
+          </w:p>
+        </w:tc>
+      </w:tr>
+    </w:tbl>
+    <w:p>
+      <w:r>
+        <w:lastRenderedPageBreak/>
+        <w:t>Figure 36. The results of the final iteration of the DFN</w:t>
+      </w:r>
+    </w:p>
+    <w:p/>
+    <w:p>
+      <w:pPr>
+        <w:ind w:firstLine="720"/>
+      </w:pPr>
+      <w:r>
+        <w:t>This experiment has provided insight into the performance of representing the chord voicings as 88-note binary number vectors. The performance can now be compared with that of the chord matrices to determine which embedding to design the c-gan around. The experiment has also helped to develop a DFN architecture that can be used for both the discriminator and generator in the c-gan if it is decided that the chord voicings will be embedded as 88-note vectors.</w:t>
+      </w:r>
+    </w:p>
+    <w:p>
+      <w:pPr>
+        <w:ind w:firstLine="720"/>
+      </w:pPr>
+    </w:p>
+    <w:p>
+      <w:pPr>
+        <w:ind w:firstLine="720"/>
+      </w:pPr>
+    </w:p>
+    <w:p>
+      <w:pPr>
+        <w:rPr>
+          <w:sz w:val="28"/>
+          <w:szCs w:val="28"/>
+        </w:rPr>
+      </w:pPr>
+      <w:r>
+        <w:rPr>
+          <w:sz w:val="28"/>
+          <w:szCs w:val="28"/>
+        </w:rPr>
+        <w:t>5.2.</w:t>
+      </w:r>
+      <w:r>
+        <w:rPr>
+          <w:sz w:val="28"/>
+          <w:szCs w:val="28"/>
+        </w:rPr>
+        <w:t>2</w:t>
+      </w:r>
+      <w:r>
+        <w:rPr>
+          <w:sz w:val="28"/>
+          <w:szCs w:val="28"/>
+        </w:rPr>
+        <w:t xml:space="preserve"> </w:t>
+      </w:r>
+      <w:r>
+        <w:rPr>
+          <w:sz w:val="28"/>
+          <w:szCs w:val="28"/>
+        </w:rPr>
+        <w:t>Convolutional Neural Network</w:t>
+      </w:r>
+    </w:p>
+    <w:p/>
+    <w:p>
+      <w:r>
+        <w:tab/>
+        <w:t xml:space="preserve">As mentioned in the previous section, CNN’s are used for machine learning tasks that involve images. They contain layers that apply convolution to the input images in order to extract patterns that can be used to learn unseen mathematical relationships between inputs and outputs </w:t>
+      </w:r>
+      <w:r>
+        <w:rPr>
+          <w:color w:val="FF0000"/>
+        </w:rPr>
+        <w:t>(reference)</w:t>
+      </w:r>
+      <w:r>
+        <w:t>. The majority of previous research in the field of music and deep generation represents chord voicings as 1D arrays, like in the previous section. However, the presence of a repeating pattern on the piano makes the encoding of chord voicings as 2D arrays seem intuitive. The result is essentially a 1-bit raster image</w:t>
+      </w:r>
+      <w:r>
+        <w:t xml:space="preserve">; some examples can be seen in figure 37. </w:t>
+      </w:r>
+      <w:r>
+        <w:t xml:space="preserve"> By creating and optimising a CNN and performing a classification task, it will be determined whether or not this 2D encoding is more meaningfully understood by the computer than its 1D alternative.</w:t>
+      </w:r>
+    </w:p>
+    <w:p>
+      <w:r>
+        <w:tab/>
+      </w:r>
+    </w:p>
+    <w:p/>
+    <w:p>
+      <w:r>
+        <w:rPr>
+          <w:noProof/>
+        </w:rPr>
+        <w:drawing>
+          <wp:inline distT="0" distB="0" distL="0" distR="0" wp14:anchorId="134778FF" wp14:editId="24924194">
+            <wp:extent cx="5731510" cy="3021965"/>
+            <wp:effectExtent l="0" t="0" r="0" b="635"/>
+            <wp:docPr id="23" name="Picture 23" descr="Diagram&#10;&#10;Description automatically generated"/>
+            <wp:cNvGraphicFramePr>
+              <a:graphicFrameLocks xmlns:a="http://schemas.openxmlformats.org/drawingml/2006/main" noChangeAspect="1"/>
+            </wp:cNvGraphicFramePr>
+            <a:graphic xmlns:a="http://schemas.openxmlformats.org/drawingml/2006/main">
+              <a:graphicData uri="http://schemas.openxmlformats.org/drawingml/2006/picture">
+                <pic:pic xmlns:pic="http://schemas.openxmlformats.org/drawingml/2006/picture">
+                  <pic:nvPicPr>
+                    <pic:cNvPr id="23" name="Picture 23" descr="Diagram&#10;&#10;Description automatically generated"/>
+                    <pic:cNvPicPr/>
+                  </pic:nvPicPr>
+                  <pic:blipFill>
+                    <a:blip r:embed="rId30">
+                      <a:extLst>
+                        <a:ext uri="{28A0092B-C50C-407E-A947-70E740481C1C}">
+                          <a14:useLocalDpi xmlns:a14="http://schemas.microsoft.com/office/drawing/2010/main" val="0"/>
+                        </a:ext>
+                      </a:extLst>
+                    </a:blip>
+                    <a:stretch>
+                      <a:fillRect/>
+                    </a:stretch>
+                  </pic:blipFill>
+                  <pic:spPr>
+                    <a:xfrm>
+                      <a:off x="0" y="0"/>
+                      <a:ext cx="5731510" cy="3021965"/>
+                    </a:xfrm>
+                    <a:prstGeom prst="rect">
+                      <a:avLst/>
+                    </a:prstGeom>
+                  </pic:spPr>
+                </pic:pic>
+              </a:graphicData>
+            </a:graphic>
+          </wp:inline>
+        </w:drawing>
+      </w:r>
+    </w:p>
+    <w:p>
+      <w:r>
+        <w:t>Figure 37. Chord voicings represented as 1-bit raster images</w:t>
+      </w:r>
+    </w:p>
+    <w:p/>
+    <w:p/>
+    <w:p/>
+    <w:p/>
+    <w:p/>
+    <w:p/>
+    <w:p/>
+    <w:p/>
+    <w:p/>
+    <w:p/>
+    <w:p/>
+    <w:p/>
+    <w:p/>
+    <w:p/>
+    <w:p/>
+    <w:p/>
+    <w:p/>
+    <w:p/>
+    <w:p/>
+    <w:p/>
+    <w:p/>
+    <w:p/>
+    <w:p/>
+    <w:p/>
+    <w:p/>
+    <w:p/>
+    <w:p/>
+    <w:p/>
+    <w:p/>
+    <w:p/>
+    <w:p/>
+    <w:p/>
     <w:p/>
     <w:p/>
     <w:p>
@@ -17478,7 +18747,7 @@
                     <pic:cNvPicPr/>
                   </pic:nvPicPr>
                   <pic:blipFill>
-                    <a:blip r:embed="rId26" cstate="print">
+                    <a:blip r:embed="rId31" cstate="print">
                       <a:extLst>
                         <a:ext uri="{28A0092B-C50C-407E-A947-70E740481C1C}">
                           <a14:useLocalDpi xmlns:a14="http://schemas.microsoft.com/office/drawing/2010/main" val="0"/>
@@ -18822,7 +20091,7 @@
         </w:rPr>
         <w:t>The formula derives from the </w:t>
       </w:r>
-      <w:hyperlink r:id="rId27" w:anchor="cross-entropy" w:history="1">
+      <w:hyperlink r:id="rId32" w:anchor="cross-entropy" w:history="1">
         <w:r>
           <w:rPr>
             <w:rFonts w:ascii="Calibri" w:hAnsi="Calibri" w:cs="Calibri"/>
@@ -18852,7 +20121,7 @@
         </w:rPr>
         <w:t>(</w:t>
       </w:r>
-      <w:hyperlink r:id="rId28" w:history="1">
+      <w:hyperlink r:id="rId33" w:history="1">
         <w:r>
           <w:rPr>
             <w:rStyle w:val="Hyperlink"/>

</xml_diff>

<commit_message>
created functions that test c_gan generated chords accuracy and uniqueness. Current model has 90% accuracy but only 10% uniqueness
</commit_message>
<xml_diff>
--- a/Leadsheet Arrangement Using Deep Learning.docx
+++ b/Leadsheet Arrangement Using Deep Learning.docx
@@ -1439,7 +1439,13 @@
         <w:spacing w:line="360" w:lineRule="auto"/>
       </w:pPr>
       <w:r>
-        <w:t xml:space="preserve">To create a novel conditional generative adversarial network that can output compelling colourings and voicings for chord symbols from a given lead sheet </w:t>
+        <w:t xml:space="preserve">To create </w:t>
+      </w:r>
+      <w:r>
+        <w:t xml:space="preserve">a </w:t>
+      </w:r>
+      <w:r>
+        <w:t xml:space="preserve">conditional generative adversarial network that can output compelling colourings and voicings for chord symbols from a given lead sheet </w:t>
       </w:r>
     </w:p>
     <w:p>
@@ -17240,7 +17246,10 @@
         <w:t xml:space="preserve">The second embedding approach has the intention of representing the chord voicings as </w:t>
       </w:r>
       <w:r>
-        <w:t>1-bit raster images</w:t>
+        <w:t xml:space="preserve">binary </w:t>
+      </w:r>
+      <w:r>
+        <w:t>images</w:t>
       </w:r>
       <w:r>
         <w:t xml:space="preserve">. This will allow for the experimentation of using convolutional layers </w:t>
@@ -17457,7 +17466,13 @@
         <w:t xml:space="preserve"> encoded </w:t>
       </w:r>
       <w:r>
-        <w:t>as both 1d vectors and as 1-bit raster images. This means that the c-gan generator and discriminator could be either D</w:t>
+        <w:t xml:space="preserve">as both 1d vectors and as </w:t>
+      </w:r>
+      <w:r>
+        <w:t>binary</w:t>
+      </w:r>
+      <w:r>
+        <w:t xml:space="preserve"> images. This means that the c-gan generator and discriminator could be either D</w:t>
       </w:r>
       <w:r>
         <w:t>F</w:t>
@@ -17556,19 +17571,7 @@
         <w:t xml:space="preserve"> with only 1 dense layer in between. </w:t>
       </w:r>
       <w:r>
-        <w:t>The output g</w:t>
-      </w:r>
-      <w:r>
-        <w:t>ave</w:t>
-      </w:r>
-      <w:r>
-        <w:t xml:space="preserve"> a prediction of which chord label the chord voicing input belongs too. For example, an output of [1, 0, 0</w:t>
-      </w:r>
-      <w:r>
-        <w:t>,0</w:t>
-      </w:r>
-      <w:r>
-        <w:t>] would mean that the model predicted the input as being a dominant chord.</w:t>
+        <w:t>The output gave a prediction of which chord label the chord voicing input belongs too. For example, an output of [1, 0, 0,0] would mean that the model predicted the input as being a dominant chord.</w:t>
       </w:r>
     </w:p>
     <w:p>
@@ -17895,22 +17898,7 @@
         <w:t xml:space="preserve">training and test set accuracy to 81% and 70% respectively. </w:t>
       </w:r>
       <w:r>
-        <w:t xml:space="preserve">However, a significantly poorer test set accuracy suggested that the model was overfitting, </w:t>
-      </w:r>
-      <w:r>
-        <w:t>meaning that its parameters were too specific to the training set, and not generali</w:t>
-      </w:r>
-      <w:r>
-        <w:t>sing</w:t>
-      </w:r>
-      <w:r>
-        <w:t xml:space="preserve"> </w:t>
-      </w:r>
-      <w:r>
-        <w:t>t</w:t>
-      </w:r>
-      <w:r>
-        <w:t>he relationship between label and chord voicings.</w:t>
+        <w:t>However, a significantly poorer test set accuracy suggested that the model was overfitting, meaning that its parameters were too specific to the training set, and not generalising the relationship between label and chord voicings.</w:t>
       </w:r>
     </w:p>
     <w:p>
@@ -18066,10 +18054,7 @@
     <w:p>
       <w:r>
         <w:lastRenderedPageBreak/>
-        <w:t xml:space="preserve">Figure </w:t>
-      </w:r>
-      <w:r>
-        <w:t>3</w:t>
+        <w:t>Figure 3</w:t>
       </w:r>
       <w:r>
         <w:t>3</w:t>
@@ -18176,13 +18161,7 @@
     </w:p>
     <w:p>
       <w:r>
-        <w:t>Figure 3</w:t>
-      </w:r>
-      <w:r>
-        <w:t>4</w:t>
-      </w:r>
-      <w:r>
-        <w:t>. The accuracy of the DFN after training for 300 epochs</w:t>
+        <w:t>Figure 34. The accuracy of the DFN after training for 300 epochs</w:t>
       </w:r>
     </w:p>
     <w:p>
@@ -18464,27 +18443,13 @@
           <w:sz w:val="28"/>
           <w:szCs w:val="28"/>
         </w:rPr>
-        <w:t>5.2.</w:t>
+        <w:t xml:space="preserve">5.2.2 </w:t>
       </w:r>
       <w:r>
         <w:rPr>
           <w:sz w:val="28"/>
           <w:szCs w:val="28"/>
         </w:rPr>
-        <w:t>2</w:t>
-      </w:r>
-      <w:r>
-        <w:rPr>
-          <w:sz w:val="28"/>
-          <w:szCs w:val="28"/>
-        </w:rPr>
-        <w:t xml:space="preserve"> </w:t>
-      </w:r>
-      <w:r>
-        <w:rPr>
-          <w:sz w:val="28"/>
-          <w:szCs w:val="28"/>
-        </w:rPr>
         <w:t>Convolutional Neural Network</w:t>
       </w:r>
     </w:p>
@@ -18501,7 +18466,13 @@
         <w:t>(reference)</w:t>
       </w:r>
       <w:r>
-        <w:t>. The majority of previous research in the field of music and deep generation represents chord voicings as 1D arrays, like in the previous section. However, the presence of a repeating pattern on the piano makes the encoding of chord voicings as 2D arrays seem intuitive. The result is essentially a 1-bit raster image</w:t>
+        <w:t xml:space="preserve">. The majority of previous research in the field of music and deep generation represents chord voicings as 1D arrays, like in the previous section. However, the presence of a repeating pattern on the piano makes the encoding of chord voicings as 2D arrays seem intuitive. The result is essentially a </w:t>
+      </w:r>
+      <w:r>
+        <w:t>binary</w:t>
+      </w:r>
+      <w:r>
+        <w:t xml:space="preserve"> image</w:t>
       </w:r>
       <w:r>
         <w:t xml:space="preserve">; some examples can be seen in figure 37. </w:t>
@@ -18566,10 +18537,12 @@
     </w:p>
     <w:p>
       <w:r>
-        <w:t>Figure 37. Chord voicings represented as 1-bit raster images</w:t>
-      </w:r>
-    </w:p>
-    <w:p/>
+        <w:t xml:space="preserve">Figure 37. Chord voicings represented as </w:t>
+      </w:r>
+      <w:r>
+        <w:t>binary images</w:t>
+      </w:r>
+    </w:p>
     <w:p/>
     <w:p/>
     <w:p/>

</xml_diff>

<commit_message>
adapted leadsheet_arranger to fit new generator, still some bugs. Started leadsheet_arranger section of report
</commit_message>
<xml_diff>
--- a/Leadsheet Arrangement Using Deep Learning.docx
+++ b/Leadsheet Arrangement Using Deep Learning.docx
@@ -167,13 +167,8 @@
         <w:jc w:val="center"/>
       </w:pPr>
       <w:r>
-        <w:t xml:space="preserve">Jim </w:t>
-      </w:r>
-      <w:proofErr w:type="spellStart"/>
-      <w:r>
-        <w:t>Mcgrath</w:t>
-      </w:r>
-      <w:proofErr w:type="spellEnd"/>
+        <w:t>Jim Mcgrath</w:t>
+      </w:r>
     </w:p>
     <w:p>
       <w:pPr>
@@ -215,13 +210,8 @@
         <w:jc w:val="center"/>
       </w:pPr>
       <w:r>
-        <w:t>DD/mm/</w:t>
-      </w:r>
-      <w:proofErr w:type="spellStart"/>
-      <w:r>
-        <w:t>yyyy</w:t>
-      </w:r>
-      <w:proofErr w:type="spellEnd"/>
+        <w:t>DD/mm/yyyy</w:t>
+      </w:r>
     </w:p>
     <w:p>
       <w:pPr>
@@ -539,18 +529,10 @@
     <w:p/>
     <w:p>
       <w:r>
-        <w:t xml:space="preserve">1. </w:t>
-      </w:r>
-      <w:proofErr w:type="gramStart"/>
-      <w:r>
-        <w:t>Introduction</w:t>
-      </w:r>
-      <w:r>
-        <w:t xml:space="preserve">  (</w:t>
-      </w:r>
-      <w:proofErr w:type="gramEnd"/>
-      <w:r>
-        <w:t>1700 words)</w:t>
+        <w:t>1. Introduction</w:t>
+      </w:r>
+      <w:r>
+        <w:t xml:space="preserve">  (1700 words)</w:t>
       </w:r>
     </w:p>
     <w:p/>
@@ -596,13 +578,8 @@
     <w:p/>
     <w:p>
       <w:r>
-        <w:t xml:space="preserve">4.4. Complete </w:t>
-      </w:r>
-      <w:proofErr w:type="gramStart"/>
-      <w:r>
-        <w:t>System ??</w:t>
-      </w:r>
-      <w:proofErr w:type="gramEnd"/>
+        <w:t>4.4. Complete System ??</w:t>
+      </w:r>
     </w:p>
     <w:p/>
     <w:p/>
@@ -890,15 +867,7 @@
         <w:t xml:space="preserve"> </w:t>
       </w:r>
       <w:r>
-        <w:t xml:space="preserve">The notes on the lower set of lines now instruct the left hand on what to play, and together with the </w:t>
-      </w:r>
-      <w:proofErr w:type="gramStart"/>
-      <w:r>
-        <w:t>right hand</w:t>
-      </w:r>
-      <w:proofErr w:type="gramEnd"/>
-      <w:r>
-        <w:t xml:space="preserve"> melody form a full arrangement.</w:t>
+        <w:t>The notes on the lower set of lines now instruct the left hand on what to play, and together with the right hand melody form a full arrangement.</w:t>
       </w:r>
     </w:p>
     <w:p/>
@@ -1062,7 +1031,6 @@
       <w:r>
         <w:t xml:space="preserve"> and </w:t>
       </w:r>
-      <w:proofErr w:type="spellStart"/>
       <w:r>
         <w:rPr>
           <w:i/>
@@ -1070,7 +1038,6 @@
         </w:rPr>
         <w:t>iRealPro</w:t>
       </w:r>
-      <w:proofErr w:type="spellEnd"/>
       <w:r>
         <w:rPr>
           <w:i/>
@@ -1140,23 +1107,7 @@
         <w:ind w:firstLine="720"/>
       </w:pPr>
       <w:r>
-        <w:t xml:space="preserve">The use of deep learning in lead sheet arrangement has seen very little academic research. There </w:t>
-      </w:r>
-      <w:proofErr w:type="gramStart"/>
-      <w:r>
-        <w:t>exists</w:t>
-      </w:r>
-      <w:proofErr w:type="gramEnd"/>
-      <w:r>
-        <w:t xml:space="preserve"> only two publications on the topic, both of which have the same authors. There </w:t>
-      </w:r>
-      <w:proofErr w:type="gramStart"/>
-      <w:r>
-        <w:t>has</w:t>
-      </w:r>
-      <w:proofErr w:type="gramEnd"/>
-      <w:r>
-        <w:t xml:space="preserve"> also been some recent publications using deep learning in the task of chord voicing generation, which is essentially the same task as the harmonic arrangement task in lead sheet generation. These papers are critically evaluated in section 2.x.</w:t>
+        <w:t>The use of deep learning in lead sheet arrangement has seen very little academic research. There exists only two publications on the topic, both of which have the same authors. There has also been some recent publications using deep learning in the task of chord voicing generation, which is essentially the same task as the harmonic arrangement task in lead sheet generation. These papers are critically evaluated in section 2.x.</w:t>
       </w:r>
     </w:p>
     <w:p>
@@ -1197,7 +1148,6 @@
       <w:r>
         <w:t xml:space="preserve"> (Ji et al., 2020: 5). One great example of such generation is </w:t>
       </w:r>
-      <w:proofErr w:type="spellStart"/>
       <w:r>
         <w:rPr>
           <w:i/>
@@ -1205,17 +1155,11 @@
         </w:rPr>
         <w:t>DeepBach</w:t>
       </w:r>
-      <w:proofErr w:type="spellEnd"/>
       <w:r>
         <w:t>, a deep learning model that can compose novel, convincing chorales in the style of composer Bach (</w:t>
       </w:r>
-      <w:proofErr w:type="spellStart"/>
-      <w:r>
-        <w:t>Hadjeres</w:t>
-      </w:r>
-      <w:proofErr w:type="spellEnd"/>
-      <w:r>
-        <w:t xml:space="preserve"> et al., 2017).</w:t>
+      <w:r>
+        <w:t>Hadjeres et al., 2017).</w:t>
       </w:r>
       <w:r>
         <w:t xml:space="preserve"> Deep learning has</w:t>
@@ -1247,15 +1191,7 @@
         <w:ind w:firstLine="720"/>
       </w:pPr>
       <w:r>
-        <w:t xml:space="preserve">Research and implementation of deep learning in the task of lead sheet arrangement is however very limited. There exist only two publications on the topic, both from the same authors. In their research, they employed deep learning to arrange pop lead sheets into a full arrangement for a </w:t>
-      </w:r>
-      <w:proofErr w:type="gramStart"/>
-      <w:r>
-        <w:t>4 piece</w:t>
-      </w:r>
-      <w:proofErr w:type="gramEnd"/>
-      <w:r>
-        <w:t xml:space="preserve"> band (reference).</w:t>
+        <w:t>Research and implementation of deep learning in the task of lead sheet arrangement is however very limited. There exist only two publications on the topic, both from the same authors. In their research, they employed deep learning to arrange pop lead sheets into a full arrangement for a 4 piece band (reference).</w:t>
       </w:r>
     </w:p>
     <w:p>
@@ -1305,15 +1241,7 @@
     <w:p>
       <w:r>
         <w:tab/>
-        <w:t xml:space="preserve">The deep learning model will require a large dataset of jazz chord voicings and their associated chord symbols. An extensive search of existing datasets presented no such </w:t>
-      </w:r>
-      <w:proofErr w:type="gramStart"/>
-      <w:r>
-        <w:t>dataset,</w:t>
-      </w:r>
-      <w:proofErr w:type="gramEnd"/>
-      <w:r>
-        <w:t xml:space="preserve"> therefore this research paper will also aim to gather and present a novel “jazz-chords dataset”. </w:t>
+        <w:t xml:space="preserve">The deep learning model will require a large dataset of jazz chord voicings and their associated chord symbols. An extensive search of existing datasets presented no such dataset, therefore this research paper will also aim to gather and present a novel “jazz-chords dataset”. </w:t>
       </w:r>
     </w:p>
     <w:p>
@@ -1807,15 +1735,7 @@
         <w:t xml:space="preserve">The initial motivations for this project were to make a meaningful and novel contribution to the jazz piano community within the context of a computer science project. </w:t>
       </w:r>
       <w:r>
-        <w:t xml:space="preserve">As a keen jazz pianist with a classically trained background, the task of lead sheet arrangement has always been a challenge. In order to </w:t>
-      </w:r>
-      <w:proofErr w:type="gramStart"/>
-      <w:r>
-        <w:t>make an arrangement</w:t>
-      </w:r>
-      <w:proofErr w:type="gramEnd"/>
-      <w:r>
-        <w:t xml:space="preserve"> sound good, a large amount of knowledge and experience in voicing chords is required. A system that could generate chord voicings that were indistinguishable from the voicings of renowned pianists such as Bud Powell, Bill Evans, or Herbie Hancock would remove the barrier for entry to </w:t>
+        <w:t xml:space="preserve">As a keen jazz pianist with a classically trained background, the task of lead sheet arrangement has always been a challenge. In order to make an arrangement sound good, a large amount of knowledge and experience in voicing chords is required. A system that could generate chord voicings that were indistinguishable from the voicings of renowned pianists such as Bud Powell, Bill Evans, or Herbie Hancock would remove the barrier for entry to </w:t>
       </w:r>
       <w:r>
         <w:t>a large number of aspiring jazz pianists.</w:t>
@@ -2038,15 +1958,7 @@
         <w:t>i.e.,</w:t>
       </w:r>
       <w:r>
-        <w:t xml:space="preserve"> </w:t>
-      </w:r>
-      <w:proofErr w:type="gramStart"/>
-      <w:r>
-        <w:t>major</w:t>
-      </w:r>
-      <w:proofErr w:type="gramEnd"/>
-      <w:r>
-        <w:t xml:space="preserve"> or minor. It was not capable of more complex jazz chords, due to the fact that it was trained on pop songs. </w:t>
+        <w:t xml:space="preserve"> major or minor. It was not capable of more complex jazz chords, due to the fact that it was trained on pop songs. </w:t>
       </w:r>
     </w:p>
     <w:p>
@@ -2204,21 +2116,7 @@
           <w:rFonts w:cs="Times New Roman (Body CS)"/>
         </w:rPr>
         <w:tab/>
-        <w:t xml:space="preserve">The one major limitation of the network was that the chord voicing sequences it generated were limited to a maximum of 8 bars in length, which is far less than a jazz piano lead sheet. The source code for this model was available on </w:t>
-      </w:r>
-      <w:proofErr w:type="gramStart"/>
-      <w:r>
-        <w:rPr>
-          <w:rFonts w:cs="Times New Roman (Body CS)"/>
-        </w:rPr>
-        <w:t>GitHub, and</w:t>
-      </w:r>
-      <w:proofErr w:type="gramEnd"/>
-      <w:r>
-        <w:rPr>
-          <w:rFonts w:cs="Times New Roman (Body CS)"/>
-        </w:rPr>
-        <w:t xml:space="preserve"> was downloaded and in order to investigate further. </w:t>
+        <w:t xml:space="preserve">The one major limitation of the network was that the chord voicing sequences it generated were limited to a maximum of 8 bars in length, which is far less than a jazz piano lead sheet. The source code for this model was available on GitHub, and was downloaded and in order to investigate further. </w:t>
       </w:r>
     </w:p>
     <w:p>
@@ -2326,29 +2224,11 @@
         </w:rPr>
         <w:t>(</w:t>
       </w:r>
-      <w:proofErr w:type="spellStart"/>
-      <w:r>
-        <w:t>Hadjeres</w:t>
-      </w:r>
-      <w:proofErr w:type="spellEnd"/>
-      <w:r>
-        <w:t xml:space="preserve"> et al., 2017; Liang et al., 2019; </w:t>
-      </w:r>
-      <w:proofErr w:type="spellStart"/>
-      <w:r>
-        <w:t>Mogren</w:t>
-      </w:r>
-      <w:proofErr w:type="spellEnd"/>
-      <w:r>
-        <w:t xml:space="preserve">, 2016; </w:t>
-      </w:r>
-      <w:proofErr w:type="spellStart"/>
-      <w:r>
-        <w:t>Szelogowski</w:t>
-      </w:r>
-      <w:proofErr w:type="spellEnd"/>
-      <w:r>
-        <w:t xml:space="preserve"> 2021</w:t>
+      <w:r>
+        <w:t xml:space="preserve">Hadjeres et al., 2017; Liang et al., 2019; Mogren, 2016; </w:t>
+      </w:r>
+      <w:r>
+        <w:t>Szelogowski 2021</w:t>
       </w:r>
       <w:r>
         <w:t>; Teng et al., 2017; Zhao et al., 2020; Zhu et al., 2020;</w:t>
@@ -2453,28 +2333,24 @@
         </w:rPr>
         <w:t xml:space="preserve"> (</w:t>
       </w:r>
-      <w:proofErr w:type="spellStart"/>
       <w:r>
         <w:rPr>
           <w:u w:val="single"/>
         </w:rPr>
         <w:t>Angioloni</w:t>
       </w:r>
-      <w:proofErr w:type="spellEnd"/>
       <w:r>
         <w:rPr>
           <w:u w:val="single"/>
         </w:rPr>
         <w:t xml:space="preserve"> et al., 2020; Engel et al., 2017; </w:t>
       </w:r>
-      <w:proofErr w:type="spellStart"/>
       <w:r>
         <w:rPr>
           <w:u w:val="single"/>
         </w:rPr>
         <w:t>Valenti</w:t>
       </w:r>
-      <w:proofErr w:type="spellEnd"/>
       <w:r>
         <w:rPr>
           <w:u w:val="single"/>
@@ -2594,21 +2470,7 @@
         <w:rPr>
           <w:rFonts w:cs="Times New Roman (Body CS)"/>
         </w:rPr>
-        <w:t xml:space="preserve"> This is also of significant interest to this research project, as both chord labels and chord notes are best represented as one dimensional </w:t>
-      </w:r>
-      <w:proofErr w:type="gramStart"/>
-      <w:r>
-        <w:rPr>
-          <w:rFonts w:cs="Times New Roman (Body CS)"/>
-        </w:rPr>
-        <w:t>vectors</w:t>
-      </w:r>
-      <w:proofErr w:type="gramEnd"/>
-      <w:r>
-        <w:rPr>
-          <w:rFonts w:cs="Times New Roman (Body CS)"/>
-        </w:rPr>
-        <w:t>.</w:t>
+        <w:t xml:space="preserve"> This is also of significant interest to this research project, as both chord labels and chord notes are best represented as one dimensional vectors.</w:t>
       </w:r>
       <w:r>
         <w:rPr>
@@ -2901,15 +2763,7 @@
         <w:t xml:space="preserve">Deep learning generation models require a large amount of data for training. C-GAN’s </w:t>
       </w:r>
       <w:r>
-        <w:t xml:space="preserve">require data that is labelled. For this research project, the data must consist of pairs of chord symbols with their respective chord voicings, </w:t>
-      </w:r>
-      <w:proofErr w:type="gramStart"/>
-      <w:r>
-        <w:t>i.e.</w:t>
-      </w:r>
-      <w:proofErr w:type="gramEnd"/>
-      <w:r>
-        <w:t xml:space="preserve"> the set of notes that represent a chord symbol. For more details on the data requirements, see section 3 and 4.1.</w:t>
+        <w:t>require data that is labelled. For this research project, the data must consist of pairs of chord symbols with their respective chord voicings, i.e. the set of notes that represent a chord symbol. For more details on the data requirements, see section 3 and 4.1.</w:t>
       </w:r>
     </w:p>
     <w:p>
@@ -2940,21 +2794,7 @@
         <w:rPr>
           <w:rFonts w:cs="Times New Roman (Body CS)"/>
         </w:rPr>
-        <w:t xml:space="preserve">Ji et </w:t>
-      </w:r>
-      <w:proofErr w:type="spellStart"/>
-      <w:r>
-        <w:rPr>
-          <w:rFonts w:cs="Times New Roman (Body CS)"/>
-        </w:rPr>
-        <w:t>al’s</w:t>
-      </w:r>
-      <w:proofErr w:type="spellEnd"/>
-      <w:r>
-        <w:rPr>
-          <w:rFonts w:cs="Times New Roman (Body CS)"/>
-        </w:rPr>
-        <w:t>., 2020 deep learning in music review paper</w:t>
+        <w:t>Ji et al’s., 2020 deep learning in music review paper</w:t>
       </w:r>
       <w:r>
         <w:rPr>
@@ -3086,15 +2926,7 @@
           </w:tcPr>
           <w:p>
             <w:r>
-              <w:t>Weimar Jazz Database (</w:t>
-            </w:r>
-            <w:proofErr w:type="spellStart"/>
-            <w:r>
-              <w:t>WJazzD</w:t>
-            </w:r>
-            <w:proofErr w:type="spellEnd"/>
-            <w:r>
-              <w:t>)</w:t>
+              <w:t>Weimar Jazz Database (WJazzD)</w:t>
             </w:r>
           </w:p>
         </w:tc>
@@ -3125,11 +2957,9 @@
             <w:tcW w:w="3827" w:type="dxa"/>
           </w:tcPr>
           <w:p>
-            <w:proofErr w:type="spellStart"/>
             <w:r>
               <w:t>JazzCorpus</w:t>
             </w:r>
-            <w:proofErr w:type="spellEnd"/>
           </w:p>
         </w:tc>
         <w:tc>
@@ -3225,13 +3055,8 @@
             <w:tcW w:w="3827" w:type="dxa"/>
           </w:tcPr>
           <w:p>
-            <w:proofErr w:type="spellStart"/>
             <w:r>
-              <w:t>Big_Data_Set</w:t>
-            </w:r>
-            <w:proofErr w:type="spellEnd"/>
-            <w:r>
-              <w:t>: “The Largest MIDI Collection on the Internet”</w:t>
+              <w:t>Big_Data_Set: “The Largest MIDI Collection on the Internet”</w:t>
             </w:r>
           </w:p>
         </w:tc>
@@ -3263,15 +3088,7 @@
           </w:tcPr>
           <w:p>
             <w:r>
-              <w:t xml:space="preserve">Charlie Parker's </w:t>
-            </w:r>
-            <w:proofErr w:type="spellStart"/>
-            <w:r>
-              <w:t>Omnibook</w:t>
-            </w:r>
-            <w:proofErr w:type="spellEnd"/>
-            <w:r>
-              <w:t xml:space="preserve"> data</w:t>
+              <w:t>Charlie Parker's Omnibook data</w:t>
             </w:r>
           </w:p>
         </w:tc>
@@ -3296,15 +3113,7 @@
     <w:p>
       <w:r>
         <w:tab/>
-        <w:t xml:space="preserve">Following a survey of all the available datasets, 2 were identified as being of interest to this paper. (1) The </w:t>
-      </w:r>
-      <w:proofErr w:type="spellStart"/>
-      <w:r>
-        <w:t>Wikifonia</w:t>
-      </w:r>
-      <w:proofErr w:type="spellEnd"/>
-      <w:r>
-        <w:t xml:space="preserve"> dataset, which is a collection of 7000 jazz lead sheets. This dataset can be used in order to test the project. (2) The Chord-Jazzification dataset (see table 1). This is the only existing dataset that contains chords presented as pairs of chord symbols and chord voicings. </w:t>
+        <w:t xml:space="preserve">Following a survey of all the available datasets, 2 were identified as being of interest to this paper. (1) The Wikifonia dataset, which is a collection of 7000 jazz lead sheets. This dataset can be used in order to test the project. (2) The Chord-Jazzification dataset (see table 1). This is the only existing dataset that contains chords presented as pairs of chord symbols and chord voicings. </w:t>
       </w:r>
       <w:r>
         <w:t xml:space="preserve">The only limitation is that </w:t>
@@ -3671,7 +3480,6 @@
         <w:tab/>
         <w:t xml:space="preserve">The search function on </w:t>
       </w:r>
-      <w:proofErr w:type="spellStart"/>
       <w:r>
         <w:rPr>
           <w:i/>
@@ -3679,7 +3487,6 @@
         </w:rPr>
         <w:t>Musescore</w:t>
       </w:r>
-      <w:proofErr w:type="spellEnd"/>
       <w:r>
         <w:t xml:space="preserve"> showed a total of 4,837 available jazz piano solos. However only 300 of the solos were fully arranged and contained chord symbols. The rest were either lead sheets, or full arrangements without chord symbols. Of the 300 suitable solos, 171 were selected. Further details of this are found in the following section.</w:t>
       </w:r>
@@ -3775,15 +3582,7 @@
     <w:p/>
     <w:p>
       <w:r>
-        <w:t xml:space="preserve">** Maybe insert table showing </w:t>
-      </w:r>
-      <w:proofErr w:type="gramStart"/>
-      <w:r>
-        <w:t>composers?*</w:t>
-      </w:r>
-      <w:proofErr w:type="gramEnd"/>
-      <w:r>
-        <w:t>*</w:t>
+        <w:t>** Maybe insert table showing composers?**</w:t>
       </w:r>
     </w:p>
     <w:p>
@@ -3800,15 +3599,7 @@
         <w:t>n</w:t>
       </w:r>
       <w:r>
-        <w:t xml:space="preserve"> the dataset can be found at </w:t>
-      </w:r>
-      <w:proofErr w:type="spellStart"/>
-      <w:r>
-        <w:t>Appendix.X</w:t>
-      </w:r>
-      <w:proofErr w:type="spellEnd"/>
-      <w:r>
-        <w:t>.</w:t>
+        <w:t xml:space="preserve"> the dataset can be found at Appendix.X.</w:t>
       </w:r>
       <w:r>
         <w:t xml:space="preserve"> </w:t>
@@ -5974,15 +5765,7 @@
         <w:ind w:firstLine="720"/>
       </w:pPr>
       <w:r>
-        <w:t xml:space="preserve">- To extract the group of notes that represent a chord symbol with a high degree of accuracy </w:t>
-      </w:r>
-      <w:proofErr w:type="gramStart"/>
-      <w:r>
-        <w:t>( &gt;</w:t>
-      </w:r>
-      <w:proofErr w:type="gramEnd"/>
-      <w:r>
-        <w:t xml:space="preserve"> 97%).</w:t>
+        <w:t>- To extract the group of notes that represent a chord symbol with a high degree of accuracy ( &gt; 97%).</w:t>
       </w:r>
     </w:p>
     <w:p>
@@ -6306,15 +6089,7 @@
     </w:p>
     <w:p>
       <w:r>
-        <w:t xml:space="preserve">Figure 6. A </w:t>
-      </w:r>
-      <w:proofErr w:type="gramStart"/>
-      <w:r>
-        <w:t>2 bar</w:t>
-      </w:r>
-      <w:proofErr w:type="gramEnd"/>
-      <w:r>
-        <w:t xml:space="preserve"> score representation of a MusicXML jazz piano solo score.</w:t>
+        <w:t>Figure 6. A 2 bar score representation of a MusicXML jazz piano solo score.</w:t>
       </w:r>
     </w:p>
     <w:p/>
@@ -11996,15 +11771,7 @@
         <w:t xml:space="preserve">. </w:t>
       </w:r>
       <w:r>
-        <w:t xml:space="preserve">A </w:t>
-      </w:r>
-      <w:proofErr w:type="gramStart"/>
-      <w:r>
-        <w:t>2 bar</w:t>
-      </w:r>
-      <w:proofErr w:type="gramEnd"/>
-      <w:r>
-        <w:t xml:space="preserve"> excerpt of a MusicXML jazz piano solo.</w:t>
+        <w:t>A 2 bar excerpt of a MusicXML jazz piano solo.</w:t>
       </w:r>
     </w:p>
     <w:p/>
@@ -12056,7 +11823,6 @@
         </w:rPr>
         <w:t xml:space="preserve">type        </w:t>
       </w:r>
-      <w:proofErr w:type="gramStart"/>
       <w:r>
         <w:rPr>
           <w:rFonts w:ascii="Menlo" w:hAnsi="Menlo" w:cs="Menlo"/>
@@ -12075,7 +11841,6 @@
         </w:rPr>
         <w:t xml:space="preserve"> ,</w:t>
       </w:r>
-      <w:proofErr w:type="gramEnd"/>
       <w:r>
         <w:rPr>
           <w:rFonts w:ascii="Menlo" w:hAnsi="Menlo" w:cs="Menlo"/>
@@ -12094,7 +11859,6 @@
         </w:rPr>
         <w:t xml:space="preserve"> </w:t>
       </w:r>
-      <w:proofErr w:type="spellStart"/>
       <w:r>
         <w:rPr>
           <w:rFonts w:ascii="Menlo" w:hAnsi="Menlo" w:cs="Menlo"/>
@@ -12102,9 +11866,8 @@
           <w:sz w:val="14"/>
           <w:szCs w:val="14"/>
         </w:rPr>
-        <w:t>note_numbers</w:t>
-      </w:r>
-      <w:proofErr w:type="spellEnd"/>
+        <w:t>note_numbers      ,</w:t>
+      </w:r>
       <w:r>
         <w:rPr>
           <w:rFonts w:ascii="Menlo" w:hAnsi="Menlo" w:cs="Menlo"/>
@@ -12112,7 +11875,92 @@
           <w:sz w:val="14"/>
           <w:szCs w:val="14"/>
         </w:rPr>
-        <w:t xml:space="preserve">      ,</w:t>
+        <w:t xml:space="preserve"> </w:t>
+      </w:r>
+      <w:r>
+        <w:rPr>
+          <w:rFonts w:ascii="Menlo" w:hAnsi="Menlo" w:cs="Menlo"/>
+          <w:color w:val="99C794"/>
+          <w:sz w:val="14"/>
+          <w:szCs w:val="14"/>
+        </w:rPr>
+        <w:t>notes</w:t>
+      </w:r>
+    </w:p>
+    <w:p>
+      <w:pPr>
+        <w:shd w:val="clear" w:color="auto" w:fill="1D2225"/>
+        <w:spacing w:line="240" w:lineRule="atLeast"/>
+        <w:ind w:right="-330"/>
+        <w:rPr>
+          <w:rFonts w:ascii="Menlo" w:hAnsi="Menlo" w:cs="Menlo"/>
+          <w:color w:val="CDD3DE"/>
+          <w:sz w:val="14"/>
+          <w:szCs w:val="14"/>
+        </w:rPr>
+      </w:pPr>
+      <w:r>
+        <w:rPr>
+          <w:rFonts w:ascii="Menlo" w:hAnsi="Menlo" w:cs="Menlo"/>
+          <w:color w:val="E7E6E6" w:themeColor="background2"/>
+          <w:sz w:val="14"/>
+          <w:szCs w:val="14"/>
+        </w:rPr>
+        <w:t>1</w:t>
+      </w:r>
+      <w:r>
+        <w:rPr>
+          <w:rFonts w:ascii="Menlo" w:hAnsi="Menlo" w:cs="Menlo"/>
+          <w:color w:val="CDD3DE"/>
+          <w:sz w:val="14"/>
+          <w:szCs w:val="14"/>
+        </w:rPr>
+        <w:t xml:space="preserve">  </w:t>
+      </w:r>
+      <w:r>
+        <w:rPr>
+          <w:rFonts w:ascii="Menlo" w:hAnsi="Menlo" w:cs="Menlo"/>
+          <w:color w:val="CDD3DE"/>
+          <w:sz w:val="14"/>
+          <w:szCs w:val="14"/>
+        </w:rPr>
+        <w:t>G   ,</w:t>
+      </w:r>
+      <w:r>
+        <w:rPr>
+          <w:rFonts w:ascii="Menlo" w:hAnsi="Menlo" w:cs="Menlo"/>
+          <w:color w:val="CDD3DE"/>
+          <w:sz w:val="14"/>
+          <w:szCs w:val="14"/>
+        </w:rPr>
+        <w:t xml:space="preserve"> </w:t>
+      </w:r>
+      <w:r>
+        <w:rPr>
+          <w:rFonts w:ascii="Menlo" w:hAnsi="Menlo" w:cs="Menlo"/>
+          <w:color w:val="C594C5"/>
+          <w:sz w:val="14"/>
+          <w:szCs w:val="14"/>
+        </w:rPr>
+        <w:t>minor-seventh,</w:t>
+      </w:r>
+      <w:r>
+        <w:rPr>
+          <w:rFonts w:ascii="Menlo" w:hAnsi="Menlo" w:cs="Menlo"/>
+          <w:color w:val="6699CC"/>
+          <w:sz w:val="14"/>
+          <w:szCs w:val="14"/>
+        </w:rPr>
+        <w:t xml:space="preserve"> "[]"                                        ,</w:t>
+      </w:r>
+      <w:r>
+        <w:rPr>
+          <w:rFonts w:ascii="Menlo" w:hAnsi="Menlo" w:cs="Menlo"/>
+          <w:color w:val="6699CC"/>
+          <w:sz w:val="14"/>
+          <w:szCs w:val="14"/>
+        </w:rPr>
+        <w:t xml:space="preserve"> </w:t>
       </w:r>
       <w:r>
         <w:rPr>
@@ -12121,6 +11969,15 @@
           <w:sz w:val="14"/>
           <w:szCs w:val="14"/>
         </w:rPr>
+        <w:t>"[23,26,30,33,52]",</w:t>
+      </w:r>
+      <w:r>
+        <w:rPr>
+          <w:rFonts w:ascii="Menlo" w:hAnsi="Menlo" w:cs="Menlo"/>
+          <w:color w:val="65737E"/>
+          <w:sz w:val="14"/>
+          <w:szCs w:val="14"/>
+        </w:rPr>
         <w:t xml:space="preserve"> </w:t>
       </w:r>
       <w:r>
@@ -12130,7 +11987,7 @@
           <w:sz w:val="14"/>
           <w:szCs w:val="14"/>
         </w:rPr>
-        <w:t>notes</w:t>
+        <w:t>"[G2,Bb2,D3,F3,C5]"</w:t>
       </w:r>
     </w:p>
     <w:p>
@@ -12145,16 +12002,6 @@
           <w:szCs w:val="14"/>
         </w:rPr>
       </w:pPr>
-      <w:proofErr w:type="gramStart"/>
-      <w:r>
-        <w:rPr>
-          <w:rFonts w:ascii="Menlo" w:hAnsi="Menlo" w:cs="Menlo"/>
-          <w:color w:val="E7E6E6" w:themeColor="background2"/>
-          <w:sz w:val="14"/>
-          <w:szCs w:val="14"/>
-        </w:rPr>
-        <w:t>1</w:t>
-      </w:r>
       <w:r>
         <w:rPr>
           <w:rFonts w:ascii="Menlo" w:hAnsi="Menlo" w:cs="Menlo"/>
@@ -12162,7 +12009,7 @@
           <w:sz w:val="14"/>
           <w:szCs w:val="14"/>
         </w:rPr>
-        <w:t xml:space="preserve">  </w:t>
+        <w:t xml:space="preserve">2  </w:t>
       </w:r>
       <w:r>
         <w:rPr>
@@ -12171,9 +12018,8 @@
           <w:sz w:val="14"/>
           <w:szCs w:val="14"/>
         </w:rPr>
-        <w:t>G</w:t>
-      </w:r>
-      <w:proofErr w:type="gramEnd"/>
+        <w:t>C   ,</w:t>
+      </w:r>
       <w:r>
         <w:rPr>
           <w:rFonts w:ascii="Menlo" w:hAnsi="Menlo" w:cs="Menlo"/>
@@ -12181,15 +12027,100 @@
           <w:sz w:val="14"/>
           <w:szCs w:val="14"/>
         </w:rPr>
-        <w:t xml:space="preserve">   ,</w:t>
-      </w:r>
-      <w:r>
+        <w:t xml:space="preserve"> </w:t>
+      </w:r>
+      <w:r>
+        <w:rPr>
+          <w:rFonts w:ascii="Menlo" w:hAnsi="Menlo" w:cs="Menlo"/>
+          <w:color w:val="C594C5"/>
+          <w:sz w:val="14"/>
+          <w:szCs w:val="14"/>
+        </w:rPr>
+        <w:t>dominant     ,</w:t>
+      </w:r>
+      <w:r>
+        <w:rPr>
+          <w:rFonts w:ascii="Menlo" w:hAnsi="Menlo" w:cs="Menlo"/>
+          <w:color w:val="6699CC"/>
+          <w:sz w:val="14"/>
+          <w:szCs w:val="14"/>
+        </w:rPr>
+        <w:t xml:space="preserve"> "[{'degree':'9','alter':'-1','type':'add'}]",</w:t>
+      </w:r>
+      <w:r>
+        <w:rPr>
+          <w:rFonts w:ascii="Menlo" w:hAnsi="Menlo" w:cs="Menlo"/>
+          <w:color w:val="6699CC"/>
+          <w:sz w:val="14"/>
+          <w:szCs w:val="14"/>
+        </w:rPr>
+        <w:t xml:space="preserve"> </w:t>
+      </w:r>
+      <w:r>
+        <w:rPr>
+          <w:rFonts w:ascii="Menlo" w:hAnsi="Menlo" w:cs="Menlo"/>
+          <w:color w:val="65737E"/>
+          <w:sz w:val="14"/>
+          <w:szCs w:val="14"/>
+        </w:rPr>
+        <w:t>"[22,26,28,32,50]",</w:t>
+      </w:r>
+      <w:r>
+        <w:rPr>
+          <w:rFonts w:ascii="Menlo" w:hAnsi="Menlo" w:cs="Menlo"/>
+          <w:color w:val="65737E"/>
+          <w:sz w:val="14"/>
+          <w:szCs w:val="14"/>
+        </w:rPr>
+        <w:t xml:space="preserve"> </w:t>
+      </w:r>
+      <w:r>
+        <w:rPr>
+          <w:rFonts w:ascii="Menlo" w:hAnsi="Menlo" w:cs="Menlo"/>
+          <w:color w:val="99C794"/>
+          <w:sz w:val="14"/>
+          <w:szCs w:val="14"/>
+        </w:rPr>
+        <w:t>"[Gb2,Bb2,C3,E3,Bb4]"</w:t>
+      </w:r>
+    </w:p>
+    <w:p>
+      <w:pPr>
+        <w:shd w:val="clear" w:color="auto" w:fill="1D2225"/>
+        <w:spacing w:line="240" w:lineRule="atLeast"/>
+        <w:ind w:right="-330"/>
         <w:rPr>
           <w:rFonts w:ascii="Menlo" w:hAnsi="Menlo" w:cs="Menlo"/>
           <w:color w:val="CDD3DE"/>
           <w:sz w:val="14"/>
           <w:szCs w:val="14"/>
         </w:rPr>
+      </w:pPr>
+      <w:r>
+        <w:rPr>
+          <w:rFonts w:ascii="Menlo" w:hAnsi="Menlo" w:cs="Menlo"/>
+          <w:color w:val="CDD3DE"/>
+          <w:sz w:val="14"/>
+          <w:szCs w:val="14"/>
+        </w:rPr>
+        <w:t xml:space="preserve">3  </w:t>
+      </w:r>
+      <w:r>
+        <w:rPr>
+          <w:rFonts w:ascii="Menlo" w:hAnsi="Menlo" w:cs="Menlo"/>
+          <w:color w:val="CDD3DE"/>
+          <w:sz w:val="14"/>
+          <w:szCs w:val="14"/>
+        </w:rPr>
+        <w:t>F   ,</w:t>
+      </w:r>
+      <w:r>
+        <w:rPr>
+          <w:rFonts w:ascii="Menlo" w:hAnsi="Menlo" w:cs="Menlo"/>
+          <w:color w:val="CDD3DE"/>
+          <w:sz w:val="14"/>
+          <w:szCs w:val="14"/>
+        </w:rPr>
         <w:t xml:space="preserve"> </w:t>
       </w:r>
       <w:r>
@@ -12199,7 +12130,7 @@
           <w:sz w:val="14"/>
           <w:szCs w:val="14"/>
         </w:rPr>
-        <w:t>minor-seventh,</w:t>
+        <w:t>dominant     ,</w:t>
       </w:r>
       <w:r>
         <w:rPr>
@@ -12226,7 +12157,7 @@
           <w:sz w:val="14"/>
           <w:szCs w:val="14"/>
         </w:rPr>
-        <w:t>"[23,26,30,33,52]",</w:t>
+        <w:t>"[21,25,28,31,49]",</w:t>
       </w:r>
       <w:r>
         <w:rPr>
@@ -12244,7 +12175,7 @@
           <w:sz w:val="14"/>
           <w:szCs w:val="14"/>
         </w:rPr>
-        <w:t>"[G2,Bb2,D3,F3,C5]"</w:t>
+        <w:t>"[F2,A2,C3,Eb3,A4]"</w:t>
       </w:r>
     </w:p>
     <w:p>
@@ -12259,7 +12190,6 @@
           <w:szCs w:val="14"/>
         </w:rPr>
       </w:pPr>
-      <w:proofErr w:type="gramStart"/>
       <w:r>
         <w:rPr>
           <w:rFonts w:ascii="Menlo" w:hAnsi="Menlo" w:cs="Menlo"/>
@@ -12267,7 +12197,7 @@
           <w:sz w:val="14"/>
           <w:szCs w:val="14"/>
         </w:rPr>
-        <w:t xml:space="preserve">2  </w:t>
+        <w:t xml:space="preserve">4  </w:t>
       </w:r>
       <w:r>
         <w:rPr>
@@ -12276,9 +12206,8 @@
           <w:sz w:val="14"/>
           <w:szCs w:val="14"/>
         </w:rPr>
-        <w:t>C</w:t>
-      </w:r>
-      <w:proofErr w:type="gramEnd"/>
+        <w:t>C   ,</w:t>
+      </w:r>
       <w:r>
         <w:rPr>
           <w:rFonts w:ascii="Menlo" w:hAnsi="Menlo" w:cs="Menlo"/>
@@ -12286,15 +12215,6 @@
           <w:sz w:val="14"/>
           <w:szCs w:val="14"/>
         </w:rPr>
-        <w:t xml:space="preserve">   ,</w:t>
-      </w:r>
-      <w:r>
-        <w:rPr>
-          <w:rFonts w:ascii="Menlo" w:hAnsi="Menlo" w:cs="Menlo"/>
-          <w:color w:val="CDD3DE"/>
-          <w:sz w:val="14"/>
-          <w:szCs w:val="14"/>
-        </w:rPr>
         <w:t xml:space="preserve"> </w:t>
       </w:r>
       <w:r>
@@ -12313,7 +12233,7 @@
           <w:sz w:val="14"/>
           <w:szCs w:val="14"/>
         </w:rPr>
-        <w:t xml:space="preserve"> "[{'degree':'9','alter':'-1','type':'add'}]",</w:t>
+        <w:t xml:space="preserve"> "[]"                                        ,</w:t>
       </w:r>
       <w:r>
         <w:rPr>
@@ -12331,7 +12251,7 @@
           <w:sz w:val="14"/>
           <w:szCs w:val="14"/>
         </w:rPr>
-        <w:t>"[22,26,28,32,50]",</w:t>
+        <w:t>"[16,28,38,44,48]",</w:t>
       </w:r>
       <w:r>
         <w:rPr>
@@ -12349,9 +12269,21 @@
           <w:sz w:val="14"/>
           <w:szCs w:val="14"/>
         </w:rPr>
-        <w:t>"[Gb2,Bb2,C3,E3,Bb4]"</w:t>
-      </w:r>
-    </w:p>
+        <w:t>"[C2,C3,Bb3,E4,G#4]"</w:t>
+      </w:r>
+    </w:p>
+    <w:p>
+      <w:r>
+        <w:t xml:space="preserve">Figure </w:t>
+      </w:r>
+      <w:r>
+        <w:t>8</w:t>
+      </w:r>
+      <w:r>
+        <w:t>. Raw chord data representing score in figure 6 (CSV format)</w:t>
+      </w:r>
+    </w:p>
+    <w:p/>
     <w:p>
       <w:pPr>
         <w:shd w:val="clear" w:color="auto" w:fill="1D2225"/>
@@ -12360,72 +12292,52 @@
         <w:rPr>
           <w:rFonts w:ascii="Menlo" w:hAnsi="Menlo" w:cs="Menlo"/>
           <w:color w:val="CDD3DE"/>
-          <w:sz w:val="14"/>
-          <w:szCs w:val="14"/>
-        </w:rPr>
-      </w:pPr>
-      <w:proofErr w:type="gramStart"/>
-      <w:r>
-        <w:rPr>
-          <w:rFonts w:ascii="Menlo" w:hAnsi="Menlo" w:cs="Menlo"/>
-          <w:color w:val="CDD3DE"/>
-          <w:sz w:val="14"/>
-          <w:szCs w:val="14"/>
-        </w:rPr>
-        <w:t xml:space="preserve">3  </w:t>
-      </w:r>
-      <w:r>
-        <w:rPr>
-          <w:rFonts w:ascii="Menlo" w:hAnsi="Menlo" w:cs="Menlo"/>
-          <w:color w:val="CDD3DE"/>
-          <w:sz w:val="14"/>
-          <w:szCs w:val="14"/>
-        </w:rPr>
-        <w:t>F</w:t>
-      </w:r>
-      <w:proofErr w:type="gramEnd"/>
-      <w:r>
-        <w:rPr>
-          <w:rFonts w:ascii="Menlo" w:hAnsi="Menlo" w:cs="Menlo"/>
-          <w:color w:val="CDD3DE"/>
-          <w:sz w:val="14"/>
-          <w:szCs w:val="14"/>
-        </w:rPr>
-        <w:t xml:space="preserve">   ,</w:t>
-      </w:r>
-      <w:r>
-        <w:rPr>
-          <w:rFonts w:ascii="Menlo" w:hAnsi="Menlo" w:cs="Menlo"/>
-          <w:color w:val="CDD3DE"/>
-          <w:sz w:val="14"/>
-          <w:szCs w:val="14"/>
+          <w:sz w:val="16"/>
+          <w:szCs w:val="16"/>
+        </w:rPr>
+      </w:pPr>
+      <w:r>
+        <w:rPr>
+          <w:rFonts w:ascii="Menlo" w:hAnsi="Menlo" w:cs="Menlo"/>
+          <w:color w:val="C594C5"/>
+          <w:sz w:val="16"/>
+          <w:szCs w:val="16"/>
+        </w:rPr>
+        <w:t xml:space="preserve">   </w:t>
+      </w:r>
+      <w:r>
+        <w:rPr>
+          <w:rFonts w:ascii="Menlo" w:hAnsi="Menlo" w:cs="Menlo"/>
+          <w:color w:val="C594C5"/>
+          <w:sz w:val="16"/>
+          <w:szCs w:val="16"/>
+        </w:rPr>
+        <w:t>type         ,</w:t>
+      </w:r>
+      <w:r>
+        <w:rPr>
+          <w:rFonts w:ascii="Menlo" w:hAnsi="Menlo" w:cs="Menlo"/>
+          <w:color w:val="C594C5"/>
+          <w:sz w:val="16"/>
+          <w:szCs w:val="16"/>
         </w:rPr>
         <w:t xml:space="preserve"> </w:t>
       </w:r>
       <w:r>
         <w:rPr>
           <w:rFonts w:ascii="Menlo" w:hAnsi="Menlo" w:cs="Menlo"/>
-          <w:color w:val="C594C5"/>
-          <w:sz w:val="14"/>
-          <w:szCs w:val="14"/>
-        </w:rPr>
-        <w:t>dominant     ,</w:t>
-      </w:r>
-      <w:r>
-        <w:rPr>
-          <w:rFonts w:ascii="Menlo" w:hAnsi="Menlo" w:cs="Menlo"/>
           <w:color w:val="6699CC"/>
-          <w:sz w:val="14"/>
-          <w:szCs w:val="14"/>
-        </w:rPr>
-        <w:t xml:space="preserve"> "[]"                                        ,</w:t>
+          <w:sz w:val="16"/>
+          <w:szCs w:val="16"/>
+        </w:rPr>
+        <w:t>extensions                                   ,</w:t>
       </w:r>
       <w:r>
         <w:rPr>
           <w:rFonts w:ascii="Menlo" w:hAnsi="Menlo" w:cs="Menlo"/>
           <w:color w:val="6699CC"/>
-          <w:sz w:val="14"/>
-          <w:szCs w:val="14"/>
+          <w:sz w:val="16"/>
+          <w:szCs w:val="16"/>
         </w:rPr>
         <w:t xml:space="preserve"> </w:t>
       </w:r>
@@ -12433,28 +12345,10 @@
         <w:rPr>
           <w:rFonts w:ascii="Menlo" w:hAnsi="Menlo" w:cs="Menlo"/>
           <w:color w:val="65737E"/>
-          <w:sz w:val="14"/>
-          <w:szCs w:val="14"/>
-        </w:rPr>
-        <w:t>"[21,25,28,31,49]",</w:t>
-      </w:r>
-      <w:r>
-        <w:rPr>
-          <w:rFonts w:ascii="Menlo" w:hAnsi="Menlo" w:cs="Menlo"/>
-          <w:color w:val="65737E"/>
-          <w:sz w:val="14"/>
-          <w:szCs w:val="14"/>
-        </w:rPr>
-        <w:t xml:space="preserve"> </w:t>
-      </w:r>
-      <w:r>
-        <w:rPr>
-          <w:rFonts w:ascii="Menlo" w:hAnsi="Menlo" w:cs="Menlo"/>
-          <w:color w:val="99C794"/>
-          <w:sz w:val="14"/>
-          <w:szCs w:val="14"/>
-        </w:rPr>
-        <w:t>"[F2,A2,C3,Eb3,A4]"</w:t>
+          <w:sz w:val="16"/>
+          <w:szCs w:val="16"/>
+        </w:rPr>
+        <w:t>note_numbers</w:t>
       </w:r>
     </w:p>
     <w:p>
@@ -12465,72 +12359,52 @@
         <w:rPr>
           <w:rFonts w:ascii="Menlo" w:hAnsi="Menlo" w:cs="Menlo"/>
           <w:color w:val="CDD3DE"/>
-          <w:sz w:val="14"/>
-          <w:szCs w:val="14"/>
-        </w:rPr>
-      </w:pPr>
-      <w:proofErr w:type="gramStart"/>
-      <w:r>
-        <w:rPr>
-          <w:rFonts w:ascii="Menlo" w:hAnsi="Menlo" w:cs="Menlo"/>
-          <w:color w:val="CDD3DE"/>
-          <w:sz w:val="14"/>
-          <w:szCs w:val="14"/>
-        </w:rPr>
-        <w:t xml:space="preserve">4  </w:t>
-      </w:r>
-      <w:r>
-        <w:rPr>
-          <w:rFonts w:ascii="Menlo" w:hAnsi="Menlo" w:cs="Menlo"/>
-          <w:color w:val="CDD3DE"/>
-          <w:sz w:val="14"/>
-          <w:szCs w:val="14"/>
-        </w:rPr>
-        <w:t>C</w:t>
-      </w:r>
-      <w:proofErr w:type="gramEnd"/>
-      <w:r>
-        <w:rPr>
-          <w:rFonts w:ascii="Menlo" w:hAnsi="Menlo" w:cs="Menlo"/>
-          <w:color w:val="CDD3DE"/>
-          <w:sz w:val="14"/>
-          <w:szCs w:val="14"/>
-        </w:rPr>
-        <w:t xml:space="preserve">   ,</w:t>
-      </w:r>
-      <w:r>
-        <w:rPr>
-          <w:rFonts w:ascii="Menlo" w:hAnsi="Menlo" w:cs="Menlo"/>
-          <w:color w:val="CDD3DE"/>
-          <w:sz w:val="14"/>
-          <w:szCs w:val="14"/>
+          <w:sz w:val="16"/>
+          <w:szCs w:val="16"/>
+        </w:rPr>
+      </w:pPr>
+      <w:r>
+        <w:rPr>
+          <w:rFonts w:ascii="Menlo" w:hAnsi="Menlo" w:cs="Menlo"/>
+          <w:color w:val="E7E6E6" w:themeColor="background2"/>
+          <w:sz w:val="16"/>
+          <w:szCs w:val="16"/>
+        </w:rPr>
+        <w:t>1</w:t>
+      </w:r>
+      <w:r>
+        <w:rPr>
+          <w:rFonts w:ascii="Menlo" w:hAnsi="Menlo" w:cs="Menlo"/>
+          <w:color w:val="C594C5"/>
+          <w:sz w:val="16"/>
+          <w:szCs w:val="16"/>
+        </w:rPr>
+        <w:t xml:space="preserve">  minor-seventh,</w:t>
+      </w:r>
+      <w:r>
+        <w:rPr>
+          <w:rFonts w:ascii="Menlo" w:hAnsi="Menlo" w:cs="Menlo"/>
+          <w:color w:val="C594C5"/>
+          <w:sz w:val="16"/>
+          <w:szCs w:val="16"/>
         </w:rPr>
         <w:t xml:space="preserve"> </w:t>
       </w:r>
       <w:r>
         <w:rPr>
           <w:rFonts w:ascii="Menlo" w:hAnsi="Menlo" w:cs="Menlo"/>
-          <w:color w:val="C594C5"/>
-          <w:sz w:val="14"/>
-          <w:szCs w:val="14"/>
-        </w:rPr>
-        <w:t>dominant     ,</w:t>
-      </w:r>
-      <w:r>
-        <w:rPr>
-          <w:rFonts w:ascii="Menlo" w:hAnsi="Menlo" w:cs="Menlo"/>
           <w:color w:val="6699CC"/>
-          <w:sz w:val="14"/>
-          <w:szCs w:val="14"/>
-        </w:rPr>
-        <w:t xml:space="preserve"> "[]"                                        ,</w:t>
+          <w:sz w:val="16"/>
+          <w:szCs w:val="16"/>
+        </w:rPr>
+        <w:t>"[]"                                         ,</w:t>
       </w:r>
       <w:r>
         <w:rPr>
           <w:rFonts w:ascii="Menlo" w:hAnsi="Menlo" w:cs="Menlo"/>
           <w:color w:val="6699CC"/>
-          <w:sz w:val="14"/>
-          <w:szCs w:val="14"/>
+          <w:sz w:val="16"/>
+          <w:szCs w:val="16"/>
         </w:rPr>
         <w:t xml:space="preserve"> </w:t>
       </w:r>
@@ -12538,42 +12412,12 @@
         <w:rPr>
           <w:rFonts w:ascii="Menlo" w:hAnsi="Menlo" w:cs="Menlo"/>
           <w:color w:val="65737E"/>
-          <w:sz w:val="14"/>
-          <w:szCs w:val="14"/>
-        </w:rPr>
-        <w:t>"[16,28,38,44,48]",</w:t>
-      </w:r>
-      <w:r>
-        <w:rPr>
-          <w:rFonts w:ascii="Menlo" w:hAnsi="Menlo" w:cs="Menlo"/>
-          <w:color w:val="65737E"/>
-          <w:sz w:val="14"/>
-          <w:szCs w:val="14"/>
-        </w:rPr>
-        <w:t xml:space="preserve"> </w:t>
-      </w:r>
-      <w:r>
-        <w:rPr>
-          <w:rFonts w:ascii="Menlo" w:hAnsi="Menlo" w:cs="Menlo"/>
-          <w:color w:val="99C794"/>
-          <w:sz w:val="14"/>
-          <w:szCs w:val="14"/>
-        </w:rPr>
-        <w:t>"[C2,C3,Bb3,E4,G#4]"</w:t>
-      </w:r>
-    </w:p>
-    <w:p>
-      <w:r>
-        <w:t xml:space="preserve">Figure </w:t>
-      </w:r>
-      <w:r>
-        <w:t>8</w:t>
-      </w:r>
-      <w:r>
-        <w:t>. Raw chord data representing score in figure 6 (CSV format)</w:t>
-      </w:r>
-    </w:p>
-    <w:p/>
+          <w:sz w:val="16"/>
+          <w:szCs w:val="16"/>
+        </w:rPr>
+        <w:t>"[16,19,27,26,45]"</w:t>
+      </w:r>
+    </w:p>
     <w:p>
       <w:pPr>
         <w:shd w:val="clear" w:color="auto" w:fill="1D2225"/>
@@ -12589,40 +12433,20 @@
       <w:r>
         <w:rPr>
           <w:rFonts w:ascii="Menlo" w:hAnsi="Menlo" w:cs="Menlo"/>
+          <w:color w:val="E7E6E6" w:themeColor="background2"/>
+          <w:sz w:val="16"/>
+          <w:szCs w:val="16"/>
+        </w:rPr>
+        <w:t xml:space="preserve">2  </w:t>
+      </w:r>
+      <w:r>
+        <w:rPr>
+          <w:rFonts w:ascii="Menlo" w:hAnsi="Menlo" w:cs="Menlo"/>
           <w:color w:val="C594C5"/>
           <w:sz w:val="16"/>
           <w:szCs w:val="16"/>
         </w:rPr>
-        <w:t xml:space="preserve">   </w:t>
-      </w:r>
-      <w:r>
-        <w:rPr>
-          <w:rFonts w:ascii="Menlo" w:hAnsi="Menlo" w:cs="Menlo"/>
-          <w:color w:val="C594C5"/>
-          <w:sz w:val="16"/>
-          <w:szCs w:val="16"/>
-        </w:rPr>
-        <w:t xml:space="preserve">type       </w:t>
-      </w:r>
-      <w:proofErr w:type="gramStart"/>
-      <w:r>
-        <w:rPr>
-          <w:rFonts w:ascii="Menlo" w:hAnsi="Menlo" w:cs="Menlo"/>
-          <w:color w:val="C594C5"/>
-          <w:sz w:val="16"/>
-          <w:szCs w:val="16"/>
-        </w:rPr>
-        <w:t xml:space="preserve">  ,</w:t>
-      </w:r>
-      <w:proofErr w:type="gramEnd"/>
-      <w:r>
-        <w:rPr>
-          <w:rFonts w:ascii="Menlo" w:hAnsi="Menlo" w:cs="Menlo"/>
-          <w:color w:val="C594C5"/>
-          <w:sz w:val="16"/>
-          <w:szCs w:val="16"/>
-        </w:rPr>
-        <w:t xml:space="preserve"> </w:t>
+        <w:t xml:space="preserve">dominant     , </w:t>
       </w:r>
       <w:r>
         <w:rPr>
@@ -12631,18 +12455,8 @@
           <w:sz w:val="16"/>
           <w:szCs w:val="16"/>
         </w:rPr>
-        <w:t>extensions                                   ,</w:t>
-      </w:r>
-      <w:r>
-        <w:rPr>
-          <w:rFonts w:ascii="Menlo" w:hAnsi="Menlo" w:cs="Menlo"/>
-          <w:color w:val="6699CC"/>
-          <w:sz w:val="16"/>
-          <w:szCs w:val="16"/>
-        </w:rPr>
-        <w:t xml:space="preserve"> </w:t>
-      </w:r>
-      <w:proofErr w:type="spellStart"/>
+        <w:t xml:space="preserve">"[{'degree':'9','alter':'-1','type':'add'}]" , </w:t>
+      </w:r>
       <w:r>
         <w:rPr>
           <w:rFonts w:ascii="Menlo" w:hAnsi="Menlo" w:cs="Menlo"/>
@@ -12650,9 +12464,8 @@
           <w:sz w:val="16"/>
           <w:szCs w:val="16"/>
         </w:rPr>
-        <w:t>note_numbers</w:t>
-      </w:r>
-      <w:proofErr w:type="spellEnd"/>
+        <w:t>"[22,26,28,32,50]"</w:t>
+      </w:r>
     </w:p>
     <w:p>
       <w:pPr>
@@ -12666,7 +12479,6 @@
           <w:szCs w:val="16"/>
         </w:rPr>
       </w:pPr>
-      <w:proofErr w:type="gramStart"/>
       <w:r>
         <w:rPr>
           <w:rFonts w:ascii="Menlo" w:hAnsi="Menlo" w:cs="Menlo"/>
@@ -12674,7 +12486,7 @@
           <w:sz w:val="16"/>
           <w:szCs w:val="16"/>
         </w:rPr>
-        <w:t>1</w:t>
+        <w:t xml:space="preserve">3  </w:t>
       </w:r>
       <w:r>
         <w:rPr>
@@ -12683,26 +12495,7 @@
           <w:sz w:val="16"/>
           <w:szCs w:val="16"/>
         </w:rPr>
-        <w:t xml:space="preserve">  minor</w:t>
-      </w:r>
-      <w:proofErr w:type="gramEnd"/>
-      <w:r>
-        <w:rPr>
-          <w:rFonts w:ascii="Menlo" w:hAnsi="Menlo" w:cs="Menlo"/>
-          <w:color w:val="C594C5"/>
-          <w:sz w:val="16"/>
-          <w:szCs w:val="16"/>
-        </w:rPr>
-        <w:t>-seventh,</w:t>
-      </w:r>
-      <w:r>
-        <w:rPr>
-          <w:rFonts w:ascii="Menlo" w:hAnsi="Menlo" w:cs="Menlo"/>
-          <w:color w:val="C594C5"/>
-          <w:sz w:val="16"/>
-          <w:szCs w:val="16"/>
-        </w:rPr>
-        <w:t xml:space="preserve"> </w:t>
+        <w:t xml:space="preserve">dominant     , </w:t>
       </w:r>
       <w:r>
         <w:rPr>
@@ -12711,16 +12504,7 @@
           <w:sz w:val="16"/>
           <w:szCs w:val="16"/>
         </w:rPr>
-        <w:t>"[]"                                         ,</w:t>
-      </w:r>
-      <w:r>
-        <w:rPr>
-          <w:rFonts w:ascii="Menlo" w:hAnsi="Menlo" w:cs="Menlo"/>
-          <w:color w:val="6699CC"/>
-          <w:sz w:val="16"/>
-          <w:szCs w:val="16"/>
-        </w:rPr>
-        <w:t xml:space="preserve"> </w:t>
+        <w:t xml:space="preserve">"[]"                                         , </w:t>
       </w:r>
       <w:r>
         <w:rPr>
@@ -12729,7 +12513,7 @@
           <w:sz w:val="16"/>
           <w:szCs w:val="16"/>
         </w:rPr>
-        <w:t>"[16,19,27,26,45]"</w:t>
+        <w:t>"[16,20,23,26,44]"</w:t>
       </w:r>
     </w:p>
     <w:p>
@@ -12744,7 +12528,6 @@
           <w:szCs w:val="16"/>
         </w:rPr>
       </w:pPr>
-      <w:proofErr w:type="gramStart"/>
       <w:r>
         <w:rPr>
           <w:rFonts w:ascii="Menlo" w:hAnsi="Menlo" w:cs="Menlo"/>
@@ -12752,7 +12535,7 @@
           <w:sz w:val="16"/>
           <w:szCs w:val="16"/>
         </w:rPr>
-        <w:t xml:space="preserve">2  </w:t>
+        <w:t xml:space="preserve">4  </w:t>
       </w:r>
       <w:r>
         <w:rPr>
@@ -12761,137 +12544,7 @@
           <w:sz w:val="16"/>
           <w:szCs w:val="16"/>
         </w:rPr>
-        <w:t>dominant</w:t>
-      </w:r>
-      <w:proofErr w:type="gramEnd"/>
-      <w:r>
-        <w:rPr>
-          <w:rFonts w:ascii="Menlo" w:hAnsi="Menlo" w:cs="Menlo"/>
-          <w:color w:val="C594C5"/>
-          <w:sz w:val="16"/>
-          <w:szCs w:val="16"/>
-        </w:rPr>
-        <w:t xml:space="preserve">     , </w:t>
-      </w:r>
-      <w:r>
-        <w:rPr>
-          <w:rFonts w:ascii="Menlo" w:hAnsi="Menlo" w:cs="Menlo"/>
-          <w:color w:val="6699CC"/>
-          <w:sz w:val="16"/>
-          <w:szCs w:val="16"/>
-        </w:rPr>
-        <w:t xml:space="preserve">"[{'degree':'9','alter':'-1','type':'add'}]" , </w:t>
-      </w:r>
-      <w:r>
-        <w:rPr>
-          <w:rFonts w:ascii="Menlo" w:hAnsi="Menlo" w:cs="Menlo"/>
-          <w:color w:val="65737E"/>
-          <w:sz w:val="16"/>
-          <w:szCs w:val="16"/>
-        </w:rPr>
-        <w:t>"[22,26,28,32,50]"</w:t>
-      </w:r>
-    </w:p>
-    <w:p>
-      <w:pPr>
-        <w:shd w:val="clear" w:color="auto" w:fill="1D2225"/>
-        <w:spacing w:line="240" w:lineRule="atLeast"/>
-        <w:ind w:right="-330"/>
-        <w:rPr>
-          <w:rFonts w:ascii="Menlo" w:hAnsi="Menlo" w:cs="Menlo"/>
-          <w:color w:val="CDD3DE"/>
-          <w:sz w:val="16"/>
-          <w:szCs w:val="16"/>
-        </w:rPr>
-      </w:pPr>
-      <w:proofErr w:type="gramStart"/>
-      <w:r>
-        <w:rPr>
-          <w:rFonts w:ascii="Menlo" w:hAnsi="Menlo" w:cs="Menlo"/>
-          <w:color w:val="E7E6E6" w:themeColor="background2"/>
-          <w:sz w:val="16"/>
-          <w:szCs w:val="16"/>
-        </w:rPr>
-        <w:t xml:space="preserve">3  </w:t>
-      </w:r>
-      <w:r>
-        <w:rPr>
-          <w:rFonts w:ascii="Menlo" w:hAnsi="Menlo" w:cs="Menlo"/>
-          <w:color w:val="C594C5"/>
-          <w:sz w:val="16"/>
-          <w:szCs w:val="16"/>
-        </w:rPr>
-        <w:t>dominant</w:t>
-      </w:r>
-      <w:proofErr w:type="gramEnd"/>
-      <w:r>
-        <w:rPr>
-          <w:rFonts w:ascii="Menlo" w:hAnsi="Menlo" w:cs="Menlo"/>
-          <w:color w:val="C594C5"/>
-          <w:sz w:val="16"/>
-          <w:szCs w:val="16"/>
-        </w:rPr>
-        <w:t xml:space="preserve">     , </w:t>
-      </w:r>
-      <w:r>
-        <w:rPr>
-          <w:rFonts w:ascii="Menlo" w:hAnsi="Menlo" w:cs="Menlo"/>
-          <w:color w:val="6699CC"/>
-          <w:sz w:val="16"/>
-          <w:szCs w:val="16"/>
-        </w:rPr>
-        <w:t xml:space="preserve">"[]"                                         , </w:t>
-      </w:r>
-      <w:r>
-        <w:rPr>
-          <w:rFonts w:ascii="Menlo" w:hAnsi="Menlo" w:cs="Menlo"/>
-          <w:color w:val="65737E"/>
-          <w:sz w:val="16"/>
-          <w:szCs w:val="16"/>
-        </w:rPr>
-        <w:t>"[16,20,23,26,44]"</w:t>
-      </w:r>
-    </w:p>
-    <w:p>
-      <w:pPr>
-        <w:shd w:val="clear" w:color="auto" w:fill="1D2225"/>
-        <w:spacing w:line="240" w:lineRule="atLeast"/>
-        <w:ind w:right="-330"/>
-        <w:rPr>
-          <w:rFonts w:ascii="Menlo" w:hAnsi="Menlo" w:cs="Menlo"/>
-          <w:color w:val="CDD3DE"/>
-          <w:sz w:val="16"/>
-          <w:szCs w:val="16"/>
-        </w:rPr>
-      </w:pPr>
-      <w:proofErr w:type="gramStart"/>
-      <w:r>
-        <w:rPr>
-          <w:rFonts w:ascii="Menlo" w:hAnsi="Menlo" w:cs="Menlo"/>
-          <w:color w:val="E7E6E6" w:themeColor="background2"/>
-          <w:sz w:val="16"/>
-          <w:szCs w:val="16"/>
-        </w:rPr>
-        <w:t xml:space="preserve">4  </w:t>
-      </w:r>
-      <w:r>
-        <w:rPr>
-          <w:rFonts w:ascii="Menlo" w:hAnsi="Menlo" w:cs="Menlo"/>
-          <w:color w:val="C594C5"/>
-          <w:sz w:val="16"/>
-          <w:szCs w:val="16"/>
-        </w:rPr>
-        <w:t>dominant</w:t>
-      </w:r>
-      <w:proofErr w:type="gramEnd"/>
-      <w:r>
-        <w:rPr>
-          <w:rFonts w:ascii="Menlo" w:hAnsi="Menlo" w:cs="Menlo"/>
-          <w:color w:val="C594C5"/>
-          <w:sz w:val="16"/>
-          <w:szCs w:val="16"/>
-        </w:rPr>
-        <w:t xml:space="preserve">     ,</w:t>
+        <w:t>dominant     ,</w:t>
       </w:r>
       <w:r>
         <w:rPr>
@@ -13017,7 +12670,6 @@
         </w:rPr>
         <w:t xml:space="preserve"> The chord scraper can be found inside the </w:t>
       </w:r>
-      <w:proofErr w:type="spellStart"/>
       <w:r>
         <w:rPr>
           <w:i/>
@@ -13026,7 +12678,6 @@
         </w:rPr>
         <w:t>chord_scraper</w:t>
       </w:r>
-      <w:proofErr w:type="spellEnd"/>
       <w:r>
         <w:rPr>
           <w:color w:val="000000" w:themeColor="text1"/>
@@ -13611,15 +13262,7 @@
         <w:t>ElementTree</w:t>
       </w:r>
       <w:r>
-        <w:t xml:space="preserve"> was identified as a suitable tool, as it was able to transform XML into an ordered Tree data structure. This would allow for search operations to be performed in constant time [</w:t>
-      </w:r>
-      <w:proofErr w:type="gramStart"/>
-      <w:r>
-        <w:t>O(</w:t>
-      </w:r>
-      <w:proofErr w:type="gramEnd"/>
-      <w:r>
-        <w:t xml:space="preserve">1)] as oppose to linear time [O(n)] when </w:t>
+        <w:t xml:space="preserve"> was identified as a suitable tool, as it was able to transform XML into an ordered Tree data structure. This would allow for search operations to be performed in constant time [O(1)] as oppose to linear time [O(n)] when </w:t>
       </w:r>
       <w:r>
         <w:t xml:space="preserve">iterating through </w:t>
@@ -14019,7 +13662,6 @@
         </w:rPr>
         <w:t xml:space="preserve">, which was implemented using the Python library </w:t>
       </w:r>
-      <w:proofErr w:type="spellStart"/>
       <w:r>
         <w:rPr>
           <w:i/>
@@ -14028,7 +13670,6 @@
         </w:rPr>
         <w:t>argparse</w:t>
       </w:r>
-      <w:proofErr w:type="spellEnd"/>
       <w:r>
         <w:rPr>
           <w:i/>
@@ -14059,21 +13700,7 @@
         <w:rPr>
           <w:color w:val="FF0000"/>
         </w:rPr>
-        <w:t>(</w:t>
-      </w:r>
-      <w:proofErr w:type="spellStart"/>
-      <w:r>
-        <w:rPr>
-          <w:color w:val="FF0000"/>
-        </w:rPr>
-        <w:t>github</w:t>
-      </w:r>
-      <w:proofErr w:type="spellEnd"/>
-      <w:r>
-        <w:rPr>
-          <w:color w:val="FF0000"/>
-        </w:rPr>
-        <w:t xml:space="preserve"> link).</w:t>
+        <w:t>(github link).</w:t>
       </w:r>
     </w:p>
     <w:p>
@@ -14250,21 +13877,7 @@
         <w:rPr>
           <w:color w:val="FF0000"/>
         </w:rPr>
-        <w:t>(</w:t>
-      </w:r>
-      <w:proofErr w:type="spellStart"/>
-      <w:r>
-        <w:rPr>
-          <w:color w:val="FF0000"/>
-        </w:rPr>
-        <w:t>github</w:t>
-      </w:r>
-      <w:proofErr w:type="spellEnd"/>
-      <w:r>
-        <w:rPr>
-          <w:color w:val="FF0000"/>
-        </w:rPr>
-        <w:t xml:space="preserve"> link)</w:t>
+        <w:t>(github link)</w:t>
       </w:r>
     </w:p>
     <w:p/>
@@ -14324,15 +13937,7 @@
         <w:t>.</w:t>
       </w:r>
       <w:r>
-        <w:t xml:space="preserve"> </w:t>
-      </w:r>
-      <w:proofErr w:type="gramStart"/>
-      <w:r>
-        <w:t>Figure</w:t>
-      </w:r>
-      <w:proofErr w:type="gramEnd"/>
-      <w:r>
-        <w:t xml:space="preserve"> 1</w:t>
+        <w:t xml:space="preserve"> Figure 1</w:t>
       </w:r>
       <w:r>
         <w:t>5</w:t>
@@ -14536,7 +14141,6 @@
                 <w:iCs/>
               </w:rPr>
             </w:pPr>
-            <w:proofErr w:type="spellStart"/>
             <w:r>
               <w:rPr>
                 <w:i/>
@@ -14544,7 +14148,6 @@
               </w:rPr>
               <w:t>note_numbers</w:t>
             </w:r>
-            <w:proofErr w:type="spellEnd"/>
           </w:p>
         </w:tc>
         <w:tc>
@@ -16557,15 +16160,7 @@
         <w:t xml:space="preserve">. As </w:t>
       </w:r>
       <w:r>
-        <w:t>mentioned, in section 2.5, c-</w:t>
-      </w:r>
-      <w:proofErr w:type="spellStart"/>
-      <w:r>
-        <w:t>gans</w:t>
-      </w:r>
-      <w:proofErr w:type="spellEnd"/>
-      <w:r>
-        <w:t xml:space="preserve"> are capable of generating multiple different types of output, meaning that they can be trained to generate multiple different types of chord voicings.</w:t>
+        <w:t>mentioned, in section 2.5, c-gans are capable of generating multiple different types of output, meaning that they can be trained to generate multiple different types of chord voicings.</w:t>
       </w:r>
     </w:p>
     <w:p>
@@ -17398,15 +16993,7 @@
         <w:ind w:firstLine="720"/>
       </w:pPr>
       <w:r>
-        <w:t>As explained in sections 2.4 and 2.5, c-</w:t>
-      </w:r>
-      <w:proofErr w:type="spellStart"/>
-      <w:r>
-        <w:t>gan’s</w:t>
-      </w:r>
-      <w:proofErr w:type="spellEnd"/>
-      <w:r>
-        <w:t xml:space="preserve"> consist of 2 </w:t>
+        <w:t xml:space="preserve">As explained in sections 2.4 and 2.5, c-gan’s consist of 2 </w:t>
       </w:r>
       <w:r>
         <w:t xml:space="preserve">independent neural networks. The architecture of these networks depends on the type of data that is being generated. For example, in the task of image generation, convolutional networks </w:t>
@@ -18549,21 +18136,11 @@
       </w:pPr>
       <w:r>
         <w:tab/>
-        <w:t xml:space="preserve">The initial CNN architecture was based on </w:t>
-      </w:r>
-      <w:proofErr w:type="spellStart"/>
-      <w:r>
-        <w:t>AlexNet</w:t>
-      </w:r>
-      <w:proofErr w:type="spellEnd"/>
-      <w:r>
-        <w:t xml:space="preserve">, a model proposed by </w:t>
-      </w:r>
-      <w:proofErr w:type="spellStart"/>
+        <w:t xml:space="preserve">The initial CNN architecture was based on AlexNet, a model proposed by </w:t>
+      </w:r>
       <w:r>
         <w:t>Krizhevsky</w:t>
       </w:r>
-      <w:proofErr w:type="spellEnd"/>
       <w:r>
         <w:t xml:space="preserve"> et al. (2012). The model is highly effective at image classification tasks. It is </w:t>
       </w:r>
@@ -19585,15 +19162,7 @@
         </w:rPr>
       </w:pPr>
       <w:r>
-        <w:t>As described in section 2.5, c-</w:t>
-      </w:r>
-      <w:proofErr w:type="spellStart"/>
-      <w:r>
-        <w:t>gan’s</w:t>
-      </w:r>
-      <w:proofErr w:type="spellEnd"/>
-      <w:r>
-        <w:t xml:space="preserve"> can be conditioned to generate outputs on a given input. In the case of chord voicing generation, when given a chord label, a chord voicing that represents that label will be generated. In order for the generated chord voicings to have variance, a noise distribution is also passed into the model alongside the chord label. This means that points within that noise distribution will be conditioned on a particular chord label. By keeping the chord label fixed, and varying the point in the noise distribution, </w:t>
+        <w:t xml:space="preserve">As described in section 2.5, c-gan’s can be conditioned to generate outputs on a given input. In the case of chord voicing generation, when given a chord label, a chord voicing that represents that label will be generated. In order for the generated chord voicings to have variance, a noise distribution is also passed into the model alongside the chord label. This means that points within that noise distribution will be conditioned on a particular chord label. By keeping the chord label fixed, and varying the point in the noise distribution, </w:t>
       </w:r>
       <w:r>
         <w:t>varying chord voicings representing that label will be generated.</w:t>
@@ -20632,7 +20201,6 @@
       <w:r>
         <w:t>D(</w:t>
       </w:r>
-      <w:proofErr w:type="spellStart"/>
       <w:r>
         <w:rPr>
           <w:i/>
@@ -20640,7 +20208,6 @@
         </w:rPr>
         <w:t>x|y</w:t>
       </w:r>
-      <w:proofErr w:type="spellEnd"/>
       <w:r>
         <w:t>)</w:t>
       </w:r>
@@ -20682,7 +20249,6 @@
       <w:r>
         <w:t>D(G(</w:t>
       </w:r>
-      <w:proofErr w:type="spellStart"/>
       <w:r>
         <w:rPr>
           <w:i/>
@@ -20690,7 +20256,6 @@
         </w:rPr>
         <w:t>z|y</w:t>
       </w:r>
-      <w:proofErr w:type="spellEnd"/>
       <w:r>
         <w:t>)) is the discriminator's</w:t>
       </w:r>
@@ -21051,21 +20616,7 @@
         <w:rPr>
           <w:color w:val="000000" w:themeColor="text1"/>
         </w:rPr>
-        <w:t xml:space="preserve"> one issue that was identified was the fact that all of the notes of the chord voicings were distributed within only 3 of the 7 rows of the 7 x 12 matrices. This can be observed in figure 37 (</w:t>
-      </w:r>
-      <w:proofErr w:type="spellStart"/>
-      <w:r>
-        <w:rPr>
-          <w:color w:val="000000" w:themeColor="text1"/>
-        </w:rPr>
-        <w:t>p.x</w:t>
-      </w:r>
-      <w:proofErr w:type="spellEnd"/>
-      <w:r>
-        <w:rPr>
-          <w:color w:val="000000" w:themeColor="text1"/>
-        </w:rPr>
-        <w:t xml:space="preserve">) and in </w:t>
+        <w:t xml:space="preserve"> one issue that was identified was the fact that all of the notes of the chord voicings were distributed within only 3 of the 7 rows of the 7 x 12 matrices. This can be observed in figure 37 (p.x) and in </w:t>
       </w:r>
       <w:r>
         <w:rPr>
@@ -21089,21 +20640,7 @@
         <w:rPr>
           <w:color w:val="000000" w:themeColor="text1"/>
         </w:rPr>
-        <w:t>(</w:t>
-      </w:r>
-      <w:proofErr w:type="spellStart"/>
-      <w:r>
-        <w:rPr>
-          <w:color w:val="000000" w:themeColor="text1"/>
-        </w:rPr>
-        <w:t>p.x</w:t>
-      </w:r>
-      <w:proofErr w:type="spellEnd"/>
-      <w:r>
-        <w:rPr>
-          <w:color w:val="000000" w:themeColor="text1"/>
-        </w:rPr>
-        <w:t xml:space="preserve">) </w:t>
+        <w:t xml:space="preserve">(p.x) </w:t>
       </w:r>
       <w:r>
         <w:rPr>
@@ -21317,15 +20854,7 @@
         <w:t xml:space="preserve">The function generated 100 chord voicings for each of the 3 chord labels. </w:t>
       </w:r>
       <w:r>
-        <w:t xml:space="preserve">The accuracy was a measure of how many unwanted notes (as presented in figure 17, </w:t>
-      </w:r>
-      <w:proofErr w:type="spellStart"/>
-      <w:r>
-        <w:t>p.x</w:t>
-      </w:r>
-      <w:proofErr w:type="spellEnd"/>
-      <w:r>
-        <w:t>) were present, and the uniqueness was implemented as 1 minus the number of chord voicings that were identical.</w:t>
+        <w:t>The accuracy was a measure of how many unwanted notes (as presented in figure 17, p.x) were present, and the uniqueness was implemented as 1 minus the number of chord voicings that were identical.</w:t>
       </w:r>
     </w:p>
     <w:p>
@@ -21412,15 +20941,7 @@
         <w:t>46</w:t>
       </w:r>
       <w:r>
-        <w:t xml:space="preserve">. The adapted </w:t>
-      </w:r>
-      <w:proofErr w:type="spellStart"/>
-      <w:r>
-        <w:t>cDC</w:t>
-      </w:r>
-      <w:proofErr w:type="spellEnd"/>
-      <w:r>
-        <w:t>-GAN Generator network architecture</w:t>
+        <w:t>. The adapted cDC-GAN Generator network architecture</w:t>
       </w:r>
     </w:p>
     <w:p>
@@ -21506,15 +21027,7 @@
     </w:p>
     <w:p>
       <w:r>
-        <w:t xml:space="preserve">Figure 47. The adapted </w:t>
-      </w:r>
-      <w:proofErr w:type="spellStart"/>
-      <w:r>
-        <w:t>cDC</w:t>
-      </w:r>
-      <w:proofErr w:type="spellEnd"/>
-      <w:r>
-        <w:t>-GAN discriminator network architecture</w:t>
+        <w:t>Figure 47. The adapted cDC-GAN discriminator network architecture</w:t>
       </w:r>
     </w:p>
     <w:p/>
@@ -21539,15 +21052,7 @@
     <w:p>
       <w:r>
         <w:tab/>
-        <w:t xml:space="preserve">After adapting Brownlee’s </w:t>
-      </w:r>
-      <w:proofErr w:type="spellStart"/>
-      <w:r>
-        <w:t>cDC</w:t>
-      </w:r>
-      <w:proofErr w:type="spellEnd"/>
-      <w:r>
-        <w:t xml:space="preserve">-GAN model to fit the jazz-chords binary image dataset and implementing system to track measure perceivable metrics, Goodfellow’s principle was followed in order to maximise the accuracy and uniqueness of the generators output chord voicings. Figure 48 shows the accuracy and uniqueness of the generators output after 250 training epochs. The performance of the trained model is presented in figure 49. </w:t>
+        <w:t xml:space="preserve">After adapting Brownlee’s cDC-GAN model to fit the jazz-chords binary image dataset and implementing system to track measure perceivable metrics, Goodfellow’s principle was followed in order to maximise the accuracy and uniqueness of the generators output chord voicings. Figure 48 shows the accuracy and uniqueness of the generators output after 250 training epochs. The performance of the trained model is presented in figure 49. </w:t>
       </w:r>
       <w:r>
         <w:t>The adversarial losses of the adapted model after 250 training epochs are presented in figure 50.</w:t>
@@ -21894,15 +21399,7 @@
         </w:tabs>
       </w:pPr>
       <w:r>
-        <w:t xml:space="preserve">Figure 49. The performance of the trained adapted </w:t>
-      </w:r>
-      <w:proofErr w:type="spellStart"/>
-      <w:r>
-        <w:t>cDC</w:t>
-      </w:r>
-      <w:proofErr w:type="spellEnd"/>
-      <w:r>
-        <w:t>-GAN model</w:t>
+        <w:t>Figure 49. The performance of the trained adapted cDC-GAN model</w:t>
       </w:r>
     </w:p>
     <w:p/>
@@ -22001,15 +21498,7 @@
     <w:p>
       <w:r>
         <w:tab/>
-        <w:t xml:space="preserve">As can be seen, the trained adapted </w:t>
-      </w:r>
-      <w:proofErr w:type="spellStart"/>
-      <w:r>
-        <w:t>cDC</w:t>
-      </w:r>
-      <w:proofErr w:type="spellEnd"/>
-      <w:r>
-        <w:t xml:space="preserve">-GAN model is able to conditionally generate chord voicings of a given chord label with high accuracy and </w:t>
+        <w:t xml:space="preserve">As can be seen, the trained adapted cDC-GAN model is able to conditionally generate chord voicings of a given chord label with high accuracy and </w:t>
       </w:r>
       <w:r>
         <w:t>satisfactory</w:t>
@@ -22032,23 +21521,7 @@
       </w:pPr>
       <w:r>
         <w:tab/>
-        <w:t xml:space="preserve">Some research from the </w:t>
-      </w:r>
-      <w:proofErr w:type="spellStart"/>
-      <w:r>
-        <w:t>cGAN</w:t>
-      </w:r>
-      <w:proofErr w:type="spellEnd"/>
-      <w:r>
-        <w:t xml:space="preserve"> literature suggests that adversarial losses are not always a meaningful indicator of the </w:t>
-      </w:r>
-      <w:proofErr w:type="gramStart"/>
-      <w:r>
-        <w:t>models</w:t>
-      </w:r>
-      <w:proofErr w:type="gramEnd"/>
-      <w:r>
-        <w:t xml:space="preserve"> performance, as there is no way to ensure that both the generator and discriminator models are equally performant </w:t>
+        <w:t xml:space="preserve">Some research from the cGAN literature suggests that adversarial losses are not always a meaningful indicator of the models performance, as there is no way to ensure that both the generator and discriminator models are equally performant </w:t>
       </w:r>
       <w:r>
         <w:rPr>
@@ -22074,21 +21547,7 @@
           <w:color w:val="000000" w:themeColor="text1"/>
         </w:rPr>
         <w:tab/>
-        <w:t xml:space="preserve">The adapted </w:t>
-      </w:r>
-      <w:proofErr w:type="spellStart"/>
-      <w:r>
-        <w:rPr>
-          <w:color w:val="000000" w:themeColor="text1"/>
-        </w:rPr>
-        <w:t>cDC</w:t>
-      </w:r>
-      <w:proofErr w:type="spellEnd"/>
-      <w:r>
-        <w:rPr>
-          <w:color w:val="000000" w:themeColor="text1"/>
-        </w:rPr>
-        <w:t xml:space="preserve">-GAN model can now be used in the task of harmonic lead sheet arrangement, as it can take successfully take chord symbols and output chord voicings to represent them. </w:t>
+        <w:t xml:space="preserve">The adapted cDC-GAN model can now be used in the task of harmonic lead sheet arrangement, as it can take successfully take chord symbols and output chord voicings to represent them. </w:t>
       </w:r>
     </w:p>
     <w:p>
@@ -22250,21 +21709,190 @@
         <w:t>6. Lead Sheet Arranger</w:t>
       </w:r>
     </w:p>
-    <w:p/>
-    <w:p/>
-    <w:p/>
-    <w:p/>
-    <w:p/>
-    <w:p/>
-    <w:p/>
-    <w:p/>
-    <w:p/>
-    <w:p/>
-    <w:p/>
-    <w:p/>
-    <w:p/>
-    <w:p/>
-    <w:p/>
+    <w:p>
+      <w:pPr>
+        <w:rPr>
+          <w:sz w:val="32"/>
+          <w:szCs w:val="32"/>
+        </w:rPr>
+      </w:pPr>
+    </w:p>
+    <w:p>
+      <w:r>
+        <w:tab/>
+        <w:t xml:space="preserve">The lead sheet arranger is the core system of this project. It takes as input a lead sheet in MusicXML format, and outputs a harmonically arrangement of that lead sheet. The lead sheet arranger system performs 3 main operations. First, it extracts the chord symbols from the lead sheet, as well as the melody and meta information. It then passes those chord symbols into the cDC-GAN generator model trained using the jazz-chords dataset. Finally, it takes the generated chords, and combines them with the melody and outputs an arranged version of the input lead sheet. Figure 53 highlights these operations. </w:t>
+      </w:r>
+    </w:p>
+    <w:p/>
+    <w:p/>
+    <w:p>
+      <w:pPr>
+        <w:rPr>
+          <w:sz w:val="32"/>
+          <w:szCs w:val="32"/>
+        </w:rPr>
+      </w:pPr>
+      <w:r>
+        <w:rPr>
+          <w:noProof/>
+          <w:sz w:val="32"/>
+          <w:szCs w:val="32"/>
+        </w:rPr>
+        <w:drawing>
+          <wp:inline distT="0" distB="0" distL="0" distR="0" wp14:anchorId="5572CE37" wp14:editId="4BA7EB8C">
+            <wp:extent cx="5731510" cy="1389380"/>
+            <wp:effectExtent l="0" t="0" r="0" b="0"/>
+            <wp:docPr id="47" name="Picture 47" descr="Diagram, letter&#10;&#10;Description automatically generated"/>
+            <wp:cNvGraphicFramePr>
+              <a:graphicFrameLocks xmlns:a="http://schemas.openxmlformats.org/drawingml/2006/main" noChangeAspect="1"/>
+            </wp:cNvGraphicFramePr>
+            <a:graphic xmlns:a="http://schemas.openxmlformats.org/drawingml/2006/main">
+              <a:graphicData uri="http://schemas.openxmlformats.org/drawingml/2006/picture">
+                <pic:pic xmlns:pic="http://schemas.openxmlformats.org/drawingml/2006/picture">
+                  <pic:nvPicPr>
+                    <pic:cNvPr id="47" name="Picture 47" descr="Diagram, letter&#10;&#10;Description automatically generated"/>
+                    <pic:cNvPicPr/>
+                  </pic:nvPicPr>
+                  <pic:blipFill>
+                    <a:blip r:embed="rId43">
+                      <a:extLst>
+                        <a:ext uri="{28A0092B-C50C-407E-A947-70E740481C1C}">
+                          <a14:useLocalDpi xmlns:a14="http://schemas.microsoft.com/office/drawing/2010/main" val="0"/>
+                        </a:ext>
+                      </a:extLst>
+                    </a:blip>
+                    <a:stretch>
+                      <a:fillRect/>
+                    </a:stretch>
+                  </pic:blipFill>
+                  <pic:spPr>
+                    <a:xfrm>
+                      <a:off x="0" y="0"/>
+                      <a:ext cx="5731510" cy="1389380"/>
+                    </a:xfrm>
+                    <a:prstGeom prst="rect">
+                      <a:avLst/>
+                    </a:prstGeom>
+                  </pic:spPr>
+                </pic:pic>
+              </a:graphicData>
+            </a:graphic>
+          </wp:inline>
+        </w:drawing>
+      </w:r>
+    </w:p>
+    <w:p/>
+    <w:p>
+      <w:r>
+        <w:t>Figure 53. Lead sheet arranger system diagram</w:t>
+      </w:r>
+    </w:p>
+    <w:p/>
+    <w:p/>
+    <w:p>
+      <w:r>
+        <w:tab/>
+        <w:t>Development of the system</w:t>
+      </w:r>
+    </w:p>
+    <w:p/>
+    <w:p>
+      <w:r>
+        <w:tab/>
+        <w:t>Results- give an example input and output</w:t>
+      </w:r>
+    </w:p>
+    <w:p/>
+    <w:p>
+      <w:r>
+        <w:tab/>
+        <w:t>What does it do? Can take any lead sheet in musicxml format, quick? Terminal menu?</w:t>
+      </w:r>
+    </w:p>
+    <w:p>
+      <w:r>
+        <w:tab/>
+      </w:r>
+    </w:p>
+    <w:p/>
+    <w:p>
+      <w:r>
+        <w:tab/>
+        <w:t>Limitations – can only arrange 3 chord types + other similars, but some just cant</w:t>
+      </w:r>
+    </w:p>
+    <w:p/>
+    <w:p>
+      <w:r>
+        <w:tab/>
+        <w:t>Doesn’t rhythmically arrange</w:t>
+      </w:r>
+    </w:p>
+    <w:p/>
+    <w:p>
+      <w:r>
+        <w:tab/>
+        <w:t>Issues with odd number of chords in a bar</w:t>
+      </w:r>
+    </w:p>
+    <w:p/>
+    <w:p/>
+    <w:p/>
+    <w:p/>
+    <w:p>
+      <w:r>
+        <w:t>Conclusions/recommendations – summarises the contribution of the work and</w:t>
+      </w:r>
+    </w:p>
+    <w:p>
+      <w:r>
+        <w:t>identifies future work, etc. This is discussed in more detail below.</w:t>
+      </w:r>
+    </w:p>
+    <w:p/>
+    <w:p/>
+    <w:p/>
+    <w:p>
+      <w:r>
+        <w:t>What can the results be used for? In other words, how can the reader benefit from</w:t>
+      </w:r>
+    </w:p>
+    <w:p>
+      <w:r>
+        <w:t>knowing what they have learnt from the report? To what can they apply your results?</w:t>
+      </w:r>
+    </w:p>
+    <w:p>
+      <w:r>
+        <w:t>n Can related research areas benefit from the results? Is what you have discovered or developed applicable to other research areas? What are the limitations of the approach</w:t>
+      </w:r>
+    </w:p>
+    <w:p>
+      <w:r>
+        <w:t>and of the results?</w:t>
+      </w:r>
+    </w:p>
+    <w:p>
+      <w:r>
+        <w:t>n Are the results theoretical or do they have a real-world application?</w:t>
+      </w:r>
+    </w:p>
+    <w:p>
+      <w:r>
+        <w:t>n How do the results compare with related research?</w:t>
+      </w:r>
+    </w:p>
+    <w:p>
+      <w:r>
+        <w:lastRenderedPageBreak/>
+        <w:t>n Has the work identified new questions that need to be answered? Has the work identified</w:t>
+      </w:r>
+    </w:p>
+    <w:p>
+      <w:r>
+        <w:t>new areas of research?</w:t>
+      </w:r>
+    </w:p>
     <w:p/>
     <w:p/>
     <w:p/>
@@ -22505,22 +22133,14 @@
         <w:rPr>
           <w:rFonts w:cs="Times New Roman (Body CS)"/>
         </w:rPr>
-        <w:t xml:space="preserve"> voicings in a percentual comparison test, in which the findings showed that the proposed system yielded a more preferable </w:t>
-      </w:r>
-      <w:proofErr w:type="spellStart"/>
+        <w:t xml:space="preserve"> voicings in a percentual comparison test, in which the findings showed that the proposed system yielded a more preferable output.</w:t>
+      </w:r>
       <w:r>
         <w:rPr>
           <w:rFonts w:cs="Times New Roman (Body CS)"/>
         </w:rPr>
-        <w:t>output.</w:t>
-      </w:r>
-      <w:r>
-        <w:rPr>
-          <w:rFonts w:cs="Times New Roman (Body CS)"/>
-        </w:rPr>
         <w:t>m</w:t>
       </w:r>
-      <w:proofErr w:type="spellEnd"/>
     </w:p>
     <w:p>
       <w:pPr>
@@ -22560,6 +22180,7 @@
         <w:rPr>
           <w:rFonts w:cs="Times New Roman (Body CS)"/>
         </w:rPr>
+        <w:lastRenderedPageBreak/>
         <w:tab/>
         <w:t>For example, the presented system ensures that the highest note in the generated chord does not surpass the melody note that is played alongside it.</w:t>
       </w:r>
@@ -22620,7 +22241,7 @@
                     <pic:cNvPicPr/>
                   </pic:nvPicPr>
                   <pic:blipFill>
-                    <a:blip r:embed="rId43" cstate="print">
+                    <a:blip r:embed="rId44" cstate="print">
                       <a:extLst>
                         <a:ext uri="{28A0092B-C50C-407E-A947-70E740481C1C}">
                           <a14:useLocalDpi xmlns:a14="http://schemas.microsoft.com/office/drawing/2010/main" val="0"/>
@@ -22698,15 +22319,7 @@
     <w:p/>
     <w:p>
       <w:r>
-        <w:t xml:space="preserve">Look at where label classifications were different </w:t>
-      </w:r>
-      <w:proofErr w:type="spellStart"/>
-      <w:r>
-        <w:t>that</w:t>
-      </w:r>
-      <w:proofErr w:type="spellEnd"/>
-      <w:r>
-        <w:t xml:space="preserve"> expected -&gt; are they in any way more accurate? Could this potentially be used to classify chords without chord symbols in XML files?? To gather more data??</w:t>
+        <w:t>Look at where label classifications were different that expected -&gt; are they in any way more accurate? Could this potentially be used to classify chords without chord symbols in XML files?? To gather more data??</w:t>
       </w:r>
     </w:p>
     <w:p/>
@@ -22779,15 +22392,7 @@
     <w:p/>
     <w:p>
       <w:r>
-        <w:t>Learn lower-</w:t>
-      </w:r>
-      <w:proofErr w:type="spellStart"/>
-      <w:r>
-        <w:t>dimentional</w:t>
-      </w:r>
-      <w:proofErr w:type="spellEnd"/>
-      <w:r>
-        <w:t xml:space="preserve"> </w:t>
+        <w:t xml:space="preserve">Learn lower-dimentional </w:t>
       </w:r>
       <w:r>
         <w:rPr>
@@ -22826,15 +22431,7 @@
     <w:p/>
     <w:p>
       <w:r>
-        <w:t xml:space="preserve">When generator is trained – it is learning to transform from distribution of noise to target data </w:t>
-      </w:r>
-      <w:proofErr w:type="spellStart"/>
-      <w:r>
-        <w:t>disttibution</w:t>
-      </w:r>
-      <w:proofErr w:type="spellEnd"/>
-      <w:r>
-        <w:t xml:space="preserve"> </w:t>
+        <w:t xml:space="preserve">When generator is trained – it is learning to transform from distribution of noise to target data disttibution </w:t>
       </w:r>
     </w:p>
     <w:p/>
@@ -22889,15 +22486,7 @@
     <w:p/>
     <w:p>
       <w:r>
-        <w:t>If we transverse in the Gaussian noise space we get interpellation of output (</w:t>
-      </w:r>
-      <w:proofErr w:type="gramStart"/>
-      <w:r>
-        <w:t>2  outputs</w:t>
-      </w:r>
-      <w:proofErr w:type="gramEnd"/>
-      <w:r>
-        <w:t xml:space="preserve"> mixed together)</w:t>
+        <w:t>If we transverse in the Gaussian noise space we get interpellation of output (2  outputs mixed together)</w:t>
       </w:r>
     </w:p>
     <w:p/>
@@ -22949,109 +22538,78 @@
           <w:b/>
           <w:bCs/>
         </w:rPr>
-        <w:t xml:space="preserve">How </w:t>
-      </w:r>
-      <w:proofErr w:type="spellStart"/>
+        <w:t>How c_gan works exactly</w:t>
+      </w:r>
       <w:r>
         <w:rPr>
           <w:b/>
           <w:bCs/>
         </w:rPr>
-        <w:t>c_gan</w:t>
-      </w:r>
-      <w:proofErr w:type="spellEnd"/>
+        <w:t>:</w:t>
+      </w:r>
+    </w:p>
+    <w:p/>
+    <w:p>
+      <w:r>
+        <w:t xml:space="preserve">The generator takes in </w:t>
+      </w:r>
+      <w:r>
+        <w:t>a label and outputs a prediction</w:t>
+      </w:r>
+    </w:p>
+    <w:p/>
+    <w:p>
+      <w:r>
+        <w:t xml:space="preserve">Label     -&gt;  </w:t>
+      </w:r>
       <w:r>
         <w:rPr>
           <w:b/>
           <w:bCs/>
         </w:rPr>
-        <w:t xml:space="preserve"> works exactly</w:t>
+        <w:t>Generator</w:t>
       </w:r>
       <w:r>
         <w:rPr>
           <w:b/>
           <w:bCs/>
         </w:rPr>
-        <w:t>:</w:t>
-      </w:r>
-    </w:p>
-    <w:p/>
-    <w:p>
-      <w:r>
-        <w:t xml:space="preserve">The generator takes in </w:t>
-      </w:r>
-      <w:r>
-        <w:t>a label and outputs a prediction</w:t>
-      </w:r>
-    </w:p>
-    <w:p/>
-    <w:p>
-      <w:r>
-        <w:t>Label     -</w:t>
-      </w:r>
-      <w:proofErr w:type="gramStart"/>
-      <w:r>
-        <w:t xml:space="preserve">&gt;  </w:t>
+        <w:t xml:space="preserve"> </w:t>
+      </w:r>
+      <w:r>
+        <w:t xml:space="preserve"> - &gt; Fake Chord </w:t>
+      </w:r>
+    </w:p>
+    <w:p/>
+    <w:p>
+      <w:r>
+        <w:t xml:space="preserve">Label  +  Fake Chord || Real Chord   -&gt;  </w:t>
       </w:r>
       <w:r>
         <w:rPr>
           <w:b/>
           <w:bCs/>
         </w:rPr>
-        <w:t>Generator</w:t>
-      </w:r>
-      <w:proofErr w:type="gramEnd"/>
-      <w:r>
-        <w:rPr>
-          <w:b/>
-          <w:bCs/>
-        </w:rPr>
+        <w:t xml:space="preserve">Discriminator </w:t>
+      </w:r>
+      <w:r>
+        <w:t xml:space="preserve"> - &gt; Real or Fake </w:t>
+      </w:r>
+    </w:p>
+    <w:p/>
+    <w:p>
+      <w:r>
+        <w:t xml:space="preserve">The discriminator takes in </w:t>
+      </w:r>
+      <w:r>
+        <w:t>pairs of</w:t>
+      </w:r>
+      <w:r>
         <w:t xml:space="preserve"> </w:t>
       </w:r>
       <w:r>
-        <w:t xml:space="preserve"> - &gt; Fake Chord </w:t>
-      </w:r>
-    </w:p>
-    <w:p/>
-    <w:p>
-      <w:proofErr w:type="gramStart"/>
-      <w:r>
-        <w:t>Label  +</w:t>
-      </w:r>
-      <w:proofErr w:type="gramEnd"/>
-      <w:r>
-        <w:t xml:space="preserve">  Fake Chord || Real Chord   -&gt;  </w:t>
-      </w:r>
-      <w:r>
-        <w:rPr>
-          <w:b/>
-          <w:bCs/>
-        </w:rPr>
-        <w:t xml:space="preserve">Discriminator </w:t>
-      </w:r>
-      <w:r>
-        <w:t xml:space="preserve"> - &gt; Real or Fake </w:t>
-      </w:r>
-    </w:p>
-    <w:p/>
-    <w:p>
-      <w:r>
-        <w:t xml:space="preserve">The discriminator takes in </w:t>
-      </w:r>
-      <w:r>
-        <w:t>pairs of</w:t>
-      </w:r>
-      <w:r>
-        <w:t xml:space="preserve"> </w:t>
-      </w:r>
-      <w:r>
-        <w:t xml:space="preserve">labels + fake / real </w:t>
-      </w:r>
-      <w:proofErr w:type="spellStart"/>
-      <w:r>
-        <w:t>occurences</w:t>
-      </w:r>
-      <w:proofErr w:type="spellEnd"/>
+        <w:t>labels + fake / real occurences</w:t>
+      </w:r>
       <w:r>
         <w:t xml:space="preserve"> and outputs a value on whether or not they are real</w:t>
       </w:r>
@@ -23061,13 +22619,8 @@
       <w:r>
         <w:t xml:space="preserve">After the model is </w:t>
       </w:r>
-      <w:proofErr w:type="gramStart"/>
-      <w:r>
-        <w:t>trained</w:t>
-      </w:r>
-      <w:proofErr w:type="gramEnd"/>
-      <w:r>
-        <w:t xml:space="preserve"> </w:t>
+      <w:r>
+        <w:t xml:space="preserve">trained </w:t>
       </w:r>
       <w:r>
         <w:t>we give the generator labels and it gives us predictions</w:t>
@@ -23084,27 +22637,14 @@
     <w:p/>
     <w:p>
       <w:r>
-        <w:t xml:space="preserve">Transformed chord notes and label data into 7x12 matrices (omitting bottom 3 notes and top </w:t>
-      </w:r>
-      <w:proofErr w:type="gramStart"/>
-      <w:r>
-        <w:t>note</w:t>
-      </w:r>
-      <w:proofErr w:type="gramEnd"/>
-      <w:r>
-        <w:t>)</w:t>
-      </w:r>
-    </w:p>
-    <w:p/>
-    <w:p>
-      <w:r>
-        <w:t xml:space="preserve">Adapted pix2pix model to contain 1D layers as oppose to 2D layers (see </w:t>
-      </w:r>
-      <w:proofErr w:type="gramStart"/>
-      <w:r>
-        <w:t>paper)\</w:t>
-      </w:r>
-      <w:proofErr w:type="gramEnd"/>
+        <w:t>Transformed chord notes and label data into 7x12 matrices (omitting bottom 3 notes and top note)</w:t>
+      </w:r>
+    </w:p>
+    <w:p/>
+    <w:p>
+      <w:r>
+        <w:t>Adapted pix2pix model to contain 1D layers as oppose to 2D layers (see paper)\</w:t>
+      </w:r>
     </w:p>
     <w:p/>
     <w:p>
@@ -23219,15 +22759,7 @@
         <w:t>OR</w:t>
       </w:r>
       <w:r>
-        <w:t xml:space="preserve"> on the x axis, </w:t>
-      </w:r>
-      <w:proofErr w:type="spellStart"/>
-      <w:r>
-        <w:t>ie</w:t>
-      </w:r>
-      <w:proofErr w:type="spellEnd"/>
-      <w:r>
-        <w:t xml:space="preserve">. (88,) + (88,) </w:t>
+        <w:t xml:space="preserve"> on the x axis, ie. (88,) + (88,) </w:t>
       </w:r>
       <w:r>
         <w:sym w:font="Wingdings" w:char="F0E0"/>
@@ -23252,13 +22784,8 @@
     <w:p/>
     <w:p>
       <w:r>
-        <w:t xml:space="preserve">If using 2d representation of labels/chords -&gt; what is the use of convolutions? Can they actually find patterns -&gt; research </w:t>
-      </w:r>
-      <w:proofErr w:type="gramStart"/>
-      <w:r>
-        <w:t>this</w:t>
-      </w:r>
-      <w:proofErr w:type="gramEnd"/>
+        <w:t>If using 2d representation of labels/chords -&gt; what is the use of convolutions? Can they actually find patterns -&gt; research this</w:t>
+      </w:r>
     </w:p>
     <w:p/>
     <w:p/>
@@ -23918,7 +23445,6 @@
           <w:color w:val="202124"/>
         </w:rPr>
       </w:pPr>
-      <w:proofErr w:type="spellStart"/>
       <w:r>
         <w:rPr>
           <w:rFonts w:ascii="Calibri" w:hAnsi="Calibri" w:cs="Calibri"/>
@@ -23934,7 +23460,6 @@
         </w:rPr>
         <w:t>z</w:t>
       </w:r>
-      <w:proofErr w:type="spellEnd"/>
       <w:r>
         <w:rPr>
           <w:rFonts w:ascii="Calibri" w:hAnsi="Calibri" w:cs="Calibri"/>
@@ -23963,7 +23488,7 @@
         </w:rPr>
         <w:t>The formula derives from the </w:t>
       </w:r>
-      <w:hyperlink r:id="rId44" w:anchor="cross-entropy" w:history="1">
+      <w:hyperlink r:id="rId45" w:anchor="cross-entropy" w:history="1">
         <w:r>
           <w:rPr>
             <w:rFonts w:ascii="Calibri" w:hAnsi="Calibri" w:cs="Calibri"/>
@@ -23993,7 +23518,7 @@
         </w:rPr>
         <w:t>(</w:t>
       </w:r>
-      <w:hyperlink r:id="rId45" w:history="1">
+      <w:hyperlink r:id="rId46" w:history="1">
         <w:r>
           <w:rPr>
             <w:rStyle w:val="Hyperlink"/>
@@ -24705,15 +24230,7 @@
         <w:t>1.</w:t>
       </w:r>
       <w:r>
-        <w:t xml:space="preserve"> Source chord, real chord = (12</w:t>
-      </w:r>
-      <w:proofErr w:type="gramStart"/>
-      <w:r>
-        <w:t>,)(</w:t>
-      </w:r>
-      <w:proofErr w:type="gramEnd"/>
-      <w:r>
-        <w:t>88,)</w:t>
+        <w:t xml:space="preserve"> Source chord, real chord = (12,)(88,)</w:t>
       </w:r>
     </w:p>
     <w:p>
@@ -24735,15 +24252,7 @@
         <w:t>2.</w:t>
       </w:r>
       <w:r>
-        <w:t xml:space="preserve"> Source chord, real chord = (88</w:t>
-      </w:r>
-      <w:proofErr w:type="gramStart"/>
-      <w:r>
-        <w:t>,)(</w:t>
-      </w:r>
-      <w:proofErr w:type="gramEnd"/>
-      <w:r>
-        <w:t>88,) [source chord(label) embedded to full 88 note vector in the middle C octave</w:t>
+        <w:t xml:space="preserve"> Source chord, real chord = (88,)(88,) [source chord(label) embedded to full 88 note vector in the middle C octave</w:t>
       </w:r>
     </w:p>
     <w:p>
@@ -24767,23 +24276,7 @@
       </w:r>
       <w:r>
         <w:tab/>
-        <w:t>(88</w:t>
-      </w:r>
-      <w:proofErr w:type="gramStart"/>
-      <w:r>
-        <w:t>,)(</w:t>
-      </w:r>
-      <w:proofErr w:type="gramEnd"/>
-      <w:r>
-        <w:t>88,) 1D embeddings reduced to (84,)(84,) by removing bottom 3 notes and top note. Then transformed to (7,</w:t>
-      </w:r>
-      <w:proofErr w:type="gramStart"/>
-      <w:r>
-        <w:t>12)(</w:t>
-      </w:r>
-      <w:proofErr w:type="gramEnd"/>
-      <w:r>
-        <w:t>7,12)</w:t>
+        <w:t>(88,)(88,) 1D embeddings reduced to (84,)(84,) by removing bottom 3 notes and top note. Then transformed to (7,12)(7,12)</w:t>
       </w:r>
     </w:p>
     <w:p>
@@ -24971,15 +24464,7 @@
     <w:p/>
     <w:p>
       <w:r>
-        <w:t xml:space="preserve">Show some </w:t>
-      </w:r>
-      <w:proofErr w:type="gramStart"/>
-      <w:r>
-        <w:t>example</w:t>
-      </w:r>
-      <w:proofErr w:type="gramEnd"/>
-      <w:r>
-        <w:t xml:space="preserve"> generated chords</w:t>
+        <w:t>Show some example generated chords</w:t>
       </w:r>
     </w:p>
     <w:p/>
@@ -24996,45 +24481,14 @@
     </w:p>
     <w:p/>
     <w:p>
-      <w:proofErr w:type="spellStart"/>
-      <w:r>
-        <w:t>patchGAN</w:t>
-      </w:r>
-      <w:proofErr w:type="spellEnd"/>
-      <w:r>
-        <w:t xml:space="preserve"> uses a segment of the real/fake images (chords) passed in. </w:t>
-      </w:r>
-      <w:proofErr w:type="spellStart"/>
-      <w:r>
-        <w:t>ie</w:t>
-      </w:r>
-      <w:proofErr w:type="spellEnd"/>
-      <w:r>
-        <w:t xml:space="preserve">. If matrices </w:t>
-      </w:r>
-      <w:proofErr w:type="gramStart"/>
-      <w:r>
-        <w:t>is</w:t>
-      </w:r>
-      <w:proofErr w:type="gramEnd"/>
-      <w:r>
-        <w:t xml:space="preserve"> 128x128, it looks at a 16x16 segment or multiple segments</w:t>
-      </w:r>
-    </w:p>
-    <w:p/>
-    <w:p>
-      <w:r>
-        <w:t xml:space="preserve">this approach </w:t>
-      </w:r>
-      <w:proofErr w:type="spellStart"/>
-      <w:proofErr w:type="gramStart"/>
-      <w:r>
-        <w:t>wont</w:t>
-      </w:r>
-      <w:proofErr w:type="spellEnd"/>
-      <w:proofErr w:type="gramEnd"/>
-      <w:r>
-        <w:t xml:space="preserve"> be as effective for chord data, as there would be notes spread around the vector, particularly on the x-axis (0 axis??)</w:t>
+      <w:r>
+        <w:t>patchGAN uses a segment of the real/fake images (chords) passed in. ie. If matrices is 128x128, it looks at a 16x16 segment or multiple segments</w:t>
+      </w:r>
+    </w:p>
+    <w:p/>
+    <w:p>
+      <w:r>
+        <w:t>this approach wont be as effective for chord data, as there would be notes spread around the vector, particularly on the x-axis (0 axis??)</w:t>
       </w:r>
     </w:p>
     <w:p/>
@@ -25190,15 +24644,7 @@
     </w:p>
     <w:p>
       <w:r>
-        <w:t>The discriminator had a single output neuron with sigmoid activation with binary-</w:t>
-      </w:r>
-      <w:proofErr w:type="spellStart"/>
-      <w:r>
-        <w:t>crossentropy</w:t>
-      </w:r>
-      <w:proofErr w:type="spellEnd"/>
-      <w:r>
-        <w:t xml:space="preserve"> loss function</w:t>
+        <w:t>The discriminator had a single output neuron with sigmoid activation with binary-crossentropy loss function</w:t>
       </w:r>
     </w:p>
     <w:p/>
@@ -25210,30 +24656,14 @@
     <w:p/>
     <w:p>
       <w:r>
-        <w:t>*</w:t>
-      </w:r>
-      <w:proofErr w:type="gramStart"/>
-      <w:r>
-        <w:t>mention</w:t>
-      </w:r>
-      <w:proofErr w:type="gramEnd"/>
-      <w:r>
-        <w:t xml:space="preserve"> the loss function of the GAN here* - explain it etc</w:t>
-      </w:r>
-    </w:p>
-    <w:p/>
-    <w:p/>
-    <w:p>
-      <w:r>
-        <w:t>*</w:t>
-      </w:r>
-      <w:proofErr w:type="gramStart"/>
-      <w:r>
-        <w:t>more</w:t>
-      </w:r>
-      <w:proofErr w:type="gramEnd"/>
-      <w:r>
-        <w:t xml:space="preserve"> results here with graphs etc and chords shown in images etc with stats*</w:t>
+        <w:t>*mention the loss function of the GAN here* - explain it etc</w:t>
+      </w:r>
+    </w:p>
+    <w:p/>
+    <w:p/>
+    <w:p>
+      <w:r>
+        <w:t>*more results here with graphs etc and chords shown in images etc with stats*</w:t>
       </w:r>
     </w:p>
     <w:p/>
@@ -25264,15 +24694,7 @@
     </w:p>
     <w:p>
       <w:r>
-        <w:t xml:space="preserve">Created an </w:t>
-      </w:r>
-      <w:proofErr w:type="gramStart"/>
-      <w:r>
-        <w:t>88 neuron</w:t>
-      </w:r>
-      <w:proofErr w:type="gramEnd"/>
-      <w:r>
-        <w:t xml:space="preserve"> output layer on the discriminator</w:t>
+        <w:t>Created an 88 neuron output layer on the discriminator</w:t>
       </w:r>
     </w:p>
     <w:p>
@@ -25284,23 +24706,7 @@
     </w:p>
     <w:p>
       <w:r>
-        <w:t xml:space="preserve">* </w:t>
-      </w:r>
-      <w:proofErr w:type="gramStart"/>
-      <w:r>
-        <w:t>mention</w:t>
-      </w:r>
-      <w:proofErr w:type="gramEnd"/>
-      <w:r>
-        <w:t xml:space="preserve"> how this changes the way the loss function works in the </w:t>
-      </w:r>
-      <w:proofErr w:type="spellStart"/>
-      <w:r>
-        <w:t>c_gan</w:t>
-      </w:r>
-      <w:proofErr w:type="spellEnd"/>
-      <w:r>
-        <w:t xml:space="preserve"> model</w:t>
+        <w:t>* mention how this changes the way the loss function works in the c_gan model</w:t>
       </w:r>
     </w:p>
     <w:p>
@@ -25378,15 +24784,7 @@
     </w:p>
     <w:p>
       <w:r>
-        <w:t>Initially it was (88</w:t>
-      </w:r>
-      <w:proofErr w:type="gramStart"/>
-      <w:r>
-        <w:t>,)(</w:t>
-      </w:r>
-      <w:proofErr w:type="gramEnd"/>
-      <w:r>
-        <w:t xml:space="preserve">88,) </w:t>
+        <w:t xml:space="preserve">Initially it was (88,)(88,) </w:t>
       </w:r>
       <w:r>
         <w:sym w:font="Wingdings" w:char="F0E0"/>
@@ -25403,15 +24801,7 @@
     <w:p/>
     <w:p>
       <w:r>
-        <w:t>Changed to (88</w:t>
-      </w:r>
-      <w:proofErr w:type="gramStart"/>
-      <w:r>
-        <w:t>,)(</w:t>
-      </w:r>
-      <w:proofErr w:type="gramEnd"/>
-      <w:r>
-        <w:t>88,)</w:t>
+        <w:t>Changed to (88,)(88,)</w:t>
       </w:r>
       <w:r>
         <w:t xml:space="preserve"> </w:t>
@@ -25458,7 +24848,6 @@
           <w:u w:val="single"/>
         </w:rPr>
       </w:pPr>
-      <w:proofErr w:type="spellStart"/>
       <w:r>
         <w:rPr>
           <w:b/>
@@ -25467,10 +24856,11 @@
           <w:szCs w:val="36"/>
           <w:u w:val="single"/>
         </w:rPr>
-        <w:t>Leadsheet</w:t>
-      </w:r>
-      <w:proofErr w:type="spellEnd"/>
-      <w:r>
+        <w:t>Leadsheet XML Arranger</w:t>
+      </w:r>
+    </w:p>
+    <w:p>
+      <w:pPr>
         <w:rPr>
           <w:b/>
           <w:bCs/>
@@ -25478,18 +24868,6 @@
           <w:szCs w:val="36"/>
           <w:u w:val="single"/>
         </w:rPr>
-        <w:t xml:space="preserve"> XML Arranger</w:t>
-      </w:r>
-    </w:p>
-    <w:p>
-      <w:pPr>
-        <w:rPr>
-          <w:b/>
-          <w:bCs/>
-          <w:sz w:val="36"/>
-          <w:szCs w:val="36"/>
-          <w:u w:val="single"/>
-        </w:rPr>
       </w:pPr>
     </w:p>
     <w:p>
@@ -25510,174 +24888,96 @@
         <w:rPr>
           <w:rFonts w:ascii="Calibri" w:hAnsi="Calibri" w:cs="Calibri"/>
         </w:rPr>
+        <w:t xml:space="preserve"> leadsheet (musicxml)</w:t>
+      </w:r>
+    </w:p>
+    <w:p>
+      <w:pPr>
+        <w:rPr>
+          <w:rFonts w:ascii="Calibri" w:hAnsi="Calibri" w:cs="Calibri"/>
+        </w:rPr>
+      </w:pPr>
+    </w:p>
+    <w:p>
+      <w:pPr>
+        <w:rPr>
+          <w:rFonts w:ascii="Calibri" w:hAnsi="Calibri" w:cs="Calibri"/>
+        </w:rPr>
+      </w:pPr>
+      <w:r>
+        <w:rPr>
+          <w:rFonts w:ascii="Calibri" w:hAnsi="Calibri" w:cs="Calibri"/>
+        </w:rPr>
+        <w:t>Step 1. Extract chord symbols</w:t>
+      </w:r>
+    </w:p>
+    <w:p>
+      <w:pPr>
+        <w:rPr>
+          <w:rFonts w:ascii="Calibri" w:hAnsi="Calibri" w:cs="Calibri"/>
+        </w:rPr>
+      </w:pPr>
+      <w:r>
+        <w:rPr>
+          <w:rFonts w:ascii="Calibri" w:hAnsi="Calibri" w:cs="Calibri"/>
+        </w:rPr>
+        <w:t xml:space="preserve">Step 2. Embed chord symbols as 88 </w:t>
+      </w:r>
+      <w:r>
+        <w:rPr>
+          <w:rFonts w:ascii="Calibri" w:hAnsi="Calibri" w:cs="Calibri"/>
+        </w:rPr>
+        <w:t xml:space="preserve">“source-chord” </w:t>
+      </w:r>
+      <w:r>
+        <w:rPr>
+          <w:rFonts w:ascii="Calibri" w:hAnsi="Calibri" w:cs="Calibri"/>
+        </w:rPr>
+        <w:t>note vectors (see preprocessing chapter)</w:t>
+      </w:r>
+    </w:p>
+    <w:p>
+      <w:pPr>
+        <w:rPr>
+          <w:rFonts w:ascii="Calibri" w:hAnsi="Calibri" w:cs="Calibri"/>
+        </w:rPr>
+      </w:pPr>
+      <w:r>
+        <w:rPr>
+          <w:rFonts w:ascii="Calibri" w:hAnsi="Calibri" w:cs="Calibri"/>
+        </w:rPr>
+        <w:t xml:space="preserve">Step 3.  </w:t>
+      </w:r>
+      <w:r>
+        <w:rPr>
+          <w:rFonts w:ascii="Calibri" w:hAnsi="Calibri" w:cs="Calibri"/>
+        </w:rPr>
+        <w:t xml:space="preserve">Pass </w:t>
+      </w:r>
+      <w:r>
+        <w:rPr>
+          <w:rFonts w:ascii="Calibri" w:hAnsi="Calibri" w:cs="Calibri"/>
+        </w:rPr>
         <w:t xml:space="preserve"> </w:t>
       </w:r>
-      <w:proofErr w:type="spellStart"/>
       <w:r>
         <w:rPr>
           <w:rFonts w:ascii="Calibri" w:hAnsi="Calibri" w:cs="Calibri"/>
         </w:rPr>
-        <w:t>leadsheet</w:t>
-      </w:r>
-      <w:proofErr w:type="spellEnd"/>
-      <w:r>
+        <w:t xml:space="preserve">source chord vectors into c_gan model </w:t>
+      </w:r>
+    </w:p>
+    <w:p>
+      <w:pPr>
         <w:rPr>
           <w:rFonts w:ascii="Calibri" w:hAnsi="Calibri" w:cs="Calibri"/>
         </w:rPr>
-        <w:t xml:space="preserve"> (</w:t>
-      </w:r>
-      <w:proofErr w:type="spellStart"/>
+      </w:pPr>
       <w:r>
         <w:rPr>
           <w:rFonts w:ascii="Calibri" w:hAnsi="Calibri" w:cs="Calibri"/>
         </w:rPr>
-        <w:t>musicxml</w:t>
-      </w:r>
-      <w:proofErr w:type="spellEnd"/>
-      <w:r>
-        <w:rPr>
-          <w:rFonts w:ascii="Calibri" w:hAnsi="Calibri" w:cs="Calibri"/>
-        </w:rPr>
-        <w:t>)</w:t>
-      </w:r>
-    </w:p>
-    <w:p>
-      <w:pPr>
-        <w:rPr>
-          <w:rFonts w:ascii="Calibri" w:hAnsi="Calibri" w:cs="Calibri"/>
-        </w:rPr>
-      </w:pPr>
-    </w:p>
-    <w:p>
-      <w:pPr>
-        <w:rPr>
-          <w:rFonts w:ascii="Calibri" w:hAnsi="Calibri" w:cs="Calibri"/>
-        </w:rPr>
-      </w:pPr>
-      <w:r>
-        <w:rPr>
-          <w:rFonts w:ascii="Calibri" w:hAnsi="Calibri" w:cs="Calibri"/>
-        </w:rPr>
-        <w:t>Step 1. Extract chord symbols</w:t>
-      </w:r>
-    </w:p>
-    <w:p>
-      <w:pPr>
-        <w:rPr>
-          <w:rFonts w:ascii="Calibri" w:hAnsi="Calibri" w:cs="Calibri"/>
-        </w:rPr>
-      </w:pPr>
-      <w:r>
-        <w:rPr>
-          <w:rFonts w:ascii="Calibri" w:hAnsi="Calibri" w:cs="Calibri"/>
-        </w:rPr>
-        <w:t xml:space="preserve">Step 2. Embed chord symbols as 88 </w:t>
-      </w:r>
-      <w:r>
-        <w:rPr>
-          <w:rFonts w:ascii="Calibri" w:hAnsi="Calibri" w:cs="Calibri"/>
-        </w:rPr>
-        <w:t xml:space="preserve">“source-chord” </w:t>
-      </w:r>
-      <w:r>
-        <w:rPr>
-          <w:rFonts w:ascii="Calibri" w:hAnsi="Calibri" w:cs="Calibri"/>
-        </w:rPr>
-        <w:t xml:space="preserve">note vectors (see </w:t>
-      </w:r>
-      <w:proofErr w:type="spellStart"/>
-      <w:r>
-        <w:rPr>
-          <w:rFonts w:ascii="Calibri" w:hAnsi="Calibri" w:cs="Calibri"/>
-        </w:rPr>
-        <w:t>preprocessing</w:t>
-      </w:r>
-      <w:proofErr w:type="spellEnd"/>
-      <w:r>
-        <w:rPr>
-          <w:rFonts w:ascii="Calibri" w:hAnsi="Calibri" w:cs="Calibri"/>
-        </w:rPr>
-        <w:t xml:space="preserve"> chapter)</w:t>
-      </w:r>
-    </w:p>
-    <w:p>
-      <w:pPr>
-        <w:rPr>
-          <w:rFonts w:ascii="Calibri" w:hAnsi="Calibri" w:cs="Calibri"/>
-        </w:rPr>
-      </w:pPr>
-      <w:r>
-        <w:rPr>
-          <w:rFonts w:ascii="Calibri" w:hAnsi="Calibri" w:cs="Calibri"/>
-        </w:rPr>
-        <w:t xml:space="preserve">Step 3.  </w:t>
-      </w:r>
-      <w:proofErr w:type="gramStart"/>
-      <w:r>
-        <w:rPr>
-          <w:rFonts w:ascii="Calibri" w:hAnsi="Calibri" w:cs="Calibri"/>
-        </w:rPr>
-        <w:t xml:space="preserve">Pass </w:t>
-      </w:r>
-      <w:r>
-        <w:rPr>
-          <w:rFonts w:ascii="Calibri" w:hAnsi="Calibri" w:cs="Calibri"/>
-        </w:rPr>
-        <w:t xml:space="preserve"> </w:t>
-      </w:r>
-      <w:r>
-        <w:rPr>
-          <w:rFonts w:ascii="Calibri" w:hAnsi="Calibri" w:cs="Calibri"/>
-        </w:rPr>
-        <w:t>source</w:t>
-      </w:r>
-      <w:proofErr w:type="gramEnd"/>
-      <w:r>
-        <w:rPr>
-          <w:rFonts w:ascii="Calibri" w:hAnsi="Calibri" w:cs="Calibri"/>
-        </w:rPr>
-        <w:t xml:space="preserve"> chord vectors into </w:t>
-      </w:r>
-      <w:proofErr w:type="spellStart"/>
-      <w:r>
-        <w:rPr>
-          <w:rFonts w:ascii="Calibri" w:hAnsi="Calibri" w:cs="Calibri"/>
-        </w:rPr>
-        <w:t>c_gan</w:t>
-      </w:r>
-      <w:proofErr w:type="spellEnd"/>
-      <w:r>
-        <w:rPr>
-          <w:rFonts w:ascii="Calibri" w:hAnsi="Calibri" w:cs="Calibri"/>
-        </w:rPr>
-        <w:t xml:space="preserve"> model </w:t>
-      </w:r>
-    </w:p>
-    <w:p>
-      <w:pPr>
-        <w:rPr>
-          <w:rFonts w:ascii="Calibri" w:hAnsi="Calibri" w:cs="Calibri"/>
-        </w:rPr>
-      </w:pPr>
-      <w:r>
-        <w:rPr>
-          <w:rFonts w:ascii="Calibri" w:hAnsi="Calibri" w:cs="Calibri"/>
-        </w:rPr>
-        <w:t xml:space="preserve">Step 4. Combine </w:t>
-      </w:r>
-      <w:proofErr w:type="spellStart"/>
-      <w:r>
-        <w:rPr>
-          <w:rFonts w:ascii="Calibri" w:hAnsi="Calibri" w:cs="Calibri"/>
-        </w:rPr>
-        <w:t>leadsheet</w:t>
-      </w:r>
-      <w:proofErr w:type="spellEnd"/>
-      <w:r>
-        <w:rPr>
-          <w:rFonts w:ascii="Calibri" w:hAnsi="Calibri" w:cs="Calibri"/>
-        </w:rPr>
-        <w:t xml:space="preserve"> melody with generated chords into full arrangement</w:t>
+        <w:t>Step 4. Combine leadsheet melody with generated chords into full arrangement</w:t>
       </w:r>
     </w:p>
     <w:p>
@@ -26162,40 +25462,19 @@
     </w:p>
     <w:p>
       <w:r>
-        <w:t xml:space="preserve">The number of different types of chords in the data was </w:t>
-      </w:r>
-      <w:proofErr w:type="gramStart"/>
-      <w:r>
-        <w:t>skewed :</w:t>
-      </w:r>
-      <w:proofErr w:type="gramEnd"/>
-    </w:p>
-    <w:p/>
-    <w:p>
-      <w:r>
-        <w:t xml:space="preserve">Insert </w:t>
-      </w:r>
-      <w:proofErr w:type="gramStart"/>
-      <w:r>
-        <w:t>pandas</w:t>
-      </w:r>
-      <w:proofErr w:type="gramEnd"/>
-      <w:r>
-        <w:t xml:space="preserve"> table</w:t>
-      </w:r>
-    </w:p>
-    <w:p/>
-    <w:p>
-      <w:r>
-        <w:t xml:space="preserve">1000 dominant 7 </w:t>
-      </w:r>
-      <w:proofErr w:type="spellStart"/>
-      <w:r>
-        <w:t>wheras</w:t>
-      </w:r>
-      <w:proofErr w:type="spellEnd"/>
-      <w:r>
-        <w:t xml:space="preserve"> much less of other chords</w:t>
+        <w:t>The number of different types of chords in the data was skewed :</w:t>
+      </w:r>
+    </w:p>
+    <w:p/>
+    <w:p>
+      <w:r>
+        <w:t>Insert pandas table</w:t>
+      </w:r>
+    </w:p>
+    <w:p/>
+    <w:p>
+      <w:r>
+        <w:t>1000 dominant 7 wheras much less of other chords</w:t>
       </w:r>
     </w:p>
     <w:p/>
@@ -26231,13 +25510,8 @@
     <w:p/>
     <w:p>
       <w:r>
-        <w:t xml:space="preserve">Get more data + remove some label </w:t>
-      </w:r>
-      <w:proofErr w:type="spellStart"/>
-      <w:r>
-        <w:t>occurences</w:t>
-      </w:r>
-      <w:proofErr w:type="spellEnd"/>
+        <w:t>Get more data + remove some label occurences</w:t>
+      </w:r>
     </w:p>
     <w:p/>
     <w:p/>
@@ -26605,29 +25879,7 @@
           <w:szCs w:val="21"/>
           <w:shd w:val="clear" w:color="auto" w:fill="FFFFFF"/>
         </w:rPr>
-        <w:t xml:space="preserve">Name: label, </w:t>
-      </w:r>
-      <w:proofErr w:type="spellStart"/>
-      <w:r>
-        <w:rPr>
-          <w:rFonts w:ascii="Courier New" w:hAnsi="Courier New" w:cs="Courier New"/>
-          <w:color w:val="212121"/>
-          <w:sz w:val="21"/>
-          <w:szCs w:val="21"/>
-          <w:shd w:val="clear" w:color="auto" w:fill="FFFFFF"/>
-        </w:rPr>
-        <w:t>dtype</w:t>
-      </w:r>
-      <w:proofErr w:type="spellEnd"/>
-      <w:r>
-        <w:rPr>
-          <w:rFonts w:ascii="Courier New" w:hAnsi="Courier New" w:cs="Courier New"/>
-          <w:color w:val="212121"/>
-          <w:sz w:val="21"/>
-          <w:szCs w:val="21"/>
-          <w:shd w:val="clear" w:color="auto" w:fill="FFFFFF"/>
-        </w:rPr>
-        <w:t>: int64</w:t>
+        <w:t>Name: label, dtype: int64</w:t>
       </w:r>
     </w:p>
     <w:p>
@@ -26654,22 +25906,14 @@
         <w:rPr>
           <w:u w:val="single"/>
         </w:rPr>
-        <w:t xml:space="preserve">Performing data analysis using pandas and </w:t>
-      </w:r>
-      <w:proofErr w:type="spellStart"/>
-      <w:r>
+        <w:t>Performing data analysis using pandas and matlabplot</w:t>
+      </w:r>
+    </w:p>
+    <w:p>
+      <w:pPr>
         <w:rPr>
           <w:u w:val="single"/>
         </w:rPr>
-        <w:t>matlabplot</w:t>
-      </w:r>
-      <w:proofErr w:type="spellEnd"/>
-    </w:p>
-    <w:p>
-      <w:pPr>
-        <w:rPr>
-          <w:u w:val="single"/>
-        </w:rPr>
       </w:pPr>
     </w:p>
     <w:p>
@@ -26700,13 +25944,8 @@
     </w:p>
     <w:p/>
     <w:p>
-      <w:proofErr w:type="gramStart"/>
-      <w:r>
-        <w:t>However</w:t>
-      </w:r>
-      <w:proofErr w:type="gramEnd"/>
-      <w:r>
-        <w:t xml:space="preserve"> a small number of labels had wrong notes associated with them</w:t>
+      <w:r>
+        <w:t>However a small number of labels had wrong notes associated with them</w:t>
       </w:r>
     </w:p>
     <w:p/>
@@ -26717,13 +25956,8 @@
     </w:p>
     <w:p/>
     <w:p>
-      <w:proofErr w:type="gramStart"/>
-      <w:r>
-        <w:t>Therefore</w:t>
-      </w:r>
-      <w:proofErr w:type="gramEnd"/>
-      <w:r>
-        <w:t xml:space="preserve"> further data cleaning was performed. Created array of unwanted notes for each label, and iteratively removed those notes from each chord vector.</w:t>
+      <w:r>
+        <w:t>Therefore further data cleaning was performed. Created array of unwanted notes for each label, and iteratively removed those notes from each chord vector.</w:t>
       </w:r>
     </w:p>
     <w:p/>
@@ -26758,15 +25992,7 @@
         </w:rPr>
       </w:pPr>
       <w:r>
-        <w:t xml:space="preserve">Ji, S., Luo, J. and Yang, X., 2020. A Comprehensive Survey on Deep Music Generation: Multi-level Representations, Algorithms, Evaluations, and Future Directions. </w:t>
-      </w:r>
-      <w:proofErr w:type="spellStart"/>
-      <w:r>
-        <w:t>arXiv</w:t>
-      </w:r>
-      <w:proofErr w:type="spellEnd"/>
-      <w:r>
-        <w:t xml:space="preserve"> preprint arXiv:2011.06801.</w:t>
+        <w:t>Ji, S., Luo, J. and Yang, X., 2020. A Comprehensive Survey on Deep Music Generation: Multi-level Representations, Algorithms, Evaluations, and Future Directions. arXiv preprint arXiv:2011.06801.</w:t>
       </w:r>
     </w:p>
     <w:p>
@@ -26782,62 +26008,59 @@
           <w:u w:val="single"/>
         </w:rPr>
       </w:pPr>
-      <w:proofErr w:type="spellStart"/>
       <w:r>
         <w:rPr>
           <w:u w:val="single"/>
         </w:rPr>
-        <w:t>Hadjeres</w:t>
-      </w:r>
-      <w:proofErr w:type="spellEnd"/>
-      <w:r>
+        <w:t>Hadjeres, G., Pachet, F. and Nielsen, F., 2017, July. Deepbach: a steerable model for bach chorales generation. In International Conference on Machine Learning (pp. 1362-1371). PMLR.</w:t>
+      </w:r>
+    </w:p>
+    <w:p>
+      <w:pPr>
         <w:rPr>
           <w:u w:val="single"/>
         </w:rPr>
-        <w:t xml:space="preserve">, G., </w:t>
-      </w:r>
-      <w:proofErr w:type="spellStart"/>
-      <w:r>
+      </w:pPr>
+    </w:p>
+    <w:p>
+      <w:pPr>
         <w:rPr>
           <w:u w:val="single"/>
         </w:rPr>
-        <w:t>Pachet</w:t>
-      </w:r>
-      <w:proofErr w:type="spellEnd"/>
+      </w:pPr>
       <w:r>
         <w:rPr>
           <w:u w:val="single"/>
         </w:rPr>
-        <w:t xml:space="preserve">, F. and Nielsen, F., 2017, July. </w:t>
-      </w:r>
-      <w:proofErr w:type="spellStart"/>
-      <w:r>
+        <w:t>Mirza, M., &amp; Osindero, S. (2014). Conditional generative adversarial nets. arXiv preprint arXiv:1411.1784.</w:t>
+      </w:r>
+    </w:p>
+    <w:p>
+      <w:pPr>
         <w:rPr>
           <w:u w:val="single"/>
         </w:rPr>
-        <w:t>Deepbach</w:t>
-      </w:r>
-      <w:proofErr w:type="spellEnd"/>
-      <w:r>
+      </w:pPr>
+    </w:p>
+    <w:p>
+      <w:pPr>
         <w:rPr>
           <w:u w:val="single"/>
         </w:rPr>
-        <w:t xml:space="preserve">: a steerable model for </w:t>
-      </w:r>
-      <w:proofErr w:type="spellStart"/>
+      </w:pPr>
       <w:r>
         <w:rPr>
           <w:u w:val="single"/>
         </w:rPr>
-        <w:t>bach</w:t>
-      </w:r>
-      <w:proofErr w:type="spellEnd"/>
-      <w:r>
+        <w:t>Goodfellow, I., Pouget-Abadie, J., Mirza, M., Xu, B., Warde-Farley, D., Ozair, S., Courville, A. and Bengio, Y., 2014. Generative adversarial nets. Advances in neural information processing systems, 27.</w:t>
+      </w:r>
+    </w:p>
+    <w:p>
+      <w:pPr>
         <w:rPr>
           <w:u w:val="single"/>
         </w:rPr>
-        <w:t xml:space="preserve"> chorales generation. In International Conference on Machine Learning (pp. 1362-1371). PMLR.</w:t>
-      </w:r>
+      </w:pPr>
     </w:p>
     <w:p>
       <w:pPr>
@@ -26845,54 +26068,52 @@
           <w:u w:val="single"/>
         </w:rPr>
       </w:pPr>
-    </w:p>
-    <w:p>
-      <w:pPr>
+      <w:r>
         <w:rPr>
           <w:u w:val="single"/>
         </w:rPr>
-      </w:pPr>
-      <w:r>
+        <w:t>Szelogowski, D., 2021. Generative Deep Learning for Virtuosic Classical Music: Generative Adversarial Networks as Renowned Composers. arXiv preprint arXiv:2101.00169.</w:t>
+      </w:r>
+    </w:p>
+    <w:p>
+      <w:pPr>
         <w:rPr>
           <w:u w:val="single"/>
         </w:rPr>
-        <w:t xml:space="preserve">Mirza, M., &amp; </w:t>
-      </w:r>
-      <w:proofErr w:type="spellStart"/>
-      <w:r>
+      </w:pPr>
+    </w:p>
+    <w:p>
+      <w:pPr>
         <w:rPr>
           <w:u w:val="single"/>
         </w:rPr>
-        <w:t>Osindero</w:t>
-      </w:r>
-      <w:proofErr w:type="spellEnd"/>
+      </w:pPr>
       <w:r>
         <w:rPr>
           <w:u w:val="single"/>
         </w:rPr>
-        <w:t xml:space="preserve">, S. (2014). Conditional generative adversarial nets. </w:t>
-      </w:r>
-      <w:proofErr w:type="spellStart"/>
-      <w:r>
+        <w:t>Zhao, Y., Qiu, L., Ai, W., Shi, F. and Zhu, S.C., 2020. Vertical-Horizontal Structured Attention for Generating Music with Chords. arXiv preprint arXiv:2011.09078.</w:t>
+      </w:r>
+    </w:p>
+    <w:p>
+      <w:pPr>
         <w:rPr>
           <w:u w:val="single"/>
         </w:rPr>
-        <w:t>arXiv</w:t>
-      </w:r>
-      <w:proofErr w:type="spellEnd"/>
-      <w:r>
+      </w:pPr>
+    </w:p>
+    <w:p>
+      <w:pPr>
         <w:rPr>
           <w:u w:val="single"/>
         </w:rPr>
-        <w:t xml:space="preserve"> preprint arXiv:1411.1784.</w:t>
-      </w:r>
-    </w:p>
-    <w:p>
-      <w:pPr>
+      </w:pPr>
+      <w:r>
         <w:rPr>
           <w:u w:val="single"/>
         </w:rPr>
-      </w:pPr>
+        <w:t>Szelogowski, D., 2021. Generative Deep Learning for Virtuosic Classical Music: Generative Adversarial Networks as Renowned Composers. arXiv preprint arXiv:2101.00169.</w:t>
+      </w:r>
     </w:p>
     <w:p>
       <w:pPr>
@@ -26900,68 +26121,66 @@
           <w:u w:val="single"/>
         </w:rPr>
       </w:pPr>
-      <w:r>
+    </w:p>
+    <w:p>
+      <w:pPr>
         <w:rPr>
           <w:u w:val="single"/>
         </w:rPr>
-        <w:t xml:space="preserve">Goodfellow, I., </w:t>
-      </w:r>
-      <w:proofErr w:type="spellStart"/>
+      </w:pPr>
       <w:r>
         <w:rPr>
           <w:u w:val="single"/>
         </w:rPr>
-        <w:t>Pouget</w:t>
-      </w:r>
-      <w:proofErr w:type="spellEnd"/>
-      <w:r>
+        <w:t>Dong, H.W., Hsiao, W.Y., Yang, L.C. and Yang, Y.H., 2018, April. Musegan: Multi-track sequential generative adversarial networks for symbolic music generation and accompaniment. In Thirty-Second AAAI Conference on Artificial Intelligence.</w:t>
+      </w:r>
+    </w:p>
+    <w:p>
+      <w:pPr>
         <w:rPr>
           <w:u w:val="single"/>
         </w:rPr>
-        <w:t xml:space="preserve">-Abadie, J., Mirza, M., Xu, B., </w:t>
-      </w:r>
-      <w:proofErr w:type="spellStart"/>
-      <w:r>
+      </w:pPr>
+    </w:p>
+    <w:p>
+      <w:pPr>
         <w:rPr>
           <w:u w:val="single"/>
         </w:rPr>
-        <w:t>Warde</w:t>
-      </w:r>
-      <w:proofErr w:type="spellEnd"/>
+      </w:pPr>
       <w:r>
         <w:rPr>
           <w:u w:val="single"/>
         </w:rPr>
-        <w:t xml:space="preserve">-Farley, D., </w:t>
-      </w:r>
-      <w:proofErr w:type="spellStart"/>
-      <w:r>
+        <w:t>Angioloni, L., Borghuis, T., Brusci, L. and Frasconi, P., 2020, November. Conlon: A pseudo-song generator based on a new pianoroll, wasserstein autoencoders, and optimal interpolations. In Proceedings of the 21th International Society for Music Information Retrieval Conference ISMIR MTL2020 (pp. 876-883).</w:t>
+      </w:r>
+    </w:p>
+    <w:p>
+      <w:pPr>
         <w:rPr>
           <w:u w:val="single"/>
         </w:rPr>
-        <w:t>Ozair</w:t>
-      </w:r>
-      <w:proofErr w:type="spellEnd"/>
-      <w:r>
+      </w:pPr>
+    </w:p>
+    <w:p>
+      <w:pPr>
         <w:rPr>
           <w:u w:val="single"/>
         </w:rPr>
-        <w:t xml:space="preserve">, S., Courville, A. and </w:t>
-      </w:r>
-      <w:proofErr w:type="spellStart"/>
+      </w:pPr>
       <w:r>
         <w:rPr>
           <w:u w:val="single"/>
         </w:rPr>
-        <w:t>Bengio</w:t>
-      </w:r>
-      <w:proofErr w:type="spellEnd"/>
-      <w:r>
+        <w:t>Valenti, A., Carta, A. and Bacciu, D., 2020. Learning a latent space of style-aware symbolic music representations by adversarial autoencoders. arXiv preprint arXiv:2001.05494.</w:t>
+      </w:r>
+    </w:p>
+    <w:p>
+      <w:pPr>
         <w:rPr>
           <w:u w:val="single"/>
         </w:rPr>
-        <w:t>, Y., 2014. Generative adversarial nets. Advances in neural information processing systems, 27.</w:t>
-      </w:r>
+      </w:pPr>
     </w:p>
     <w:p>
       <w:pPr>
@@ -26969,41 +26188,39 @@
           <w:u w:val="single"/>
         </w:rPr>
       </w:pPr>
-    </w:p>
-    <w:p>
-      <w:pPr>
+      <w:r>
         <w:rPr>
           <w:u w:val="single"/>
         </w:rPr>
-      </w:pPr>
-      <w:proofErr w:type="spellStart"/>
-      <w:r>
+        <w:t>Engel, J., Resnick, C., Roberts, A., Dieleman, S., Norouzi, M., Eck, D. and Simonyan, K., 2017, July. Neural audio synthesis of musical notes with wavenet autoencoders. In International Conference on Machine Learning (pp. 1068-1077). PMLR.</w:t>
+      </w:r>
+    </w:p>
+    <w:p>
+      <w:pPr>
         <w:rPr>
           <w:u w:val="single"/>
         </w:rPr>
-        <w:t>Szelogowski</w:t>
-      </w:r>
-      <w:proofErr w:type="spellEnd"/>
-      <w:r>
+      </w:pPr>
+    </w:p>
+    <w:p>
+      <w:pPr>
         <w:rPr>
           <w:u w:val="single"/>
         </w:rPr>
-        <w:t xml:space="preserve">, D., 2021. Generative Deep Learning for Virtuosic Classical Music: Generative Adversarial Networks as Renowned Composers. </w:t>
-      </w:r>
-      <w:proofErr w:type="spellStart"/>
+      </w:pPr>
       <w:r>
         <w:rPr>
           <w:u w:val="single"/>
         </w:rPr>
-        <w:t>arXiv</w:t>
-      </w:r>
-      <w:proofErr w:type="spellEnd"/>
-      <w:r>
+        <w:t>Isola, P., Zhu, J.Y., Zhou, T. and Efros, A.A., 2017. Image-to-image translation with conditional adversarial networks. In Proceedings of the IEEE conference on computer vision and pattern recognition (pp. 1125-1134).</w:t>
+      </w:r>
+    </w:p>
+    <w:p>
+      <w:pPr>
         <w:rPr>
           <w:u w:val="single"/>
         </w:rPr>
-        <w:t xml:space="preserve"> preprint arXiv:2101.00169.</w:t>
-      </w:r>
+      </w:pPr>
     </w:p>
     <w:p>
       <w:pPr>
@@ -27011,455 +26228,32 @@
           <w:u w:val="single"/>
         </w:rPr>
       </w:pPr>
-    </w:p>
-    <w:p>
-      <w:pPr>
+      <w:r>
         <w:rPr>
           <w:u w:val="single"/>
         </w:rPr>
-      </w:pPr>
-      <w:r>
+        <w:t>Good, M., 2001. MusicXML for notation and analysis. The virtual score: representation, retrieval, restoration, 12(113-124), p.160.</w:t>
+      </w:r>
+    </w:p>
+    <w:p>
+      <w:pPr>
         <w:rPr>
           <w:u w:val="single"/>
         </w:rPr>
-        <w:t xml:space="preserve">Zhao, Y., </w:t>
-      </w:r>
-      <w:proofErr w:type="spellStart"/>
-      <w:r>
+      </w:pPr>
+    </w:p>
+    <w:p>
+      <w:pPr>
         <w:rPr>
           <w:u w:val="single"/>
         </w:rPr>
-        <w:t>Qiu</w:t>
-      </w:r>
-      <w:proofErr w:type="spellEnd"/>
+      </w:pPr>
       <w:r>
         <w:rPr>
           <w:u w:val="single"/>
         </w:rPr>
-        <w:t xml:space="preserve">, L., Ai, W., Shi, F. and Zhu, S.C., 2020. Vertical-Horizontal Structured Attention for Generating Music with Chords. </w:t>
-      </w:r>
-      <w:proofErr w:type="spellStart"/>
-      <w:r>
-        <w:rPr>
-          <w:u w:val="single"/>
-        </w:rPr>
-        <w:t>arXiv</w:t>
-      </w:r>
-      <w:proofErr w:type="spellEnd"/>
-      <w:r>
-        <w:rPr>
-          <w:u w:val="single"/>
-        </w:rPr>
-        <w:t xml:space="preserve"> preprint arXiv:2011.09078.</w:t>
-      </w:r>
-    </w:p>
-    <w:p>
-      <w:pPr>
-        <w:rPr>
-          <w:u w:val="single"/>
-        </w:rPr>
-      </w:pPr>
-    </w:p>
-    <w:p>
-      <w:pPr>
-        <w:rPr>
-          <w:u w:val="single"/>
-        </w:rPr>
-      </w:pPr>
-      <w:proofErr w:type="spellStart"/>
-      <w:r>
-        <w:rPr>
-          <w:u w:val="single"/>
-        </w:rPr>
-        <w:t>Szelogowski</w:t>
-      </w:r>
-      <w:proofErr w:type="spellEnd"/>
-      <w:r>
-        <w:rPr>
-          <w:u w:val="single"/>
-        </w:rPr>
-        <w:t xml:space="preserve">, D., 2021. Generative Deep Learning for Virtuosic Classical Music: Generative Adversarial Networks as Renowned Composers. </w:t>
-      </w:r>
-      <w:proofErr w:type="spellStart"/>
-      <w:r>
-        <w:rPr>
-          <w:u w:val="single"/>
-        </w:rPr>
-        <w:t>arXiv</w:t>
-      </w:r>
-      <w:proofErr w:type="spellEnd"/>
-      <w:r>
-        <w:rPr>
-          <w:u w:val="single"/>
-        </w:rPr>
-        <w:t xml:space="preserve"> preprint arXiv:2101.00169.</w:t>
-      </w:r>
-    </w:p>
-    <w:p>
-      <w:pPr>
-        <w:rPr>
-          <w:u w:val="single"/>
-        </w:rPr>
-      </w:pPr>
-    </w:p>
-    <w:p>
-      <w:pPr>
-        <w:rPr>
-          <w:u w:val="single"/>
-        </w:rPr>
-      </w:pPr>
-      <w:r>
-        <w:rPr>
-          <w:u w:val="single"/>
-        </w:rPr>
-        <w:t xml:space="preserve">Dong, H.W., Hsiao, W.Y., Yang, </w:t>
-      </w:r>
-      <w:proofErr w:type="gramStart"/>
-      <w:r>
-        <w:rPr>
-          <w:u w:val="single"/>
-        </w:rPr>
-        <w:t>L.C.</w:t>
-      </w:r>
-      <w:proofErr w:type="gramEnd"/>
-      <w:r>
-        <w:rPr>
-          <w:u w:val="single"/>
-        </w:rPr>
-        <w:t xml:space="preserve"> and Yang, Y.H., 2018, April. </w:t>
-      </w:r>
-      <w:proofErr w:type="spellStart"/>
-      <w:r>
-        <w:rPr>
-          <w:u w:val="single"/>
-        </w:rPr>
-        <w:t>Musegan</w:t>
-      </w:r>
-      <w:proofErr w:type="spellEnd"/>
-      <w:r>
-        <w:rPr>
-          <w:u w:val="single"/>
-        </w:rPr>
-        <w:t>: Multi-track sequential generative adversarial networks for symbolic music generation and accompaniment. In Thirty-Second AAAI Conference on Artificial Intelligence.</w:t>
-      </w:r>
-    </w:p>
-    <w:p>
-      <w:pPr>
-        <w:rPr>
-          <w:u w:val="single"/>
-        </w:rPr>
-      </w:pPr>
-    </w:p>
-    <w:p>
-      <w:pPr>
-        <w:rPr>
-          <w:u w:val="single"/>
-        </w:rPr>
-      </w:pPr>
-      <w:proofErr w:type="spellStart"/>
-      <w:r>
-        <w:rPr>
-          <w:u w:val="single"/>
-        </w:rPr>
-        <w:t>Angioloni</w:t>
-      </w:r>
-      <w:proofErr w:type="spellEnd"/>
-      <w:r>
-        <w:rPr>
-          <w:u w:val="single"/>
-        </w:rPr>
-        <w:t xml:space="preserve">, L., </w:t>
-      </w:r>
-      <w:proofErr w:type="spellStart"/>
-      <w:r>
-        <w:rPr>
-          <w:u w:val="single"/>
-        </w:rPr>
-        <w:t>Borghuis</w:t>
-      </w:r>
-      <w:proofErr w:type="spellEnd"/>
-      <w:r>
-        <w:rPr>
-          <w:u w:val="single"/>
-        </w:rPr>
-        <w:t xml:space="preserve">, T., </w:t>
-      </w:r>
-      <w:proofErr w:type="spellStart"/>
-      <w:r>
-        <w:rPr>
-          <w:u w:val="single"/>
-        </w:rPr>
-        <w:t>Brusci</w:t>
-      </w:r>
-      <w:proofErr w:type="spellEnd"/>
-      <w:r>
-        <w:rPr>
-          <w:u w:val="single"/>
-        </w:rPr>
-        <w:t xml:space="preserve">, L. and </w:t>
-      </w:r>
-      <w:proofErr w:type="spellStart"/>
-      <w:r>
-        <w:rPr>
-          <w:u w:val="single"/>
-        </w:rPr>
-        <w:t>Frasconi</w:t>
-      </w:r>
-      <w:proofErr w:type="spellEnd"/>
-      <w:r>
-        <w:rPr>
-          <w:u w:val="single"/>
-        </w:rPr>
-        <w:t xml:space="preserve">, P., 2020, November. Conlon: A pseudo-song generator based on a new </w:t>
-      </w:r>
-      <w:proofErr w:type="spellStart"/>
-      <w:r>
-        <w:rPr>
-          <w:u w:val="single"/>
-        </w:rPr>
-        <w:t>pianoroll</w:t>
-      </w:r>
-      <w:proofErr w:type="spellEnd"/>
-      <w:r>
-        <w:rPr>
-          <w:u w:val="single"/>
-        </w:rPr>
-        <w:t xml:space="preserve">, </w:t>
-      </w:r>
-      <w:proofErr w:type="spellStart"/>
-      <w:r>
-        <w:rPr>
-          <w:u w:val="single"/>
-        </w:rPr>
-        <w:t>wasserstein</w:t>
-      </w:r>
-      <w:proofErr w:type="spellEnd"/>
-      <w:r>
-        <w:rPr>
-          <w:u w:val="single"/>
-        </w:rPr>
-        <w:t xml:space="preserve"> autoencoders, and optimal interpolations. In Proceedings of the </w:t>
-      </w:r>
-      <w:proofErr w:type="gramStart"/>
-      <w:r>
-        <w:rPr>
-          <w:u w:val="single"/>
-        </w:rPr>
-        <w:t>21th</w:t>
-      </w:r>
-      <w:proofErr w:type="gramEnd"/>
-      <w:r>
-        <w:rPr>
-          <w:u w:val="single"/>
-        </w:rPr>
-        <w:t xml:space="preserve"> International Society for Music Information Retrieval Conference ISMIR MTL2020 (pp. 876-883).</w:t>
-      </w:r>
-    </w:p>
-    <w:p>
-      <w:pPr>
-        <w:rPr>
-          <w:u w:val="single"/>
-        </w:rPr>
-      </w:pPr>
-    </w:p>
-    <w:p>
-      <w:pPr>
-        <w:rPr>
-          <w:u w:val="single"/>
-        </w:rPr>
-      </w:pPr>
-      <w:proofErr w:type="spellStart"/>
-      <w:r>
-        <w:rPr>
-          <w:u w:val="single"/>
-        </w:rPr>
-        <w:t>Valenti</w:t>
-      </w:r>
-      <w:proofErr w:type="spellEnd"/>
-      <w:r>
-        <w:rPr>
-          <w:u w:val="single"/>
-        </w:rPr>
-        <w:t xml:space="preserve">, A., Carta, A. and </w:t>
-      </w:r>
-      <w:proofErr w:type="spellStart"/>
-      <w:r>
-        <w:rPr>
-          <w:u w:val="single"/>
-        </w:rPr>
-        <w:t>Bacciu</w:t>
-      </w:r>
-      <w:proofErr w:type="spellEnd"/>
-      <w:r>
-        <w:rPr>
-          <w:u w:val="single"/>
-        </w:rPr>
-        <w:t xml:space="preserve">, D., 2020. Learning a latent space of style-aware symbolic music representations by adversarial autoencoders. </w:t>
-      </w:r>
-      <w:proofErr w:type="spellStart"/>
-      <w:r>
-        <w:rPr>
-          <w:u w:val="single"/>
-        </w:rPr>
-        <w:t>arXiv</w:t>
-      </w:r>
-      <w:proofErr w:type="spellEnd"/>
-      <w:r>
-        <w:rPr>
-          <w:u w:val="single"/>
-        </w:rPr>
-        <w:t xml:space="preserve"> preprint arXiv:2001.05494.</w:t>
-      </w:r>
-    </w:p>
-    <w:p>
-      <w:pPr>
-        <w:rPr>
-          <w:u w:val="single"/>
-        </w:rPr>
-      </w:pPr>
-    </w:p>
-    <w:p>
-      <w:pPr>
-        <w:rPr>
-          <w:u w:val="single"/>
-        </w:rPr>
-      </w:pPr>
-      <w:r>
-        <w:rPr>
-          <w:u w:val="single"/>
-        </w:rPr>
-        <w:t xml:space="preserve">Engel, J., Resnick, C., Roberts, A., Dieleman, S., </w:t>
-      </w:r>
-      <w:proofErr w:type="spellStart"/>
-      <w:r>
-        <w:rPr>
-          <w:u w:val="single"/>
-        </w:rPr>
-        <w:t>Norouzi</w:t>
-      </w:r>
-      <w:proofErr w:type="spellEnd"/>
-      <w:r>
-        <w:rPr>
-          <w:u w:val="single"/>
-        </w:rPr>
-        <w:t xml:space="preserve">, M., Eck, D. and </w:t>
-      </w:r>
-      <w:proofErr w:type="spellStart"/>
-      <w:r>
-        <w:rPr>
-          <w:u w:val="single"/>
-        </w:rPr>
-        <w:t>Simonyan</w:t>
-      </w:r>
-      <w:proofErr w:type="spellEnd"/>
-      <w:r>
-        <w:rPr>
-          <w:u w:val="single"/>
-        </w:rPr>
-        <w:t xml:space="preserve">, K., 2017, July. Neural audio synthesis of musical notes with </w:t>
-      </w:r>
-      <w:proofErr w:type="spellStart"/>
-      <w:r>
-        <w:rPr>
-          <w:u w:val="single"/>
-        </w:rPr>
-        <w:t>wavenet</w:t>
-      </w:r>
-      <w:proofErr w:type="spellEnd"/>
-      <w:r>
-        <w:rPr>
-          <w:u w:val="single"/>
-        </w:rPr>
-        <w:t xml:space="preserve"> autoencoders. In International Conference on Machine Learning (pp. 1068-1077). PMLR.</w:t>
-      </w:r>
-    </w:p>
-    <w:p>
-      <w:pPr>
-        <w:rPr>
-          <w:u w:val="single"/>
-        </w:rPr>
-      </w:pPr>
-    </w:p>
-    <w:p>
-      <w:pPr>
-        <w:rPr>
-          <w:u w:val="single"/>
-        </w:rPr>
-      </w:pPr>
-      <w:r>
-        <w:rPr>
-          <w:u w:val="single"/>
-        </w:rPr>
-        <w:t xml:space="preserve">Isola, P., Zhu, J.Y., Zhou, T. and </w:t>
-      </w:r>
-      <w:proofErr w:type="spellStart"/>
-      <w:r>
-        <w:rPr>
-          <w:u w:val="single"/>
-        </w:rPr>
-        <w:t>Efros</w:t>
-      </w:r>
-      <w:proofErr w:type="spellEnd"/>
-      <w:r>
-        <w:rPr>
-          <w:u w:val="single"/>
-        </w:rPr>
-        <w:t>, A.A., 2017. Image-to-image translation with conditional adversarial networks. In Proceedings of the IEEE conference on computer vision and pattern recognition (pp. 1125-1134).</w:t>
-      </w:r>
-    </w:p>
-    <w:p>
-      <w:pPr>
-        <w:rPr>
-          <w:u w:val="single"/>
-        </w:rPr>
-      </w:pPr>
-    </w:p>
-    <w:p>
-      <w:pPr>
-        <w:rPr>
-          <w:u w:val="single"/>
-        </w:rPr>
-      </w:pPr>
-      <w:r>
-        <w:rPr>
-          <w:u w:val="single"/>
-        </w:rPr>
-        <w:t>Good, M., 2001. MusicXML for notation and analysis. The virtual score: representation, retrieval, restoration, 12(113-124), p.160.</w:t>
-      </w:r>
-    </w:p>
-    <w:p>
-      <w:pPr>
-        <w:rPr>
-          <w:u w:val="single"/>
-        </w:rPr>
-      </w:pPr>
-    </w:p>
-    <w:p>
-      <w:pPr>
-        <w:rPr>
-          <w:u w:val="single"/>
-        </w:rPr>
-      </w:pPr>
-      <w:r>
-        <w:rPr>
-          <w:u w:val="single"/>
-        </w:rPr>
         <w:lastRenderedPageBreak/>
-        <w:t xml:space="preserve">Lucas, A., Lopez-Tapia, S., Molina, R. and </w:t>
-      </w:r>
-      <w:proofErr w:type="spellStart"/>
-      <w:r>
-        <w:rPr>
-          <w:u w:val="single"/>
-        </w:rPr>
-        <w:t>Katsaggelos</w:t>
-      </w:r>
-      <w:proofErr w:type="spellEnd"/>
-      <w:r>
-        <w:rPr>
-          <w:u w:val="single"/>
-        </w:rPr>
-        <w:t>, A.K., 2019. Generative adversarial networks and perceptual losses for video super-resolution. IEEE Transactions on Image Processing, 28(7), pp.3312-3327.</w:t>
+        <w:t>Lucas, A., Lopez-Tapia, S., Molina, R. and Katsaggelos, A.K., 2019. Generative adversarial networks and perceptual losses for video super-resolution. IEEE Transactions on Image Processing, 28(7), pp.3312-3327.</w:t>
       </w:r>
     </w:p>
     <w:sectPr>

</xml_diff>

<commit_message>
leadsheet arrangement system is working! Report still to do: results and eval of leadsheet arrangement system + conclusion
</commit_message>
<xml_diff>
--- a/Leadsheet Arrangement Using Deep Learning.docx
+++ b/Leadsheet Arrangement Using Deep Learning.docx
@@ -14201,7 +14201,7 @@
           <w:vertAlign w:val="subscript"/>
         </w:rPr>
         <w:drawing>
-          <wp:inline distT="0" distB="0" distL="0" distR="0" wp14:anchorId="412A3E13" wp14:editId="240C90FF">
+          <wp:inline distT="0" distB="0" distL="0" distR="0" wp14:anchorId="412A3E13" wp14:editId="269B38E0">
             <wp:extent cx="6252178" cy="3476978"/>
             <wp:effectExtent l="0" t="0" r="0" b="3175"/>
             <wp:docPr id="8" name="Picture 8" descr="Chart, bar chart&#10;&#10;Description automatically generated"/>
@@ -14229,7 +14229,7 @@
                   <pic:spPr bwMode="auto">
                     <a:xfrm>
                       <a:off x="0" y="0"/>
-                      <a:ext cx="6272994" cy="3488555"/>
+                      <a:ext cx="6252178" cy="3476978"/>
                     </a:xfrm>
                     <a:prstGeom prst="rect">
                       <a:avLst/>
@@ -19162,10 +19162,7 @@
         </w:rPr>
       </w:pPr>
       <w:r>
-        <w:t xml:space="preserve">As described in section 2.5, c-gan’s can be conditioned to generate outputs on a given input. In the case of chord voicing generation, when given a chord label, a chord voicing that represents that label will be generated. In order for the generated chord voicings to have variance, a noise distribution is also passed into the model alongside the chord label. This means that points within that noise distribution will be conditioned on a particular chord label. By keeping the chord label fixed, and varying the point in the noise distribution, </w:t>
-      </w:r>
-      <w:r>
-        <w:t>varying chord voicings representing that label will be generated.</w:t>
+        <w:t>As described in section 2.5, c-gan’s can be conditioned to generate outputs on a given input. In the case of chord voicing generation, when given a chord label, a chord voicing that represents that label will be generated. In order for the generated chord voicings to have variance, a noise distribution is also passed into the model alongside the chord label. This means that points within that noise distribution will be conditioned on a particular chord label. By keeping the chord label fixed, and varying the point in the noise distribution, varying chord voicings representing that label will be generated.</w:t>
       </w:r>
     </w:p>
     <w:p>
@@ -19724,37 +19721,7 @@
         <w:rPr>
           <w:color w:val="000000" w:themeColor="text1"/>
         </w:rPr>
-        <w:t xml:space="preserve">. </w:t>
-      </w:r>
-      <w:r>
-        <w:rPr>
-          <w:color w:val="000000" w:themeColor="text1"/>
-        </w:rPr>
-        <w:t>If the output is &gt;0.5, then the discriminator thinks there is more chance that the</w:t>
-      </w:r>
-      <w:r>
-        <w:rPr>
-          <w:color w:val="000000" w:themeColor="text1"/>
-        </w:rPr>
-        <w:t xml:space="preserve"> input</w:t>
-      </w:r>
-      <w:r>
-        <w:rPr>
-          <w:color w:val="000000" w:themeColor="text1"/>
-        </w:rPr>
-        <w:t xml:space="preserve"> image is real, if it is &lt;0.5, then the discriminator thinks there is more chance that the</w:t>
-      </w:r>
-      <w:r>
-        <w:rPr>
-          <w:color w:val="000000" w:themeColor="text1"/>
-        </w:rPr>
-        <w:t xml:space="preserve"> input</w:t>
-      </w:r>
-      <w:r>
-        <w:rPr>
-          <w:color w:val="000000" w:themeColor="text1"/>
-        </w:rPr>
-        <w:t xml:space="preserve"> image in fake</w:t>
+        <w:t>. If the output is &gt;0.5, then the discriminator thinks there is more chance that the input image is real, if it is &lt;0.5, then the discriminator thinks there is more chance that the input image in fake</w:t>
       </w:r>
       <w:r>
         <w:rPr>
@@ -20370,19 +20337,7 @@
         <w:rPr>
           <w:color w:val="000000" w:themeColor="text1"/>
         </w:rPr>
-        <w:t xml:space="preserve"> </w:t>
-      </w:r>
-      <w:r>
-        <w:rPr>
-          <w:color w:val="000000" w:themeColor="text1"/>
-        </w:rPr>
-        <w:t>The first adaption was to change the input image shape of both the generator and discriminator from 28 x 28 to 7 x 12. Also, as the generator was built to generate images that are 28x28, the architecture of the generator needed to be adjusted.</w:t>
-      </w:r>
-      <w:r>
-        <w:rPr>
-          <w:color w:val="000000" w:themeColor="text1"/>
-        </w:rPr>
-        <w:t xml:space="preserve"> The generator was changed so that it concatenated the 100-vector noise distribution and integer label into a 7 x 1 x 12</w:t>
+        <w:t xml:space="preserve"> The first adaption was to change the input image shape of both the generator and discriminator from 28 x 28 to 7 x 12. Also, as the generator was built to generate images that are 28x28, the architecture of the generator needed to be adjusted. The generator was changed so that it concatenated the 100-vector noise distribution and integer label into a 7 x 1 x 12</w:t>
       </w:r>
       <w:r>
         <w:rPr>
@@ -20634,19 +20589,7 @@
         <w:rPr>
           <w:color w:val="000000" w:themeColor="text1"/>
         </w:rPr>
-        <w:t xml:space="preserve"> </w:t>
-      </w:r>
-      <w:r>
-        <w:rPr>
-          <w:color w:val="000000" w:themeColor="text1"/>
-        </w:rPr>
-        <w:t xml:space="preserve">(p.x) </w:t>
-      </w:r>
-      <w:r>
-        <w:rPr>
-          <w:color w:val="000000" w:themeColor="text1"/>
-        </w:rPr>
-        <w:t xml:space="preserve">where C1-B1 and C5-B7 represent the 4 unused rows within the chord voicing matrices. </w:t>
+        <w:t xml:space="preserve"> (p.x) where C1-B1 and C5-B7 represent the 4 unused rows within the chord voicing matrices. </w:t>
       </w:r>
       <w:r>
         <w:rPr>
@@ -20935,13 +20878,7 @@
     <w:p/>
     <w:p>
       <w:r>
-        <w:t xml:space="preserve">Figure </w:t>
-      </w:r>
-      <w:r>
-        <w:t>46</w:t>
-      </w:r>
-      <w:r>
-        <w:t>. The adapted cDC-GAN Generator network architecture</w:t>
+        <w:t>Figure 46. The adapted cDC-GAN Generator network architecture</w:t>
       </w:r>
     </w:p>
     <w:p>
@@ -21498,16 +21435,7 @@
     <w:p>
       <w:r>
         <w:tab/>
-        <w:t xml:space="preserve">As can be seen, the trained adapted cDC-GAN model is able to conditionally generate chord voicings of a given chord label with high accuracy and </w:t>
-      </w:r>
-      <w:r>
-        <w:t>satisfactory</w:t>
-      </w:r>
-      <w:r>
-        <w:t xml:space="preserve"> uniqueness.</w:t>
-      </w:r>
-      <w:r>
-        <w:t xml:space="preserve"> After 250 epochs, the discriminators loss with respect to generated chords stabilised at around 0.2. This suggests that the generator performance is sub optimal, as it was only able to fool the discriminator 20% of the time.</w:t>
+        <w:t>As can be seen, the trained adapted cDC-GAN model is able to conditionally generate chord voicings of a given chord label with high accuracy and satisfactory uniqueness. After 250 epochs, the discriminators loss with respect to generated chords stabilised at around 0.2. This suggests that the generator performance is sub optimal, as it was only able to fool the discriminator 20% of the time.</w:t>
       </w:r>
       <w:r>
         <w:t xml:space="preserve"> The discriminators loss with respect to real chords also stabilised at around 0.2, meaning it was able to correctly identify real chords in 80% of cases.</w:t>
@@ -21521,7 +21449,13 @@
       </w:pPr>
       <w:r>
         <w:tab/>
-        <w:t xml:space="preserve">Some research from the cGAN literature suggests that adversarial losses are not always a meaningful indicator of the models performance, as there is no way to ensure that both the generator and discriminator models are equally performant </w:t>
+        <w:t xml:space="preserve">Some research from the cGAN literature suggests that adversarial losses are not always a meaningful indicator of the </w:t>
+      </w:r>
+      <w:r>
+        <w:t>model’s</w:t>
+      </w:r>
+      <w:r>
+        <w:t xml:space="preserve"> performance, as there is no way to ensure that both the generator and discriminator models are equally performant </w:t>
       </w:r>
       <w:r>
         <w:rPr>
@@ -21547,7 +21481,7 @@
           <w:color w:val="000000" w:themeColor="text1"/>
         </w:rPr>
         <w:tab/>
-        <w:t xml:space="preserve">The adapted cDC-GAN model can now be used in the task of harmonic lead sheet arrangement, as it can take successfully take chord symbols and output chord voicings to represent them. </w:t>
+        <w:t>The adapted cDC-GAN model can now be used in the task of harmonic lead sheet arrangement, as it can take successfully take chord symbols and output chord voicings to represent them.</w:t>
       </w:r>
     </w:p>
     <w:p>
@@ -21706,25 +21640,16 @@
           <w:szCs w:val="32"/>
         </w:rPr>
         <w:lastRenderedPageBreak/>
-        <w:t>6. Lead Sheet Arranger</w:t>
-      </w:r>
-    </w:p>
-    <w:p>
-      <w:pPr>
+        <w:t>6. Lead Sheet Arrange</w:t>
+      </w:r>
+      <w:r>
         <w:rPr>
           <w:sz w:val="32"/>
           <w:szCs w:val="32"/>
         </w:rPr>
-      </w:pPr>
-    </w:p>
-    <w:p>
-      <w:r>
-        <w:tab/>
-        <w:t xml:space="preserve">The lead sheet arranger is the core system of this project. It takes as input a lead sheet in MusicXML format, and outputs a harmonically arrangement of that lead sheet. The lead sheet arranger system performs 3 main operations. First, it extracts the chord symbols from the lead sheet, as well as the melody and meta information. It then passes those chord symbols into the cDC-GAN generator model trained using the jazz-chords dataset. Finally, it takes the generated chords, and combines them with the melody and outputs an arranged version of the input lead sheet. Figure 53 highlights these operations. </w:t>
-      </w:r>
-    </w:p>
-    <w:p/>
-    <w:p/>
+        <w:t>ment System</w:t>
+      </w:r>
+    </w:p>
     <w:p>
       <w:pPr>
         <w:rPr>
@@ -21732,17 +21657,60 @@
           <w:szCs w:val="32"/>
         </w:rPr>
       </w:pPr>
+    </w:p>
+    <w:p>
+      <w:r>
+        <w:tab/>
+        <w:t>The lead sheet arrang</w:t>
+      </w:r>
+      <w:r>
+        <w:t>ement system</w:t>
+      </w:r>
+      <w:r>
+        <w:t xml:space="preserve"> is the core system of this project. It takes as input a lead sheet in MusicXML format, and outputs a</w:t>
+      </w:r>
+      <w:r>
+        <w:t xml:space="preserve">n </w:t>
+      </w:r>
+      <w:r>
+        <w:t xml:space="preserve">arrangement of that lead sheet. The lead sheet arranger system performs 3 main operations. First, it extracts the chord symbols from the lead sheet as well </w:t>
+      </w:r>
+      <w:r>
+        <w:t>as some</w:t>
+      </w:r>
+      <w:r>
+        <w:t xml:space="preserve"> meta information. It then passes those chord symbols into the cDC-GAN generator model trained using the jazz-chords dataset. Finally, it takes the generated chords, and </w:t>
+      </w:r>
+      <w:r>
+        <w:t>uses the meta information to format and insert them into the leadsheet</w:t>
+      </w:r>
+      <w:r>
+        <w:t>, transforming it into a full arrangement</w:t>
+      </w:r>
+      <w:r>
+        <w:t xml:space="preserve">. Figure 53 highlights these operations. </w:t>
+      </w:r>
+      <w:r>
+        <w:t>In th</w:t>
+      </w:r>
+      <w:r>
+        <w:t>is</w:t>
+      </w:r>
+      <w:r>
+        <w:t xml:space="preserve"> section, the development of the lead sheet arranger system will be presented. Following this, some input and output examples will be presented, and those outputs along with the system itself will be evaluated.</w:t>
+      </w:r>
+    </w:p>
+    <w:p/>
+    <w:p>
       <w:r>
         <w:rPr>
           <w:noProof/>
-          <w:sz w:val="32"/>
-          <w:szCs w:val="32"/>
         </w:rPr>
         <w:drawing>
-          <wp:inline distT="0" distB="0" distL="0" distR="0" wp14:anchorId="5572CE37" wp14:editId="4BA7EB8C">
-            <wp:extent cx="5731510" cy="1389380"/>
-            <wp:effectExtent l="0" t="0" r="0" b="0"/>
-            <wp:docPr id="47" name="Picture 47" descr="Diagram, letter&#10;&#10;Description automatically generated"/>
+          <wp:inline distT="0" distB="0" distL="0" distR="0" wp14:anchorId="72420B2F" wp14:editId="46A6D5F0">
+            <wp:extent cx="5731510" cy="1962785"/>
+            <wp:effectExtent l="0" t="0" r="0" b="5715"/>
+            <wp:docPr id="43" name="Picture 43" descr="Diagram&#10;&#10;Description automatically generated"/>
             <wp:cNvGraphicFramePr>
               <a:graphicFrameLocks xmlns:a="http://schemas.openxmlformats.org/drawingml/2006/main" noChangeAspect="1"/>
             </wp:cNvGraphicFramePr>
@@ -21750,7 +21718,7 @@
               <a:graphicData uri="http://schemas.openxmlformats.org/drawingml/2006/picture">
                 <pic:pic xmlns:pic="http://schemas.openxmlformats.org/drawingml/2006/picture">
                   <pic:nvPicPr>
-                    <pic:cNvPr id="47" name="Picture 47" descr="Diagram, letter&#10;&#10;Description automatically generated"/>
+                    <pic:cNvPr id="43" name="Picture 43" descr="Diagram&#10;&#10;Description automatically generated"/>
                     <pic:cNvPicPr/>
                   </pic:nvPicPr>
                   <pic:blipFill>
@@ -21768,7 +21736,7 @@
                   <pic:spPr>
                     <a:xfrm>
                       <a:off x="0" y="0"/>
-                      <a:ext cx="5731510" cy="1389380"/>
+                      <a:ext cx="5731510" cy="1962785"/>
                     </a:xfrm>
                     <a:prstGeom prst="rect">
                       <a:avLst/>
@@ -21781,17 +21749,1925 @@
         </w:drawing>
       </w:r>
     </w:p>
-    <w:p/>
     <w:p>
       <w:r>
         <w:t>Figure 53. Lead sheet arranger system diagram</w:t>
       </w:r>
     </w:p>
     <w:p/>
+    <w:p>
+      <w:pPr>
+        <w:rPr>
+          <w:sz w:val="28"/>
+          <w:szCs w:val="28"/>
+        </w:rPr>
+      </w:pPr>
+    </w:p>
+    <w:p>
+      <w:pPr>
+        <w:rPr>
+          <w:sz w:val="28"/>
+          <w:szCs w:val="28"/>
+        </w:rPr>
+      </w:pPr>
+      <w:r>
+        <w:rPr>
+          <w:sz w:val="28"/>
+          <w:szCs w:val="28"/>
+        </w:rPr>
+        <w:t>6.1 Development</w:t>
+      </w:r>
+    </w:p>
     <w:p/>
     <w:p>
       <w:r>
         <w:tab/>
+      </w:r>
+      <w:r>
+        <w:t>The lead sheet arrange</w:t>
+      </w:r>
+      <w:r>
+        <w:t>ment system</w:t>
+      </w:r>
+      <w:r>
+        <w:t xml:space="preserve"> consists of three subsystems</w:t>
+      </w:r>
+      <w:r>
+        <w:t xml:space="preserve"> – </w:t>
+      </w:r>
+      <w:r>
+        <w:rPr>
+          <w:i/>
+          <w:iCs/>
+        </w:rPr>
+        <w:t>data_extractor, chord_generator, and leadsheet_arranger</w:t>
+      </w:r>
+      <w:r>
+        <w:t xml:space="preserve">. Each of these systems </w:t>
+      </w:r>
+      <w:r>
+        <w:t xml:space="preserve">function as individual </w:t>
+      </w:r>
+      <w:r>
+        <w:t>components and</w:t>
+      </w:r>
+      <w:r>
+        <w:t xml:space="preserve"> serve to complete the 3 main operations outlined above.</w:t>
+      </w:r>
+      <w:r>
+        <w:t xml:space="preserve"> The following subsections will outline how each subsystem was developed.</w:t>
+      </w:r>
+    </w:p>
+    <w:p/>
+    <w:p>
+      <w:r>
+        <w:t>6.1.1 Data</w:t>
+      </w:r>
+      <w:r>
+        <w:t>-</w:t>
+      </w:r>
+      <w:r>
+        <w:t>Extractor</w:t>
+      </w:r>
+    </w:p>
+    <w:p/>
+    <w:p>
+      <w:r>
+        <w:tab/>
+        <w:t>The data extractor subsystem takes as input a MusicXML lead sheet, performs some data parsing and extraction functions, and outputs the lead sheets chord symbols and the lead sheets melody and meta-information.</w:t>
+      </w:r>
+      <w:r>
+        <w:t xml:space="preserve"> The purpose of the data extractor system is two-fold. Firstly, it </w:t>
+      </w:r>
+      <w:r>
+        <w:t xml:space="preserve">extracts and presents the chords of the lead sheet to the chord_generator subsystem in a format that the </w:t>
+      </w:r>
+      <w:r>
+        <w:t>trained cDC-GAN generator</w:t>
+      </w:r>
+      <w:r>
+        <w:t xml:space="preserve"> can understand. And secondly, it </w:t>
+      </w:r>
+      <w:r>
+        <w:t xml:space="preserve">passes the </w:t>
+      </w:r>
+      <w:r>
+        <w:t xml:space="preserve">melody </w:t>
+      </w:r>
+      <w:r>
+        <w:t xml:space="preserve">along with extracted </w:t>
+      </w:r>
+      <w:r>
+        <w:t xml:space="preserve">meta-information such as the time signature &amp; key </w:t>
+      </w:r>
+      <w:r>
+        <w:t>signature to the leadsheet</w:t>
+      </w:r>
+      <w:r>
+        <w:t>-</w:t>
+      </w:r>
+      <w:r>
+        <w:t>arranger subsystem in a format that allows them to be transformed into a MusicXML full arrangement.</w:t>
+      </w:r>
+    </w:p>
+    <w:p>
+      <w:pPr>
+        <w:rPr>
+          <w:color w:val="000000" w:themeColor="text1"/>
+        </w:rPr>
+      </w:pPr>
+      <w:r>
+        <w:tab/>
+        <w:t>The development of the data</w:t>
+      </w:r>
+      <w:r>
+        <w:t>-</w:t>
+      </w:r>
+      <w:r>
+        <w:t>extractor system followed a very similar design pattern to that of the chord scraper (</w:t>
+      </w:r>
+      <w:r>
+        <w:rPr>
+          <w:color w:val="000000" w:themeColor="text1"/>
+        </w:rPr>
+        <w:t>4.3.1</w:t>
+      </w:r>
+      <w:r>
+        <w:rPr>
+          <w:color w:val="000000" w:themeColor="text1"/>
+        </w:rPr>
+        <w:t>). The system use</w:t>
+      </w:r>
+      <w:r>
+        <w:rPr>
+          <w:color w:val="000000" w:themeColor="text1"/>
+        </w:rPr>
+        <w:t>s</w:t>
+      </w:r>
+      <w:r>
+        <w:rPr>
+          <w:color w:val="000000" w:themeColor="text1"/>
+        </w:rPr>
+        <w:t xml:space="preserve"> </w:t>
+      </w:r>
+      <w:r>
+        <w:rPr>
+          <w:color w:val="000000" w:themeColor="text1"/>
+        </w:rPr>
+        <w:t>Python’s</w:t>
+      </w:r>
+      <w:r>
+        <w:rPr>
+          <w:color w:val="000000" w:themeColor="text1"/>
+        </w:rPr>
+        <w:t xml:space="preserve"> Element Tree to parse the lead sheet into a tree data structure format. </w:t>
+      </w:r>
+      <w:r>
+        <w:rPr>
+          <w:color w:val="000000" w:themeColor="text1"/>
+        </w:rPr>
+        <w:t>By doing this, the chord symbols can be easily</w:t>
+      </w:r>
+      <w:r>
+        <w:rPr>
+          <w:color w:val="000000" w:themeColor="text1"/>
+        </w:rPr>
+        <w:t xml:space="preserve"> extracted by traversing th</w:t>
+      </w:r>
+      <w:r>
+        <w:rPr>
+          <w:color w:val="000000" w:themeColor="text1"/>
+        </w:rPr>
+        <w:t>rough</w:t>
+      </w:r>
+      <w:r>
+        <w:rPr>
+          <w:color w:val="000000" w:themeColor="text1"/>
+        </w:rPr>
+        <w:t xml:space="preserve"> </w:t>
+      </w:r>
+      <w:r>
+        <w:rPr>
+          <w:color w:val="000000" w:themeColor="text1"/>
+        </w:rPr>
+        <w:t xml:space="preserve">the tree and finding each MusicXML Harmony element (figure 12, p.x). </w:t>
+      </w:r>
+      <w:r>
+        <w:rPr>
+          <w:color w:val="000000" w:themeColor="text1"/>
+        </w:rPr>
+        <w:t xml:space="preserve">The extracted chord symbols are </w:t>
+      </w:r>
+      <w:r>
+        <w:rPr>
+          <w:color w:val="000000" w:themeColor="text1"/>
+        </w:rPr>
+        <w:t xml:space="preserve">transposed so that their root is </w:t>
+      </w:r>
+      <w:r>
+        <w:rPr>
+          <w:color w:val="000000" w:themeColor="text1"/>
+        </w:rPr>
+        <w:t xml:space="preserve">C, and </w:t>
+      </w:r>
+      <w:r>
+        <w:rPr>
+          <w:color w:val="000000" w:themeColor="text1"/>
+        </w:rPr>
+        <w:lastRenderedPageBreak/>
+        <w:t xml:space="preserve">represented as chord labels, for example – “dominant” or “major-seventh”. </w:t>
+      </w:r>
+      <w:r>
+        <w:rPr>
+          <w:color w:val="000000" w:themeColor="text1"/>
+        </w:rPr>
+        <w:t>This list of chord labels can then be passed to the chord_generator subsystem.</w:t>
+      </w:r>
+    </w:p>
+    <w:p>
+      <w:pPr>
+        <w:ind w:firstLine="720"/>
+        <w:rPr>
+          <w:color w:val="000000" w:themeColor="text1"/>
+        </w:rPr>
+      </w:pPr>
+      <w:r>
+        <w:rPr>
+          <w:color w:val="000000" w:themeColor="text1"/>
+        </w:rPr>
+        <w:t xml:space="preserve">The </w:t>
+      </w:r>
+      <w:r>
+        <w:rPr>
+          <w:color w:val="000000" w:themeColor="text1"/>
+        </w:rPr>
+        <w:t xml:space="preserve">system also </w:t>
+      </w:r>
+      <w:r>
+        <w:rPr>
+          <w:color w:val="000000" w:themeColor="text1"/>
+        </w:rPr>
+        <w:t xml:space="preserve">uses tree traversal to extract the </w:t>
+      </w:r>
+      <w:r>
+        <w:rPr>
+          <w:color w:val="000000" w:themeColor="text1"/>
+        </w:rPr>
+        <w:t>lead sheets key signature</w:t>
+      </w:r>
+      <w:r>
+        <w:rPr>
+          <w:color w:val="FF0000"/>
+        </w:rPr>
+        <w:t xml:space="preserve"> </w:t>
+      </w:r>
+      <w:r>
+        <w:rPr>
+          <w:color w:val="FF0000"/>
+        </w:rPr>
+        <w:t>(glossary)</w:t>
+      </w:r>
+      <w:r>
+        <w:rPr>
+          <w:color w:val="000000" w:themeColor="text1"/>
+        </w:rPr>
+        <w:t xml:space="preserve">, </w:t>
+      </w:r>
+      <w:r>
+        <w:rPr>
+          <w:color w:val="000000" w:themeColor="text1"/>
+        </w:rPr>
+        <w:t xml:space="preserve">time signature </w:t>
+      </w:r>
+      <w:r>
+        <w:rPr>
+          <w:color w:val="FF0000"/>
+        </w:rPr>
+        <w:t>(glossary)</w:t>
+      </w:r>
+      <w:r>
+        <w:rPr>
+          <w:color w:val="000000" w:themeColor="text1"/>
+        </w:rPr>
+        <w:t>,</w:t>
+      </w:r>
+      <w:r>
+        <w:rPr>
+          <w:color w:val="000000" w:themeColor="text1"/>
+        </w:rPr>
+        <w:t xml:space="preserve"> and divisions </w:t>
+      </w:r>
+      <w:r>
+        <w:rPr>
+          <w:color w:val="FF0000"/>
+        </w:rPr>
+        <w:t>(glossary)</w:t>
+      </w:r>
+      <w:r>
+        <w:rPr>
+          <w:color w:val="000000" w:themeColor="text1"/>
+        </w:rPr>
+        <w:t>, as can be seen in figure 54. This meta information is stored in a Python dictionary and outputted to the leadsheet</w:t>
+      </w:r>
+      <w:r>
+        <w:rPr>
+          <w:color w:val="000000" w:themeColor="text1"/>
+        </w:rPr>
+        <w:t>-</w:t>
+      </w:r>
+      <w:r>
+        <w:rPr>
+          <w:color w:val="000000" w:themeColor="text1"/>
+        </w:rPr>
+        <w:t>arranger subsystem.</w:t>
+      </w:r>
+    </w:p>
+    <w:p>
+      <w:pPr>
+        <w:ind w:firstLine="720"/>
+      </w:pPr>
+      <w:r>
+        <w:t>As mentioned above, the data</w:t>
+      </w:r>
+      <w:r>
+        <w:t>-</w:t>
+      </w:r>
+      <w:r>
+        <w:t>extractor system is very similar to the chord scraper system. This similarity meant that developing the data</w:t>
+      </w:r>
+      <w:r>
+        <w:t>-</w:t>
+      </w:r>
+      <w:r>
+        <w:t xml:space="preserve">extractor system involved reimplementing a lot of the chord scrapers functionality. This could have been avoided by using Python’s module importing feature to inherit or abstract </w:t>
+      </w:r>
+      <w:r>
+        <w:t>some functionality</w:t>
+      </w:r>
+      <w:r>
+        <w:t xml:space="preserve">. </w:t>
+      </w:r>
+      <w:r>
+        <w:t>However,</w:t>
+      </w:r>
+      <w:r>
+        <w:t xml:space="preserve"> this would have created an interdependency between the systems, and caused issues if they were to be </w:t>
+      </w:r>
+      <w:r>
+        <w:t>independently</w:t>
+      </w:r>
+      <w:r>
+        <w:t xml:space="preserve"> used in further research.</w:t>
+      </w:r>
+    </w:p>
+    <w:p>
+      <w:pPr>
+        <w:ind w:firstLine="720"/>
+      </w:pPr>
+    </w:p>
+    <w:p/>
+    <w:p>
+      <w:r>
+        <w:tab/>
+      </w:r>
+    </w:p>
+    <w:p>
+      <w:r>
+        <w:rPr>
+          <w:noProof/>
+        </w:rPr>
+        <w:drawing>
+          <wp:inline distT="0" distB="0" distL="0" distR="0" wp14:anchorId="6387CCF9" wp14:editId="55F9D310">
+            <wp:extent cx="3073706" cy="2732183"/>
+            <wp:effectExtent l="0" t="0" r="0" b="0"/>
+            <wp:docPr id="35" name="Picture 35" descr="Diagram&#10;&#10;Description automatically generated"/>
+            <wp:cNvGraphicFramePr>
+              <a:graphicFrameLocks xmlns:a="http://schemas.openxmlformats.org/drawingml/2006/main" noChangeAspect="1"/>
+            </wp:cNvGraphicFramePr>
+            <a:graphic xmlns:a="http://schemas.openxmlformats.org/drawingml/2006/main">
+              <a:graphicData uri="http://schemas.openxmlformats.org/drawingml/2006/picture">
+                <pic:pic xmlns:pic="http://schemas.openxmlformats.org/drawingml/2006/picture">
+                  <pic:nvPicPr>
+                    <pic:cNvPr id="35" name="Picture 35" descr="Diagram&#10;&#10;Description automatically generated"/>
+                    <pic:cNvPicPr/>
+                  </pic:nvPicPr>
+                  <pic:blipFill>
+                    <a:blip r:embed="rId44">
+                      <a:extLst>
+                        <a:ext uri="{28A0092B-C50C-407E-A947-70E740481C1C}">
+                          <a14:useLocalDpi xmlns:a14="http://schemas.microsoft.com/office/drawing/2010/main" val="0"/>
+                        </a:ext>
+                      </a:extLst>
+                    </a:blip>
+                    <a:stretch>
+                      <a:fillRect/>
+                    </a:stretch>
+                  </pic:blipFill>
+                  <pic:spPr>
+                    <a:xfrm>
+                      <a:off x="0" y="0"/>
+                      <a:ext cx="3098162" cy="2753921"/>
+                    </a:xfrm>
+                    <a:prstGeom prst="rect">
+                      <a:avLst/>
+                    </a:prstGeom>
+                  </pic:spPr>
+                </pic:pic>
+              </a:graphicData>
+            </a:graphic>
+          </wp:inline>
+        </w:drawing>
+      </w:r>
+    </w:p>
+    <w:p/>
+    <w:p>
+      <w:r>
+        <w:t xml:space="preserve">Figure 54. </w:t>
+      </w:r>
+      <w:r>
+        <w:t>MusicXML Ordered Tree Data Structure</w:t>
+      </w:r>
+      <w:r>
+        <w:t xml:space="preserve"> showing meta-information nodes</w:t>
+      </w:r>
+    </w:p>
+    <w:p/>
+    <w:p/>
+    <w:p/>
+    <w:p>
+      <w:pPr>
+        <w:rPr>
+          <w:sz w:val="28"/>
+          <w:szCs w:val="28"/>
+        </w:rPr>
+      </w:pPr>
+      <w:r>
+        <w:rPr>
+          <w:sz w:val="28"/>
+          <w:szCs w:val="28"/>
+        </w:rPr>
+        <w:t>6.1.</w:t>
+      </w:r>
+      <w:r>
+        <w:rPr>
+          <w:sz w:val="28"/>
+          <w:szCs w:val="28"/>
+        </w:rPr>
+        <w:t>2</w:t>
+      </w:r>
+      <w:r>
+        <w:rPr>
+          <w:sz w:val="28"/>
+          <w:szCs w:val="28"/>
+        </w:rPr>
+        <w:t xml:space="preserve"> </w:t>
+      </w:r>
+      <w:r>
+        <w:rPr>
+          <w:sz w:val="28"/>
+          <w:szCs w:val="28"/>
+        </w:rPr>
+        <w:t>Chord</w:t>
+      </w:r>
+      <w:r>
+        <w:rPr>
+          <w:sz w:val="28"/>
+          <w:szCs w:val="28"/>
+        </w:rPr>
+        <w:t>-G</w:t>
+      </w:r>
+      <w:r>
+        <w:rPr>
+          <w:sz w:val="28"/>
+          <w:szCs w:val="28"/>
+        </w:rPr>
+        <w:t>enerator</w:t>
+      </w:r>
+    </w:p>
+    <w:p>
+      <w:r>
+        <w:tab/>
+      </w:r>
+    </w:p>
+    <w:p>
+      <w:r>
+        <w:tab/>
+        <w:t xml:space="preserve">The chord_generator system takes an input a list of chord labels, and outputs a list of chord voicings that represent the inputted chord labels. The chord voicings are outputted </w:t>
+      </w:r>
+      <w:r>
+        <w:t>as a list of note numbers. For example, if the chord_generator was given the following list as input:</w:t>
+      </w:r>
+    </w:p>
+    <w:p>
+      <w:r>
+        <w:t xml:space="preserve"> </w:t>
+      </w:r>
+    </w:p>
+    <w:p>
+      <w:pPr>
+        <w:ind w:firstLine="720"/>
+        <w:rPr>
+          <w:rFonts w:ascii="Menlo" w:hAnsi="Menlo" w:cs="Menlo"/>
+          <w:sz w:val="20"/>
+          <w:szCs w:val="20"/>
+        </w:rPr>
+      </w:pPr>
+      <w:r>
+        <w:rPr>
+          <w:rFonts w:ascii="Menlo" w:hAnsi="Menlo" w:cs="Menlo"/>
+          <w:sz w:val="20"/>
+          <w:szCs w:val="20"/>
+        </w:rPr>
+        <w:t>[“dominant”, “major-seventh”, “dominant”]</w:t>
+      </w:r>
+    </w:p>
+    <w:p/>
+    <w:p>
+      <w:r>
+        <w:t xml:space="preserve"> The corresponding output would be something similar to: </w:t>
+      </w:r>
+    </w:p>
+    <w:p/>
+    <w:p>
+      <w:pPr>
+        <w:ind w:firstLine="720"/>
+        <w:rPr>
+          <w:rFonts w:ascii="Menlo" w:hAnsi="Menlo" w:cs="Menlo"/>
+          <w:sz w:val="20"/>
+          <w:szCs w:val="20"/>
+        </w:rPr>
+      </w:pPr>
+      <w:r>
+        <w:rPr>
+          <w:rFonts w:ascii="Menlo" w:hAnsi="Menlo" w:cs="Menlo"/>
+          <w:sz w:val="20"/>
+          <w:szCs w:val="20"/>
+        </w:rPr>
+        <w:t>[[16, 27, 32], [28, 32, 35, 39], [16, 27]]</w:t>
+      </w:r>
+    </w:p>
+    <w:p/>
+    <w:p/>
+    <w:p>
+      <w:r>
+        <w:tab/>
+        <w:t xml:space="preserve">The development of the chord_generator system was straightforward. The system imports the trained cDC-GAN </w:t>
+      </w:r>
+      <w:r>
+        <w:t>model and</w:t>
+      </w:r>
+      <w:r>
+        <w:t xml:space="preserve"> passes the list of chord labels into the model, which </w:t>
+      </w:r>
+      <w:r>
+        <w:lastRenderedPageBreak/>
+        <w:t>returns predictions. As shown in figure 51 (p.x), the predictions are 3x12 matrices. The chord_generator system</w:t>
+      </w:r>
+      <w:r>
+        <w:t xml:space="preserve"> converts the matrices to the note number lists and outputs them to the leadsheet-arranger subsystem. In order to pass the chord labels into the generator model they are encoded as their associated integer number</w:t>
+      </w:r>
+      <w:r>
+        <w:t xml:space="preserve">. The chord-generator system also generates vectors of 100 random noise scalars which are passed into the generator alongside the chord label integer notation. </w:t>
+      </w:r>
+    </w:p>
+    <w:p>
+      <w:r>
+        <w:tab/>
+        <w:t xml:space="preserve">As outlined in section 5, the trained cDC-GAN model can only generate chords for 3 chord labels – “dominant”, “minor-seventh”, and “major-seventh”. In order to increase the capability of the chord-generator system, </w:t>
+      </w:r>
+      <w:r>
+        <w:t>each of the three compatible chord labels were paired with chord labels that were closely related. By doing this, the capacity of the chord-generators input was increased from 3 to 7. This was implemented by creating a dictionary of which the keys were the 7 chord labels, and the values were any of the 3 chord labels that the trained cDC-GAN model supported. The dictionary can be seen in figure 55.</w:t>
+      </w:r>
+    </w:p>
+    <w:p>
+      <w:pPr>
+        <w:rPr>
+          <w:sz w:val="20"/>
+          <w:szCs w:val="20"/>
+        </w:rPr>
+      </w:pPr>
+    </w:p>
+    <w:p>
+      <w:pPr>
+        <w:rPr>
+          <w:sz w:val="20"/>
+          <w:szCs w:val="20"/>
+        </w:rPr>
+      </w:pPr>
+    </w:p>
+    <w:p>
+      <w:pPr>
+        <w:shd w:val="clear" w:color="auto" w:fill="1D2225"/>
+        <w:spacing w:line="240" w:lineRule="atLeast"/>
+        <w:rPr>
+          <w:rFonts w:ascii="Menlo" w:hAnsi="Menlo" w:cs="Menlo"/>
+          <w:color w:val="CDD3DE"/>
+          <w:sz w:val="20"/>
+          <w:szCs w:val="20"/>
+        </w:rPr>
+      </w:pPr>
+      <w:r>
+        <w:rPr>
+          <w:rFonts w:ascii="Menlo" w:hAnsi="Menlo" w:cs="Menlo"/>
+          <w:color w:val="CDD3DE"/>
+          <w:sz w:val="20"/>
+          <w:szCs w:val="20"/>
+        </w:rPr>
+        <w:t xml:space="preserve">chord_types_dict </w:t>
+      </w:r>
+      <w:r>
+        <w:rPr>
+          <w:rFonts w:ascii="Menlo" w:hAnsi="Menlo" w:cs="Menlo"/>
+          <w:color w:val="5FB3B3"/>
+          <w:sz w:val="20"/>
+          <w:szCs w:val="20"/>
+        </w:rPr>
+        <w:t>=</w:t>
+      </w:r>
+      <w:r>
+        <w:rPr>
+          <w:rFonts w:ascii="Menlo" w:hAnsi="Menlo" w:cs="Menlo"/>
+          <w:color w:val="CDD3DE"/>
+          <w:sz w:val="20"/>
+          <w:szCs w:val="20"/>
+        </w:rPr>
+        <w:t xml:space="preserve"> </w:t>
+      </w:r>
+      <w:r>
+        <w:rPr>
+          <w:rFonts w:ascii="Menlo" w:hAnsi="Menlo" w:cs="Menlo"/>
+          <w:color w:val="5FB3B3"/>
+          <w:sz w:val="20"/>
+          <w:szCs w:val="20"/>
+        </w:rPr>
+        <w:t>{</w:t>
+      </w:r>
+    </w:p>
+    <w:p>
+      <w:pPr>
+        <w:shd w:val="clear" w:color="auto" w:fill="1D2225"/>
+        <w:spacing w:line="240" w:lineRule="atLeast"/>
+        <w:rPr>
+          <w:rFonts w:ascii="Menlo" w:hAnsi="Menlo" w:cs="Menlo"/>
+          <w:color w:val="CDD3DE"/>
+          <w:sz w:val="20"/>
+          <w:szCs w:val="20"/>
+        </w:rPr>
+      </w:pPr>
+      <w:r>
+        <w:rPr>
+          <w:rFonts w:ascii="Menlo" w:hAnsi="Menlo" w:cs="Menlo"/>
+          <w:color w:val="CDD3DE"/>
+          <w:sz w:val="20"/>
+          <w:szCs w:val="20"/>
+        </w:rPr>
+        <w:t xml:space="preserve">    </w:t>
+      </w:r>
+      <w:r>
+        <w:rPr>
+          <w:rFonts w:ascii="Menlo" w:hAnsi="Menlo" w:cs="Menlo"/>
+          <w:color w:val="5FB3B3"/>
+          <w:sz w:val="20"/>
+          <w:szCs w:val="20"/>
+        </w:rPr>
+        <w:t>"</w:t>
+      </w:r>
+      <w:r>
+        <w:rPr>
+          <w:rFonts w:ascii="Menlo" w:hAnsi="Menlo" w:cs="Menlo"/>
+          <w:color w:val="99C794"/>
+          <w:sz w:val="20"/>
+          <w:szCs w:val="20"/>
+        </w:rPr>
+        <w:t>dominant</w:t>
+      </w:r>
+      <w:r>
+        <w:rPr>
+          <w:rFonts w:ascii="Menlo" w:hAnsi="Menlo" w:cs="Menlo"/>
+          <w:color w:val="5FB3B3"/>
+          <w:sz w:val="20"/>
+          <w:szCs w:val="20"/>
+        </w:rPr>
+        <w:t>":</w:t>
+      </w:r>
+      <w:r>
+        <w:rPr>
+          <w:rFonts w:ascii="Menlo" w:hAnsi="Menlo" w:cs="Menlo"/>
+          <w:color w:val="CDD3DE"/>
+          <w:sz w:val="20"/>
+          <w:szCs w:val="20"/>
+        </w:rPr>
+        <w:t xml:space="preserve"> </w:t>
+      </w:r>
+      <w:r>
+        <w:rPr>
+          <w:rFonts w:ascii="Menlo" w:hAnsi="Menlo" w:cs="Menlo"/>
+          <w:color w:val="5FB3B3"/>
+          <w:sz w:val="20"/>
+          <w:szCs w:val="20"/>
+        </w:rPr>
+        <w:t>"</w:t>
+      </w:r>
+      <w:r>
+        <w:rPr>
+          <w:rFonts w:ascii="Menlo" w:hAnsi="Menlo" w:cs="Menlo"/>
+          <w:color w:val="99C794"/>
+          <w:sz w:val="20"/>
+          <w:szCs w:val="20"/>
+        </w:rPr>
+        <w:t>dominant</w:t>
+      </w:r>
+      <w:r>
+        <w:rPr>
+          <w:rFonts w:ascii="Menlo" w:hAnsi="Menlo" w:cs="Menlo"/>
+          <w:color w:val="5FB3B3"/>
+          <w:sz w:val="20"/>
+          <w:szCs w:val="20"/>
+        </w:rPr>
+        <w:t>",</w:t>
+      </w:r>
+    </w:p>
+    <w:p>
+      <w:pPr>
+        <w:shd w:val="clear" w:color="auto" w:fill="1D2225"/>
+        <w:spacing w:line="240" w:lineRule="atLeast"/>
+        <w:rPr>
+          <w:rFonts w:ascii="Menlo" w:hAnsi="Menlo" w:cs="Menlo"/>
+          <w:color w:val="CDD3DE"/>
+          <w:sz w:val="20"/>
+          <w:szCs w:val="20"/>
+        </w:rPr>
+      </w:pPr>
+      <w:r>
+        <w:rPr>
+          <w:rFonts w:ascii="Menlo" w:hAnsi="Menlo" w:cs="Menlo"/>
+          <w:color w:val="CDD3DE"/>
+          <w:sz w:val="20"/>
+          <w:szCs w:val="20"/>
+        </w:rPr>
+        <w:t xml:space="preserve">    </w:t>
+      </w:r>
+      <w:r>
+        <w:rPr>
+          <w:rFonts w:ascii="Menlo" w:hAnsi="Menlo" w:cs="Menlo"/>
+          <w:color w:val="5FB3B3"/>
+          <w:sz w:val="20"/>
+          <w:szCs w:val="20"/>
+        </w:rPr>
+        <w:t>"</w:t>
+      </w:r>
+      <w:r>
+        <w:rPr>
+          <w:rFonts w:ascii="Menlo" w:hAnsi="Menlo" w:cs="Menlo"/>
+          <w:color w:val="99C794"/>
+          <w:sz w:val="20"/>
+          <w:szCs w:val="20"/>
+        </w:rPr>
+        <w:t>dominant-ninth</w:t>
+      </w:r>
+      <w:r>
+        <w:rPr>
+          <w:rFonts w:ascii="Menlo" w:hAnsi="Menlo" w:cs="Menlo"/>
+          <w:color w:val="5FB3B3"/>
+          <w:sz w:val="20"/>
+          <w:szCs w:val="20"/>
+        </w:rPr>
+        <w:t>":</w:t>
+      </w:r>
+      <w:r>
+        <w:rPr>
+          <w:rFonts w:ascii="Menlo" w:hAnsi="Menlo" w:cs="Menlo"/>
+          <w:color w:val="CDD3DE"/>
+          <w:sz w:val="20"/>
+          <w:szCs w:val="20"/>
+        </w:rPr>
+        <w:t xml:space="preserve"> </w:t>
+      </w:r>
+      <w:r>
+        <w:rPr>
+          <w:rFonts w:ascii="Menlo" w:hAnsi="Menlo" w:cs="Menlo"/>
+          <w:color w:val="5FB3B3"/>
+          <w:sz w:val="20"/>
+          <w:szCs w:val="20"/>
+        </w:rPr>
+        <w:t>"</w:t>
+      </w:r>
+      <w:r>
+        <w:rPr>
+          <w:rFonts w:ascii="Menlo" w:hAnsi="Menlo" w:cs="Menlo"/>
+          <w:color w:val="99C794"/>
+          <w:sz w:val="20"/>
+          <w:szCs w:val="20"/>
+        </w:rPr>
+        <w:t>dominant</w:t>
+      </w:r>
+      <w:r>
+        <w:rPr>
+          <w:rFonts w:ascii="Menlo" w:hAnsi="Menlo" w:cs="Menlo"/>
+          <w:color w:val="5FB3B3"/>
+          <w:sz w:val="20"/>
+          <w:szCs w:val="20"/>
+        </w:rPr>
+        <w:t>",</w:t>
+      </w:r>
+    </w:p>
+    <w:p>
+      <w:pPr>
+        <w:shd w:val="clear" w:color="auto" w:fill="1D2225"/>
+        <w:spacing w:line="240" w:lineRule="atLeast"/>
+        <w:rPr>
+          <w:rFonts w:ascii="Menlo" w:hAnsi="Menlo" w:cs="Menlo"/>
+          <w:color w:val="CDD3DE"/>
+          <w:sz w:val="20"/>
+          <w:szCs w:val="20"/>
+        </w:rPr>
+      </w:pPr>
+      <w:r>
+        <w:rPr>
+          <w:rFonts w:ascii="Menlo" w:hAnsi="Menlo" w:cs="Menlo"/>
+          <w:color w:val="CDD3DE"/>
+          <w:sz w:val="20"/>
+          <w:szCs w:val="20"/>
+        </w:rPr>
+        <w:t xml:space="preserve">    </w:t>
+      </w:r>
+      <w:r>
+        <w:rPr>
+          <w:rFonts w:ascii="Menlo" w:hAnsi="Menlo" w:cs="Menlo"/>
+          <w:color w:val="5FB3B3"/>
+          <w:sz w:val="20"/>
+          <w:szCs w:val="20"/>
+        </w:rPr>
+        <w:t>"</w:t>
+      </w:r>
+      <w:r>
+        <w:rPr>
+          <w:rFonts w:ascii="Menlo" w:hAnsi="Menlo" w:cs="Menlo"/>
+          <w:color w:val="99C794"/>
+          <w:sz w:val="20"/>
+          <w:szCs w:val="20"/>
+        </w:rPr>
+        <w:t>minor-seventh</w:t>
+      </w:r>
+      <w:r>
+        <w:rPr>
+          <w:rFonts w:ascii="Menlo" w:hAnsi="Menlo" w:cs="Menlo"/>
+          <w:color w:val="5FB3B3"/>
+          <w:sz w:val="20"/>
+          <w:szCs w:val="20"/>
+        </w:rPr>
+        <w:t>":</w:t>
+      </w:r>
+      <w:r>
+        <w:rPr>
+          <w:rFonts w:ascii="Menlo" w:hAnsi="Menlo" w:cs="Menlo"/>
+          <w:color w:val="CDD3DE"/>
+          <w:sz w:val="20"/>
+          <w:szCs w:val="20"/>
+        </w:rPr>
+        <w:t xml:space="preserve"> </w:t>
+      </w:r>
+      <w:r>
+        <w:rPr>
+          <w:rFonts w:ascii="Menlo" w:hAnsi="Menlo" w:cs="Menlo"/>
+          <w:color w:val="5FB3B3"/>
+          <w:sz w:val="20"/>
+          <w:szCs w:val="20"/>
+        </w:rPr>
+        <w:t>"</w:t>
+      </w:r>
+      <w:r>
+        <w:rPr>
+          <w:rFonts w:ascii="Menlo" w:hAnsi="Menlo" w:cs="Menlo"/>
+          <w:color w:val="99C794"/>
+          <w:sz w:val="20"/>
+          <w:szCs w:val="20"/>
+        </w:rPr>
+        <w:t>minor-seventh</w:t>
+      </w:r>
+      <w:r>
+        <w:rPr>
+          <w:rFonts w:ascii="Menlo" w:hAnsi="Menlo" w:cs="Menlo"/>
+          <w:color w:val="5FB3B3"/>
+          <w:sz w:val="20"/>
+          <w:szCs w:val="20"/>
+        </w:rPr>
+        <w:t>",</w:t>
+      </w:r>
+    </w:p>
+    <w:p>
+      <w:pPr>
+        <w:shd w:val="clear" w:color="auto" w:fill="1D2225"/>
+        <w:spacing w:line="240" w:lineRule="atLeast"/>
+        <w:rPr>
+          <w:rFonts w:ascii="Menlo" w:hAnsi="Menlo" w:cs="Menlo"/>
+          <w:color w:val="CDD3DE"/>
+          <w:sz w:val="20"/>
+          <w:szCs w:val="20"/>
+        </w:rPr>
+      </w:pPr>
+      <w:r>
+        <w:rPr>
+          <w:rFonts w:ascii="Menlo" w:hAnsi="Menlo" w:cs="Menlo"/>
+          <w:color w:val="CDD3DE"/>
+          <w:sz w:val="20"/>
+          <w:szCs w:val="20"/>
+        </w:rPr>
+        <w:t xml:space="preserve">    </w:t>
+      </w:r>
+      <w:r>
+        <w:rPr>
+          <w:rFonts w:ascii="Menlo" w:hAnsi="Menlo" w:cs="Menlo"/>
+          <w:color w:val="5FB3B3"/>
+          <w:sz w:val="20"/>
+          <w:szCs w:val="20"/>
+        </w:rPr>
+        <w:t>"</w:t>
+      </w:r>
+      <w:r>
+        <w:rPr>
+          <w:rFonts w:ascii="Menlo" w:hAnsi="Menlo" w:cs="Menlo"/>
+          <w:color w:val="99C794"/>
+          <w:sz w:val="20"/>
+          <w:szCs w:val="20"/>
+        </w:rPr>
+        <w:t>minor</w:t>
+      </w:r>
+      <w:r>
+        <w:rPr>
+          <w:rFonts w:ascii="Menlo" w:hAnsi="Menlo" w:cs="Menlo"/>
+          <w:color w:val="5FB3B3"/>
+          <w:sz w:val="20"/>
+          <w:szCs w:val="20"/>
+        </w:rPr>
+        <w:t>":</w:t>
+      </w:r>
+      <w:r>
+        <w:rPr>
+          <w:rFonts w:ascii="Menlo" w:hAnsi="Menlo" w:cs="Menlo"/>
+          <w:color w:val="CDD3DE"/>
+          <w:sz w:val="20"/>
+          <w:szCs w:val="20"/>
+        </w:rPr>
+        <w:t xml:space="preserve"> </w:t>
+      </w:r>
+      <w:r>
+        <w:rPr>
+          <w:rFonts w:ascii="Menlo" w:hAnsi="Menlo" w:cs="Menlo"/>
+          <w:color w:val="5FB3B3"/>
+          <w:sz w:val="20"/>
+          <w:szCs w:val="20"/>
+        </w:rPr>
+        <w:t>"</w:t>
+      </w:r>
+      <w:r>
+        <w:rPr>
+          <w:rFonts w:ascii="Menlo" w:hAnsi="Menlo" w:cs="Menlo"/>
+          <w:color w:val="99C794"/>
+          <w:sz w:val="20"/>
+          <w:szCs w:val="20"/>
+        </w:rPr>
+        <w:t>minor-seventh</w:t>
+      </w:r>
+      <w:r>
+        <w:rPr>
+          <w:rFonts w:ascii="Menlo" w:hAnsi="Menlo" w:cs="Menlo"/>
+          <w:color w:val="5FB3B3"/>
+          <w:sz w:val="20"/>
+          <w:szCs w:val="20"/>
+        </w:rPr>
+        <w:t>",</w:t>
+      </w:r>
+    </w:p>
+    <w:p>
+      <w:pPr>
+        <w:shd w:val="clear" w:color="auto" w:fill="1D2225"/>
+        <w:spacing w:line="240" w:lineRule="atLeast"/>
+        <w:rPr>
+          <w:rFonts w:ascii="Menlo" w:hAnsi="Menlo" w:cs="Menlo"/>
+          <w:color w:val="CDD3DE"/>
+          <w:sz w:val="20"/>
+          <w:szCs w:val="20"/>
+        </w:rPr>
+      </w:pPr>
+      <w:r>
+        <w:rPr>
+          <w:rFonts w:ascii="Menlo" w:hAnsi="Menlo" w:cs="Menlo"/>
+          <w:color w:val="CDD3DE"/>
+          <w:sz w:val="20"/>
+          <w:szCs w:val="20"/>
+        </w:rPr>
+        <w:t xml:space="preserve">    </w:t>
+      </w:r>
+      <w:r>
+        <w:rPr>
+          <w:rFonts w:ascii="Menlo" w:hAnsi="Menlo" w:cs="Menlo"/>
+          <w:color w:val="5FB3B3"/>
+          <w:sz w:val="20"/>
+          <w:szCs w:val="20"/>
+        </w:rPr>
+        <w:t>"</w:t>
+      </w:r>
+      <w:r>
+        <w:rPr>
+          <w:rFonts w:ascii="Menlo" w:hAnsi="Menlo" w:cs="Menlo"/>
+          <w:color w:val="99C794"/>
+          <w:sz w:val="20"/>
+          <w:szCs w:val="20"/>
+        </w:rPr>
+        <w:t>minor-sixth</w:t>
+      </w:r>
+      <w:r>
+        <w:rPr>
+          <w:rFonts w:ascii="Menlo" w:hAnsi="Menlo" w:cs="Menlo"/>
+          <w:color w:val="5FB3B3"/>
+          <w:sz w:val="20"/>
+          <w:szCs w:val="20"/>
+        </w:rPr>
+        <w:t>":</w:t>
+      </w:r>
+      <w:r>
+        <w:rPr>
+          <w:rFonts w:ascii="Menlo" w:hAnsi="Menlo" w:cs="Menlo"/>
+          <w:color w:val="CDD3DE"/>
+          <w:sz w:val="20"/>
+          <w:szCs w:val="20"/>
+        </w:rPr>
+        <w:t xml:space="preserve"> </w:t>
+      </w:r>
+      <w:r>
+        <w:rPr>
+          <w:rFonts w:ascii="Menlo" w:hAnsi="Menlo" w:cs="Menlo"/>
+          <w:color w:val="5FB3B3"/>
+          <w:sz w:val="20"/>
+          <w:szCs w:val="20"/>
+        </w:rPr>
+        <w:t>"</w:t>
+      </w:r>
+      <w:r>
+        <w:rPr>
+          <w:rFonts w:ascii="Menlo" w:hAnsi="Menlo" w:cs="Menlo"/>
+          <w:color w:val="99C794"/>
+          <w:sz w:val="20"/>
+          <w:szCs w:val="20"/>
+        </w:rPr>
+        <w:t>minor-seventh</w:t>
+      </w:r>
+      <w:r>
+        <w:rPr>
+          <w:rFonts w:ascii="Menlo" w:hAnsi="Menlo" w:cs="Menlo"/>
+          <w:color w:val="5FB3B3"/>
+          <w:sz w:val="20"/>
+          <w:szCs w:val="20"/>
+        </w:rPr>
+        <w:t>",</w:t>
+      </w:r>
+    </w:p>
+    <w:p>
+      <w:pPr>
+        <w:shd w:val="clear" w:color="auto" w:fill="1D2225"/>
+        <w:spacing w:line="240" w:lineRule="atLeast"/>
+        <w:rPr>
+          <w:rFonts w:ascii="Menlo" w:hAnsi="Menlo" w:cs="Menlo"/>
+          <w:color w:val="CDD3DE"/>
+          <w:sz w:val="20"/>
+          <w:szCs w:val="20"/>
+        </w:rPr>
+      </w:pPr>
+      <w:r>
+        <w:rPr>
+          <w:rFonts w:ascii="Menlo" w:hAnsi="Menlo" w:cs="Menlo"/>
+          <w:color w:val="CDD3DE"/>
+          <w:sz w:val="20"/>
+          <w:szCs w:val="20"/>
+        </w:rPr>
+        <w:t xml:space="preserve">    </w:t>
+      </w:r>
+      <w:r>
+        <w:rPr>
+          <w:rFonts w:ascii="Menlo" w:hAnsi="Menlo" w:cs="Menlo"/>
+          <w:color w:val="5FB3B3"/>
+          <w:sz w:val="20"/>
+          <w:szCs w:val="20"/>
+        </w:rPr>
+        <w:t>"</w:t>
+      </w:r>
+      <w:r>
+        <w:rPr>
+          <w:rFonts w:ascii="Menlo" w:hAnsi="Menlo" w:cs="Menlo"/>
+          <w:color w:val="99C794"/>
+          <w:sz w:val="20"/>
+          <w:szCs w:val="20"/>
+        </w:rPr>
+        <w:t>major</w:t>
+      </w:r>
+      <w:r>
+        <w:rPr>
+          <w:rFonts w:ascii="Menlo" w:hAnsi="Menlo" w:cs="Menlo"/>
+          <w:color w:val="5FB3B3"/>
+          <w:sz w:val="20"/>
+          <w:szCs w:val="20"/>
+        </w:rPr>
+        <w:t>":</w:t>
+      </w:r>
+      <w:r>
+        <w:rPr>
+          <w:rFonts w:ascii="Menlo" w:hAnsi="Menlo" w:cs="Menlo"/>
+          <w:color w:val="CDD3DE"/>
+          <w:sz w:val="20"/>
+          <w:szCs w:val="20"/>
+        </w:rPr>
+        <w:t xml:space="preserve"> </w:t>
+      </w:r>
+      <w:r>
+        <w:rPr>
+          <w:rFonts w:ascii="Menlo" w:hAnsi="Menlo" w:cs="Menlo"/>
+          <w:color w:val="5FB3B3"/>
+          <w:sz w:val="20"/>
+          <w:szCs w:val="20"/>
+        </w:rPr>
+        <w:t>"</w:t>
+      </w:r>
+      <w:r>
+        <w:rPr>
+          <w:rFonts w:ascii="Menlo" w:hAnsi="Menlo" w:cs="Menlo"/>
+          <w:color w:val="99C794"/>
+          <w:sz w:val="20"/>
+          <w:szCs w:val="20"/>
+        </w:rPr>
+        <w:t>major-seventh</w:t>
+      </w:r>
+      <w:r>
+        <w:rPr>
+          <w:rFonts w:ascii="Menlo" w:hAnsi="Menlo" w:cs="Menlo"/>
+          <w:color w:val="5FB3B3"/>
+          <w:sz w:val="20"/>
+          <w:szCs w:val="20"/>
+        </w:rPr>
+        <w:t>",</w:t>
+      </w:r>
+    </w:p>
+    <w:p>
+      <w:pPr>
+        <w:shd w:val="clear" w:color="auto" w:fill="1D2225"/>
+        <w:spacing w:line="240" w:lineRule="atLeast"/>
+        <w:rPr>
+          <w:rFonts w:ascii="Menlo" w:hAnsi="Menlo" w:cs="Menlo"/>
+          <w:color w:val="CDD3DE"/>
+          <w:sz w:val="20"/>
+          <w:szCs w:val="20"/>
+        </w:rPr>
+      </w:pPr>
+      <w:r>
+        <w:rPr>
+          <w:rFonts w:ascii="Menlo" w:hAnsi="Menlo" w:cs="Menlo"/>
+          <w:color w:val="CDD3DE"/>
+          <w:sz w:val="20"/>
+          <w:szCs w:val="20"/>
+        </w:rPr>
+        <w:t xml:space="preserve">    </w:t>
+      </w:r>
+      <w:r>
+        <w:rPr>
+          <w:rFonts w:ascii="Menlo" w:hAnsi="Menlo" w:cs="Menlo"/>
+          <w:color w:val="5FB3B3"/>
+          <w:sz w:val="20"/>
+          <w:szCs w:val="20"/>
+        </w:rPr>
+        <w:t>"</w:t>
+      </w:r>
+      <w:r>
+        <w:rPr>
+          <w:rFonts w:ascii="Menlo" w:hAnsi="Menlo" w:cs="Menlo"/>
+          <w:color w:val="99C794"/>
+          <w:sz w:val="20"/>
+          <w:szCs w:val="20"/>
+        </w:rPr>
+        <w:t>major-seventh</w:t>
+      </w:r>
+      <w:r>
+        <w:rPr>
+          <w:rFonts w:ascii="Menlo" w:hAnsi="Menlo" w:cs="Menlo"/>
+          <w:color w:val="5FB3B3"/>
+          <w:sz w:val="20"/>
+          <w:szCs w:val="20"/>
+        </w:rPr>
+        <w:t>":</w:t>
+      </w:r>
+      <w:r>
+        <w:rPr>
+          <w:rFonts w:ascii="Menlo" w:hAnsi="Menlo" w:cs="Menlo"/>
+          <w:color w:val="CDD3DE"/>
+          <w:sz w:val="20"/>
+          <w:szCs w:val="20"/>
+        </w:rPr>
+        <w:t xml:space="preserve"> </w:t>
+      </w:r>
+      <w:r>
+        <w:rPr>
+          <w:rFonts w:ascii="Menlo" w:hAnsi="Menlo" w:cs="Menlo"/>
+          <w:color w:val="5FB3B3"/>
+          <w:sz w:val="20"/>
+          <w:szCs w:val="20"/>
+        </w:rPr>
+        <w:t>"</w:t>
+      </w:r>
+      <w:r>
+        <w:rPr>
+          <w:rFonts w:ascii="Menlo" w:hAnsi="Menlo" w:cs="Menlo"/>
+          <w:color w:val="99C794"/>
+          <w:sz w:val="20"/>
+          <w:szCs w:val="20"/>
+        </w:rPr>
+        <w:t>major-seventh</w:t>
+      </w:r>
+      <w:r>
+        <w:rPr>
+          <w:rFonts w:ascii="Menlo" w:hAnsi="Menlo" w:cs="Menlo"/>
+          <w:color w:val="5FB3B3"/>
+          <w:sz w:val="20"/>
+          <w:szCs w:val="20"/>
+        </w:rPr>
+        <w:t>"</w:t>
+      </w:r>
+    </w:p>
+    <w:p>
+      <w:pPr>
+        <w:shd w:val="clear" w:color="auto" w:fill="1D2225"/>
+        <w:spacing w:line="240" w:lineRule="atLeast"/>
+        <w:rPr>
+          <w:rFonts w:ascii="Menlo" w:hAnsi="Menlo" w:cs="Menlo"/>
+          <w:color w:val="CDD3DE"/>
+          <w:sz w:val="20"/>
+          <w:szCs w:val="20"/>
+        </w:rPr>
+      </w:pPr>
+      <w:r>
+        <w:rPr>
+          <w:rFonts w:ascii="Menlo" w:hAnsi="Menlo" w:cs="Menlo"/>
+          <w:color w:val="5FB3B3"/>
+          <w:sz w:val="20"/>
+          <w:szCs w:val="20"/>
+        </w:rPr>
+        <w:t>}</w:t>
+      </w:r>
+    </w:p>
+    <w:p>
+      <w:r>
+        <w:t>Figure 55. A Python dictionary showing how similar chord labels were assigned to 1 of the 3 cDC-GAN’s support chord labels</w:t>
+      </w:r>
+    </w:p>
+    <w:p>
+      <w:r>
+        <w:tab/>
+      </w:r>
+    </w:p>
+    <w:p>
+      <w:r>
+        <w:tab/>
+        <w:t>It must be noted that in doing this, some of the chords generated by the chord-generator would, by strict musical theory standard, be</w:t>
+      </w:r>
+      <w:r>
+        <w:t xml:space="preserve"> slightly</w:t>
+      </w:r>
+      <w:r>
+        <w:t xml:space="preserve"> incorrect. For example, although C minor-sixth and C minor-seventh chords share many of the same notes, </w:t>
+      </w:r>
+      <w:r>
+        <w:t>a C minor-sixth chord has the note A in it. The note A would never in a “minor-seventh” voicing generated by the trained cDC-GAN model. The implications of this similarity dictionary will be explored further in the results section.</w:t>
+      </w:r>
+    </w:p>
+    <w:p>
+      <w:r>
+        <w:tab/>
+        <w:t xml:space="preserve">Aside from the 4 additional chord labels, there were many existing labels that the generator could not support. Each of these incompatible chord labels was dealt with by returning a very simple 2-note voicing consisting of the notes C2 and C3. </w:t>
+      </w:r>
+    </w:p>
+    <w:p>
+      <w:pPr>
+        <w:ind w:firstLine="720"/>
+      </w:pPr>
+      <w:r>
+        <w:t xml:space="preserve">The implementation details of this substitution system were as follows. A function was created to validate each chord label before it was given to the cDC-GAN model. The function looked up each chord label in the </w:t>
+      </w:r>
+      <w:r>
+        <w:rPr>
+          <w:i/>
+          <w:iCs/>
+        </w:rPr>
+        <w:t>chord_types_dict</w:t>
+      </w:r>
+      <w:r>
+        <w:t>. If the label was present as a key in the dictionary, then the function simply returned the corresponding chord label value. However</w:t>
+      </w:r>
+      <w:r>
+        <w:t>,</w:t>
+      </w:r>
+      <w:r>
+        <w:t xml:space="preserve"> if the chord label wasn’t present as a key, then a Key Error was raised. The function caught this </w:t>
+      </w:r>
+      <w:r>
+        <w:t>error and</w:t>
+      </w:r>
+      <w:r>
+        <w:t xml:space="preserve"> </w:t>
+      </w:r>
+      <w:r>
+        <w:t>printed an error message indicating that the chord could not be properly voiced</w:t>
+      </w:r>
+      <w:r>
+        <w:t>. The simple 2-note voicing was then added to the list of generated chords.</w:t>
+      </w:r>
+      <w:r>
+        <w:t xml:space="preserve"> </w:t>
+      </w:r>
+    </w:p>
+    <w:p/>
+    <w:p/>
+    <w:p>
+      <w:pPr>
+        <w:rPr>
+          <w:sz w:val="28"/>
+          <w:szCs w:val="28"/>
+        </w:rPr>
+      </w:pPr>
+      <w:r>
+        <w:rPr>
+          <w:sz w:val="28"/>
+          <w:szCs w:val="28"/>
+        </w:rPr>
+        <w:t xml:space="preserve">6.1.2 </w:t>
+      </w:r>
+      <w:r>
+        <w:rPr>
+          <w:sz w:val="28"/>
+          <w:szCs w:val="28"/>
+        </w:rPr>
+        <w:t>Leadsheet-Arranger</w:t>
+      </w:r>
+    </w:p>
+    <w:p/>
+    <w:p>
+      <w:r>
+        <w:tab/>
+      </w:r>
+      <w:r>
+        <w:t xml:space="preserve">The leadsheet-arranger subsystem contains the main method of the leadsheet arrangement </w:t>
+      </w:r>
+      <w:r>
+        <w:t>system and</w:t>
+      </w:r>
+      <w:r>
+        <w:t xml:space="preserve"> is where all of the other subsystems are executed and connected together. </w:t>
+      </w:r>
+      <w:r>
+        <w:t>The leadsheet-arranger subsystem</w:t>
+      </w:r>
+      <w:r>
+        <w:t xml:space="preserve"> takes 3 inputs – leadsheet meta information, generated chord voicings, and the input leadsheet. It then uses the meta-information to transform the chord voicings into MusicXML elements and inserts them into the input lead sheet. The resulting output is an arrangement of the input lead sheet in MusicXML format. </w:t>
+      </w:r>
+    </w:p>
+    <w:p>
+      <w:r>
+        <w:lastRenderedPageBreak/>
+        <w:tab/>
+      </w:r>
+      <w:r>
+        <w:t xml:space="preserve">The initial development of the leadsheet-arranger system focused on converting the generated chords into MusicXML elements that could be inserted into the leadsheet file. As the generated chords were all in the route of C, they needed to be transposed back to their original route. In order to do this, a function was created that simultaneously </w:t>
+      </w:r>
+      <w:r>
+        <w:t>iterated</w:t>
+      </w:r>
+      <w:r>
+        <w:t xml:space="preserve"> through the leadsheet meta information and generated chord voicings. For each chord, the function would check the listed root note in the meta information, and then use a dictionary converter to transpose each note in the chord voicing the required number of steps. A use case of this is presented below:</w:t>
+      </w:r>
+    </w:p>
+    <w:p/>
+    <w:p>
+      <w:pPr>
+        <w:ind w:firstLine="720"/>
+      </w:pPr>
+      <w:r>
+        <w:t xml:space="preserve">For iteration </w:t>
+      </w:r>
+      <w:r>
+        <w:rPr>
+          <w:i/>
+          <w:iCs/>
+        </w:rPr>
+        <w:t>x</w:t>
+      </w:r>
+      <w:r>
+        <w:t>, the chord meta-information(</w:t>
+      </w:r>
+      <w:r>
+        <w:rPr>
+          <w:i/>
+          <w:iCs/>
+        </w:rPr>
+        <w:t>mi</w:t>
+      </w:r>
+      <w:r>
+        <w:t>), generated chord voicing (</w:t>
+      </w:r>
+      <w:r>
+        <w:rPr>
+          <w:i/>
+          <w:iCs/>
+        </w:rPr>
+        <w:t>v</w:t>
+      </w:r>
+      <w:r>
+        <w:t>), and transposed generated chord voicing (</w:t>
+      </w:r>
+      <w:r>
+        <w:rPr>
+          <w:i/>
+          <w:iCs/>
+        </w:rPr>
+        <w:t>tv)</w:t>
+      </w:r>
+      <w:r>
+        <w:t xml:space="preserve"> are as follows:</w:t>
+      </w:r>
+    </w:p>
+    <w:p/>
+    <w:p>
+      <w:pPr>
+        <w:rPr>
+          <w:rFonts w:ascii="Menlo" w:hAnsi="Menlo" w:cs="Menlo"/>
+          <w:sz w:val="20"/>
+          <w:szCs w:val="20"/>
+        </w:rPr>
+      </w:pPr>
+      <w:r>
+        <w:rPr>
+          <w:i/>
+          <w:iCs/>
+        </w:rPr>
+        <w:t>mi =</w:t>
+      </w:r>
+      <w:r>
+        <w:rPr>
+          <w:rFonts w:ascii="Menlo" w:hAnsi="Menlo" w:cs="Menlo"/>
+          <w:i/>
+          <w:iCs/>
+          <w:sz w:val="20"/>
+          <w:szCs w:val="20"/>
+        </w:rPr>
+        <w:t xml:space="preserve"> </w:t>
+      </w:r>
+      <w:r>
+        <w:rPr>
+          <w:rFonts w:ascii="Menlo" w:hAnsi="Menlo" w:cs="Menlo"/>
+          <w:sz w:val="20"/>
+          <w:szCs w:val="20"/>
+        </w:rPr>
+        <w:t>{'root': 'G', 'bass_note': '','kind':'minor-seventh','extensions': []</w:t>
+      </w:r>
+      <w:r>
+        <w:rPr>
+          <w:rFonts w:ascii="Menlo" w:hAnsi="Menlo" w:cs="Menlo"/>
+          <w:sz w:val="20"/>
+          <w:szCs w:val="20"/>
+        </w:rPr>
+        <w:t>}</w:t>
+      </w:r>
+    </w:p>
+    <w:p>
+      <w:pPr>
+        <w:rPr>
+          <w:sz w:val="20"/>
+          <w:szCs w:val="20"/>
+        </w:rPr>
+      </w:pPr>
+      <w:r>
+        <w:rPr>
+          <w:i/>
+          <w:iCs/>
+        </w:rPr>
+        <w:t xml:space="preserve">v = </w:t>
+      </w:r>
+      <w:r>
+        <w:rPr>
+          <w:rFonts w:ascii="Menlo" w:hAnsi="Menlo" w:cs="Menlo"/>
+          <w:sz w:val="20"/>
+          <w:szCs w:val="20"/>
+        </w:rPr>
+        <w:t>[28, 38, 43</w:t>
+      </w:r>
+      <w:r>
+        <w:rPr>
+          <w:rFonts w:ascii="Menlo" w:hAnsi="Menlo" w:cs="Menlo"/>
+          <w:sz w:val="20"/>
+          <w:szCs w:val="20"/>
+        </w:rPr>
+        <w:t>]</w:t>
+      </w:r>
+    </w:p>
+    <w:p/>
+    <w:p>
+      <w:r>
+        <w:t>the root note ‘G’ is looked up in a dictionary to see how many notes away it is from C (shortest path either up or down). In this case G is 5 notes above C, meaning all of the notes in the chord voicing will be reduced by 5:</w:t>
+      </w:r>
+    </w:p>
+    <w:p/>
+    <w:p>
+      <w:r>
+        <w:rPr>
+          <w:i/>
+          <w:iCs/>
+        </w:rPr>
+        <w:t xml:space="preserve">tv = </w:t>
+      </w:r>
+      <w:r>
+        <w:rPr>
+          <w:rFonts w:ascii="Menlo" w:hAnsi="Menlo" w:cs="Menlo"/>
+          <w:sz w:val="20"/>
+          <w:szCs w:val="20"/>
+        </w:rPr>
+        <w:t>[2</w:t>
+      </w:r>
+      <w:r>
+        <w:rPr>
+          <w:rFonts w:ascii="Menlo" w:hAnsi="Menlo" w:cs="Menlo"/>
+          <w:sz w:val="20"/>
+          <w:szCs w:val="20"/>
+        </w:rPr>
+        <w:t>3</w:t>
+      </w:r>
+      <w:r>
+        <w:rPr>
+          <w:rFonts w:ascii="Menlo" w:hAnsi="Menlo" w:cs="Menlo"/>
+          <w:sz w:val="20"/>
+          <w:szCs w:val="20"/>
+        </w:rPr>
+        <w:t>, 3</w:t>
+      </w:r>
+      <w:r>
+        <w:rPr>
+          <w:rFonts w:ascii="Menlo" w:hAnsi="Menlo" w:cs="Menlo"/>
+          <w:sz w:val="20"/>
+          <w:szCs w:val="20"/>
+        </w:rPr>
+        <w:t>3</w:t>
+      </w:r>
+      <w:r>
+        <w:rPr>
+          <w:rFonts w:ascii="Menlo" w:hAnsi="Menlo" w:cs="Menlo"/>
+          <w:sz w:val="20"/>
+          <w:szCs w:val="20"/>
+        </w:rPr>
+        <w:t xml:space="preserve">, </w:t>
+      </w:r>
+      <w:r>
+        <w:rPr>
+          <w:rFonts w:ascii="Menlo" w:hAnsi="Menlo" w:cs="Menlo"/>
+          <w:sz w:val="20"/>
+          <w:szCs w:val="20"/>
+        </w:rPr>
+        <w:t>38</w:t>
+      </w:r>
+      <w:r>
+        <w:rPr>
+          <w:rFonts w:ascii="Menlo" w:hAnsi="Menlo" w:cs="Menlo"/>
+          <w:sz w:val="20"/>
+          <w:szCs w:val="20"/>
+        </w:rPr>
+        <w:t>]</w:t>
+      </w:r>
+    </w:p>
+    <w:p/>
+    <w:p>
+      <w:r>
+        <w:t>The chord voicing is now rooted in its original note, as the note number 23 is equal to G2.</w:t>
+      </w:r>
+    </w:p>
+    <w:p/>
+    <w:p>
+      <w:r>
+        <w:tab/>
+        <w:t>In order to convert the transposed chord voicings into MusicXML elements, each note number was converted into its corresponding note label. This process required the key signature of the lead sheet, as black notes can have 2 different note labels depending on what key they are in. An example of this would be the black note between the white notes C and D, which half of the key signatures would call C#, and the other Db. To implement the note integer-note label conversion, 2 dictionaries were created with note integers as keys and corresponding note labels as values. Using one of the dictionaries, the note integers could be converted</w:t>
+      </w:r>
+      <w:r>
+        <w:t xml:space="preserve">. The advantage of creating look up dictionaries is they allow for each conversion to be performed </w:t>
+      </w:r>
+      <w:r>
+        <w:t>in constant time</w:t>
+      </w:r>
+      <w:r>
+        <w:t xml:space="preserve"> (O(n))</w:t>
+      </w:r>
+      <w:r>
+        <w:t>.</w:t>
+      </w:r>
+      <w:r>
+        <w:t xml:space="preserve"> An example transposed and note-labelled (</w:t>
+      </w:r>
+      <w:r>
+        <w:rPr>
+          <w:i/>
+          <w:iCs/>
+        </w:rPr>
+        <w:t>tvl</w:t>
+      </w:r>
+      <w:r>
+        <w:t>) can be seen below:</w:t>
+      </w:r>
+    </w:p>
+    <w:p/>
+    <w:p>
+      <w:r>
+        <w:rPr>
+          <w:i/>
+          <w:iCs/>
+        </w:rPr>
+        <w:t xml:space="preserve">tv = </w:t>
+      </w:r>
+      <w:r>
+        <w:rPr>
+          <w:rFonts w:ascii="Menlo" w:hAnsi="Menlo" w:cs="Menlo"/>
+          <w:sz w:val="20"/>
+          <w:szCs w:val="20"/>
+        </w:rPr>
+        <w:t>[2</w:t>
+      </w:r>
+      <w:r>
+        <w:rPr>
+          <w:rFonts w:ascii="Menlo" w:hAnsi="Menlo" w:cs="Menlo"/>
+          <w:sz w:val="20"/>
+          <w:szCs w:val="20"/>
+        </w:rPr>
+        <w:t>3</w:t>
+      </w:r>
+      <w:r>
+        <w:rPr>
+          <w:rFonts w:ascii="Menlo" w:hAnsi="Menlo" w:cs="Menlo"/>
+          <w:sz w:val="20"/>
+          <w:szCs w:val="20"/>
+        </w:rPr>
+        <w:t>, 3</w:t>
+      </w:r>
+      <w:r>
+        <w:rPr>
+          <w:rFonts w:ascii="Menlo" w:hAnsi="Menlo" w:cs="Menlo"/>
+          <w:sz w:val="20"/>
+          <w:szCs w:val="20"/>
+        </w:rPr>
+        <w:t>3</w:t>
+      </w:r>
+      <w:r>
+        <w:rPr>
+          <w:rFonts w:ascii="Menlo" w:hAnsi="Menlo" w:cs="Menlo"/>
+          <w:sz w:val="20"/>
+          <w:szCs w:val="20"/>
+        </w:rPr>
+        <w:t xml:space="preserve">, </w:t>
+      </w:r>
+      <w:r>
+        <w:rPr>
+          <w:rFonts w:ascii="Menlo" w:hAnsi="Menlo" w:cs="Menlo"/>
+          <w:sz w:val="20"/>
+          <w:szCs w:val="20"/>
+        </w:rPr>
+        <w:t>38]</w:t>
+      </w:r>
+    </w:p>
+    <w:p/>
+    <w:p>
+      <w:r>
+        <w:rPr>
+          <w:i/>
+          <w:iCs/>
+        </w:rPr>
+        <w:t>tv</w:t>
+      </w:r>
+      <w:r>
+        <w:rPr>
+          <w:i/>
+          <w:iCs/>
+        </w:rPr>
+        <w:t>l</w:t>
+      </w:r>
+      <w:r>
+        <w:rPr>
+          <w:i/>
+          <w:iCs/>
+        </w:rPr>
+        <w:t xml:space="preserve"> = </w:t>
+      </w:r>
+      <w:r>
+        <w:rPr>
+          <w:rFonts w:ascii="Menlo" w:hAnsi="Menlo" w:cs="Menlo"/>
+          <w:sz w:val="20"/>
+          <w:szCs w:val="20"/>
+        </w:rPr>
+        <w:t>[</w:t>
+      </w:r>
+      <w:r>
+        <w:rPr>
+          <w:rFonts w:ascii="Menlo" w:hAnsi="Menlo" w:cs="Menlo"/>
+          <w:sz w:val="20"/>
+          <w:szCs w:val="20"/>
+        </w:rPr>
+        <w:t>‘G2’</w:t>
+      </w:r>
+      <w:r>
+        <w:rPr>
+          <w:rFonts w:ascii="Menlo" w:hAnsi="Menlo" w:cs="Menlo"/>
+          <w:sz w:val="20"/>
+          <w:szCs w:val="20"/>
+        </w:rPr>
+        <w:t xml:space="preserve">, </w:t>
+      </w:r>
+      <w:r>
+        <w:rPr>
+          <w:rFonts w:ascii="Menlo" w:hAnsi="Menlo" w:cs="Menlo"/>
+          <w:sz w:val="20"/>
+          <w:szCs w:val="20"/>
+        </w:rPr>
+        <w:t>‘F3’</w:t>
+      </w:r>
+      <w:r>
+        <w:rPr>
+          <w:rFonts w:ascii="Menlo" w:hAnsi="Menlo" w:cs="Menlo"/>
+          <w:sz w:val="20"/>
+          <w:szCs w:val="20"/>
+        </w:rPr>
+        <w:t xml:space="preserve">, </w:t>
+      </w:r>
+      <w:r>
+        <w:rPr>
+          <w:rFonts w:ascii="Menlo" w:hAnsi="Menlo" w:cs="Menlo"/>
+          <w:sz w:val="20"/>
+          <w:szCs w:val="20"/>
+        </w:rPr>
+        <w:t>‘Bb3’</w:t>
+      </w:r>
+      <w:r>
+        <w:rPr>
+          <w:rFonts w:ascii="Menlo" w:hAnsi="Menlo" w:cs="Menlo"/>
+          <w:sz w:val="20"/>
+          <w:szCs w:val="20"/>
+        </w:rPr>
+        <w:t>]</w:t>
+      </w:r>
+    </w:p>
+    <w:p/>
+    <w:p>
+      <w:r>
+        <w:tab/>
+        <w:t>To convert the note labelled voicings into MusicXML elements, a parser function was created that looped through each note</w:t>
+      </w:r>
+      <w:r>
+        <w:t xml:space="preserve"> label</w:t>
+      </w:r>
+      <w:r>
+        <w:t xml:space="preserve"> in each </w:t>
+      </w:r>
+      <w:r>
+        <w:t>voicing and</w:t>
+      </w:r>
+      <w:r>
+        <w:t xml:space="preserve"> converted it into a matching MusicXML Note element. </w:t>
+      </w:r>
+      <w:r>
+        <w:t>The Element Tree built in functions were used to create the Note elements. An example of a note label – Note element conversion is presented below:</w:t>
+      </w:r>
+    </w:p>
+    <w:p/>
+    <w:p>
+      <w:pPr>
+        <w:rPr>
+          <w:rFonts w:ascii="Menlo" w:hAnsi="Menlo" w:cs="Menlo"/>
+          <w:sz w:val="20"/>
+          <w:szCs w:val="20"/>
+        </w:rPr>
+      </w:pPr>
+      <w:r>
+        <w:rPr>
+          <w:i/>
+          <w:iCs/>
+        </w:rPr>
+        <w:t xml:space="preserve">Note label = </w:t>
+      </w:r>
+      <w:r>
+        <w:rPr>
+          <w:rFonts w:ascii="Menlo" w:hAnsi="Menlo" w:cs="Menlo"/>
+          <w:sz w:val="20"/>
+          <w:szCs w:val="20"/>
+        </w:rPr>
+        <w:t>‘G2’</w:t>
+      </w:r>
+    </w:p>
+    <w:p/>
+    <w:p>
+      <w:pPr>
+        <w:ind w:left="1560" w:hanging="1560"/>
+        <w:rPr>
+          <w:i/>
+          <w:iCs/>
+        </w:rPr>
+      </w:pPr>
+      <w:r>
+        <w:rPr>
+          <w:i/>
+          <w:iCs/>
+        </w:rPr>
+        <w:t xml:space="preserve">Note element = </w:t>
+      </w:r>
+      <w:r>
+        <w:rPr>
+          <w:rFonts w:ascii="Menlo" w:hAnsi="Menlo" w:cs="Menlo"/>
+          <w:sz w:val="20"/>
+          <w:szCs w:val="20"/>
+        </w:rPr>
+        <w:t>&lt;note&gt;&lt;pitch&gt;&lt;step&gt;G&lt;/step&gt;&lt;octave&gt;2&lt;/octave&gt;&lt;/pitch&gt;&lt;duration /&gt;&lt;voice&gt;5&lt;/voice&gt;&lt;type&gt;half&lt;/type&gt;&lt;stem&gt;down&lt;/stem&gt;&lt;staff&gt;2&lt;/staff&gt;&lt;/note&gt;</w:t>
+      </w:r>
+    </w:p>
+    <w:p/>
+    <w:p>
+      <w:r>
+        <w:t xml:space="preserve">Once each chord </w:t>
+      </w:r>
+      <w:r>
+        <w:t xml:space="preserve">voicing </w:t>
+      </w:r>
+      <w:r>
+        <w:t xml:space="preserve">was represented as a series of MusicXML Note elements, they could be inserted into the correct position in the lead sheet. </w:t>
+      </w:r>
+      <w:r>
+        <w:t xml:space="preserve">Each chord voicings position was determined by locating the bar of its associated chord symbol and inserting the notes at the </w:t>
+      </w:r>
+      <w:r>
+        <w:lastRenderedPageBreak/>
+        <w:t>end of that bar, resulting in them appearing in the bass clef. This can be seen in figure 10 (p.x), in which the notes in the bass clef are positioned directly after the last note in the treble clef.</w:t>
+      </w:r>
+    </w:p>
+    <w:p>
+      <w:r>
+        <w:tab/>
+        <w:t>As the leadsheet-arranger is executes the main method of the leadsheet arrangement system, a CLI was developed to allow users to interact with the system and arrange lead sheets without having to open the source code.</w:t>
+      </w:r>
+    </w:p>
+    <w:p>
+      <w:r>
+        <w:tab/>
+      </w:r>
+      <w:r>
+        <w:t>Error handling?</w:t>
+      </w:r>
+    </w:p>
+    <w:p/>
+    <w:p>
+      <w:pPr>
+        <w:rPr>
+          <w:sz w:val="28"/>
+          <w:szCs w:val="28"/>
+        </w:rPr>
+      </w:pPr>
+    </w:p>
+    <w:p>
+      <w:r>
+        <w:t>6.2 Results and Evaluation</w:t>
+      </w:r>
+    </w:p>
+    <w:p/>
+    <w:p/>
+    <w:p/>
+    <w:p/>
+    <w:p/>
+    <w:p/>
+    <w:p/>
+    <w:p/>
+    <w:p/>
+    <w:p/>
+    <w:p/>
+    <w:p/>
+    <w:p/>
+    <w:p/>
+    <w:p/>
+    <w:p/>
+    <w:p/>
+    <w:p/>
+    <w:p/>
+    <w:p/>
+    <w:p/>
+    <w:p/>
+    <w:p/>
+    <w:p/>
+    <w:p/>
+    <w:p/>
+    <w:p/>
+    <w:p/>
+    <w:p/>
+    <w:p/>
+    <w:p/>
+    <w:p/>
+    <w:p/>
+    <w:p/>
+    <w:p>
+      <w:r>
         <w:t>Development of the system</w:t>
       </w:r>
     </w:p>
@@ -21817,6 +23693,7 @@
     <w:p/>
     <w:p>
       <w:r>
+        <w:lastRenderedPageBreak/>
         <w:tab/>
         <w:t>Limitations – can only arrange 3 chord types + other similars, but some just cant</w:t>
       </w:r>
@@ -21884,7 +23761,6 @@
     </w:p>
     <w:p>
       <w:r>
-        <w:lastRenderedPageBreak/>
         <w:t>n Has the work identified new questions that need to be answered? Has the work identified</w:t>
       </w:r>
     </w:p>
@@ -22180,7 +24056,6 @@
         <w:rPr>
           <w:rFonts w:cs="Times New Roman (Body CS)"/>
         </w:rPr>
-        <w:lastRenderedPageBreak/>
         <w:tab/>
         <w:t>For example, the presented system ensures that the highest note in the generated chord does not surpass the melody note that is played alongside it.</w:t>
       </w:r>
@@ -22241,7 +24116,7 @@
                     <pic:cNvPicPr/>
                   </pic:nvPicPr>
                   <pic:blipFill>
-                    <a:blip r:embed="rId44" cstate="print">
+                    <a:blip r:embed="rId45" cstate="print">
                       <a:extLst>
                         <a:ext uri="{28A0092B-C50C-407E-A947-70E740481C1C}">
                           <a14:useLocalDpi xmlns:a14="http://schemas.microsoft.com/office/drawing/2010/main" val="0"/>
@@ -23488,7 +25363,7 @@
         </w:rPr>
         <w:t>The formula derives from the </w:t>
       </w:r>
-      <w:hyperlink r:id="rId45" w:anchor="cross-entropy" w:history="1">
+      <w:hyperlink r:id="rId46" w:anchor="cross-entropy" w:history="1">
         <w:r>
           <w:rPr>
             <w:rFonts w:ascii="Calibri" w:hAnsi="Calibri" w:cs="Calibri"/>
@@ -23518,7 +25393,7 @@
         </w:rPr>
         <w:t>(</w:t>
       </w:r>
-      <w:hyperlink r:id="rId46" w:history="1">
+      <w:hyperlink r:id="rId47" w:history="1">
         <w:r>
           <w:rPr>
             <w:rStyle w:val="Hyperlink"/>
@@ -27169,7 +29044,7 @@
   <w:style w:type="paragraph" w:default="1" w:styleId="Normal">
     <w:name w:val="Normal"/>
     <w:qFormat/>
-    <w:rsid w:val="00CB4A35"/>
+    <w:rsid w:val="00F75064"/>
     <w:rPr>
       <w:rFonts w:ascii="Times New Roman" w:eastAsia="Times New Roman" w:hAnsi="Times New Roman" w:cs="Times New Roman"/>
       <w:lang w:eastAsia="en-GB"/>

</xml_diff>

<commit_message>
fixed bug preventing different chords in each bar. Selected 7 leadsheets created arrangements + exported to mp3 for evaluation. Need to finish results section
</commit_message>
<xml_diff>
--- a/Leadsheet Arrangement Using Deep Learning.docx
+++ b/Leadsheet Arrangement Using Deep Learning.docx
@@ -167,8 +167,13 @@
         <w:jc w:val="center"/>
       </w:pPr>
       <w:r>
-        <w:t>Jim Mcgrath</w:t>
-      </w:r>
+        <w:t xml:space="preserve">Jim </w:t>
+      </w:r>
+      <w:proofErr w:type="spellStart"/>
+      <w:r>
+        <w:t>Mcgrath</w:t>
+      </w:r>
+      <w:proofErr w:type="spellEnd"/>
     </w:p>
     <w:p>
       <w:pPr>
@@ -210,8 +215,13 @@
         <w:jc w:val="center"/>
       </w:pPr>
       <w:r>
-        <w:t>DD/mm/yyyy</w:t>
-      </w:r>
+        <w:t>DD/mm/</w:t>
+      </w:r>
+      <w:proofErr w:type="spellStart"/>
+      <w:r>
+        <w:t>yyyy</w:t>
+      </w:r>
+      <w:proofErr w:type="spellEnd"/>
     </w:p>
     <w:p>
       <w:pPr>
@@ -790,7 +800,7 @@
                     <pic:cNvPicPr/>
                   </pic:nvPicPr>
                   <pic:blipFill>
-                    <a:blip r:embed="rId5">
+                    <a:blip r:embed="rId7">
                       <a:extLst>
                         <a:ext uri="{28A0092B-C50C-407E-A947-70E740481C1C}">
                           <a14:useLocalDpi xmlns:a14="http://schemas.microsoft.com/office/drawing/2010/main" val="0"/>
@@ -892,7 +902,7 @@
                     <pic:cNvPicPr/>
                   </pic:nvPicPr>
                   <pic:blipFill>
-                    <a:blip r:embed="rId6">
+                    <a:blip r:embed="rId8">
                       <a:extLst>
                         <a:ext uri="{28A0092B-C50C-407E-A947-70E740481C1C}">
                           <a14:useLocalDpi xmlns:a14="http://schemas.microsoft.com/office/drawing/2010/main" val="0"/>
@@ -1031,6 +1041,7 @@
       <w:r>
         <w:t xml:space="preserve"> and </w:t>
       </w:r>
+      <w:proofErr w:type="spellStart"/>
       <w:r>
         <w:rPr>
           <w:i/>
@@ -1038,6 +1049,7 @@
         </w:rPr>
         <w:t>iRealPro</w:t>
       </w:r>
+      <w:proofErr w:type="spellEnd"/>
       <w:r>
         <w:rPr>
           <w:i/>
@@ -1148,6 +1160,7 @@
       <w:r>
         <w:t xml:space="preserve"> (Ji et al., 2020: 5). One great example of such generation is </w:t>
       </w:r>
+      <w:proofErr w:type="spellStart"/>
       <w:r>
         <w:rPr>
           <w:i/>
@@ -1155,11 +1168,17 @@
         </w:rPr>
         <w:t>DeepBach</w:t>
       </w:r>
+      <w:proofErr w:type="spellEnd"/>
       <w:r>
         <w:t>, a deep learning model that can compose novel, convincing chorales in the style of composer Bach (</w:t>
       </w:r>
-      <w:r>
-        <w:t>Hadjeres et al., 2017).</w:t>
+      <w:proofErr w:type="spellStart"/>
+      <w:r>
+        <w:t>Hadjeres</w:t>
+      </w:r>
+      <w:proofErr w:type="spellEnd"/>
+      <w:r>
+        <w:t xml:space="preserve"> et al., 2017).</w:t>
       </w:r>
       <w:r>
         <w:t xml:space="preserve"> Deep learning has</w:t>
@@ -2224,11 +2243,29 @@
         </w:rPr>
         <w:t>(</w:t>
       </w:r>
-      <w:r>
-        <w:t xml:space="preserve">Hadjeres et al., 2017; Liang et al., 2019; Mogren, 2016; </w:t>
-      </w:r>
-      <w:r>
-        <w:t>Szelogowski 2021</w:t>
+      <w:proofErr w:type="spellStart"/>
+      <w:r>
+        <w:t>Hadjeres</w:t>
+      </w:r>
+      <w:proofErr w:type="spellEnd"/>
+      <w:r>
+        <w:t xml:space="preserve"> et al., 2017; Liang et al., 2019; </w:t>
+      </w:r>
+      <w:proofErr w:type="spellStart"/>
+      <w:r>
+        <w:t>Mogren</w:t>
+      </w:r>
+      <w:proofErr w:type="spellEnd"/>
+      <w:r>
+        <w:t xml:space="preserve">, 2016; </w:t>
+      </w:r>
+      <w:proofErr w:type="spellStart"/>
+      <w:r>
+        <w:t>Szelogowski</w:t>
+      </w:r>
+      <w:proofErr w:type="spellEnd"/>
+      <w:r>
+        <w:t xml:space="preserve"> 2021</w:t>
       </w:r>
       <w:r>
         <w:t>; Teng et al., 2017; Zhao et al., 2020; Zhu et al., 2020;</w:t>
@@ -2333,24 +2370,28 @@
         </w:rPr>
         <w:t xml:space="preserve"> (</w:t>
       </w:r>
+      <w:proofErr w:type="spellStart"/>
       <w:r>
         <w:rPr>
           <w:u w:val="single"/>
         </w:rPr>
         <w:t>Angioloni</w:t>
       </w:r>
+      <w:proofErr w:type="spellEnd"/>
       <w:r>
         <w:rPr>
           <w:u w:val="single"/>
         </w:rPr>
         <w:t xml:space="preserve"> et al., 2020; Engel et al., 2017; </w:t>
       </w:r>
+      <w:proofErr w:type="spellStart"/>
       <w:r>
         <w:rPr>
           <w:u w:val="single"/>
         </w:rPr>
         <w:t>Valenti</w:t>
       </w:r>
+      <w:proofErr w:type="spellEnd"/>
       <w:r>
         <w:rPr>
           <w:u w:val="single"/>
@@ -2794,7 +2835,21 @@
         <w:rPr>
           <w:rFonts w:cs="Times New Roman (Body CS)"/>
         </w:rPr>
-        <w:t>Ji et al’s., 2020 deep learning in music review paper</w:t>
+        <w:t xml:space="preserve">Ji et </w:t>
+      </w:r>
+      <w:proofErr w:type="spellStart"/>
+      <w:r>
+        <w:rPr>
+          <w:rFonts w:cs="Times New Roman (Body CS)"/>
+        </w:rPr>
+        <w:t>al’s</w:t>
+      </w:r>
+      <w:proofErr w:type="spellEnd"/>
+      <w:r>
+        <w:rPr>
+          <w:rFonts w:cs="Times New Roman (Body CS)"/>
+        </w:rPr>
+        <w:t>., 2020 deep learning in music review paper</w:t>
       </w:r>
       <w:r>
         <w:rPr>
@@ -2926,7 +2981,15 @@
           </w:tcPr>
           <w:p>
             <w:r>
-              <w:t>Weimar Jazz Database (WJazzD)</w:t>
+              <w:t>Weimar Jazz Database (</w:t>
+            </w:r>
+            <w:proofErr w:type="spellStart"/>
+            <w:r>
+              <w:t>WJazzD</w:t>
+            </w:r>
+            <w:proofErr w:type="spellEnd"/>
+            <w:r>
+              <w:t>)</w:t>
             </w:r>
           </w:p>
         </w:tc>
@@ -2957,9 +3020,11 @@
             <w:tcW w:w="3827" w:type="dxa"/>
           </w:tcPr>
           <w:p>
+            <w:proofErr w:type="spellStart"/>
             <w:r>
               <w:t>JazzCorpus</w:t>
             </w:r>
+            <w:proofErr w:type="spellEnd"/>
           </w:p>
         </w:tc>
         <w:tc>
@@ -3055,8 +3120,13 @@
             <w:tcW w:w="3827" w:type="dxa"/>
           </w:tcPr>
           <w:p>
+            <w:proofErr w:type="spellStart"/>
             <w:r>
-              <w:t>Big_Data_Set: “The Largest MIDI Collection on the Internet”</w:t>
+              <w:t>Big_Data_Set</w:t>
+            </w:r>
+            <w:proofErr w:type="spellEnd"/>
+            <w:r>
+              <w:t>: “The Largest MIDI Collection on the Internet”</w:t>
             </w:r>
           </w:p>
         </w:tc>
@@ -3088,7 +3158,15 @@
           </w:tcPr>
           <w:p>
             <w:r>
-              <w:t>Charlie Parker's Omnibook data</w:t>
+              <w:t xml:space="preserve">Charlie Parker's </w:t>
+            </w:r>
+            <w:proofErr w:type="spellStart"/>
+            <w:r>
+              <w:t>Omnibook</w:t>
+            </w:r>
+            <w:proofErr w:type="spellEnd"/>
+            <w:r>
+              <w:t xml:space="preserve"> data</w:t>
             </w:r>
           </w:p>
         </w:tc>
@@ -3133,10 +3211,24 @@
     <w:p>
       <w:pPr>
         <w:rPr>
-          <w:sz w:val="32"/>
-          <w:szCs w:val="32"/>
-        </w:rPr>
-      </w:pPr>
+          <w:sz w:val="28"/>
+          <w:szCs w:val="28"/>
+        </w:rPr>
+      </w:pPr>
+      <w:r>
+        <w:rPr>
+          <w:sz w:val="28"/>
+          <w:szCs w:val="28"/>
+        </w:rPr>
+        <w:t>2.7 Technologies</w:t>
+      </w:r>
+      <w:r>
+        <w:rPr>
+          <w:sz w:val="28"/>
+          <w:szCs w:val="28"/>
+        </w:rPr>
+        <w:t xml:space="preserve"> &amp; Design Patterns</w:t>
+      </w:r>
     </w:p>
     <w:p>
       <w:pPr>
@@ -3285,7 +3377,7 @@
                     <pic:cNvPicPr/>
                   </pic:nvPicPr>
                   <pic:blipFill>
-                    <a:blip r:embed="rId7" cstate="print">
+                    <a:blip r:embed="rId9" cstate="print">
                       <a:extLst>
                         <a:ext uri="{28A0092B-C50C-407E-A947-70E740481C1C}">
                           <a14:useLocalDpi xmlns:a14="http://schemas.microsoft.com/office/drawing/2010/main" val="0"/>
@@ -3444,7 +3536,7 @@
         </w:rPr>
         <w:t xml:space="preserve">(table from </w:t>
       </w:r>
-      <w:hyperlink r:id="rId8" w:history="1">
+      <w:hyperlink r:id="rId10" w:history="1">
         <w:r>
           <w:rPr>
             <w:rStyle w:val="Hyperlink"/>
@@ -3480,6 +3572,7 @@
         <w:tab/>
         <w:t xml:space="preserve">The search function on </w:t>
       </w:r>
+      <w:proofErr w:type="spellStart"/>
       <w:r>
         <w:rPr>
           <w:i/>
@@ -3487,6 +3580,7 @@
         </w:rPr>
         <w:t>Musescore</w:t>
       </w:r>
+      <w:proofErr w:type="spellEnd"/>
       <w:r>
         <w:t xml:space="preserve"> showed a total of 4,837 available jazz piano solos. However only 300 of the solos were fully arranged and contained chord symbols. The rest were either lead sheets, or full arrangements without chord symbols. Of the 300 suitable solos, 171 were selected. Further details of this are found in the following section.</w:t>
       </w:r>
@@ -3599,7 +3693,15 @@
         <w:t>n</w:t>
       </w:r>
       <w:r>
-        <w:t xml:space="preserve"> the dataset can be found at Appendix.X.</w:t>
+        <w:t xml:space="preserve"> the dataset can be found at </w:t>
+      </w:r>
+      <w:proofErr w:type="spellStart"/>
+      <w:r>
+        <w:t>Appendix.X</w:t>
+      </w:r>
+      <w:proofErr w:type="spellEnd"/>
+      <w:r>
+        <w:t>.</w:t>
       </w:r>
       <w:r>
         <w:t xml:space="preserve"> </w:t>
@@ -5852,7 +5954,7 @@
                     <pic:cNvPicPr/>
                   </pic:nvPicPr>
                   <pic:blipFill>
-                    <a:blip r:embed="rId9">
+                    <a:blip r:embed="rId11">
                       <a:extLst>
                         <a:ext uri="{28A0092B-C50C-407E-A947-70E740481C1C}">
                           <a14:useLocalDpi xmlns:a14="http://schemas.microsoft.com/office/drawing/2010/main" val="0"/>
@@ -6053,7 +6155,7 @@
                     <pic:cNvPicPr/>
                   </pic:nvPicPr>
                   <pic:blipFill rotWithShape="1">
-                    <a:blip r:embed="rId10" cstate="print">
+                    <a:blip r:embed="rId12" cstate="print">
                       <a:extLst>
                         <a:ext uri="{28A0092B-C50C-407E-A947-70E740481C1C}">
                           <a14:useLocalDpi xmlns:a14="http://schemas.microsoft.com/office/drawing/2010/main" val="0"/>
@@ -11859,6 +11961,7 @@
         </w:rPr>
         <w:t xml:space="preserve"> </w:t>
       </w:r>
+      <w:proofErr w:type="spellStart"/>
       <w:r>
         <w:rPr>
           <w:rFonts w:ascii="Menlo" w:hAnsi="Menlo" w:cs="Menlo"/>
@@ -11866,8 +11969,9 @@
           <w:sz w:val="14"/>
           <w:szCs w:val="14"/>
         </w:rPr>
-        <w:t>note_numbers      ,</w:t>
-      </w:r>
+        <w:t>note_numbers</w:t>
+      </w:r>
+      <w:proofErr w:type="spellEnd"/>
       <w:r>
         <w:rPr>
           <w:rFonts w:ascii="Menlo" w:hAnsi="Menlo" w:cs="Menlo"/>
@@ -11875,6 +11979,15 @@
           <w:sz w:val="14"/>
           <w:szCs w:val="14"/>
         </w:rPr>
+        <w:t xml:space="preserve">      ,</w:t>
+      </w:r>
+      <w:r>
+        <w:rPr>
+          <w:rFonts w:ascii="Menlo" w:hAnsi="Menlo" w:cs="Menlo"/>
+          <w:color w:val="65737E"/>
+          <w:sz w:val="14"/>
+          <w:szCs w:val="14"/>
+        </w:rPr>
         <w:t xml:space="preserve"> </w:t>
       </w:r>
       <w:r>
@@ -12341,6 +12454,7 @@
         </w:rPr>
         <w:t xml:space="preserve"> </w:t>
       </w:r>
+      <w:proofErr w:type="spellStart"/>
       <w:r>
         <w:rPr>
           <w:rFonts w:ascii="Menlo" w:hAnsi="Menlo" w:cs="Menlo"/>
@@ -12350,6 +12464,7 @@
         </w:rPr>
         <w:t>note_numbers</w:t>
       </w:r>
+      <w:proofErr w:type="spellEnd"/>
     </w:p>
     <w:p>
       <w:pPr>
@@ -12670,6 +12785,7 @@
         </w:rPr>
         <w:t xml:space="preserve"> The chord scraper can be found inside the </w:t>
       </w:r>
+      <w:proofErr w:type="spellStart"/>
       <w:r>
         <w:rPr>
           <w:i/>
@@ -12678,6 +12794,7 @@
         </w:rPr>
         <w:t>chord_scraper</w:t>
       </w:r>
+      <w:proofErr w:type="spellEnd"/>
       <w:r>
         <w:rPr>
           <w:color w:val="000000" w:themeColor="text1"/>
@@ -12794,7 +12911,7 @@
                     <pic:cNvPicPr/>
                   </pic:nvPicPr>
                   <pic:blipFill>
-                    <a:blip r:embed="rId11">
+                    <a:blip r:embed="rId13">
                       <a:extLst>
                         <a:ext uri="{28A0092B-C50C-407E-A947-70E740481C1C}">
                           <a14:useLocalDpi xmlns:a14="http://schemas.microsoft.com/office/drawing/2010/main" val="0"/>
@@ -12946,193 +13063,6 @@
                 <pic:pic xmlns:pic="http://schemas.openxmlformats.org/drawingml/2006/picture">
                   <pic:nvPicPr>
                     <pic:cNvPr id="13" name="Picture 13" descr="Diagram, schematic&#10;&#10;Description automatically generated"/>
-                    <pic:cNvPicPr/>
-                  </pic:nvPicPr>
-                  <pic:blipFill>
-                    <a:blip r:embed="rId12">
-                      <a:extLst>
-                        <a:ext uri="{28A0092B-C50C-407E-A947-70E740481C1C}">
-                          <a14:useLocalDpi xmlns:a14="http://schemas.microsoft.com/office/drawing/2010/main" val="0"/>
-                        </a:ext>
-                      </a:extLst>
-                    </a:blip>
-                    <a:stretch>
-                      <a:fillRect/>
-                    </a:stretch>
-                  </pic:blipFill>
-                  <pic:spPr>
-                    <a:xfrm>
-                      <a:off x="0" y="0"/>
-                      <a:ext cx="4507200" cy="3394132"/>
-                    </a:xfrm>
-                    <a:prstGeom prst="rect">
-                      <a:avLst/>
-                    </a:prstGeom>
-                  </pic:spPr>
-                </pic:pic>
-              </a:graphicData>
-            </a:graphic>
-          </wp:inline>
-        </w:drawing>
-      </w:r>
-    </w:p>
-    <w:p>
-      <w:r>
-        <w:t>Figure 11</w:t>
-      </w:r>
-      <w:r>
-        <w:t>.</w:t>
-      </w:r>
-      <w:r>
-        <w:t xml:space="preserve"> A score highlighting the notes selected to make up a chord voicing using “x-location” value.</w:t>
-      </w:r>
-    </w:p>
-    <w:p/>
-    <w:p>
-      <w:r>
-        <w:tab/>
-        <w:t>The second cause of this issue is when chord voicings are temporally arranged to form a rhythmic pattern. This means that the notes that make up the chord voicing are not stacked on the x-axis, but adjacent to one another. This is highlighted in figure 12.</w:t>
-      </w:r>
-    </w:p>
-    <w:p>
-      <w:r>
-        <w:rPr>
-          <w:noProof/>
-        </w:rPr>
-        <w:lastRenderedPageBreak/>
-        <w:drawing>
-          <wp:inline distT="0" distB="0" distL="0" distR="0" wp14:anchorId="433C1DCA" wp14:editId="3B4D9D26">
-            <wp:extent cx="4507200" cy="3763657"/>
-            <wp:effectExtent l="0" t="0" r="1905" b="0"/>
-            <wp:docPr id="5" name="Picture 5" descr="Diagram, schematic&#10;&#10;Description automatically generated"/>
-            <wp:cNvGraphicFramePr>
-              <a:graphicFrameLocks xmlns:a="http://schemas.openxmlformats.org/drawingml/2006/main" noChangeAspect="1"/>
-            </wp:cNvGraphicFramePr>
-            <a:graphic xmlns:a="http://schemas.openxmlformats.org/drawingml/2006/main">
-              <a:graphicData uri="http://schemas.openxmlformats.org/drawingml/2006/picture">
-                <pic:pic xmlns:pic="http://schemas.openxmlformats.org/drawingml/2006/picture">
-                  <pic:nvPicPr>
-                    <pic:cNvPr id="5" name="Picture 5" descr="Diagram, schematic&#10;&#10;Description automatically generated"/>
-                    <pic:cNvPicPr/>
-                  </pic:nvPicPr>
-                  <pic:blipFill>
-                    <a:blip r:embed="rId13">
-                      <a:extLst>
-                        <a:ext uri="{28A0092B-C50C-407E-A947-70E740481C1C}">
-                          <a14:useLocalDpi xmlns:a14="http://schemas.microsoft.com/office/drawing/2010/main" val="0"/>
-                        </a:ext>
-                      </a:extLst>
-                    </a:blip>
-                    <a:stretch>
-                      <a:fillRect/>
-                    </a:stretch>
-                  </pic:blipFill>
-                  <pic:spPr>
-                    <a:xfrm>
-                      <a:off x="0" y="0"/>
-                      <a:ext cx="4507200" cy="3763657"/>
-                    </a:xfrm>
-                    <a:prstGeom prst="rect">
-                      <a:avLst/>
-                    </a:prstGeom>
-                  </pic:spPr>
-                </pic:pic>
-              </a:graphicData>
-            </a:graphic>
-          </wp:inline>
-        </w:drawing>
-      </w:r>
-    </w:p>
-    <w:p>
-      <w:r>
-        <w:t>Figure 12. A chord voicing in which the notes are arranged in a rhythmic pattern.</w:t>
-      </w:r>
-    </w:p>
-    <w:p/>
-    <w:p>
-      <w:r>
-        <w:tab/>
-        <w:t>In order to solve t</w:t>
-      </w:r>
-      <w:r>
-        <w:t xml:space="preserve">he first </w:t>
-      </w:r>
-      <w:r>
-        <w:t xml:space="preserve">issue, a concept of </w:t>
-      </w:r>
-      <w:r>
-        <w:rPr>
-          <w:i/>
-          <w:iCs/>
-        </w:rPr>
-        <w:t xml:space="preserve">x-axis </w:t>
-      </w:r>
-      <w:r>
-        <w:rPr>
-          <w:i/>
-          <w:iCs/>
-        </w:rPr>
-        <w:t>tolerance</w:t>
-      </w:r>
-      <w:r>
-        <w:t xml:space="preserve"> was introduced to the chord extraction script. </w:t>
-      </w:r>
-      <w:r>
-        <w:t xml:space="preserve">This allowed for notes that were within </w:t>
-      </w:r>
-      <w:r>
-        <w:rPr>
-          <w:i/>
-          <w:iCs/>
-        </w:rPr>
-        <w:t xml:space="preserve">x </w:t>
-      </w:r>
-      <w:r>
-        <w:t xml:space="preserve">amount of the “x-location” to be identified as part of the chord voicing. For example, if the first note element after a harmony element had a “x-location” value of 100, and the </w:t>
-      </w:r>
-      <w:r>
-        <w:rPr>
-          <w:i/>
-          <w:iCs/>
-        </w:rPr>
-        <w:t xml:space="preserve">x-axis deviation </w:t>
-      </w:r>
-      <w:r>
-        <w:t xml:space="preserve">was set to 10, then any note with an “x-location” value of between 95 and 105 would be extracted as part of that chord voicing. </w:t>
-      </w:r>
-      <w:r>
-        <w:t xml:space="preserve">An </w:t>
-      </w:r>
-      <w:r>
-        <w:rPr>
-          <w:i/>
-          <w:iCs/>
-        </w:rPr>
-        <w:t>x-axis deviation</w:t>
-      </w:r>
-      <w:r>
-        <w:t xml:space="preserve"> value of 20 degrees ensured that all chord voicing notes were extracted, whilst ensuring that notes either side of the chord voicing were not. This is highlighted in Figure 12.</w:t>
-      </w:r>
-    </w:p>
-    <w:p>
-      <w:r>
-        <w:rPr>
-          <w:noProof/>
-          <w:color w:val="000000" w:themeColor="text1"/>
-        </w:rPr>
-        <w:drawing>
-          <wp:inline distT="0" distB="0" distL="0" distR="0" wp14:anchorId="3BAE040D" wp14:editId="2F9537AB">
-            <wp:extent cx="4507200" cy="3394132"/>
-            <wp:effectExtent l="0" t="0" r="1905" b="0"/>
-            <wp:docPr id="4" name="Picture 4" descr="Diagram, schematic&#10;&#10;Description automatically generated"/>
-            <wp:cNvGraphicFramePr>
-              <a:graphicFrameLocks xmlns:a="http://schemas.openxmlformats.org/drawingml/2006/main" noChangeAspect="1"/>
-            </wp:cNvGraphicFramePr>
-            <a:graphic xmlns:a="http://schemas.openxmlformats.org/drawingml/2006/main">
-              <a:graphicData uri="http://schemas.openxmlformats.org/drawingml/2006/picture">
-                <pic:pic xmlns:pic="http://schemas.openxmlformats.org/drawingml/2006/picture">
-                  <pic:nvPicPr>
-                    <pic:cNvPr id="4" name="Picture 4" descr="Diagram, schematic&#10;&#10;Description automatically generated"/>
                     <pic:cNvPicPr/>
                   </pic:nvPicPr>
                   <pic:blipFill>
@@ -13165,6 +13095,193 @@
     </w:p>
     <w:p>
       <w:r>
+        <w:t>Figure 11</w:t>
+      </w:r>
+      <w:r>
+        <w:t>.</w:t>
+      </w:r>
+      <w:r>
+        <w:t xml:space="preserve"> A score highlighting the notes selected to make up a chord voicing using “x-location” value.</w:t>
+      </w:r>
+    </w:p>
+    <w:p/>
+    <w:p>
+      <w:r>
+        <w:tab/>
+        <w:t>The second cause of this issue is when chord voicings are temporally arranged to form a rhythmic pattern. This means that the notes that make up the chord voicing are not stacked on the x-axis, but adjacent to one another. This is highlighted in figure 12.</w:t>
+      </w:r>
+    </w:p>
+    <w:p>
+      <w:r>
+        <w:rPr>
+          <w:noProof/>
+        </w:rPr>
+        <w:lastRenderedPageBreak/>
+        <w:drawing>
+          <wp:inline distT="0" distB="0" distL="0" distR="0" wp14:anchorId="433C1DCA" wp14:editId="3B4D9D26">
+            <wp:extent cx="4507200" cy="3763657"/>
+            <wp:effectExtent l="0" t="0" r="1905" b="0"/>
+            <wp:docPr id="5" name="Picture 5" descr="Diagram, schematic&#10;&#10;Description automatically generated"/>
+            <wp:cNvGraphicFramePr>
+              <a:graphicFrameLocks xmlns:a="http://schemas.openxmlformats.org/drawingml/2006/main" noChangeAspect="1"/>
+            </wp:cNvGraphicFramePr>
+            <a:graphic xmlns:a="http://schemas.openxmlformats.org/drawingml/2006/main">
+              <a:graphicData uri="http://schemas.openxmlformats.org/drawingml/2006/picture">
+                <pic:pic xmlns:pic="http://schemas.openxmlformats.org/drawingml/2006/picture">
+                  <pic:nvPicPr>
+                    <pic:cNvPr id="5" name="Picture 5" descr="Diagram, schematic&#10;&#10;Description automatically generated"/>
+                    <pic:cNvPicPr/>
+                  </pic:nvPicPr>
+                  <pic:blipFill>
+                    <a:blip r:embed="rId15">
+                      <a:extLst>
+                        <a:ext uri="{28A0092B-C50C-407E-A947-70E740481C1C}">
+                          <a14:useLocalDpi xmlns:a14="http://schemas.microsoft.com/office/drawing/2010/main" val="0"/>
+                        </a:ext>
+                      </a:extLst>
+                    </a:blip>
+                    <a:stretch>
+                      <a:fillRect/>
+                    </a:stretch>
+                  </pic:blipFill>
+                  <pic:spPr>
+                    <a:xfrm>
+                      <a:off x="0" y="0"/>
+                      <a:ext cx="4507200" cy="3763657"/>
+                    </a:xfrm>
+                    <a:prstGeom prst="rect">
+                      <a:avLst/>
+                    </a:prstGeom>
+                  </pic:spPr>
+                </pic:pic>
+              </a:graphicData>
+            </a:graphic>
+          </wp:inline>
+        </w:drawing>
+      </w:r>
+    </w:p>
+    <w:p>
+      <w:r>
+        <w:t>Figure 12. A chord voicing in which the notes are arranged in a rhythmic pattern.</w:t>
+      </w:r>
+    </w:p>
+    <w:p/>
+    <w:p>
+      <w:r>
+        <w:tab/>
+        <w:t>In order to solve t</w:t>
+      </w:r>
+      <w:r>
+        <w:t xml:space="preserve">he first </w:t>
+      </w:r>
+      <w:r>
+        <w:t xml:space="preserve">issue, a concept of </w:t>
+      </w:r>
+      <w:r>
+        <w:rPr>
+          <w:i/>
+          <w:iCs/>
+        </w:rPr>
+        <w:t xml:space="preserve">x-axis </w:t>
+      </w:r>
+      <w:r>
+        <w:rPr>
+          <w:i/>
+          <w:iCs/>
+        </w:rPr>
+        <w:t>tolerance</w:t>
+      </w:r>
+      <w:r>
+        <w:t xml:space="preserve"> was introduced to the chord extraction script. </w:t>
+      </w:r>
+      <w:r>
+        <w:t xml:space="preserve">This allowed for notes that were within </w:t>
+      </w:r>
+      <w:r>
+        <w:rPr>
+          <w:i/>
+          <w:iCs/>
+        </w:rPr>
+        <w:t xml:space="preserve">x </w:t>
+      </w:r>
+      <w:r>
+        <w:t xml:space="preserve">amount of the “x-location” to be identified as part of the chord voicing. For example, if the first note element after a harmony element had a “x-location” value of 100, and the </w:t>
+      </w:r>
+      <w:r>
+        <w:rPr>
+          <w:i/>
+          <w:iCs/>
+        </w:rPr>
+        <w:t xml:space="preserve">x-axis deviation </w:t>
+      </w:r>
+      <w:r>
+        <w:t xml:space="preserve">was set to 10, then any note with an “x-location” value of between 95 and 105 would be extracted as part of that chord voicing. </w:t>
+      </w:r>
+      <w:r>
+        <w:t xml:space="preserve">An </w:t>
+      </w:r>
+      <w:r>
+        <w:rPr>
+          <w:i/>
+          <w:iCs/>
+        </w:rPr>
+        <w:t>x-axis deviation</w:t>
+      </w:r>
+      <w:r>
+        <w:t xml:space="preserve"> value of 20 degrees ensured that all chord voicing notes were extracted, whilst ensuring that notes either side of the chord voicing were not. This is highlighted in Figure 12.</w:t>
+      </w:r>
+    </w:p>
+    <w:p>
+      <w:r>
+        <w:rPr>
+          <w:noProof/>
+          <w:color w:val="000000" w:themeColor="text1"/>
+        </w:rPr>
+        <w:drawing>
+          <wp:inline distT="0" distB="0" distL="0" distR="0" wp14:anchorId="3BAE040D" wp14:editId="2F9537AB">
+            <wp:extent cx="4507200" cy="3394132"/>
+            <wp:effectExtent l="0" t="0" r="1905" b="0"/>
+            <wp:docPr id="4" name="Picture 4" descr="Diagram, schematic&#10;&#10;Description automatically generated"/>
+            <wp:cNvGraphicFramePr>
+              <a:graphicFrameLocks xmlns:a="http://schemas.openxmlformats.org/drawingml/2006/main" noChangeAspect="1"/>
+            </wp:cNvGraphicFramePr>
+            <a:graphic xmlns:a="http://schemas.openxmlformats.org/drawingml/2006/main">
+              <a:graphicData uri="http://schemas.openxmlformats.org/drawingml/2006/picture">
+                <pic:pic xmlns:pic="http://schemas.openxmlformats.org/drawingml/2006/picture">
+                  <pic:nvPicPr>
+                    <pic:cNvPr id="4" name="Picture 4" descr="Diagram, schematic&#10;&#10;Description automatically generated"/>
+                    <pic:cNvPicPr/>
+                  </pic:nvPicPr>
+                  <pic:blipFill>
+                    <a:blip r:embed="rId16">
+                      <a:extLst>
+                        <a:ext uri="{28A0092B-C50C-407E-A947-70E740481C1C}">
+                          <a14:useLocalDpi xmlns:a14="http://schemas.microsoft.com/office/drawing/2010/main" val="0"/>
+                        </a:ext>
+                      </a:extLst>
+                    </a:blip>
+                    <a:stretch>
+                      <a:fillRect/>
+                    </a:stretch>
+                  </pic:blipFill>
+                  <pic:spPr>
+                    <a:xfrm>
+                      <a:off x="0" y="0"/>
+                      <a:ext cx="4507200" cy="3394132"/>
+                    </a:xfrm>
+                    <a:prstGeom prst="rect">
+                      <a:avLst/>
+                    </a:prstGeom>
+                  </pic:spPr>
+                </pic:pic>
+              </a:graphicData>
+            </a:graphic>
+          </wp:inline>
+        </w:drawing>
+      </w:r>
+    </w:p>
+    <w:p>
+      <w:r>
         <w:t xml:space="preserve">Figure 12. </w:t>
       </w:r>
       <w:r>
@@ -13365,7 +13482,7 @@
                     <pic:cNvPicPr/>
                   </pic:nvPicPr>
                   <pic:blipFill>
-                    <a:blip r:embed="rId15">
+                    <a:blip r:embed="rId17">
                       <a:extLst>
                         <a:ext uri="{28A0092B-C50C-407E-A947-70E740481C1C}">
                           <a14:useLocalDpi xmlns:a14="http://schemas.microsoft.com/office/drawing/2010/main" val="0"/>
@@ -13662,6 +13779,7 @@
         </w:rPr>
         <w:t xml:space="preserve">, which was implemented using the Python library </w:t>
       </w:r>
+      <w:proofErr w:type="spellStart"/>
       <w:r>
         <w:rPr>
           <w:i/>
@@ -13670,6 +13788,7 @@
         </w:rPr>
         <w:t>argparse</w:t>
       </w:r>
+      <w:proofErr w:type="spellEnd"/>
       <w:r>
         <w:rPr>
           <w:i/>
@@ -13700,7 +13819,21 @@
         <w:rPr>
           <w:color w:val="FF0000"/>
         </w:rPr>
-        <w:t>(github link).</w:t>
+        <w:t>(</w:t>
+      </w:r>
+      <w:proofErr w:type="spellStart"/>
+      <w:r>
+        <w:rPr>
+          <w:color w:val="FF0000"/>
+        </w:rPr>
+        <w:t>github</w:t>
+      </w:r>
+      <w:proofErr w:type="spellEnd"/>
+      <w:r>
+        <w:rPr>
+          <w:color w:val="FF0000"/>
+        </w:rPr>
+        <w:t xml:space="preserve"> link).</w:t>
       </w:r>
     </w:p>
     <w:p>
@@ -13877,7 +14010,21 @@
         <w:rPr>
           <w:color w:val="FF0000"/>
         </w:rPr>
-        <w:t>(github link)</w:t>
+        <w:t>(</w:t>
+      </w:r>
+      <w:proofErr w:type="spellStart"/>
+      <w:r>
+        <w:rPr>
+          <w:color w:val="FF0000"/>
+        </w:rPr>
+        <w:t>github</w:t>
+      </w:r>
+      <w:proofErr w:type="spellEnd"/>
+      <w:r>
+        <w:rPr>
+          <w:color w:val="FF0000"/>
+        </w:rPr>
+        <w:t xml:space="preserve"> link)</w:t>
       </w:r>
     </w:p>
     <w:p/>
@@ -14141,6 +14288,7 @@
                 <w:iCs/>
               </w:rPr>
             </w:pPr>
+            <w:proofErr w:type="spellStart"/>
             <w:r>
               <w:rPr>
                 <w:i/>
@@ -14148,6 +14296,7 @@
               </w:rPr>
               <w:t>note_numbers</w:t>
             </w:r>
+            <w:proofErr w:type="spellEnd"/>
           </w:p>
         </w:tc>
         <w:tc>
@@ -14216,7 +14365,7 @@
                     <pic:cNvPicPr/>
                   </pic:nvPicPr>
                   <pic:blipFill rotWithShape="1">
-                    <a:blip r:embed="rId16">
+                    <a:blip r:embed="rId18">
                       <a:extLst>
                         <a:ext uri="{28A0092B-C50C-407E-A947-70E740481C1C}">
                           <a14:useLocalDpi xmlns:a14="http://schemas.microsoft.com/office/drawing/2010/main" val="0"/>
@@ -15152,7 +15301,7 @@
                     <pic:cNvPicPr/>
                   </pic:nvPicPr>
                   <pic:blipFill rotWithShape="1">
-                    <a:blip r:embed="rId17" cstate="print">
+                    <a:blip r:embed="rId19" cstate="print">
                       <a:extLst>
                         <a:ext uri="{28A0092B-C50C-407E-A947-70E740481C1C}">
                           <a14:useLocalDpi xmlns:a14="http://schemas.microsoft.com/office/drawing/2010/main" val="0"/>
@@ -15226,7 +15375,7 @@
                     <pic:cNvPicPr/>
                   </pic:nvPicPr>
                   <pic:blipFill rotWithShape="1">
-                    <a:blip r:embed="rId18" cstate="print">
+                    <a:blip r:embed="rId20" cstate="print">
                       <a:extLst>
                         <a:ext uri="{28A0092B-C50C-407E-A947-70E740481C1C}">
                           <a14:useLocalDpi xmlns:a14="http://schemas.microsoft.com/office/drawing/2010/main" val="0"/>
@@ -15311,7 +15460,7 @@
                     <pic:cNvPicPr/>
                   </pic:nvPicPr>
                   <pic:blipFill rotWithShape="1">
-                    <a:blip r:embed="rId19" cstate="print">
+                    <a:blip r:embed="rId21" cstate="print">
                       <a:extLst>
                         <a:ext uri="{28A0092B-C50C-407E-A947-70E740481C1C}">
                           <a14:useLocalDpi xmlns:a14="http://schemas.microsoft.com/office/drawing/2010/main" val="0"/>
@@ -15393,7 +15542,7 @@
                     <pic:cNvPicPr/>
                   </pic:nvPicPr>
                   <pic:blipFill rotWithShape="1">
-                    <a:blip r:embed="rId20" cstate="print">
+                    <a:blip r:embed="rId22" cstate="print">
                       <a:extLst>
                         <a:ext uri="{28A0092B-C50C-407E-A947-70E740481C1C}">
                           <a14:useLocalDpi xmlns:a14="http://schemas.microsoft.com/office/drawing/2010/main" val="0"/>
@@ -16160,7 +16309,15 @@
         <w:t xml:space="preserve">. As </w:t>
       </w:r>
       <w:r>
-        <w:t>mentioned, in section 2.5, c-gans are capable of generating multiple different types of output, meaning that they can be trained to generate multiple different types of chord voicings.</w:t>
+        <w:t>mentioned, in section 2.5, c-</w:t>
+      </w:r>
+      <w:proofErr w:type="spellStart"/>
+      <w:r>
+        <w:t>gans</w:t>
+      </w:r>
+      <w:proofErr w:type="spellEnd"/>
+      <w:r>
+        <w:t xml:space="preserve"> are capable of generating multiple different types of output, meaning that they can be trained to generate multiple different types of chord voicings.</w:t>
       </w:r>
     </w:p>
     <w:p>
@@ -16386,7 +16543,7 @@
                     <pic:cNvPicPr/>
                   </pic:nvPicPr>
                   <pic:blipFill rotWithShape="1">
-                    <a:blip r:embed="rId21" cstate="print">
+                    <a:blip r:embed="rId23" cstate="print">
                       <a:extLst>
                         <a:ext uri="{28A0092B-C50C-407E-A947-70E740481C1C}">
                           <a14:useLocalDpi xmlns:a14="http://schemas.microsoft.com/office/drawing/2010/main" val="0"/>
@@ -16447,7 +16604,7 @@
                     <pic:cNvPicPr/>
                   </pic:nvPicPr>
                   <pic:blipFill rotWithShape="1">
-                    <a:blip r:embed="rId22" cstate="print">
+                    <a:blip r:embed="rId24" cstate="print">
                       <a:extLst>
                         <a:ext uri="{28A0092B-C50C-407E-A947-70E740481C1C}">
                           <a14:useLocalDpi xmlns:a14="http://schemas.microsoft.com/office/drawing/2010/main" val="0"/>
@@ -16502,7 +16659,7 @@
                     <pic:cNvPicPr/>
                   </pic:nvPicPr>
                   <pic:blipFill>
-                    <a:blip r:embed="rId23" cstate="print">
+                    <a:blip r:embed="rId25" cstate="print">
                       <a:extLst>
                         <a:ext uri="{28A0092B-C50C-407E-A947-70E740481C1C}">
                           <a14:useLocalDpi xmlns:a14="http://schemas.microsoft.com/office/drawing/2010/main" val="0"/>
@@ -16804,7 +16961,7 @@
                     <pic:cNvPicPr/>
                   </pic:nvPicPr>
                   <pic:blipFill>
-                    <a:blip r:embed="rId24">
+                    <a:blip r:embed="rId26">
                       <a:extLst>
                         <a:ext uri="{28A0092B-C50C-407E-A947-70E740481C1C}">
                           <a14:useLocalDpi xmlns:a14="http://schemas.microsoft.com/office/drawing/2010/main" val="0"/>
@@ -16894,7 +17051,7 @@
                     <pic:cNvPicPr/>
                   </pic:nvPicPr>
                   <pic:blipFill>
-                    <a:blip r:embed="rId25">
+                    <a:blip r:embed="rId27">
                       <a:extLst>
                         <a:ext uri="{28A0092B-C50C-407E-A947-70E740481C1C}">
                           <a14:useLocalDpi xmlns:a14="http://schemas.microsoft.com/office/drawing/2010/main" val="0"/>
@@ -16993,7 +17150,15 @@
         <w:ind w:firstLine="720"/>
       </w:pPr>
       <w:r>
-        <w:t xml:space="preserve">As explained in sections 2.4 and 2.5, c-gan’s consist of 2 </w:t>
+        <w:t>As explained in sections 2.4 and 2.5, c-</w:t>
+      </w:r>
+      <w:proofErr w:type="spellStart"/>
+      <w:r>
+        <w:t>gan’s</w:t>
+      </w:r>
+      <w:proofErr w:type="spellEnd"/>
+      <w:r>
+        <w:t xml:space="preserve"> consist of 2 </w:t>
       </w:r>
       <w:r>
         <w:t xml:space="preserve">independent neural networks. The architecture of these networks depends on the type of data that is being generated. For example, in the task of image generation, convolutional networks </w:t>
@@ -17259,7 +17424,7 @@
                     <pic:cNvPicPr/>
                   </pic:nvPicPr>
                   <pic:blipFill rotWithShape="1">
-                    <a:blip r:embed="rId26">
+                    <a:blip r:embed="rId28">
                       <a:extLst>
                         <a:ext uri="{28A0092B-C50C-407E-A947-70E740481C1C}">
                           <a14:useLocalDpi xmlns:a14="http://schemas.microsoft.com/office/drawing/2010/main" val="0"/>
@@ -17636,7 +17801,7 @@
                     <pic:cNvPicPr/>
                   </pic:nvPicPr>
                   <pic:blipFill>
-                    <a:blip r:embed="rId27">
+                    <a:blip r:embed="rId29">
                       <a:extLst>
                         <a:ext uri="{28A0092B-C50C-407E-A947-70E740481C1C}">
                           <a14:useLocalDpi xmlns:a14="http://schemas.microsoft.com/office/drawing/2010/main" val="0"/>
@@ -17708,7 +17873,7 @@
                     <pic:cNvPicPr/>
                   </pic:nvPicPr>
                   <pic:blipFill rotWithShape="1">
-                    <a:blip r:embed="rId28">
+                    <a:blip r:embed="rId30">
                       <a:extLst>
                         <a:ext uri="{28A0092B-C50C-407E-A947-70E740481C1C}">
                           <a14:useLocalDpi xmlns:a14="http://schemas.microsoft.com/office/drawing/2010/main" val="0"/>
@@ -17775,7 +17940,7 @@
                     <pic:cNvPicPr/>
                   </pic:nvPicPr>
                   <pic:blipFill rotWithShape="1">
-                    <a:blip r:embed="rId29">
+                    <a:blip r:embed="rId31">
                       <a:extLst>
                         <a:ext uri="{28A0092B-C50C-407E-A947-70E740481C1C}">
                           <a14:useLocalDpi xmlns:a14="http://schemas.microsoft.com/office/drawing/2010/main" val="0"/>
@@ -18090,7 +18255,7 @@
                     <pic:cNvPicPr/>
                   </pic:nvPicPr>
                   <pic:blipFill>
-                    <a:blip r:embed="rId30">
+                    <a:blip r:embed="rId32">
                       <a:extLst>
                         <a:ext uri="{28A0092B-C50C-407E-A947-70E740481C1C}">
                           <a14:useLocalDpi xmlns:a14="http://schemas.microsoft.com/office/drawing/2010/main" val="0"/>
@@ -18136,11 +18301,21 @@
       </w:pPr>
       <w:r>
         <w:tab/>
-        <w:t xml:space="preserve">The initial CNN architecture was based on AlexNet, a model proposed by </w:t>
-      </w:r>
+        <w:t xml:space="preserve">The initial CNN architecture was based on </w:t>
+      </w:r>
+      <w:proofErr w:type="spellStart"/>
+      <w:r>
+        <w:t>AlexNet</w:t>
+      </w:r>
+      <w:proofErr w:type="spellEnd"/>
+      <w:r>
+        <w:t xml:space="preserve">, a model proposed by </w:t>
+      </w:r>
+      <w:proofErr w:type="spellStart"/>
       <w:r>
         <w:t>Krizhevsky</w:t>
       </w:r>
+      <w:proofErr w:type="spellEnd"/>
       <w:r>
         <w:t xml:space="preserve"> et al. (2012). The model is highly effective at image classification tasks. It is </w:t>
       </w:r>
@@ -18357,7 +18532,7 @@
                     <pic:cNvPicPr/>
                   </pic:nvPicPr>
                   <pic:blipFill>
-                    <a:blip r:embed="rId31">
+                    <a:blip r:embed="rId33">
                       <a:extLst>
                         <a:ext uri="{28A0092B-C50C-407E-A947-70E740481C1C}">
                           <a14:useLocalDpi xmlns:a14="http://schemas.microsoft.com/office/drawing/2010/main" val="0"/>
@@ -18432,7 +18607,7 @@
                     <pic:cNvPicPr/>
                   </pic:nvPicPr>
                   <pic:blipFill rotWithShape="1">
-                    <a:blip r:embed="rId32">
+                    <a:blip r:embed="rId34">
                       <a:extLst>
                         <a:ext uri="{28A0092B-C50C-407E-A947-70E740481C1C}">
                           <a14:useLocalDpi xmlns:a14="http://schemas.microsoft.com/office/drawing/2010/main" val="0"/>
@@ -18499,7 +18674,7 @@
                     <pic:cNvPicPr/>
                   </pic:nvPicPr>
                   <pic:blipFill rotWithShape="1">
-                    <a:blip r:embed="rId33">
+                    <a:blip r:embed="rId35">
                       <a:extLst>
                         <a:ext uri="{28A0092B-C50C-407E-A947-70E740481C1C}">
                           <a14:useLocalDpi xmlns:a14="http://schemas.microsoft.com/office/drawing/2010/main" val="0"/>
@@ -19162,7 +19337,15 @@
         </w:rPr>
       </w:pPr>
       <w:r>
-        <w:t>As described in section 2.5, c-gan’s can be conditioned to generate outputs on a given input. In the case of chord voicing generation, when given a chord label, a chord voicing that represents that label will be generated. In order for the generated chord voicings to have variance, a noise distribution is also passed into the model alongside the chord label. This means that points within that noise distribution will be conditioned on a particular chord label. By keeping the chord label fixed, and varying the point in the noise distribution, varying chord voicings representing that label will be generated.</w:t>
+        <w:t>As described in section 2.5, c-</w:t>
+      </w:r>
+      <w:proofErr w:type="spellStart"/>
+      <w:r>
+        <w:t>gan’s</w:t>
+      </w:r>
+      <w:proofErr w:type="spellEnd"/>
+      <w:r>
+        <w:t xml:space="preserve"> can be conditioned to generate outputs on a given input. In the case of chord voicing generation, when given a chord label, a chord voicing that represents that label will be generated. In order for the generated chord voicings to have variance, a noise distribution is also passed into the model alongside the chord label. This means that points within that noise distribution will be conditioned on a particular chord label. By keeping the chord label fixed, and varying the point in the noise distribution, varying chord voicings representing that label will be generated.</w:t>
       </w:r>
     </w:p>
     <w:p>
@@ -19243,6 +19426,7 @@
         </w:rPr>
         <w:t xml:space="preserve">5.3.1.1 </w:t>
       </w:r>
+      <w:proofErr w:type="spellStart"/>
       <w:r>
         <w:rPr>
           <w:sz w:val="28"/>
@@ -19257,6 +19441,7 @@
         </w:rPr>
         <w:t>DCGAN</w:t>
       </w:r>
+      <w:proofErr w:type="spellEnd"/>
     </w:p>
     <w:p>
       <w:r>
@@ -19410,7 +19595,7 @@
                     <pic:cNvPicPr/>
                   </pic:nvPicPr>
                   <pic:blipFill rotWithShape="1">
-                    <a:blip r:embed="rId34">
+                    <a:blip r:embed="rId36">
                       <a:extLst>
                         <a:ext uri="{28A0092B-C50C-407E-A947-70E740481C1C}">
                           <a14:useLocalDpi xmlns:a14="http://schemas.microsoft.com/office/drawing/2010/main" val="0"/>
@@ -19460,7 +19645,21 @@
         <w:rPr>
           <w:color w:val="000000" w:themeColor="text1"/>
         </w:rPr>
-        <w:t xml:space="preserve"> 43. Real (top) and generated (bottom) images from the MNIST cDCGAN (Brownlee, 2019) (adapted image)</w:t>
+        <w:t xml:space="preserve"> 43. Real (top) and generated (bottom) images from the MNIST </w:t>
+      </w:r>
+      <w:proofErr w:type="spellStart"/>
+      <w:r>
+        <w:rPr>
+          <w:color w:val="000000" w:themeColor="text1"/>
+        </w:rPr>
+        <w:t>cDCGAN</w:t>
+      </w:r>
+      <w:proofErr w:type="spellEnd"/>
+      <w:r>
+        <w:rPr>
+          <w:color w:val="000000" w:themeColor="text1"/>
+        </w:rPr>
+        <w:t xml:space="preserve"> (Brownlee, 2019) (adapted image)</w:t>
       </w:r>
     </w:p>
     <w:p>
@@ -19560,7 +19759,7 @@
                     <pic:cNvPicPr/>
                   </pic:nvPicPr>
                   <pic:blipFill rotWithShape="1">
-                    <a:blip r:embed="rId35">
+                    <a:blip r:embed="rId37">
                       <a:extLst>
                         <a:ext uri="{28A0092B-C50C-407E-A947-70E740481C1C}">
                           <a14:useLocalDpi xmlns:a14="http://schemas.microsoft.com/office/drawing/2010/main" val="0"/>
@@ -19667,8 +19866,16 @@
         <w:rPr>
           <w:color w:val="000000" w:themeColor="text1"/>
         </w:rPr>
-        <w:t xml:space="preserve"> cDCGAN</w:t>
-      </w:r>
+        <w:t xml:space="preserve"> </w:t>
+      </w:r>
+      <w:proofErr w:type="spellStart"/>
+      <w:r>
+        <w:rPr>
+          <w:color w:val="000000" w:themeColor="text1"/>
+        </w:rPr>
+        <w:t>cDCGAN</w:t>
+      </w:r>
+      <w:proofErr w:type="spellEnd"/>
       <w:r>
         <w:rPr>
           <w:color w:val="000000" w:themeColor="text1"/>
@@ -20168,6 +20375,7 @@
       <w:r>
         <w:t>D(</w:t>
       </w:r>
+      <w:proofErr w:type="spellStart"/>
       <w:r>
         <w:rPr>
           <w:i/>
@@ -20175,6 +20383,7 @@
         </w:rPr>
         <w:t>x|y</w:t>
       </w:r>
+      <w:proofErr w:type="spellEnd"/>
       <w:r>
         <w:t>)</w:t>
       </w:r>
@@ -20216,6 +20425,7 @@
       <w:r>
         <w:t>D(G(</w:t>
       </w:r>
+      <w:proofErr w:type="spellStart"/>
       <w:r>
         <w:rPr>
           <w:i/>
@@ -20223,6 +20433,7 @@
         </w:rPr>
         <w:t>z|y</w:t>
       </w:r>
+      <w:proofErr w:type="spellEnd"/>
       <w:r>
         <w:t>)) is the discriminator's</w:t>
       </w:r>
@@ -20271,6 +20482,7 @@
         </w:rPr>
         <w:t xml:space="preserve">5.3.1.2 Adapting the </w:t>
       </w:r>
+      <w:proofErr w:type="spellStart"/>
       <w:r>
         <w:rPr>
           <w:color w:val="000000" w:themeColor="text1"/>
@@ -20281,7 +20493,14 @@
         <w:rPr>
           <w:color w:val="000000" w:themeColor="text1"/>
         </w:rPr>
-        <w:t>DCGAN model</w:t>
+        <w:t>DCGAN</w:t>
+      </w:r>
+      <w:proofErr w:type="spellEnd"/>
+      <w:r>
+        <w:rPr>
+          <w:color w:val="000000" w:themeColor="text1"/>
+        </w:rPr>
+        <w:t xml:space="preserve"> model</w:t>
       </w:r>
     </w:p>
     <w:p/>
@@ -20313,8 +20532,16 @@
         <w:rPr>
           <w:color w:val="000000" w:themeColor="text1"/>
         </w:rPr>
-        <w:t xml:space="preserve"> Brownlee’s MNIST cDCGAN</w:t>
-      </w:r>
+        <w:t xml:space="preserve"> Brownlee’s MNIST </w:t>
+      </w:r>
+      <w:proofErr w:type="spellStart"/>
+      <w:r>
+        <w:rPr>
+          <w:color w:val="000000" w:themeColor="text1"/>
+        </w:rPr>
+        <w:t>cDCGAN</w:t>
+      </w:r>
+      <w:proofErr w:type="spellEnd"/>
       <w:r>
         <w:rPr>
           <w:color w:val="000000" w:themeColor="text1"/>
@@ -20369,7 +20596,21 @@
         <w:rPr>
           <w:color w:val="000000" w:themeColor="text1"/>
         </w:rPr>
-        <w:t>5.3.1.2 Optimising the cDCGAN model</w:t>
+        <w:t xml:space="preserve">5.3.1.2 Optimising the </w:t>
+      </w:r>
+      <w:proofErr w:type="spellStart"/>
+      <w:r>
+        <w:rPr>
+          <w:color w:val="000000" w:themeColor="text1"/>
+        </w:rPr>
+        <w:t>cDCGAN</w:t>
+      </w:r>
+      <w:proofErr w:type="spellEnd"/>
+      <w:r>
+        <w:rPr>
+          <w:color w:val="000000" w:themeColor="text1"/>
+        </w:rPr>
+        <w:t xml:space="preserve"> model</w:t>
       </w:r>
     </w:p>
     <w:p>
@@ -20571,7 +20812,21 @@
         <w:rPr>
           <w:color w:val="000000" w:themeColor="text1"/>
         </w:rPr>
-        <w:t xml:space="preserve"> one issue that was identified was the fact that all of the notes of the chord voicings were distributed within only 3 of the 7 rows of the 7 x 12 matrices. This can be observed in figure 37 (p.x) and in </w:t>
+        <w:t xml:space="preserve"> one issue that was identified was the fact that all of the notes of the chord voicings were distributed within only 3 of the 7 rows of the 7 x 12 matrices. This can be observed in figure 37 (</w:t>
+      </w:r>
+      <w:proofErr w:type="spellStart"/>
+      <w:r>
+        <w:rPr>
+          <w:color w:val="000000" w:themeColor="text1"/>
+        </w:rPr>
+        <w:t>p.x</w:t>
+      </w:r>
+      <w:proofErr w:type="spellEnd"/>
+      <w:r>
+        <w:rPr>
+          <w:color w:val="000000" w:themeColor="text1"/>
+        </w:rPr>
+        <w:t xml:space="preserve">) and in </w:t>
       </w:r>
       <w:r>
         <w:rPr>
@@ -20589,7 +20844,21 @@
         <w:rPr>
           <w:color w:val="000000" w:themeColor="text1"/>
         </w:rPr>
-        <w:t xml:space="preserve"> (p.x) where C1-B1 and C5-B7 represent the 4 unused rows within the chord voicing matrices. </w:t>
+        <w:t xml:space="preserve"> (</w:t>
+      </w:r>
+      <w:proofErr w:type="spellStart"/>
+      <w:r>
+        <w:rPr>
+          <w:color w:val="000000" w:themeColor="text1"/>
+        </w:rPr>
+        <w:t>p.x</w:t>
+      </w:r>
+      <w:proofErr w:type="spellEnd"/>
+      <w:r>
+        <w:rPr>
+          <w:color w:val="000000" w:themeColor="text1"/>
+        </w:rPr>
+        <w:t xml:space="preserve">) where C1-B1 and C5-B7 represent the 4 unused rows within the chord voicing matrices. </w:t>
       </w:r>
       <w:r>
         <w:rPr>
@@ -20682,7 +20951,7 @@
                     <pic:cNvPicPr/>
                   </pic:nvPicPr>
                   <pic:blipFill>
-                    <a:blip r:embed="rId36">
+                    <a:blip r:embed="rId38">
                       <a:extLst>
                         <a:ext uri="{28A0092B-C50C-407E-A947-70E740481C1C}">
                           <a14:useLocalDpi xmlns:a14="http://schemas.microsoft.com/office/drawing/2010/main" val="0"/>
@@ -20766,7 +21035,21 @@
           <w:color w:val="000000" w:themeColor="text1"/>
         </w:rPr>
         <w:tab/>
-        <w:t xml:space="preserve">This change in the image shape greatly improved performance of the adapted cDCGAN model, with the discriminator loss in respect to generated images stabilising at around 0.2 after 200 epochs. </w:t>
+        <w:t xml:space="preserve">This change in the image shape greatly improved performance of the adapted </w:t>
+      </w:r>
+      <w:proofErr w:type="spellStart"/>
+      <w:r>
+        <w:rPr>
+          <w:color w:val="000000" w:themeColor="text1"/>
+        </w:rPr>
+        <w:t>cDCGAN</w:t>
+      </w:r>
+      <w:proofErr w:type="spellEnd"/>
+      <w:r>
+        <w:rPr>
+          <w:color w:val="000000" w:themeColor="text1"/>
+        </w:rPr>
+        <w:t xml:space="preserve"> model, with the discriminator loss in respect to generated images stabilising at around 0.2 after 200 epochs. </w:t>
       </w:r>
     </w:p>
     <w:p>
@@ -20797,7 +21080,15 @@
         <w:t xml:space="preserve">The function generated 100 chord voicings for each of the 3 chord labels. </w:t>
       </w:r>
       <w:r>
-        <w:t>The accuracy was a measure of how many unwanted notes (as presented in figure 17, p.x) were present, and the uniqueness was implemented as 1 minus the number of chord voicings that were identical.</w:t>
+        <w:t xml:space="preserve">The accuracy was a measure of how many unwanted notes (as presented in figure 17, </w:t>
+      </w:r>
+      <w:proofErr w:type="spellStart"/>
+      <w:r>
+        <w:t>p.x</w:t>
+      </w:r>
+      <w:proofErr w:type="spellEnd"/>
+      <w:r>
+        <w:t>) were present, and the uniqueness was implemented as 1 minus the number of chord voicings that were identical.</w:t>
       </w:r>
     </w:p>
     <w:p>
@@ -20809,7 +21100,15 @@
         <w:t>could be more easily followed in order to optimise the network architecture.</w:t>
       </w:r>
       <w:r>
-        <w:t xml:space="preserve"> Through a process of experimentation, the adapted generator model was simplified to have only one 2D convolutional layer. Experimentation with the discriminator did not improve performance, and thus its architecture remained unchanged. The hyper parameters of the models, as shown previously, also remained unchanged. The final adapted cDCGAN generator and discriminator architectures are presented below in figures 46 and 47. The results of the model are presented in the next section.</w:t>
+        <w:t xml:space="preserve"> Through a process of experimentation, the adapted generator model was simplified to have only one 2D convolutional layer. Experimentation with the discriminator did not improve performance, and thus its architecture remained unchanged. The hyper parameters of the models, as shown previously, also remained unchanged. The final adapted </w:t>
+      </w:r>
+      <w:proofErr w:type="spellStart"/>
+      <w:r>
+        <w:t>cDCGAN</w:t>
+      </w:r>
+      <w:proofErr w:type="spellEnd"/>
+      <w:r>
+        <w:t xml:space="preserve"> generator and discriminator architectures are presented below in figures 46 and 47. The results of the model are presented in the next section.</w:t>
       </w:r>
     </w:p>
     <w:p/>
@@ -20848,7 +21147,7 @@
                     <pic:cNvPicPr/>
                   </pic:nvPicPr>
                   <pic:blipFill>
-                    <a:blip r:embed="rId37">
+                    <a:blip r:embed="rId39">
                       <a:extLst>
                         <a:ext uri="{28A0092B-C50C-407E-A947-70E740481C1C}">
                           <a14:useLocalDpi xmlns:a14="http://schemas.microsoft.com/office/drawing/2010/main" val="0"/>
@@ -20928,7 +21227,7 @@
                     <pic:cNvPicPr/>
                   </pic:nvPicPr>
                   <pic:blipFill>
-                    <a:blip r:embed="rId38">
+                    <a:blip r:embed="rId40">
                       <a:extLst>
                         <a:ext uri="{28A0092B-C50C-407E-A947-70E740481C1C}">
                           <a14:useLocalDpi xmlns:a14="http://schemas.microsoft.com/office/drawing/2010/main" val="0"/>
@@ -21037,7 +21336,7 @@
                     <pic:cNvPicPr/>
                   </pic:nvPicPr>
                   <pic:blipFill rotWithShape="1">
-                    <a:blip r:embed="rId39">
+                    <a:blip r:embed="rId41">
                       <a:extLst>
                         <a:ext uri="{28A0092B-C50C-407E-A947-70E740481C1C}">
                           <a14:useLocalDpi xmlns:a14="http://schemas.microsoft.com/office/drawing/2010/main" val="0"/>
@@ -21373,7 +21672,7 @@
                     <pic:cNvPicPr/>
                   </pic:nvPicPr>
                   <pic:blipFill rotWithShape="1">
-                    <a:blip r:embed="rId40">
+                    <a:blip r:embed="rId42">
                       <a:extLst>
                         <a:ext uri="{28A0092B-C50C-407E-A947-70E740481C1C}">
                           <a14:useLocalDpi xmlns:a14="http://schemas.microsoft.com/office/drawing/2010/main" val="0"/>
@@ -21449,7 +21748,15 @@
       </w:pPr>
       <w:r>
         <w:tab/>
-        <w:t xml:space="preserve">Some research from the cGAN literature suggests that adversarial losses are not always a meaningful indicator of the </w:t>
+        <w:t xml:space="preserve">Some research from the </w:t>
+      </w:r>
+      <w:proofErr w:type="spellStart"/>
+      <w:r>
+        <w:t>cGAN</w:t>
+      </w:r>
+      <w:proofErr w:type="spellEnd"/>
+      <w:r>
+        <w:t xml:space="preserve"> literature suggests that adversarial losses are not always a meaningful indicator of the </w:t>
       </w:r>
       <w:r>
         <w:t>model’s</w:t>
@@ -21532,7 +21839,7 @@
                     <pic:cNvPicPr/>
                   </pic:nvPicPr>
                   <pic:blipFill>
-                    <a:blip r:embed="rId41">
+                    <a:blip r:embed="rId43">
                       <a:extLst>
                         <a:ext uri="{28A0092B-C50C-407E-A947-70E740481C1C}">
                           <a14:useLocalDpi xmlns:a14="http://schemas.microsoft.com/office/drawing/2010/main" val="0"/>
@@ -21587,7 +21894,7 @@
                     <pic:cNvPicPr/>
                   </pic:nvPicPr>
                   <pic:blipFill rotWithShape="1">
-                    <a:blip r:embed="rId42">
+                    <a:blip r:embed="rId44">
                       <a:extLst>
                         <a:ext uri="{28A0092B-C50C-407E-A947-70E740481C1C}">
                           <a14:useLocalDpi xmlns:a14="http://schemas.microsoft.com/office/drawing/2010/main" val="0"/>
@@ -21722,7 +22029,7 @@
                     <pic:cNvPicPr/>
                   </pic:nvPicPr>
                   <pic:blipFill>
-                    <a:blip r:embed="rId43">
+                    <a:blip r:embed="rId45">
                       <a:extLst>
                         <a:ext uri="{28A0092B-C50C-407E-A947-70E740481C1C}">
                           <a14:useLocalDpi xmlns:a14="http://schemas.microsoft.com/office/drawing/2010/main" val="0"/>
@@ -21950,7 +22257,21 @@
         <w:rPr>
           <w:color w:val="000000" w:themeColor="text1"/>
         </w:rPr>
-        <w:t xml:space="preserve">the tree and finding each MusicXML Harmony element (figure 12, p.x). </w:t>
+        <w:t xml:space="preserve">the tree and finding each MusicXML Harmony element (figure 12, </w:t>
+      </w:r>
+      <w:proofErr w:type="spellStart"/>
+      <w:r>
+        <w:rPr>
+          <w:color w:val="000000" w:themeColor="text1"/>
+        </w:rPr>
+        <w:t>p.x</w:t>
+      </w:r>
+      <w:proofErr w:type="spellEnd"/>
+      <w:r>
+        <w:rPr>
+          <w:color w:val="000000" w:themeColor="text1"/>
+        </w:rPr>
+        <w:t xml:space="preserve">). </w:t>
       </w:r>
       <w:r>
         <w:rPr>
@@ -22152,7 +22473,7 @@
                     <pic:cNvPicPr/>
                   </pic:nvPicPr>
                   <pic:blipFill>
-                    <a:blip r:embed="rId44">
+                    <a:blip r:embed="rId46">
                       <a:extLst>
                         <a:ext uri="{28A0092B-C50C-407E-A947-70E740481C1C}">
                           <a14:useLocalDpi xmlns:a14="http://schemas.microsoft.com/office/drawing/2010/main" val="0"/>
@@ -22321,7 +22642,15 @@
       </w:r>
       <w:r>
         <w:lastRenderedPageBreak/>
-        <w:t>returns predictions. As shown in figure 51 (p.x), the predictions are 3x12 matrices. The chord_generator system</w:t>
+        <w:t>returns predictions. As shown in figure 51 (</w:t>
+      </w:r>
+      <w:proofErr w:type="spellStart"/>
+      <w:r>
+        <w:t>p.x</w:t>
+      </w:r>
+      <w:proofErr w:type="spellEnd"/>
+      <w:r>
+        <w:t>), the predictions are 3x12 matrices. The chord_generator system</w:t>
       </w:r>
       <w:r>
         <w:t xml:space="preserve"> converts the matrices to the note number lists and outputs them to the leadsheet-arranger subsystem. In order to pass the chord labels into the generator model they are encoded as their associated integer number</w:t>
@@ -22366,6 +22695,7 @@
           <w:szCs w:val="20"/>
         </w:rPr>
       </w:pPr>
+      <w:proofErr w:type="spellStart"/>
       <w:r>
         <w:rPr>
           <w:rFonts w:ascii="Menlo" w:hAnsi="Menlo" w:cs="Menlo"/>
@@ -22373,17 +22703,9 @@
           <w:sz w:val="20"/>
           <w:szCs w:val="20"/>
         </w:rPr>
-        <w:t xml:space="preserve">chord_types_dict </w:t>
-      </w:r>
-      <w:r>
-        <w:rPr>
-          <w:rFonts w:ascii="Menlo" w:hAnsi="Menlo" w:cs="Menlo"/>
-          <w:color w:val="5FB3B3"/>
-          <w:sz w:val="20"/>
-          <w:szCs w:val="20"/>
-        </w:rPr>
-        <w:t>=</w:t>
-      </w:r>
+        <w:t>chord_types_dict</w:t>
+      </w:r>
+      <w:proofErr w:type="spellEnd"/>
       <w:r>
         <w:rPr>
           <w:rFonts w:ascii="Menlo" w:hAnsi="Menlo" w:cs="Menlo"/>
@@ -22400,27 +22722,45 @@
           <w:sz w:val="20"/>
           <w:szCs w:val="20"/>
         </w:rPr>
-        <w:t>{</w:t>
-      </w:r>
-    </w:p>
-    <w:p>
-      <w:pPr>
-        <w:shd w:val="clear" w:color="auto" w:fill="1D2225"/>
-        <w:spacing w:line="240" w:lineRule="atLeast"/>
+        <w:t>=</w:t>
+      </w:r>
+      <w:r>
         <w:rPr>
           <w:rFonts w:ascii="Menlo" w:hAnsi="Menlo" w:cs="Menlo"/>
           <w:color w:val="CDD3DE"/>
           <w:sz w:val="20"/>
           <w:szCs w:val="20"/>
         </w:rPr>
-      </w:pPr>
-      <w:r>
+        <w:t xml:space="preserve"> </w:t>
+      </w:r>
+      <w:r>
+        <w:rPr>
+          <w:rFonts w:ascii="Menlo" w:hAnsi="Menlo" w:cs="Menlo"/>
+          <w:color w:val="5FB3B3"/>
+          <w:sz w:val="20"/>
+          <w:szCs w:val="20"/>
+        </w:rPr>
+        <w:t>{</w:t>
+      </w:r>
+    </w:p>
+    <w:p>
+      <w:pPr>
+        <w:shd w:val="clear" w:color="auto" w:fill="1D2225"/>
+        <w:spacing w:line="240" w:lineRule="atLeast"/>
         <w:rPr>
           <w:rFonts w:ascii="Menlo" w:hAnsi="Menlo" w:cs="Menlo"/>
           <w:color w:val="CDD3DE"/>
           <w:sz w:val="20"/>
           <w:szCs w:val="20"/>
         </w:rPr>
+      </w:pPr>
+      <w:r>
+        <w:rPr>
+          <w:rFonts w:ascii="Menlo" w:hAnsi="Menlo" w:cs="Menlo"/>
+          <w:color w:val="CDD3DE"/>
+          <w:sz w:val="20"/>
+          <w:szCs w:val="20"/>
+        </w:rPr>
         <w:t xml:space="preserve">    </w:t>
       </w:r>
       <w:r>
@@ -23050,6 +23390,7 @@
       <w:r>
         <w:t xml:space="preserve">The implementation details of this substitution system were as follows. A function was created to validate each chord label before it was given to the cDC-GAN model. The function looked up each chord label in the </w:t>
       </w:r>
+      <w:proofErr w:type="spellStart"/>
       <w:r>
         <w:rPr>
           <w:i/>
@@ -23057,6 +23398,7 @@
         </w:rPr>
         <w:t>chord_types_dict</w:t>
       </w:r>
+      <w:proofErr w:type="spellEnd"/>
       <w:r>
         <w:t>. If the label was present as a key in the dictionary, then the function simply returned the corresponding chord label value. However</w:t>
       </w:r>
@@ -23118,18 +23460,24 @@
         <w:t>system and</w:t>
       </w:r>
       <w:r>
-        <w:t xml:space="preserve"> is where all of the other subsystems are executed and connected together. </w:t>
+        <w:t xml:space="preserve"> is where all of the other subsystems are executed</w:t>
+      </w:r>
+      <w:r>
+        <w:t xml:space="preserve">. The main methods of the other subsystems are imported using Python’s module import system. </w:t>
       </w:r>
       <w:r>
         <w:t>The leadsheet-arranger subsystem</w:t>
       </w:r>
       <w:r>
-        <w:t xml:space="preserve"> takes 3 inputs – leadsheet meta information, generated chord voicings, and the input leadsheet. It then uses the meta-information to transform the chord voicings into MusicXML elements and inserts them into the input lead sheet. The resulting output is an arrangement of the input lead sheet in MusicXML format. </w:t>
-      </w:r>
-    </w:p>
-    <w:p>
+        <w:t xml:space="preserve"> takes 3 inputs – leadsheet meta information, generated chord voicings, and the input leadsheet. It then uses the meta-information to transform the chord voicings into </w:t>
+      </w:r>
       <w:r>
         <w:lastRenderedPageBreak/>
+        <w:t xml:space="preserve">MusicXML elements and inserts them into the input lead sheet. The resulting output is an arrangement of the input lead sheet in MusicXML format. </w:t>
+      </w:r>
+    </w:p>
+    <w:p>
+      <w:r>
         <w:tab/>
       </w:r>
       <w:r>
@@ -23364,6 +23712,7 @@
       <w:r>
         <w:t xml:space="preserve"> An example transposed and note-labelled (</w:t>
       </w:r>
+      <w:proofErr w:type="spellStart"/>
       <w:r>
         <w:rPr>
           <w:i/>
@@ -23371,6 +23720,7 @@
         </w:rPr>
         <w:t>tvl</w:t>
       </w:r>
+      <w:proofErr w:type="spellEnd"/>
       <w:r>
         <w:t>) can be seen below:</w:t>
       </w:r>
@@ -23435,6 +23785,7 @@
     </w:p>
     <w:p/>
     <w:p>
+      <w:proofErr w:type="spellStart"/>
       <w:r>
         <w:rPr>
           <w:i/>
@@ -23449,6 +23800,7 @@
         </w:rPr>
         <w:t>l</w:t>
       </w:r>
+      <w:proofErr w:type="spellEnd"/>
       <w:r>
         <w:rPr>
           <w:i/>
@@ -23588,6 +23940,7 @@
     <w:p/>
     <w:p>
       <w:r>
+        <w:lastRenderedPageBreak/>
         <w:t xml:space="preserve">Once each chord </w:t>
       </w:r>
       <w:r>
@@ -23597,28 +23950,279 @@
         <w:t xml:space="preserve">was represented as a series of MusicXML Note elements, they could be inserted into the correct position in the lead sheet. </w:t>
       </w:r>
       <w:r>
-        <w:t xml:space="preserve">Each chord voicings position was determined by locating the bar of its associated chord symbol and inserting the notes at the </w:t>
-      </w:r>
-      <w:r>
-        <w:lastRenderedPageBreak/>
-        <w:t>end of that bar, resulting in them appearing in the bass clef. This can be seen in figure 10 (p.x), in which the notes in the bass clef are positioned directly after the last note in the treble clef.</w:t>
+        <w:t>Each chord voicings position was determined by locating the bar of its associated chord symbol and inserting the notes at the end of that bar, resulting in them appearing in the bass clef. This can be seen in figure 10 (</w:t>
+      </w:r>
+      <w:proofErr w:type="spellStart"/>
+      <w:r>
+        <w:t>p.x</w:t>
+      </w:r>
+      <w:proofErr w:type="spellEnd"/>
+      <w:r>
+        <w:t>), in which the notes in the bass clef are positioned directly after the last note in the treble clef.</w:t>
       </w:r>
     </w:p>
     <w:p>
       <w:r>
         <w:tab/>
-        <w:t>As the leadsheet-arranger is executes the main method of the leadsheet arrangement system, a CLI was developed to allow users to interact with the system and arrange lead sheets without having to open the source code.</w:t>
+      </w:r>
+      <w:r>
+        <w:t xml:space="preserve">Some error handling was also implemented within the leadsheet-arranger subsystem. For example, the system checks that the number of generated chords are equal to the number of chord symbols in the leadsheet. Checks are also performed on the lead sheet meta-information to ensure that it is accurate and conforms to MusicXML standards. </w:t>
       </w:r>
     </w:p>
     <w:p>
       <w:r>
         <w:tab/>
-      </w:r>
-      <w:r>
-        <w:t>Error handling?</w:t>
-      </w:r>
-    </w:p>
-    <w:p/>
+        <w:t xml:space="preserve">As the leadsheet-arranger </w:t>
+      </w:r>
+      <w:r>
+        <w:t>system executes</w:t>
+      </w:r>
+      <w:r>
+        <w:t xml:space="preserve"> the main method of the leadsheet arrangement system, a CLI was developed to allow users to interact with the system and arrange lead sheets without having to open the source code.</w:t>
+      </w:r>
+      <w:r>
+        <w:t xml:space="preserve"> The CLI allows the user to specify an input directory and output directory. It also allows the user to enable a verbose mode, which results in errors being logged whilst the program is running. The CLI also has a help menu, which can be seen below in figure 56.</w:t>
+      </w:r>
+    </w:p>
+    <w:p/>
+    <w:p/>
+    <w:p>
+      <w:pPr>
+        <w:shd w:val="clear" w:color="auto" w:fill="D9D9D9" w:themeFill="background1" w:themeFillShade="D9"/>
+        <w:rPr>
+          <w:rFonts w:ascii="Menlo" w:hAnsi="Menlo" w:cs="Menlo"/>
+          <w:sz w:val="20"/>
+          <w:szCs w:val="20"/>
+        </w:rPr>
+      </w:pPr>
+      <w:r>
+        <w:rPr>
+          <w:rFonts w:ascii="Menlo" w:hAnsi="Menlo" w:cs="Menlo"/>
+          <w:sz w:val="20"/>
+          <w:szCs w:val="20"/>
+        </w:rPr>
+        <w:t>usage: leadsheet_arranger.py [-h] [-v] [input_directory] [output_directory]</w:t>
+      </w:r>
+    </w:p>
+    <w:p>
+      <w:pPr>
+        <w:shd w:val="clear" w:color="auto" w:fill="D9D9D9" w:themeFill="background1" w:themeFillShade="D9"/>
+        <w:rPr>
+          <w:rFonts w:ascii="Menlo" w:hAnsi="Menlo" w:cs="Menlo"/>
+          <w:sz w:val="20"/>
+          <w:szCs w:val="20"/>
+        </w:rPr>
+      </w:pPr>
+    </w:p>
+    <w:p>
+      <w:pPr>
+        <w:shd w:val="clear" w:color="auto" w:fill="D9D9D9" w:themeFill="background1" w:themeFillShade="D9"/>
+        <w:rPr>
+          <w:rFonts w:ascii="Menlo" w:hAnsi="Menlo" w:cs="Menlo"/>
+          <w:sz w:val="20"/>
+          <w:szCs w:val="20"/>
+        </w:rPr>
+      </w:pPr>
+      <w:r>
+        <w:rPr>
+          <w:rFonts w:ascii="Menlo" w:hAnsi="Menlo" w:cs="Menlo"/>
+          <w:sz w:val="20"/>
+          <w:szCs w:val="20"/>
+        </w:rPr>
+        <w:t>Leadsheet Arranger</w:t>
+      </w:r>
+    </w:p>
+    <w:p>
+      <w:pPr>
+        <w:shd w:val="clear" w:color="auto" w:fill="D9D9D9" w:themeFill="background1" w:themeFillShade="D9"/>
+        <w:rPr>
+          <w:rFonts w:ascii="Menlo" w:hAnsi="Menlo" w:cs="Menlo"/>
+          <w:sz w:val="20"/>
+          <w:szCs w:val="20"/>
+        </w:rPr>
+      </w:pPr>
+    </w:p>
+    <w:p>
+      <w:pPr>
+        <w:shd w:val="clear" w:color="auto" w:fill="D9D9D9" w:themeFill="background1" w:themeFillShade="D9"/>
+        <w:rPr>
+          <w:rFonts w:ascii="Menlo" w:hAnsi="Menlo" w:cs="Menlo"/>
+          <w:sz w:val="20"/>
+          <w:szCs w:val="20"/>
+        </w:rPr>
+      </w:pPr>
+      <w:r>
+        <w:rPr>
+          <w:rFonts w:ascii="Menlo" w:hAnsi="Menlo" w:cs="Menlo"/>
+          <w:sz w:val="20"/>
+          <w:szCs w:val="20"/>
+        </w:rPr>
+        <w:t>positional arguments:</w:t>
+      </w:r>
+    </w:p>
+    <w:p>
+      <w:pPr>
+        <w:shd w:val="clear" w:color="auto" w:fill="D9D9D9" w:themeFill="background1" w:themeFillShade="D9"/>
+        <w:rPr>
+          <w:rFonts w:ascii="Menlo" w:hAnsi="Menlo" w:cs="Menlo"/>
+          <w:sz w:val="20"/>
+          <w:szCs w:val="20"/>
+        </w:rPr>
+      </w:pPr>
+      <w:r>
+        <w:rPr>
+          <w:rFonts w:ascii="Menlo" w:hAnsi="Menlo" w:cs="Menlo"/>
+          <w:sz w:val="20"/>
+          <w:szCs w:val="20"/>
+        </w:rPr>
+        <w:t xml:space="preserve"> input_directory   path to input directory. Default is ./leadsheets/</w:t>
+      </w:r>
+    </w:p>
+    <w:p>
+      <w:pPr>
+        <w:shd w:val="clear" w:color="auto" w:fill="D9D9D9" w:themeFill="background1" w:themeFillShade="D9"/>
+        <w:rPr>
+          <w:rFonts w:ascii="Menlo" w:hAnsi="Menlo" w:cs="Menlo"/>
+          <w:sz w:val="20"/>
+          <w:szCs w:val="20"/>
+        </w:rPr>
+      </w:pPr>
+      <w:r>
+        <w:rPr>
+          <w:rFonts w:ascii="Menlo" w:hAnsi="Menlo" w:cs="Menlo"/>
+          <w:sz w:val="20"/>
+          <w:szCs w:val="20"/>
+        </w:rPr>
+        <w:t xml:space="preserve"> output_directory  path to output directory. Default is</w:t>
+      </w:r>
+      <w:r>
+        <w:rPr>
+          <w:rFonts w:ascii="Menlo" w:hAnsi="Menlo" w:cs="Menlo"/>
+          <w:sz w:val="20"/>
+          <w:szCs w:val="20"/>
+        </w:rPr>
+        <w:t xml:space="preserve"> </w:t>
+      </w:r>
+      <w:r>
+        <w:rPr>
+          <w:rFonts w:ascii="Menlo" w:hAnsi="Menlo" w:cs="Menlo"/>
+          <w:sz w:val="20"/>
+          <w:szCs w:val="20"/>
+        </w:rPr>
+        <w:t>./arranged_pieces/</w:t>
+      </w:r>
+    </w:p>
+    <w:p>
+      <w:pPr>
+        <w:shd w:val="clear" w:color="auto" w:fill="D9D9D9" w:themeFill="background1" w:themeFillShade="D9"/>
+        <w:rPr>
+          <w:rFonts w:ascii="Menlo" w:hAnsi="Menlo" w:cs="Menlo"/>
+          <w:sz w:val="20"/>
+          <w:szCs w:val="20"/>
+        </w:rPr>
+      </w:pPr>
+    </w:p>
+    <w:p>
+      <w:pPr>
+        <w:shd w:val="clear" w:color="auto" w:fill="D9D9D9" w:themeFill="background1" w:themeFillShade="D9"/>
+        <w:rPr>
+          <w:rFonts w:ascii="Menlo" w:hAnsi="Menlo" w:cs="Menlo"/>
+          <w:sz w:val="20"/>
+          <w:szCs w:val="20"/>
+        </w:rPr>
+      </w:pPr>
+      <w:r>
+        <w:rPr>
+          <w:rFonts w:ascii="Menlo" w:hAnsi="Menlo" w:cs="Menlo"/>
+          <w:sz w:val="20"/>
+          <w:szCs w:val="20"/>
+        </w:rPr>
+        <w:t>optional arguments:</w:t>
+      </w:r>
+    </w:p>
+    <w:p>
+      <w:pPr>
+        <w:shd w:val="clear" w:color="auto" w:fill="D9D9D9" w:themeFill="background1" w:themeFillShade="D9"/>
+        <w:rPr>
+          <w:rFonts w:ascii="Menlo" w:hAnsi="Menlo" w:cs="Menlo"/>
+          <w:sz w:val="20"/>
+          <w:szCs w:val="20"/>
+        </w:rPr>
+      </w:pPr>
+      <w:r>
+        <w:rPr>
+          <w:rFonts w:ascii="Menlo" w:hAnsi="Menlo" w:cs="Menlo"/>
+          <w:sz w:val="20"/>
+          <w:szCs w:val="20"/>
+        </w:rPr>
+        <w:t xml:space="preserve"> </w:t>
+      </w:r>
+      <w:r>
+        <w:rPr>
+          <w:rFonts w:ascii="Menlo" w:hAnsi="Menlo" w:cs="Menlo"/>
+          <w:sz w:val="20"/>
+          <w:szCs w:val="20"/>
+        </w:rPr>
+        <w:t xml:space="preserve"> </w:t>
+      </w:r>
+      <w:r>
+        <w:rPr>
+          <w:rFonts w:ascii="Menlo" w:hAnsi="Menlo" w:cs="Menlo"/>
+          <w:sz w:val="20"/>
+          <w:szCs w:val="20"/>
+        </w:rPr>
+        <w:t>-h, --help        show this help message and exit</w:t>
+      </w:r>
+    </w:p>
+    <w:p>
+      <w:pPr>
+        <w:shd w:val="clear" w:color="auto" w:fill="D9D9D9" w:themeFill="background1" w:themeFillShade="D9"/>
+        <w:rPr>
+          <w:rFonts w:ascii="Menlo" w:hAnsi="Menlo" w:cs="Menlo"/>
+          <w:sz w:val="20"/>
+          <w:szCs w:val="20"/>
+        </w:rPr>
+      </w:pPr>
+      <w:r>
+        <w:rPr>
+          <w:rFonts w:ascii="Menlo" w:hAnsi="Menlo" w:cs="Menlo"/>
+          <w:sz w:val="20"/>
+          <w:szCs w:val="20"/>
+        </w:rPr>
+        <w:t xml:space="preserve">  -v, --verbose     log parsing actions and errors.</w:t>
+      </w:r>
+    </w:p>
+    <w:p>
+      <w:pPr>
+        <w:rPr>
+          <w:rFonts w:ascii="Menlo" w:hAnsi="Menlo" w:cs="Menlo"/>
+          <w:sz w:val="20"/>
+          <w:szCs w:val="20"/>
+        </w:rPr>
+      </w:pPr>
+    </w:p>
+    <w:p>
+      <w:r>
+        <w:t>Figure 56. Lead sheet arrangement system CLI help menu</w:t>
+      </w:r>
+    </w:p>
+    <w:p>
+      <w:pPr>
+        <w:rPr>
+          <w:rFonts w:ascii="Menlo" w:hAnsi="Menlo" w:cs="Menlo"/>
+          <w:sz w:val="20"/>
+          <w:szCs w:val="20"/>
+        </w:rPr>
+      </w:pPr>
+    </w:p>
+    <w:p>
+      <w:r>
+        <w:tab/>
+      </w:r>
+      <w:r>
+        <w:t>When the leadsheet arrangement system is executed, it iterates through each file in the input directory, and executes on any files ending in “.MusicXML”. For each successful arrangement, a confirmation message is shown on the terminal along with the output directory.</w:t>
+      </w:r>
+    </w:p>
     <w:p>
       <w:pPr>
         <w:rPr>
@@ -23628,16 +24232,225 @@
       </w:pPr>
     </w:p>
     <w:p>
-      <w:r>
+      <w:pPr>
+        <w:rPr>
+          <w:sz w:val="28"/>
+          <w:szCs w:val="28"/>
+        </w:rPr>
+      </w:pPr>
+      <w:r>
+        <w:rPr>
+          <w:sz w:val="28"/>
+          <w:szCs w:val="28"/>
+        </w:rPr>
         <w:t>6.2 Results and Evaluation</w:t>
       </w:r>
     </w:p>
     <w:p/>
-    <w:p/>
-    <w:p/>
-    <w:p/>
-    <w:p/>
-    <w:p/>
+    <w:p>
+      <w:r>
+        <w:tab/>
+        <w:t xml:space="preserve">The lead sheet arrangement system was tested using the </w:t>
+      </w:r>
+      <w:r>
+        <w:t>Wikifonia dataset, which is a collection of 7000 jazz lead sheets.</w:t>
+      </w:r>
+      <w:r>
+        <w:t xml:space="preserve"> Figures 57 and 58 </w:t>
+      </w:r>
+      <w:r>
+        <w:t>show an example of the lead sheet arrangement system arranging a jazz lead sheet. In order to thoroughly test the system, it was executed with 200 randomly selected MusicXML lead sheets in the input directory. No major errors were reported, and 200 MusicXML arrangements were outputted. Of these 200 arrangements, 20 have been randomly selected for a technical evaluation, and 5 have been randomly selected for a participant led evaluation. Before presenting these evaluations, the capabilities and limitations of the whole system will be presented.</w:t>
+      </w:r>
+    </w:p>
+    <w:p/>
+    <w:p>
+      <w:r>
+        <w:t xml:space="preserve">The system can arrange an infinite amount of lead sheets in MusicXML format. The arrangement of a </w:t>
+      </w:r>
+      <w:r>
+        <w:t>standard-length</w:t>
+      </w:r>
+      <w:r>
+        <w:t xml:space="preserve"> lead sheet is performed in under 1 second.</w:t>
+      </w:r>
+    </w:p>
+    <w:p/>
+    <w:p>
+      <w:r>
+        <w:lastRenderedPageBreak/>
+        <w:t>The system can arrange any unseen lead sheet as long as it is in standard and correct MusicXML format.</w:t>
+      </w:r>
+    </w:p>
+    <w:p/>
+    <w:p>
+      <w:r>
+        <w:t>In order to evaluate the effectiveness of the system, both a technical and participant led evaluation will be performed on 5</w:t>
+      </w:r>
+      <w:r>
+        <w:t xml:space="preserve"> of the arrangements produced by the system. </w:t>
+      </w:r>
+    </w:p>
+    <w:p>
+      <w:r>
+        <w:tab/>
+        <w:t xml:space="preserve">The technical evaluation will take into account 3 factors – (1) Correctness – how many unwanted notes were present in the chord voicings. The accuracy of the cDC-GAN has already been analysed and presented in section </w:t>
+      </w:r>
+      <w:r>
+        <w:t>5.3.2</w:t>
+      </w:r>
+      <w:r>
+        <w:t>, figure 49, however it will be briefly revisited here.</w:t>
+      </w:r>
+      <w:r>
+        <w:t xml:space="preserve"> (2) Playability – how easy or hard are the arrangements for a pianist to play. (3) Voicing Quality – how well are the chords voiced. Are the notes of the voicing in the best sounding part of the piano, is there any evidence of advanced voicing techniques such as split voicings.</w:t>
+      </w:r>
+    </w:p>
+    <w:p>
+      <w:r>
+        <w:tab/>
+        <w:t>For the participant led evaluation, 20 individuals with musical backgrounds will be asked to look and listen to 5 arrangements performed by the lead sheet arrangement system. They will asked to rate the quality of the arrangement through answering a set of 3 questions on a scale of 1-5.</w:t>
+      </w:r>
+    </w:p>
+    <w:p>
+      <w:r>
+        <w:t>QUESTIONS?</w:t>
+      </w:r>
+    </w:p>
+    <w:p>
+      <w:r>
+        <w:t xml:space="preserve">TABLE </w:t>
+      </w:r>
+    </w:p>
+    <w:p>
+      <w:r>
+        <w:rPr>
+          <w:noProof/>
+        </w:rPr>
+        <w:drawing>
+          <wp:inline distT="0" distB="0" distL="0" distR="0" wp14:anchorId="4FF055EA" wp14:editId="4149E01C">
+            <wp:extent cx="5731510" cy="1925955"/>
+            <wp:effectExtent l="0" t="0" r="0" b="4445"/>
+            <wp:docPr id="45" name="Picture 45" descr="Diagram, schematic&#10;&#10;Description automatically generated"/>
+            <wp:cNvGraphicFramePr>
+              <a:graphicFrameLocks xmlns:a="http://schemas.openxmlformats.org/drawingml/2006/main" noChangeAspect="1"/>
+            </wp:cNvGraphicFramePr>
+            <a:graphic xmlns:a="http://schemas.openxmlformats.org/drawingml/2006/main">
+              <a:graphicData uri="http://schemas.openxmlformats.org/drawingml/2006/picture">
+                <pic:pic xmlns:pic="http://schemas.openxmlformats.org/drawingml/2006/picture">
+                  <pic:nvPicPr>
+                    <pic:cNvPr id="45" name="Picture 45" descr="Diagram, schematic&#10;&#10;Description automatically generated"/>
+                    <pic:cNvPicPr/>
+                  </pic:nvPicPr>
+                  <pic:blipFill>
+                    <a:blip r:embed="rId47">
+                      <a:extLst>
+                        <a:ext uri="{28A0092B-C50C-407E-A947-70E740481C1C}">
+                          <a14:useLocalDpi xmlns:a14="http://schemas.microsoft.com/office/drawing/2010/main" val="0"/>
+                        </a:ext>
+                      </a:extLst>
+                    </a:blip>
+                    <a:stretch>
+                      <a:fillRect/>
+                    </a:stretch>
+                  </pic:blipFill>
+                  <pic:spPr>
+                    <a:xfrm>
+                      <a:off x="0" y="0"/>
+                      <a:ext cx="5731510" cy="1925955"/>
+                    </a:xfrm>
+                    <a:prstGeom prst="rect">
+                      <a:avLst/>
+                    </a:prstGeom>
+                  </pic:spPr>
+                </pic:pic>
+              </a:graphicData>
+            </a:graphic>
+          </wp:inline>
+        </w:drawing>
+      </w:r>
+    </w:p>
+    <w:p>
+      <w:r>
+        <w:t xml:space="preserve">Figure 57. The first 8 bars of the leadsheet </w:t>
+      </w:r>
+      <w:r>
+        <w:t xml:space="preserve">for the song </w:t>
+      </w:r>
+      <w:r>
+        <w:t>Some Day My Prince Will Come</w:t>
+      </w:r>
+    </w:p>
+    <w:p/>
+    <w:p/>
+    <w:p>
+      <w:r>
+        <w:rPr>
+          <w:noProof/>
+        </w:rPr>
+        <w:drawing>
+          <wp:inline distT="0" distB="0" distL="0" distR="0" wp14:anchorId="23C530C5" wp14:editId="0D3AC4D0">
+            <wp:extent cx="5731510" cy="2683510"/>
+            <wp:effectExtent l="0" t="0" r="0" b="0"/>
+            <wp:docPr id="46" name="Picture 46" descr="Diagram, schematic&#10;&#10;Description automatically generated"/>
+            <wp:cNvGraphicFramePr>
+              <a:graphicFrameLocks xmlns:a="http://schemas.openxmlformats.org/drawingml/2006/main" noChangeAspect="1"/>
+            </wp:cNvGraphicFramePr>
+            <a:graphic xmlns:a="http://schemas.openxmlformats.org/drawingml/2006/main">
+              <a:graphicData uri="http://schemas.openxmlformats.org/drawingml/2006/picture">
+                <pic:pic xmlns:pic="http://schemas.openxmlformats.org/drawingml/2006/picture">
+                  <pic:nvPicPr>
+                    <pic:cNvPr id="46" name="Picture 46" descr="Diagram, schematic&#10;&#10;Description automatically generated"/>
+                    <pic:cNvPicPr/>
+                  </pic:nvPicPr>
+                  <pic:blipFill>
+                    <a:blip r:embed="rId48">
+                      <a:extLst>
+                        <a:ext uri="{28A0092B-C50C-407E-A947-70E740481C1C}">
+                          <a14:useLocalDpi xmlns:a14="http://schemas.microsoft.com/office/drawing/2010/main" val="0"/>
+                        </a:ext>
+                      </a:extLst>
+                    </a:blip>
+                    <a:stretch>
+                      <a:fillRect/>
+                    </a:stretch>
+                  </pic:blipFill>
+                  <pic:spPr>
+                    <a:xfrm>
+                      <a:off x="0" y="0"/>
+                      <a:ext cx="5731510" cy="2683510"/>
+                    </a:xfrm>
+                    <a:prstGeom prst="rect">
+                      <a:avLst/>
+                    </a:prstGeom>
+                  </pic:spPr>
+                </pic:pic>
+              </a:graphicData>
+            </a:graphic>
+          </wp:inline>
+        </w:drawing>
+      </w:r>
+    </w:p>
+    <w:p/>
+    <w:p>
+      <w:r>
+        <w:t>Figure 5</w:t>
+      </w:r>
+      <w:r>
+        <w:t>8</w:t>
+      </w:r>
+      <w:r>
+        <w:t xml:space="preserve">. </w:t>
+      </w:r>
+      <w:r>
+        <w:t xml:space="preserve">An </w:t>
+      </w:r>
+      <w:r>
+        <w:t>8-bar</w:t>
+      </w:r>
+      <w:r>
+        <w:t xml:space="preserve"> arrangement performed by the Leadsheet Arrangement System on the song Some Day My Prince Will Come</w:t>
+      </w:r>
+    </w:p>
     <w:p/>
     <w:p/>
     <w:p/>
@@ -23682,7 +24495,15 @@
     <w:p>
       <w:r>
         <w:tab/>
-        <w:t>What does it do? Can take any lead sheet in musicxml format, quick? Terminal menu?</w:t>
+        <w:t xml:space="preserve">What does it do? Can take any lead sheet in </w:t>
+      </w:r>
+      <w:proofErr w:type="spellStart"/>
+      <w:r>
+        <w:t>musicxml</w:t>
+      </w:r>
+      <w:proofErr w:type="spellEnd"/>
+      <w:r>
+        <w:t xml:space="preserve"> format, quick? Terminal menu?</w:t>
       </w:r>
     </w:p>
     <w:p>
@@ -23693,9 +24514,16 @@
     <w:p/>
     <w:p>
       <w:r>
-        <w:lastRenderedPageBreak/>
         <w:tab/>
-        <w:t>Limitations – can only arrange 3 chord types + other similars, but some just cant</w:t>
+        <w:t xml:space="preserve">Limitations – can only arrange 3 chord types + other </w:t>
+      </w:r>
+      <w:proofErr w:type="spellStart"/>
+      <w:r>
+        <w:t>similars</w:t>
+      </w:r>
+      <w:proofErr w:type="spellEnd"/>
+      <w:r>
+        <w:t>, but some just cant</w:t>
       </w:r>
     </w:p>
     <w:p/>
@@ -23741,6 +24569,7 @@
     </w:p>
     <w:p>
       <w:r>
+        <w:lastRenderedPageBreak/>
         <w:t>n Can related research areas benefit from the results? Is what you have discovered or developed applicable to other research areas? What are the limitations of the approach</w:t>
       </w:r>
     </w:p>
@@ -24009,14 +24838,22 @@
         <w:rPr>
           <w:rFonts w:cs="Times New Roman (Body CS)"/>
         </w:rPr>
-        <w:t xml:space="preserve"> voicings in a percentual comparison test, in which the findings showed that the proposed system yielded a more preferable output.</w:t>
-      </w:r>
+        <w:t xml:space="preserve"> voicings in a percentual comparison test, in which the findings showed that the proposed system yielded a more preferable </w:t>
+      </w:r>
+      <w:proofErr w:type="spellStart"/>
       <w:r>
         <w:rPr>
           <w:rFonts w:cs="Times New Roman (Body CS)"/>
         </w:rPr>
+        <w:t>output.</w:t>
+      </w:r>
+      <w:r>
+        <w:rPr>
+          <w:rFonts w:cs="Times New Roman (Body CS)"/>
+        </w:rPr>
         <w:t>m</w:t>
       </w:r>
+      <w:proofErr w:type="spellEnd"/>
     </w:p>
     <w:p>
       <w:pPr>
@@ -24028,6 +24865,7 @@
         <w:rPr>
           <w:rFonts w:cs="Times New Roman (Body CS)"/>
         </w:rPr>
+        <w:lastRenderedPageBreak/>
         <w:tab/>
         <w:t>Although this system does not employ the use of deep learning, its results will be a useful benchmark for which to compare the results of this dissertation research project.</w:t>
       </w:r>
@@ -24116,7 +24954,7 @@
                     <pic:cNvPicPr/>
                   </pic:nvPicPr>
                   <pic:blipFill>
-                    <a:blip r:embed="rId45" cstate="print">
+                    <a:blip r:embed="rId49" cstate="print">
                       <a:extLst>
                         <a:ext uri="{28A0092B-C50C-407E-A947-70E740481C1C}">
                           <a14:useLocalDpi xmlns:a14="http://schemas.microsoft.com/office/drawing/2010/main" val="0"/>
@@ -24194,7 +25032,15 @@
     <w:p/>
     <w:p>
       <w:r>
-        <w:t>Look at where label classifications were different that expected -&gt; are they in any way more accurate? Could this potentially be used to classify chords without chord symbols in XML files?? To gather more data??</w:t>
+        <w:t xml:space="preserve">Look at where label classifications were different </w:t>
+      </w:r>
+      <w:proofErr w:type="spellStart"/>
+      <w:r>
+        <w:t>that</w:t>
+      </w:r>
+      <w:proofErr w:type="spellEnd"/>
+      <w:r>
+        <w:t xml:space="preserve"> expected -&gt; are they in any way more accurate? Could this potentially be used to classify chords without chord symbols in XML files?? To gather more data??</w:t>
       </w:r>
     </w:p>
     <w:p/>
@@ -24267,7 +25113,15 @@
     <w:p/>
     <w:p>
       <w:r>
-        <w:t xml:space="preserve">Learn lower-dimentional </w:t>
+        <w:t>Learn lower-</w:t>
+      </w:r>
+      <w:proofErr w:type="spellStart"/>
+      <w:r>
+        <w:t>dimentional</w:t>
+      </w:r>
+      <w:proofErr w:type="spellEnd"/>
+      <w:r>
+        <w:t xml:space="preserve"> </w:t>
       </w:r>
       <w:r>
         <w:rPr>
@@ -24306,7 +25160,15 @@
     <w:p/>
     <w:p>
       <w:r>
-        <w:t xml:space="preserve">When generator is trained – it is learning to transform from distribution of noise to target data disttibution </w:t>
+        <w:t xml:space="preserve">When generator is trained – it is learning to transform from distribution of noise to target data </w:t>
+      </w:r>
+      <w:proofErr w:type="spellStart"/>
+      <w:r>
+        <w:t>disttibution</w:t>
+      </w:r>
+      <w:proofErr w:type="spellEnd"/>
+      <w:r>
+        <w:t xml:space="preserve"> </w:t>
       </w:r>
     </w:p>
     <w:p/>
@@ -24413,58 +25275,74 @@
           <w:b/>
           <w:bCs/>
         </w:rPr>
-        <w:t>How c_gan works exactly</w:t>
-      </w:r>
+        <w:t xml:space="preserve">How </w:t>
+      </w:r>
+      <w:proofErr w:type="spellStart"/>
       <w:r>
         <w:rPr>
           <w:b/>
           <w:bCs/>
         </w:rPr>
-        <w:t>:</w:t>
-      </w:r>
-    </w:p>
-    <w:p/>
-    <w:p>
-      <w:r>
-        <w:t xml:space="preserve">The generator takes in </w:t>
-      </w:r>
-      <w:r>
-        <w:t>a label and outputs a prediction</w:t>
-      </w:r>
-    </w:p>
-    <w:p/>
-    <w:p>
-      <w:r>
-        <w:t xml:space="preserve">Label     -&gt;  </w:t>
-      </w:r>
+        <w:t>c_gan</w:t>
+      </w:r>
+      <w:proofErr w:type="spellEnd"/>
       <w:r>
         <w:rPr>
           <w:b/>
           <w:bCs/>
         </w:rPr>
-        <w:t>Generator</w:t>
+        <w:t xml:space="preserve"> works exactly</w:t>
       </w:r>
       <w:r>
         <w:rPr>
           <w:b/>
           <w:bCs/>
         </w:rPr>
-        <w:t xml:space="preserve"> </w:t>
-      </w:r>
-      <w:r>
-        <w:t xml:space="preserve"> - &gt; Fake Chord </w:t>
-      </w:r>
-    </w:p>
-    <w:p/>
-    <w:p>
-      <w:r>
-        <w:t xml:space="preserve">Label  +  Fake Chord || Real Chord   -&gt;  </w:t>
+        <w:t>:</w:t>
+      </w:r>
+    </w:p>
+    <w:p/>
+    <w:p>
+      <w:r>
+        <w:t xml:space="preserve">The generator takes in </w:t>
+      </w:r>
+      <w:r>
+        <w:t>a label and outputs a prediction</w:t>
+      </w:r>
+    </w:p>
+    <w:p/>
+    <w:p>
+      <w:r>
+        <w:t xml:space="preserve">Label     -&gt;  </w:t>
       </w:r>
       <w:r>
         <w:rPr>
           <w:b/>
           <w:bCs/>
         </w:rPr>
+        <w:t>Generator</w:t>
+      </w:r>
+      <w:r>
+        <w:rPr>
+          <w:b/>
+          <w:bCs/>
+        </w:rPr>
+        <w:t xml:space="preserve"> </w:t>
+      </w:r>
+      <w:r>
+        <w:t xml:space="preserve"> - &gt; Fake Chord </w:t>
+      </w:r>
+    </w:p>
+    <w:p/>
+    <w:p>
+      <w:r>
+        <w:t xml:space="preserve">Label  +  Fake Chord || Real Chord   -&gt;  </w:t>
+      </w:r>
+      <w:r>
+        <w:rPr>
+          <w:b/>
+          <w:bCs/>
+        </w:rPr>
         <w:t xml:space="preserve">Discriminator </w:t>
       </w:r>
       <w:r>
@@ -24483,8 +25361,13 @@
         <w:t xml:space="preserve"> </w:t>
       </w:r>
       <w:r>
-        <w:t>labels + fake / real occurences</w:t>
-      </w:r>
+        <w:t xml:space="preserve">labels + fake / real </w:t>
+      </w:r>
+      <w:proofErr w:type="spellStart"/>
+      <w:r>
+        <w:t>occurences</w:t>
+      </w:r>
+      <w:proofErr w:type="spellEnd"/>
       <w:r>
         <w:t xml:space="preserve"> and outputs a value on whether or not they are real</w:t>
       </w:r>
@@ -24634,7 +25517,15 @@
         <w:t>OR</w:t>
       </w:r>
       <w:r>
-        <w:t xml:space="preserve"> on the x axis, ie. (88,) + (88,) </w:t>
+        <w:t xml:space="preserve"> on the x axis, </w:t>
+      </w:r>
+      <w:proofErr w:type="spellStart"/>
+      <w:r>
+        <w:t>ie</w:t>
+      </w:r>
+      <w:proofErr w:type="spellEnd"/>
+      <w:r>
+        <w:t xml:space="preserve">. (88,) + (88,) </w:t>
       </w:r>
       <w:r>
         <w:sym w:font="Wingdings" w:char="F0E0"/>
@@ -25320,6 +26211,7 @@
           <w:color w:val="202124"/>
         </w:rPr>
       </w:pPr>
+      <w:proofErr w:type="spellStart"/>
       <w:r>
         <w:rPr>
           <w:rFonts w:ascii="Calibri" w:hAnsi="Calibri" w:cs="Calibri"/>
@@ -25335,6 +26227,7 @@
         </w:rPr>
         <w:t>z</w:t>
       </w:r>
+      <w:proofErr w:type="spellEnd"/>
       <w:r>
         <w:rPr>
           <w:rFonts w:ascii="Calibri" w:hAnsi="Calibri" w:cs="Calibri"/>
@@ -25363,7 +26256,7 @@
         </w:rPr>
         <w:t>The formula derives from the </w:t>
       </w:r>
-      <w:hyperlink r:id="rId46" w:anchor="cross-entropy" w:history="1">
+      <w:hyperlink r:id="rId50" w:anchor="cross-entropy" w:history="1">
         <w:r>
           <w:rPr>
             <w:rFonts w:ascii="Calibri" w:hAnsi="Calibri" w:cs="Calibri"/>
@@ -25393,7 +26286,7 @@
         </w:rPr>
         <w:t>(</w:t>
       </w:r>
-      <w:hyperlink r:id="rId47" w:history="1">
+      <w:hyperlink r:id="rId51" w:history="1">
         <w:r>
           <w:rPr>
             <w:rStyle w:val="Hyperlink"/>
@@ -26356,14 +27249,35 @@
     </w:p>
     <w:p/>
     <w:p>
-      <w:r>
-        <w:t>patchGAN uses a segment of the real/fake images (chords) passed in. ie. If matrices is 128x128, it looks at a 16x16 segment or multiple segments</w:t>
-      </w:r>
-    </w:p>
-    <w:p/>
-    <w:p>
-      <w:r>
-        <w:t>this approach wont be as effective for chord data, as there would be notes spread around the vector, particularly on the x-axis (0 axis??)</w:t>
+      <w:proofErr w:type="spellStart"/>
+      <w:r>
+        <w:t>patchGAN</w:t>
+      </w:r>
+      <w:proofErr w:type="spellEnd"/>
+      <w:r>
+        <w:t xml:space="preserve"> uses a segment of the real/fake images (chords) passed in. </w:t>
+      </w:r>
+      <w:proofErr w:type="spellStart"/>
+      <w:r>
+        <w:t>ie</w:t>
+      </w:r>
+      <w:proofErr w:type="spellEnd"/>
+      <w:r>
+        <w:t>. If matrices is 128x128, it looks at a 16x16 segment or multiple segments</w:t>
+      </w:r>
+    </w:p>
+    <w:p/>
+    <w:p>
+      <w:r>
+        <w:t xml:space="preserve">this approach </w:t>
+      </w:r>
+      <w:proofErr w:type="spellStart"/>
+      <w:r>
+        <w:t>wont</w:t>
+      </w:r>
+      <w:proofErr w:type="spellEnd"/>
+      <w:r>
+        <w:t xml:space="preserve"> be as effective for chord data, as there would be notes spread around the vector, particularly on the x-axis (0 axis??)</w:t>
       </w:r>
     </w:p>
     <w:p/>
@@ -26519,7 +27433,15 @@
     </w:p>
     <w:p>
       <w:r>
-        <w:t>The discriminator had a single output neuron with sigmoid activation with binary-crossentropy loss function</w:t>
+        <w:t>The discriminator had a single output neuron with sigmoid activation with binary-</w:t>
+      </w:r>
+      <w:proofErr w:type="spellStart"/>
+      <w:r>
+        <w:t>crossentropy</w:t>
+      </w:r>
+      <w:proofErr w:type="spellEnd"/>
+      <w:r>
+        <w:t xml:space="preserve"> loss function</w:t>
       </w:r>
     </w:p>
     <w:p/>
@@ -26581,7 +27503,15 @@
     </w:p>
     <w:p>
       <w:r>
-        <w:t>* mention how this changes the way the loss function works in the c_gan model</w:t>
+        <w:t xml:space="preserve">* mention how this changes the way the loss function works in the </w:t>
+      </w:r>
+      <w:proofErr w:type="spellStart"/>
+      <w:r>
+        <w:t>c_gan</w:t>
+      </w:r>
+      <w:proofErr w:type="spellEnd"/>
+      <w:r>
+        <w:t xml:space="preserve"> model</w:t>
       </w:r>
     </w:p>
     <w:p>
@@ -26763,26 +27693,40 @@
         <w:rPr>
           <w:rFonts w:ascii="Calibri" w:hAnsi="Calibri" w:cs="Calibri"/>
         </w:rPr>
-        <w:t xml:space="preserve"> leadsheet (musicxml)</w:t>
-      </w:r>
-    </w:p>
-    <w:p>
-      <w:pPr>
+        <w:t xml:space="preserve"> leadsheet (</w:t>
+      </w:r>
+      <w:proofErr w:type="spellStart"/>
+      <w:r>
         <w:rPr>
           <w:rFonts w:ascii="Calibri" w:hAnsi="Calibri" w:cs="Calibri"/>
         </w:rPr>
-      </w:pPr>
-    </w:p>
-    <w:p>
-      <w:pPr>
+        <w:t>musicxml</w:t>
+      </w:r>
+      <w:proofErr w:type="spellEnd"/>
+      <w:r>
         <w:rPr>
           <w:rFonts w:ascii="Calibri" w:hAnsi="Calibri" w:cs="Calibri"/>
         </w:rPr>
-      </w:pPr>
-      <w:r>
+        <w:t>)</w:t>
+      </w:r>
+    </w:p>
+    <w:p>
+      <w:pPr>
         <w:rPr>
           <w:rFonts w:ascii="Calibri" w:hAnsi="Calibri" w:cs="Calibri"/>
         </w:rPr>
+      </w:pPr>
+    </w:p>
+    <w:p>
+      <w:pPr>
+        <w:rPr>
+          <w:rFonts w:ascii="Calibri" w:hAnsi="Calibri" w:cs="Calibri"/>
+        </w:rPr>
+      </w:pPr>
+      <w:r>
+        <w:rPr>
+          <w:rFonts w:ascii="Calibri" w:hAnsi="Calibri" w:cs="Calibri"/>
+        </w:rPr>
         <w:t>Step 1. Extract chord symbols</w:t>
       </w:r>
     </w:p>
@@ -26808,19 +27752,33 @@
         <w:rPr>
           <w:rFonts w:ascii="Calibri" w:hAnsi="Calibri" w:cs="Calibri"/>
         </w:rPr>
-        <w:t>note vectors (see preprocessing chapter)</w:t>
-      </w:r>
-    </w:p>
-    <w:p>
-      <w:pPr>
+        <w:t xml:space="preserve">note vectors (see </w:t>
+      </w:r>
+      <w:proofErr w:type="spellStart"/>
+      <w:r>
         <w:rPr>
           <w:rFonts w:ascii="Calibri" w:hAnsi="Calibri" w:cs="Calibri"/>
         </w:rPr>
-      </w:pPr>
+        <w:t>preprocessing</w:t>
+      </w:r>
+      <w:proofErr w:type="spellEnd"/>
       <w:r>
         <w:rPr>
           <w:rFonts w:ascii="Calibri" w:hAnsi="Calibri" w:cs="Calibri"/>
         </w:rPr>
+        <w:t xml:space="preserve"> chapter)</w:t>
+      </w:r>
+    </w:p>
+    <w:p>
+      <w:pPr>
+        <w:rPr>
+          <w:rFonts w:ascii="Calibri" w:hAnsi="Calibri" w:cs="Calibri"/>
+        </w:rPr>
+      </w:pPr>
+      <w:r>
+        <w:rPr>
+          <w:rFonts w:ascii="Calibri" w:hAnsi="Calibri" w:cs="Calibri"/>
+        </w:rPr>
         <w:t xml:space="preserve">Step 3.  </w:t>
       </w:r>
       <w:r>
@@ -26839,7 +27797,21 @@
         <w:rPr>
           <w:rFonts w:ascii="Calibri" w:hAnsi="Calibri" w:cs="Calibri"/>
         </w:rPr>
-        <w:t xml:space="preserve">source chord vectors into c_gan model </w:t>
+        <w:t xml:space="preserve">source chord vectors into </w:t>
+      </w:r>
+      <w:proofErr w:type="spellStart"/>
+      <w:r>
+        <w:rPr>
+          <w:rFonts w:ascii="Calibri" w:hAnsi="Calibri" w:cs="Calibri"/>
+        </w:rPr>
+        <w:t>c_gan</w:t>
+      </w:r>
+      <w:proofErr w:type="spellEnd"/>
+      <w:r>
+        <w:rPr>
+          <w:rFonts w:ascii="Calibri" w:hAnsi="Calibri" w:cs="Calibri"/>
+        </w:rPr>
+        <w:t xml:space="preserve"> model </w:t>
       </w:r>
     </w:p>
     <w:p>
@@ -27349,7 +28321,15 @@
     <w:p/>
     <w:p>
       <w:r>
-        <w:t>1000 dominant 7 wheras much less of other chords</w:t>
+        <w:t xml:space="preserve">1000 dominant 7 </w:t>
+      </w:r>
+      <w:proofErr w:type="spellStart"/>
+      <w:r>
+        <w:t>wheras</w:t>
+      </w:r>
+      <w:proofErr w:type="spellEnd"/>
+      <w:r>
+        <w:t xml:space="preserve"> much less of other chords</w:t>
       </w:r>
     </w:p>
     <w:p/>
@@ -27385,8 +28365,13 @@
     <w:p/>
     <w:p>
       <w:r>
-        <w:t>Get more data + remove some label occurences</w:t>
-      </w:r>
+        <w:t xml:space="preserve">Get more data + remove some label </w:t>
+      </w:r>
+      <w:proofErr w:type="spellStart"/>
+      <w:r>
+        <w:t>occurences</w:t>
+      </w:r>
+      <w:proofErr w:type="spellEnd"/>
     </w:p>
     <w:p/>
     <w:p/>
@@ -27754,7 +28739,29 @@
           <w:szCs w:val="21"/>
           <w:shd w:val="clear" w:color="auto" w:fill="FFFFFF"/>
         </w:rPr>
-        <w:t>Name: label, dtype: int64</w:t>
+        <w:t xml:space="preserve">Name: label, </w:t>
+      </w:r>
+      <w:proofErr w:type="spellStart"/>
+      <w:r>
+        <w:rPr>
+          <w:rFonts w:ascii="Courier New" w:hAnsi="Courier New" w:cs="Courier New"/>
+          <w:color w:val="212121"/>
+          <w:sz w:val="21"/>
+          <w:szCs w:val="21"/>
+          <w:shd w:val="clear" w:color="auto" w:fill="FFFFFF"/>
+        </w:rPr>
+        <w:t>dtype</w:t>
+      </w:r>
+      <w:proofErr w:type="spellEnd"/>
+      <w:r>
+        <w:rPr>
+          <w:rFonts w:ascii="Courier New" w:hAnsi="Courier New" w:cs="Courier New"/>
+          <w:color w:val="212121"/>
+          <w:sz w:val="21"/>
+          <w:szCs w:val="21"/>
+          <w:shd w:val="clear" w:color="auto" w:fill="FFFFFF"/>
+        </w:rPr>
+        <w:t>: int64</w:t>
       </w:r>
     </w:p>
     <w:p>
@@ -27781,8 +28788,16 @@
         <w:rPr>
           <w:u w:val="single"/>
         </w:rPr>
-        <w:t>Performing data analysis using pandas and matlabplot</w:t>
-      </w:r>
+        <w:t xml:space="preserve">Performing data analysis using pandas and </w:t>
+      </w:r>
+      <w:proofErr w:type="spellStart"/>
+      <w:r>
+        <w:rPr>
+          <w:u w:val="single"/>
+        </w:rPr>
+        <w:t>matlabplot</w:t>
+      </w:r>
+      <w:proofErr w:type="spellEnd"/>
     </w:p>
     <w:p>
       <w:pPr>
@@ -27867,7 +28882,15 @@
         </w:rPr>
       </w:pPr>
       <w:r>
-        <w:t>Ji, S., Luo, J. and Yang, X., 2020. A Comprehensive Survey on Deep Music Generation: Multi-level Representations, Algorithms, Evaluations, and Future Directions. arXiv preprint arXiv:2011.06801.</w:t>
+        <w:t xml:space="preserve">Ji, S., Luo, J. and Yang, X., 2020. A Comprehensive Survey on Deep Music Generation: Multi-level Representations, Algorithms, Evaluations, and Future Directions. </w:t>
+      </w:r>
+      <w:proofErr w:type="spellStart"/>
+      <w:r>
+        <w:t>arXiv</w:t>
+      </w:r>
+      <w:proofErr w:type="spellEnd"/>
+      <w:r>
+        <w:t xml:space="preserve"> preprint arXiv:2011.06801.</w:t>
       </w:r>
     </w:p>
     <w:p>
@@ -27883,59 +28906,62 @@
           <w:u w:val="single"/>
         </w:rPr>
       </w:pPr>
+      <w:proofErr w:type="spellStart"/>
       <w:r>
         <w:rPr>
           <w:u w:val="single"/>
         </w:rPr>
-        <w:t>Hadjeres, G., Pachet, F. and Nielsen, F., 2017, July. Deepbach: a steerable model for bach chorales generation. In International Conference on Machine Learning (pp. 1362-1371). PMLR.</w:t>
-      </w:r>
-    </w:p>
-    <w:p>
-      <w:pPr>
+        <w:t>Hadjeres</w:t>
+      </w:r>
+      <w:proofErr w:type="spellEnd"/>
+      <w:r>
         <w:rPr>
           <w:u w:val="single"/>
         </w:rPr>
-      </w:pPr>
-    </w:p>
-    <w:p>
-      <w:pPr>
+        <w:t xml:space="preserve">, G., </w:t>
+      </w:r>
+      <w:proofErr w:type="spellStart"/>
+      <w:r>
         <w:rPr>
           <w:u w:val="single"/>
         </w:rPr>
-      </w:pPr>
+        <w:t>Pachet</w:t>
+      </w:r>
+      <w:proofErr w:type="spellEnd"/>
       <w:r>
         <w:rPr>
           <w:u w:val="single"/>
         </w:rPr>
-        <w:t>Mirza, M., &amp; Osindero, S. (2014). Conditional generative adversarial nets. arXiv preprint arXiv:1411.1784.</w:t>
-      </w:r>
-    </w:p>
-    <w:p>
-      <w:pPr>
+        <w:t xml:space="preserve">, F. and Nielsen, F., 2017, July. </w:t>
+      </w:r>
+      <w:proofErr w:type="spellStart"/>
+      <w:r>
         <w:rPr>
           <w:u w:val="single"/>
         </w:rPr>
-      </w:pPr>
-    </w:p>
-    <w:p>
-      <w:pPr>
+        <w:t>Deepbach</w:t>
+      </w:r>
+      <w:proofErr w:type="spellEnd"/>
+      <w:r>
         <w:rPr>
           <w:u w:val="single"/>
         </w:rPr>
-      </w:pPr>
+        <w:t xml:space="preserve">: a steerable model for </w:t>
+      </w:r>
+      <w:proofErr w:type="spellStart"/>
       <w:r>
         <w:rPr>
           <w:u w:val="single"/>
         </w:rPr>
-        <w:t>Goodfellow, I., Pouget-Abadie, J., Mirza, M., Xu, B., Warde-Farley, D., Ozair, S., Courville, A. and Bengio, Y., 2014. Generative adversarial nets. Advances in neural information processing systems, 27.</w:t>
-      </w:r>
-    </w:p>
-    <w:p>
-      <w:pPr>
+        <w:t>bach</w:t>
+      </w:r>
+      <w:proofErr w:type="spellEnd"/>
+      <w:r>
         <w:rPr>
           <w:u w:val="single"/>
         </w:rPr>
-      </w:pPr>
+        <w:t xml:space="preserve"> chorales generation. In International Conference on Machine Learning (pp. 1362-1371). PMLR.</w:t>
+      </w:r>
     </w:p>
     <w:p>
       <w:pPr>
@@ -27943,52 +28969,54 @@
           <w:u w:val="single"/>
         </w:rPr>
       </w:pPr>
-      <w:r>
+    </w:p>
+    <w:p>
+      <w:pPr>
         <w:rPr>
           <w:u w:val="single"/>
         </w:rPr>
-        <w:t>Szelogowski, D., 2021. Generative Deep Learning for Virtuosic Classical Music: Generative Adversarial Networks as Renowned Composers. arXiv preprint arXiv:2101.00169.</w:t>
-      </w:r>
-    </w:p>
-    <w:p>
-      <w:pPr>
+      </w:pPr>
+      <w:r>
         <w:rPr>
           <w:u w:val="single"/>
         </w:rPr>
-      </w:pPr>
-    </w:p>
-    <w:p>
-      <w:pPr>
+        <w:t xml:space="preserve">Mirza, M., &amp; </w:t>
+      </w:r>
+      <w:proofErr w:type="spellStart"/>
+      <w:r>
         <w:rPr>
           <w:u w:val="single"/>
         </w:rPr>
-      </w:pPr>
+        <w:t>Osindero</w:t>
+      </w:r>
+      <w:proofErr w:type="spellEnd"/>
       <w:r>
         <w:rPr>
           <w:u w:val="single"/>
         </w:rPr>
-        <w:t>Zhao, Y., Qiu, L., Ai, W., Shi, F. and Zhu, S.C., 2020. Vertical-Horizontal Structured Attention for Generating Music with Chords. arXiv preprint arXiv:2011.09078.</w:t>
-      </w:r>
-    </w:p>
-    <w:p>
-      <w:pPr>
+        <w:t xml:space="preserve">, S. (2014). Conditional generative adversarial nets. </w:t>
+      </w:r>
+      <w:proofErr w:type="spellStart"/>
+      <w:r>
         <w:rPr>
           <w:u w:val="single"/>
         </w:rPr>
-      </w:pPr>
-    </w:p>
-    <w:p>
-      <w:pPr>
+        <w:t>arXiv</w:t>
+      </w:r>
+      <w:proofErr w:type="spellEnd"/>
+      <w:r>
         <w:rPr>
           <w:u w:val="single"/>
         </w:rPr>
-      </w:pPr>
-      <w:r>
+        <w:t xml:space="preserve"> preprint arXiv:1411.1784.</w:t>
+      </w:r>
+    </w:p>
+    <w:p>
+      <w:pPr>
         <w:rPr>
           <w:u w:val="single"/>
         </w:rPr>
-        <w:t>Szelogowski, D., 2021. Generative Deep Learning for Virtuosic Classical Music: Generative Adversarial Networks as Renowned Composers. arXiv preprint arXiv:2101.00169.</w:t>
-      </w:r>
+      </w:pPr>
     </w:p>
     <w:p>
       <w:pPr>
@@ -27996,66 +29024,68 @@
           <w:u w:val="single"/>
         </w:rPr>
       </w:pPr>
-    </w:p>
-    <w:p>
-      <w:pPr>
+      <w:r>
         <w:rPr>
           <w:u w:val="single"/>
         </w:rPr>
-      </w:pPr>
+        <w:t xml:space="preserve">Goodfellow, I., </w:t>
+      </w:r>
+      <w:proofErr w:type="spellStart"/>
       <w:r>
         <w:rPr>
           <w:u w:val="single"/>
         </w:rPr>
-        <w:t>Dong, H.W., Hsiao, W.Y., Yang, L.C. and Yang, Y.H., 2018, April. Musegan: Multi-track sequential generative adversarial networks for symbolic music generation and accompaniment. In Thirty-Second AAAI Conference on Artificial Intelligence.</w:t>
-      </w:r>
-    </w:p>
-    <w:p>
-      <w:pPr>
+        <w:t>Pouget</w:t>
+      </w:r>
+      <w:proofErr w:type="spellEnd"/>
+      <w:r>
         <w:rPr>
           <w:u w:val="single"/>
         </w:rPr>
-      </w:pPr>
-    </w:p>
-    <w:p>
-      <w:pPr>
+        <w:t xml:space="preserve">-Abadie, J., Mirza, M., Xu, B., </w:t>
+      </w:r>
+      <w:proofErr w:type="spellStart"/>
+      <w:r>
         <w:rPr>
           <w:u w:val="single"/>
         </w:rPr>
-      </w:pPr>
+        <w:t>Warde</w:t>
+      </w:r>
+      <w:proofErr w:type="spellEnd"/>
       <w:r>
         <w:rPr>
           <w:u w:val="single"/>
         </w:rPr>
-        <w:t>Angioloni, L., Borghuis, T., Brusci, L. and Frasconi, P., 2020, November. Conlon: A pseudo-song generator based on a new pianoroll, wasserstein autoencoders, and optimal interpolations. In Proceedings of the 21th International Society for Music Information Retrieval Conference ISMIR MTL2020 (pp. 876-883).</w:t>
-      </w:r>
-    </w:p>
-    <w:p>
-      <w:pPr>
+        <w:t xml:space="preserve">-Farley, D., </w:t>
+      </w:r>
+      <w:proofErr w:type="spellStart"/>
+      <w:r>
         <w:rPr>
           <w:u w:val="single"/>
         </w:rPr>
-      </w:pPr>
-    </w:p>
-    <w:p>
-      <w:pPr>
+        <w:t>Ozair</w:t>
+      </w:r>
+      <w:proofErr w:type="spellEnd"/>
+      <w:r>
         <w:rPr>
           <w:u w:val="single"/>
         </w:rPr>
-      </w:pPr>
+        <w:t xml:space="preserve">, S., Courville, A. and </w:t>
+      </w:r>
+      <w:proofErr w:type="spellStart"/>
       <w:r>
         <w:rPr>
           <w:u w:val="single"/>
         </w:rPr>
-        <w:t>Valenti, A., Carta, A. and Bacciu, D., 2020. Learning a latent space of style-aware symbolic music representations by adversarial autoencoders. arXiv preprint arXiv:2001.05494.</w:t>
-      </w:r>
-    </w:p>
-    <w:p>
-      <w:pPr>
+        <w:t>Bengio</w:t>
+      </w:r>
+      <w:proofErr w:type="spellEnd"/>
+      <w:r>
         <w:rPr>
           <w:u w:val="single"/>
         </w:rPr>
-      </w:pPr>
+        <w:t>, Y., 2014. Generative adversarial nets. Advances in neural information processing systems, 27.</w:t>
+      </w:r>
     </w:p>
     <w:p>
       <w:pPr>
@@ -28063,39 +29093,41 @@
           <w:u w:val="single"/>
         </w:rPr>
       </w:pPr>
-      <w:r>
+    </w:p>
+    <w:p>
+      <w:pPr>
         <w:rPr>
           <w:u w:val="single"/>
         </w:rPr>
-        <w:t>Engel, J., Resnick, C., Roberts, A., Dieleman, S., Norouzi, M., Eck, D. and Simonyan, K., 2017, July. Neural audio synthesis of musical notes with wavenet autoencoders. In International Conference on Machine Learning (pp. 1068-1077). PMLR.</w:t>
-      </w:r>
-    </w:p>
-    <w:p>
-      <w:pPr>
+      </w:pPr>
+      <w:proofErr w:type="spellStart"/>
+      <w:r>
         <w:rPr>
           <w:u w:val="single"/>
         </w:rPr>
-      </w:pPr>
-    </w:p>
-    <w:p>
-      <w:pPr>
+        <w:t>Szelogowski</w:t>
+      </w:r>
+      <w:proofErr w:type="spellEnd"/>
+      <w:r>
         <w:rPr>
           <w:u w:val="single"/>
         </w:rPr>
-      </w:pPr>
+        <w:t xml:space="preserve">, D., 2021. Generative Deep Learning for Virtuosic Classical Music: Generative Adversarial Networks as Renowned Composers. </w:t>
+      </w:r>
+      <w:proofErr w:type="spellStart"/>
       <w:r>
         <w:rPr>
           <w:u w:val="single"/>
         </w:rPr>
-        <w:t>Isola, P., Zhu, J.Y., Zhou, T. and Efros, A.A., 2017. Image-to-image translation with conditional adversarial networks. In Proceedings of the IEEE conference on computer vision and pattern recognition (pp. 1125-1134).</w:t>
-      </w:r>
-    </w:p>
-    <w:p>
-      <w:pPr>
+        <w:t>arXiv</w:t>
+      </w:r>
+      <w:proofErr w:type="spellEnd"/>
+      <w:r>
         <w:rPr>
           <w:u w:val="single"/>
         </w:rPr>
-      </w:pPr>
+        <w:t xml:space="preserve"> preprint arXiv:2101.00169.</w:t>
+      </w:r>
     </w:p>
     <w:p>
       <w:pPr>
@@ -28103,10 +29135,391 @@
           <w:u w:val="single"/>
         </w:rPr>
       </w:pPr>
-      <w:r>
+    </w:p>
+    <w:p>
+      <w:pPr>
         <w:rPr>
           <w:u w:val="single"/>
         </w:rPr>
+      </w:pPr>
+      <w:r>
+        <w:rPr>
+          <w:u w:val="single"/>
+        </w:rPr>
+        <w:t xml:space="preserve">Zhao, Y., </w:t>
+      </w:r>
+      <w:proofErr w:type="spellStart"/>
+      <w:r>
+        <w:rPr>
+          <w:u w:val="single"/>
+        </w:rPr>
+        <w:t>Qiu</w:t>
+      </w:r>
+      <w:proofErr w:type="spellEnd"/>
+      <w:r>
+        <w:rPr>
+          <w:u w:val="single"/>
+        </w:rPr>
+        <w:t xml:space="preserve">, L., Ai, W., Shi, F. and Zhu, S.C., 2020. Vertical-Horizontal Structured Attention for Generating Music with Chords. </w:t>
+      </w:r>
+      <w:proofErr w:type="spellStart"/>
+      <w:r>
+        <w:rPr>
+          <w:u w:val="single"/>
+        </w:rPr>
+        <w:t>arXiv</w:t>
+      </w:r>
+      <w:proofErr w:type="spellEnd"/>
+      <w:r>
+        <w:rPr>
+          <w:u w:val="single"/>
+        </w:rPr>
+        <w:t xml:space="preserve"> preprint arXiv:2011.09078.</w:t>
+      </w:r>
+    </w:p>
+    <w:p>
+      <w:pPr>
+        <w:rPr>
+          <w:u w:val="single"/>
+        </w:rPr>
+      </w:pPr>
+    </w:p>
+    <w:p>
+      <w:pPr>
+        <w:rPr>
+          <w:u w:val="single"/>
+        </w:rPr>
+      </w:pPr>
+      <w:proofErr w:type="spellStart"/>
+      <w:r>
+        <w:rPr>
+          <w:u w:val="single"/>
+        </w:rPr>
+        <w:t>Szelogowski</w:t>
+      </w:r>
+      <w:proofErr w:type="spellEnd"/>
+      <w:r>
+        <w:rPr>
+          <w:u w:val="single"/>
+        </w:rPr>
+        <w:t xml:space="preserve">, D., 2021. Generative Deep Learning for Virtuosic Classical Music: Generative Adversarial Networks as Renowned Composers. </w:t>
+      </w:r>
+      <w:proofErr w:type="spellStart"/>
+      <w:r>
+        <w:rPr>
+          <w:u w:val="single"/>
+        </w:rPr>
+        <w:t>arXiv</w:t>
+      </w:r>
+      <w:proofErr w:type="spellEnd"/>
+      <w:r>
+        <w:rPr>
+          <w:u w:val="single"/>
+        </w:rPr>
+        <w:t xml:space="preserve"> preprint arXiv:2101.00169.</w:t>
+      </w:r>
+    </w:p>
+    <w:p>
+      <w:pPr>
+        <w:rPr>
+          <w:u w:val="single"/>
+        </w:rPr>
+      </w:pPr>
+    </w:p>
+    <w:p>
+      <w:pPr>
+        <w:rPr>
+          <w:u w:val="single"/>
+        </w:rPr>
+      </w:pPr>
+      <w:r>
+        <w:rPr>
+          <w:u w:val="single"/>
+        </w:rPr>
+        <w:t xml:space="preserve">Dong, H.W., Hsiao, W.Y., Yang, L.C. and Yang, Y.H., 2018, April. </w:t>
+      </w:r>
+      <w:proofErr w:type="spellStart"/>
+      <w:r>
+        <w:rPr>
+          <w:u w:val="single"/>
+        </w:rPr>
+        <w:t>Musegan</w:t>
+      </w:r>
+      <w:proofErr w:type="spellEnd"/>
+      <w:r>
+        <w:rPr>
+          <w:u w:val="single"/>
+        </w:rPr>
+        <w:t>: Multi-track sequential generative adversarial networks for symbolic music generation and accompaniment. In Thirty-Second AAAI Conference on Artificial Intelligence.</w:t>
+      </w:r>
+    </w:p>
+    <w:p>
+      <w:pPr>
+        <w:rPr>
+          <w:u w:val="single"/>
+        </w:rPr>
+      </w:pPr>
+    </w:p>
+    <w:p>
+      <w:pPr>
+        <w:rPr>
+          <w:u w:val="single"/>
+        </w:rPr>
+      </w:pPr>
+      <w:proofErr w:type="spellStart"/>
+      <w:r>
+        <w:rPr>
+          <w:u w:val="single"/>
+        </w:rPr>
+        <w:t>Angioloni</w:t>
+      </w:r>
+      <w:proofErr w:type="spellEnd"/>
+      <w:r>
+        <w:rPr>
+          <w:u w:val="single"/>
+        </w:rPr>
+        <w:t xml:space="preserve">, L., </w:t>
+      </w:r>
+      <w:proofErr w:type="spellStart"/>
+      <w:r>
+        <w:rPr>
+          <w:u w:val="single"/>
+        </w:rPr>
+        <w:t>Borghuis</w:t>
+      </w:r>
+      <w:proofErr w:type="spellEnd"/>
+      <w:r>
+        <w:rPr>
+          <w:u w:val="single"/>
+        </w:rPr>
+        <w:t xml:space="preserve">, T., </w:t>
+      </w:r>
+      <w:proofErr w:type="spellStart"/>
+      <w:r>
+        <w:rPr>
+          <w:u w:val="single"/>
+        </w:rPr>
+        <w:t>Brusci</w:t>
+      </w:r>
+      <w:proofErr w:type="spellEnd"/>
+      <w:r>
+        <w:rPr>
+          <w:u w:val="single"/>
+        </w:rPr>
+        <w:t xml:space="preserve">, L. and </w:t>
+      </w:r>
+      <w:proofErr w:type="spellStart"/>
+      <w:r>
+        <w:rPr>
+          <w:u w:val="single"/>
+        </w:rPr>
+        <w:t>Frasconi</w:t>
+      </w:r>
+      <w:proofErr w:type="spellEnd"/>
+      <w:r>
+        <w:rPr>
+          <w:u w:val="single"/>
+        </w:rPr>
+        <w:t xml:space="preserve">, P., 2020, November. Conlon: A pseudo-song generator based on a new </w:t>
+      </w:r>
+      <w:proofErr w:type="spellStart"/>
+      <w:r>
+        <w:rPr>
+          <w:u w:val="single"/>
+        </w:rPr>
+        <w:t>pianoroll</w:t>
+      </w:r>
+      <w:proofErr w:type="spellEnd"/>
+      <w:r>
+        <w:rPr>
+          <w:u w:val="single"/>
+        </w:rPr>
+        <w:t xml:space="preserve">, </w:t>
+      </w:r>
+      <w:proofErr w:type="spellStart"/>
+      <w:r>
+        <w:rPr>
+          <w:u w:val="single"/>
+        </w:rPr>
+        <w:t>wasserstein</w:t>
+      </w:r>
+      <w:proofErr w:type="spellEnd"/>
+      <w:r>
+        <w:rPr>
+          <w:u w:val="single"/>
+        </w:rPr>
+        <w:t xml:space="preserve"> autoencoders, and optimal interpolations. In Proceedings of the 21th International Society for Music Information Retrieval Conference ISMIR MTL2020 (pp. 876-883).</w:t>
+      </w:r>
+    </w:p>
+    <w:p>
+      <w:pPr>
+        <w:rPr>
+          <w:u w:val="single"/>
+        </w:rPr>
+      </w:pPr>
+    </w:p>
+    <w:p>
+      <w:pPr>
+        <w:rPr>
+          <w:u w:val="single"/>
+        </w:rPr>
+      </w:pPr>
+      <w:proofErr w:type="spellStart"/>
+      <w:r>
+        <w:rPr>
+          <w:u w:val="single"/>
+        </w:rPr>
+        <w:t>Valenti</w:t>
+      </w:r>
+      <w:proofErr w:type="spellEnd"/>
+      <w:r>
+        <w:rPr>
+          <w:u w:val="single"/>
+        </w:rPr>
+        <w:t xml:space="preserve">, A., Carta, A. and </w:t>
+      </w:r>
+      <w:proofErr w:type="spellStart"/>
+      <w:r>
+        <w:rPr>
+          <w:u w:val="single"/>
+        </w:rPr>
+        <w:t>Bacciu</w:t>
+      </w:r>
+      <w:proofErr w:type="spellEnd"/>
+      <w:r>
+        <w:rPr>
+          <w:u w:val="single"/>
+        </w:rPr>
+        <w:t xml:space="preserve">, D., 2020. Learning a latent space of style-aware symbolic music representations by adversarial autoencoders. </w:t>
+      </w:r>
+      <w:proofErr w:type="spellStart"/>
+      <w:r>
+        <w:rPr>
+          <w:u w:val="single"/>
+        </w:rPr>
+        <w:t>arXiv</w:t>
+      </w:r>
+      <w:proofErr w:type="spellEnd"/>
+      <w:r>
+        <w:rPr>
+          <w:u w:val="single"/>
+        </w:rPr>
+        <w:t xml:space="preserve"> preprint arXiv:2001.05494.</w:t>
+      </w:r>
+    </w:p>
+    <w:p>
+      <w:pPr>
+        <w:rPr>
+          <w:u w:val="single"/>
+        </w:rPr>
+      </w:pPr>
+    </w:p>
+    <w:p>
+      <w:pPr>
+        <w:rPr>
+          <w:u w:val="single"/>
+        </w:rPr>
+      </w:pPr>
+      <w:r>
+        <w:rPr>
+          <w:u w:val="single"/>
+        </w:rPr>
+        <w:t xml:space="preserve">Engel, J., Resnick, C., Roberts, A., Dieleman, S., </w:t>
+      </w:r>
+      <w:proofErr w:type="spellStart"/>
+      <w:r>
+        <w:rPr>
+          <w:u w:val="single"/>
+        </w:rPr>
+        <w:t>Norouzi</w:t>
+      </w:r>
+      <w:proofErr w:type="spellEnd"/>
+      <w:r>
+        <w:rPr>
+          <w:u w:val="single"/>
+        </w:rPr>
+        <w:t xml:space="preserve">, M., Eck, D. and </w:t>
+      </w:r>
+      <w:proofErr w:type="spellStart"/>
+      <w:r>
+        <w:rPr>
+          <w:u w:val="single"/>
+        </w:rPr>
+        <w:t>Simonyan</w:t>
+      </w:r>
+      <w:proofErr w:type="spellEnd"/>
+      <w:r>
+        <w:rPr>
+          <w:u w:val="single"/>
+        </w:rPr>
+        <w:t xml:space="preserve">, K., 2017, July. Neural audio synthesis of musical notes with </w:t>
+      </w:r>
+      <w:proofErr w:type="spellStart"/>
+      <w:r>
+        <w:rPr>
+          <w:u w:val="single"/>
+        </w:rPr>
+        <w:t>wavenet</w:t>
+      </w:r>
+      <w:proofErr w:type="spellEnd"/>
+      <w:r>
+        <w:rPr>
+          <w:u w:val="single"/>
+        </w:rPr>
+        <w:t xml:space="preserve"> autoencoders. In International Conference on Machine Learning (pp. 1068-1077). PMLR.</w:t>
+      </w:r>
+    </w:p>
+    <w:p>
+      <w:pPr>
+        <w:rPr>
+          <w:u w:val="single"/>
+        </w:rPr>
+      </w:pPr>
+    </w:p>
+    <w:p>
+      <w:pPr>
+        <w:rPr>
+          <w:u w:val="single"/>
+        </w:rPr>
+      </w:pPr>
+      <w:r>
+        <w:rPr>
+          <w:u w:val="single"/>
+        </w:rPr>
+        <w:t xml:space="preserve">Isola, P., Zhu, J.Y., Zhou, T. and </w:t>
+      </w:r>
+      <w:proofErr w:type="spellStart"/>
+      <w:r>
+        <w:rPr>
+          <w:u w:val="single"/>
+        </w:rPr>
+        <w:t>Efros</w:t>
+      </w:r>
+      <w:proofErr w:type="spellEnd"/>
+      <w:r>
+        <w:rPr>
+          <w:u w:val="single"/>
+        </w:rPr>
+        <w:t>, A.A., 2017. Image-to-image translation with conditional adversarial networks. In Proceedings of the IEEE conference on computer vision and pattern recognition (pp. 1125-1134).</w:t>
+      </w:r>
+    </w:p>
+    <w:p>
+      <w:pPr>
+        <w:rPr>
+          <w:u w:val="single"/>
+        </w:rPr>
+      </w:pPr>
+    </w:p>
+    <w:p>
+      <w:pPr>
+        <w:rPr>
+          <w:u w:val="single"/>
+        </w:rPr>
+      </w:pPr>
+      <w:r>
+        <w:rPr>
+          <w:u w:val="single"/>
+        </w:rPr>
         <w:t>Good, M., 2001. MusicXML for notation and analysis. The virtual score: representation, retrieval, restoration, 12(113-124), p.160.</w:t>
       </w:r>
     </w:p>
@@ -28128,10 +29541,26 @@
           <w:u w:val="single"/>
         </w:rPr>
         <w:lastRenderedPageBreak/>
-        <w:t>Lucas, A., Lopez-Tapia, S., Molina, R. and Katsaggelos, A.K., 2019. Generative adversarial networks and perceptual losses for video super-resolution. IEEE Transactions on Image Processing, 28(7), pp.3312-3327.</w:t>
+        <w:t xml:space="preserve">Lucas, A., Lopez-Tapia, S., Molina, R. and </w:t>
+      </w:r>
+      <w:proofErr w:type="spellStart"/>
+      <w:r>
+        <w:rPr>
+          <w:u w:val="single"/>
+        </w:rPr>
+        <w:t>Katsaggelos</w:t>
+      </w:r>
+      <w:proofErr w:type="spellEnd"/>
+      <w:r>
+        <w:rPr>
+          <w:u w:val="single"/>
+        </w:rPr>
+        <w:t>, A.K., 2019. Generative adversarial networks and perceptual losses for video super-resolution. IEEE Transactions on Image Processing, 28(7), pp.3312-3327.</w:t>
       </w:r>
     </w:p>
     <w:sectPr>
+      <w:footerReference w:type="even" r:id="rId52"/>
+      <w:footerReference w:type="default" r:id="rId53"/>
       <w:pgSz w:w="11906" w:h="16838"/>
       <w:pgMar w:top="1076" w:right="1440" w:bottom="1440" w:left="1440" w:header="709" w:footer="709" w:gutter="0"/>
       <w:cols w:space="708"/>
@@ -28139,6 +29568,159 @@
     </w:sectPr>
   </w:body>
 </w:document>
+</file>
+
+<file path=word/endnotes.xml><?xml version="1.0" encoding="utf-8"?>
+<w:endnotes xmlns:wpc="http://schemas.microsoft.com/office/word/2010/wordprocessingCanvas" xmlns:cx="http://schemas.microsoft.com/office/drawing/2014/chartex" xmlns:cx1="http://schemas.microsoft.com/office/drawing/2015/9/8/chartex" xmlns:cx2="http://schemas.microsoft.com/office/drawing/2015/10/21/chartex" xmlns:cx3="http://schemas.microsoft.com/office/drawing/2016/5/9/chartex" xmlns:cx4="http://schemas.microsoft.com/office/drawing/2016/5/10/chartex" xmlns:cx5="http://schemas.microsoft.com/office/drawing/2016/5/11/chartex" xmlns:cx6="http://schemas.microsoft.com/office/drawing/2016/5/12/chartex" xmlns:cx7="http://schemas.microsoft.com/office/drawing/2016/5/13/chartex" xmlns:cx8="http://schemas.microsoft.com/office/drawing/2016/5/14/chartex" xmlns:mc="http://schemas.openxmlformats.org/markup-compatibility/2006" xmlns:aink="http://schemas.microsoft.com/office/drawing/2016/ink" xmlns:am3d="http://schemas.microsoft.com/office/drawing/2017/model3d" xmlns:o="urn:schemas-microsoft-com:office:office" xmlns:r="http://schemas.openxmlformats.org/officeDocument/2006/relationships" xmlns:m="http://schemas.openxmlformats.org/officeDocument/2006/math" xmlns:v="urn:schemas-microsoft-com:vml" xmlns:wp14="http://schemas.microsoft.com/office/word/2010/wordprocessingDrawing" xmlns:wp="http://schemas.openxmlformats.org/drawingml/2006/wordprocessingDrawing" xmlns:w10="urn:schemas-microsoft-com:office:word" xmlns:w="http://schemas.openxmlformats.org/wordprocessingml/2006/main" xmlns:w14="http://schemas.microsoft.com/office/word/2010/wordml" xmlns:w15="http://schemas.microsoft.com/office/word/2012/wordml" xmlns:w16cex="http://schemas.microsoft.com/office/word/2018/wordml/cex" xmlns:w16cid="http://schemas.microsoft.com/office/word/2016/wordml/cid" xmlns:w16="http://schemas.microsoft.com/office/word/2018/wordml" xmlns:w16sdtdh="http://schemas.microsoft.com/office/word/2020/wordml/sdtdatahash" xmlns:w16se="http://schemas.microsoft.com/office/word/2015/wordml/symex" xmlns:wpg="http://schemas.microsoft.com/office/word/2010/wordprocessingGroup" xmlns:wpi="http://schemas.microsoft.com/office/word/2010/wordprocessingInk" xmlns:wne="http://schemas.microsoft.com/office/word/2006/wordml" xmlns:wps="http://schemas.microsoft.com/office/word/2010/wordprocessingShape" mc:Ignorable="w14 w15 w16se w16cid w16 w16cex w16sdtdh wp14">
+  <w:endnote w:type="separator" w:id="-1">
+    <w:p>
+      <w:r>
+        <w:separator/>
+      </w:r>
+    </w:p>
+  </w:endnote>
+  <w:endnote w:type="continuationSeparator" w:id="0">
+    <w:p>
+      <w:r>
+        <w:continuationSeparator/>
+      </w:r>
+    </w:p>
+  </w:endnote>
+</w:endnotes>
+</file>
+
+<file path=word/footer1.xml><?xml version="1.0" encoding="utf-8"?>
+<w:ftr xmlns:wpc="http://schemas.microsoft.com/office/word/2010/wordprocessingCanvas" xmlns:cx="http://schemas.microsoft.com/office/drawing/2014/chartex" xmlns:cx1="http://schemas.microsoft.com/office/drawing/2015/9/8/chartex" xmlns:cx2="http://schemas.microsoft.com/office/drawing/2015/10/21/chartex" xmlns:cx3="http://schemas.microsoft.com/office/drawing/2016/5/9/chartex" xmlns:cx4="http://schemas.microsoft.com/office/drawing/2016/5/10/chartex" xmlns:cx5="http://schemas.microsoft.com/office/drawing/2016/5/11/chartex" xmlns:cx6="http://schemas.microsoft.com/office/drawing/2016/5/12/chartex" xmlns:cx7="http://schemas.microsoft.com/office/drawing/2016/5/13/chartex" xmlns:cx8="http://schemas.microsoft.com/office/drawing/2016/5/14/chartex" xmlns:mc="http://schemas.openxmlformats.org/markup-compatibility/2006" xmlns:aink="http://schemas.microsoft.com/office/drawing/2016/ink" xmlns:am3d="http://schemas.microsoft.com/office/drawing/2017/model3d" xmlns:o="urn:schemas-microsoft-com:office:office" xmlns:r="http://schemas.openxmlformats.org/officeDocument/2006/relationships" xmlns:m="http://schemas.openxmlformats.org/officeDocument/2006/math" xmlns:v="urn:schemas-microsoft-com:vml" xmlns:wp14="http://schemas.microsoft.com/office/word/2010/wordprocessingDrawing" xmlns:wp="http://schemas.openxmlformats.org/drawingml/2006/wordprocessingDrawing" xmlns:w10="urn:schemas-microsoft-com:office:word" xmlns:w="http://schemas.openxmlformats.org/wordprocessingml/2006/main" xmlns:w14="http://schemas.microsoft.com/office/word/2010/wordml" xmlns:w15="http://schemas.microsoft.com/office/word/2012/wordml" xmlns:w16cex="http://schemas.microsoft.com/office/word/2018/wordml/cex" xmlns:w16cid="http://schemas.microsoft.com/office/word/2016/wordml/cid" xmlns:w16="http://schemas.microsoft.com/office/word/2018/wordml" xmlns:w16sdtdh="http://schemas.microsoft.com/office/word/2020/wordml/sdtdatahash" xmlns:w16se="http://schemas.microsoft.com/office/word/2015/wordml/symex" xmlns:wpg="http://schemas.microsoft.com/office/word/2010/wordprocessingGroup" xmlns:wpi="http://schemas.microsoft.com/office/word/2010/wordprocessingInk" xmlns:wne="http://schemas.microsoft.com/office/word/2006/wordml" xmlns:wps="http://schemas.microsoft.com/office/word/2010/wordprocessingShape" mc:Ignorable="w14 w15 w16se w16cid w16 w16cex w16sdtdh wp14">
+  <w:sdt>
+    <w:sdtPr>
+      <w:rPr>
+        <w:rStyle w:val="PageNumber"/>
+      </w:rPr>
+      <w:id w:val="304293331"/>
+      <w:docPartObj>
+        <w:docPartGallery w:val="Page Numbers (Bottom of Page)"/>
+        <w:docPartUnique/>
+      </w:docPartObj>
+    </w:sdtPr>
+    <w:sdtContent>
+      <w:p>
+        <w:pPr>
+          <w:pStyle w:val="Footer"/>
+          <w:framePr w:wrap="none" w:vAnchor="text" w:hAnchor="margin" w:xAlign="center" w:y="1"/>
+          <w:rPr>
+            <w:rStyle w:val="PageNumber"/>
+          </w:rPr>
+        </w:pPr>
+        <w:r>
+          <w:rPr>
+            <w:rStyle w:val="PageNumber"/>
+          </w:rPr>
+          <w:fldChar w:fldCharType="begin"/>
+        </w:r>
+        <w:r>
+          <w:rPr>
+            <w:rStyle w:val="PageNumber"/>
+          </w:rPr>
+          <w:instrText xml:space="preserve"> PAGE </w:instrText>
+        </w:r>
+        <w:r>
+          <w:rPr>
+            <w:rStyle w:val="PageNumber"/>
+          </w:rPr>
+          <w:fldChar w:fldCharType="end"/>
+        </w:r>
+      </w:p>
+    </w:sdtContent>
+  </w:sdt>
+  <w:p>
+    <w:pPr>
+      <w:pStyle w:val="Footer"/>
+    </w:pPr>
+  </w:p>
+</w:ftr>
+</file>
+
+<file path=word/footer2.xml><?xml version="1.0" encoding="utf-8"?>
+<w:ftr xmlns:wpc="http://schemas.microsoft.com/office/word/2010/wordprocessingCanvas" xmlns:cx="http://schemas.microsoft.com/office/drawing/2014/chartex" xmlns:cx1="http://schemas.microsoft.com/office/drawing/2015/9/8/chartex" xmlns:cx2="http://schemas.microsoft.com/office/drawing/2015/10/21/chartex" xmlns:cx3="http://schemas.microsoft.com/office/drawing/2016/5/9/chartex" xmlns:cx4="http://schemas.microsoft.com/office/drawing/2016/5/10/chartex" xmlns:cx5="http://schemas.microsoft.com/office/drawing/2016/5/11/chartex" xmlns:cx6="http://schemas.microsoft.com/office/drawing/2016/5/12/chartex" xmlns:cx7="http://schemas.microsoft.com/office/drawing/2016/5/13/chartex" xmlns:cx8="http://schemas.microsoft.com/office/drawing/2016/5/14/chartex" xmlns:mc="http://schemas.openxmlformats.org/markup-compatibility/2006" xmlns:aink="http://schemas.microsoft.com/office/drawing/2016/ink" xmlns:am3d="http://schemas.microsoft.com/office/drawing/2017/model3d" xmlns:o="urn:schemas-microsoft-com:office:office" xmlns:r="http://schemas.openxmlformats.org/officeDocument/2006/relationships" xmlns:m="http://schemas.openxmlformats.org/officeDocument/2006/math" xmlns:v="urn:schemas-microsoft-com:vml" xmlns:wp14="http://schemas.microsoft.com/office/word/2010/wordprocessingDrawing" xmlns:wp="http://schemas.openxmlformats.org/drawingml/2006/wordprocessingDrawing" xmlns:w10="urn:schemas-microsoft-com:office:word" xmlns:w="http://schemas.openxmlformats.org/wordprocessingml/2006/main" xmlns:w14="http://schemas.microsoft.com/office/word/2010/wordml" xmlns:w15="http://schemas.microsoft.com/office/word/2012/wordml" xmlns:w16cex="http://schemas.microsoft.com/office/word/2018/wordml/cex" xmlns:w16cid="http://schemas.microsoft.com/office/word/2016/wordml/cid" xmlns:w16="http://schemas.microsoft.com/office/word/2018/wordml" xmlns:w16sdtdh="http://schemas.microsoft.com/office/word/2020/wordml/sdtdatahash" xmlns:w16se="http://schemas.microsoft.com/office/word/2015/wordml/symex" xmlns:wpg="http://schemas.microsoft.com/office/word/2010/wordprocessingGroup" xmlns:wpi="http://schemas.microsoft.com/office/word/2010/wordprocessingInk" xmlns:wne="http://schemas.microsoft.com/office/word/2006/wordml" xmlns:wps="http://schemas.microsoft.com/office/word/2010/wordprocessingShape" mc:Ignorable="w14 w15 w16se w16cid w16 w16cex w16sdtdh wp14">
+  <w:sdt>
+    <w:sdtPr>
+      <w:rPr>
+        <w:rStyle w:val="PageNumber"/>
+      </w:rPr>
+      <w:id w:val="-1854331687"/>
+      <w:docPartObj>
+        <w:docPartGallery w:val="Page Numbers (Bottom of Page)"/>
+        <w:docPartUnique/>
+      </w:docPartObj>
+    </w:sdtPr>
+    <w:sdtContent>
+      <w:p>
+        <w:pPr>
+          <w:pStyle w:val="Footer"/>
+          <w:framePr w:wrap="none" w:vAnchor="text" w:hAnchor="margin" w:xAlign="center" w:y="1"/>
+          <w:rPr>
+            <w:rStyle w:val="PageNumber"/>
+          </w:rPr>
+        </w:pPr>
+        <w:r>
+          <w:rPr>
+            <w:rStyle w:val="PageNumber"/>
+          </w:rPr>
+          <w:fldChar w:fldCharType="begin"/>
+        </w:r>
+        <w:r>
+          <w:rPr>
+            <w:rStyle w:val="PageNumber"/>
+          </w:rPr>
+          <w:instrText xml:space="preserve"> PAGE </w:instrText>
+        </w:r>
+        <w:r>
+          <w:rPr>
+            <w:rStyle w:val="PageNumber"/>
+          </w:rPr>
+          <w:fldChar w:fldCharType="separate"/>
+        </w:r>
+        <w:r>
+          <w:rPr>
+            <w:rStyle w:val="PageNumber"/>
+            <w:noProof/>
+          </w:rPr>
+          <w:t>1</w:t>
+        </w:r>
+        <w:r>
+          <w:rPr>
+            <w:rStyle w:val="PageNumber"/>
+          </w:rPr>
+          <w:fldChar w:fldCharType="end"/>
+        </w:r>
+      </w:p>
+    </w:sdtContent>
+  </w:sdt>
+  <w:p>
+    <w:pPr>
+      <w:pStyle w:val="Footer"/>
+    </w:pPr>
+  </w:p>
+</w:ftr>
+</file>
+
+<file path=word/footnotes.xml><?xml version="1.0" encoding="utf-8"?>
+<w:footnotes xmlns:wpc="http://schemas.microsoft.com/office/word/2010/wordprocessingCanvas" xmlns:cx="http://schemas.microsoft.com/office/drawing/2014/chartex" xmlns:cx1="http://schemas.microsoft.com/office/drawing/2015/9/8/chartex" xmlns:cx2="http://schemas.microsoft.com/office/drawing/2015/10/21/chartex" xmlns:cx3="http://schemas.microsoft.com/office/drawing/2016/5/9/chartex" xmlns:cx4="http://schemas.microsoft.com/office/drawing/2016/5/10/chartex" xmlns:cx5="http://schemas.microsoft.com/office/drawing/2016/5/11/chartex" xmlns:cx6="http://schemas.microsoft.com/office/drawing/2016/5/12/chartex" xmlns:cx7="http://schemas.microsoft.com/office/drawing/2016/5/13/chartex" xmlns:cx8="http://schemas.microsoft.com/office/drawing/2016/5/14/chartex" xmlns:mc="http://schemas.openxmlformats.org/markup-compatibility/2006" xmlns:aink="http://schemas.microsoft.com/office/drawing/2016/ink" xmlns:am3d="http://schemas.microsoft.com/office/drawing/2017/model3d" xmlns:o="urn:schemas-microsoft-com:office:office" xmlns:r="http://schemas.openxmlformats.org/officeDocument/2006/relationships" xmlns:m="http://schemas.openxmlformats.org/officeDocument/2006/math" xmlns:v="urn:schemas-microsoft-com:vml" xmlns:wp14="http://schemas.microsoft.com/office/word/2010/wordprocessingDrawing" xmlns:wp="http://schemas.openxmlformats.org/drawingml/2006/wordprocessingDrawing" xmlns:w10="urn:schemas-microsoft-com:office:word" xmlns:w="http://schemas.openxmlformats.org/wordprocessingml/2006/main" xmlns:w14="http://schemas.microsoft.com/office/word/2010/wordml" xmlns:w15="http://schemas.microsoft.com/office/word/2012/wordml" xmlns:w16cex="http://schemas.microsoft.com/office/word/2018/wordml/cex" xmlns:w16cid="http://schemas.microsoft.com/office/word/2016/wordml/cid" xmlns:w16="http://schemas.microsoft.com/office/word/2018/wordml" xmlns:w16sdtdh="http://schemas.microsoft.com/office/word/2020/wordml/sdtdatahash" xmlns:w16se="http://schemas.microsoft.com/office/word/2015/wordml/symex" xmlns:wpg="http://schemas.microsoft.com/office/word/2010/wordprocessingGroup" xmlns:wpi="http://schemas.microsoft.com/office/word/2010/wordprocessingInk" xmlns:wne="http://schemas.microsoft.com/office/word/2006/wordml" xmlns:wps="http://schemas.microsoft.com/office/word/2010/wordprocessingShape" mc:Ignorable="w14 w15 w16se w16cid w16 w16cex w16sdtdh wp14">
+  <w:footnote w:type="separator" w:id="-1">
+    <w:p>
+      <w:r>
+        <w:separator/>
+      </w:r>
+    </w:p>
+  </w:footnote>
+  <w:footnote w:type="continuationSeparator" w:id="0">
+    <w:p>
+      <w:r>
+        <w:continuationSeparator/>
+      </w:r>
+    </w:p>
+  </w:footnote>
+</w:footnotes>
 </file>
 
 <file path=word/numbering.xml><?xml version="1.0" encoding="utf-8"?>
@@ -29154,6 +30736,39 @@
       </w:tblBorders>
     </w:tblPr>
   </w:style>
+  <w:style w:type="paragraph" w:styleId="Footer">
+    <w:name w:val="footer"/>
+    <w:basedOn w:val="Normal"/>
+    <w:link w:val="FooterChar"/>
+    <w:uiPriority w:val="99"/>
+    <w:unhideWhenUsed/>
+    <w:rsid w:val="005E3F02"/>
+    <w:pPr>
+      <w:tabs>
+        <w:tab w:val="center" w:pos="4513"/>
+        <w:tab w:val="right" w:pos="9026"/>
+      </w:tabs>
+    </w:pPr>
+  </w:style>
+  <w:style w:type="character" w:customStyle="1" w:styleId="FooterChar">
+    <w:name w:val="Footer Char"/>
+    <w:basedOn w:val="DefaultParagraphFont"/>
+    <w:link w:val="Footer"/>
+    <w:uiPriority w:val="99"/>
+    <w:rsid w:val="005E3F02"/>
+    <w:rPr>
+      <w:rFonts w:ascii="Times New Roman" w:eastAsia="Times New Roman" w:hAnsi="Times New Roman" w:cs="Times New Roman"/>
+      <w:lang w:eastAsia="en-GB"/>
+    </w:rPr>
+  </w:style>
+  <w:style w:type="character" w:styleId="PageNumber">
+    <w:name w:val="page number"/>
+    <w:basedOn w:val="DefaultParagraphFont"/>
+    <w:uiPriority w:val="99"/>
+    <w:semiHidden/>
+    <w:unhideWhenUsed/>
+    <w:rsid w:val="005E3F02"/>
+  </w:style>
 </w:styles>
 </file>
 

</xml_diff>

<commit_message>
Restructured project. Added commments
</commit_message>
<xml_diff>
--- a/Leadsheet Arrangement Using Deep Learning.docx
+++ b/Leadsheet Arrangement Using Deep Learning.docx
@@ -2,7 +2,11 @@
 <file path=word/document.xml><?xml version="1.0" encoding="utf-8"?>
 <w:document xmlns:wpc="http://schemas.microsoft.com/office/word/2010/wordprocessingCanvas" xmlns:cx="http://schemas.microsoft.com/office/drawing/2014/chartex" xmlns:cx1="http://schemas.microsoft.com/office/drawing/2015/9/8/chartex" xmlns:cx2="http://schemas.microsoft.com/office/drawing/2015/10/21/chartex" xmlns:cx3="http://schemas.microsoft.com/office/drawing/2016/5/9/chartex" xmlns:cx4="http://schemas.microsoft.com/office/drawing/2016/5/10/chartex" xmlns:cx5="http://schemas.microsoft.com/office/drawing/2016/5/11/chartex" xmlns:cx6="http://schemas.microsoft.com/office/drawing/2016/5/12/chartex" xmlns:cx7="http://schemas.microsoft.com/office/drawing/2016/5/13/chartex" xmlns:cx8="http://schemas.microsoft.com/office/drawing/2016/5/14/chartex" xmlns:mc="http://schemas.openxmlformats.org/markup-compatibility/2006" xmlns:aink="http://schemas.microsoft.com/office/drawing/2016/ink" xmlns:am3d="http://schemas.microsoft.com/office/drawing/2017/model3d" xmlns:o="urn:schemas-microsoft-com:office:office" xmlns:r="http://schemas.openxmlformats.org/officeDocument/2006/relationships" xmlns:m="http://schemas.openxmlformats.org/officeDocument/2006/math" xmlns:v="urn:schemas-microsoft-com:vml" xmlns:wp14="http://schemas.microsoft.com/office/word/2010/wordprocessingDrawing" xmlns:wp="http://schemas.openxmlformats.org/drawingml/2006/wordprocessingDrawing" xmlns:w10="urn:schemas-microsoft-com:office:word" xmlns:w="http://schemas.openxmlformats.org/wordprocessingml/2006/main" xmlns:w14="http://schemas.microsoft.com/office/word/2010/wordml" xmlns:w15="http://schemas.microsoft.com/office/word/2012/wordml" xmlns:w16cex="http://schemas.microsoft.com/office/word/2018/wordml/cex" xmlns:w16cid="http://schemas.microsoft.com/office/word/2016/wordml/cid" xmlns:w16="http://schemas.microsoft.com/office/word/2018/wordml" xmlns:w16sdtdh="http://schemas.microsoft.com/office/word/2020/wordml/sdtdatahash" xmlns:w16se="http://schemas.microsoft.com/office/word/2015/wordml/symex" xmlns:wpg="http://schemas.microsoft.com/office/word/2010/wordprocessingGroup" xmlns:wpi="http://schemas.microsoft.com/office/word/2010/wordprocessingInk" xmlns:wne="http://schemas.microsoft.com/office/word/2006/wordml" xmlns:wps="http://schemas.microsoft.com/office/word/2010/wordprocessingShape" mc:Ignorable="w14 w15 w16se w16cid w16 w16cex w16sdtdh wp14">
   <w:body>
-    <w:p/>
+    <w:p>
+      <w:r>
+        <w:tab/>
+      </w:r>
+    </w:p>
     <w:p>
       <w:pPr>
         <w:jc w:val="center"/>
@@ -4922,7 +4926,7 @@
           </mc:Choice>
           <mc:Fallback>
             <w:pict>
-              <v:rect w14:anchorId="47329E19" id="Rectangle 44" o:spid="_x0000_s1026" style="position:absolute;margin-left:1.15pt;margin-top:7.35pt;width:447pt;height:105.75pt;z-index:251658239;visibility:visible;mso-wrap-style:square;mso-width-percent:0;mso-height-percent:0;mso-wrap-distance-left:9pt;mso-wrap-distance-top:0;mso-wrap-distance-right:9pt;mso-wrap-distance-bottom:0;mso-position-horizontal:absolute;mso-position-horizontal-relative:text;mso-position-vertical:absolute;mso-position-vertical-relative:text;mso-width-percent:0;mso-height-percent:0;mso-width-relative:margin;mso-height-relative:margin;v-text-anchor:middle" o:gfxdata="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" filled="f" strokecolor="#5a5a5a [2109]" strokeweight="1pt"/>
+              <v:rect w14:anchorId="45C280DE" id="Rectangle 44" o:spid="_x0000_s1026" style="position:absolute;margin-left:1.15pt;margin-top:7.35pt;width:447pt;height:105.75pt;z-index:251658239;visibility:visible;mso-wrap-style:square;mso-width-percent:0;mso-height-percent:0;mso-wrap-distance-left:9pt;mso-wrap-distance-top:0;mso-wrap-distance-right:9pt;mso-wrap-distance-bottom:0;mso-position-horizontal:absolute;mso-position-horizontal-relative:text;mso-position-vertical:absolute;mso-position-vertical-relative:text;mso-width-percent:0;mso-height-percent:0;mso-width-relative:margin;mso-height-relative:margin;v-text-anchor:middle" o:gfxdata="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" filled="f" strokecolor="#5a5a5a [2109]" strokeweight="1pt"/>
             </w:pict>
           </mc:Fallback>
         </mc:AlternateContent>
@@ -7393,46 +7397,46 @@
       <w:pPr>
         <w:pStyle w:val="Heading2"/>
       </w:pPr>
-      <w:bookmarkStart w:id="7" w:name="_Toc80280739"/>
-      <w:bookmarkStart w:id="8" w:name="_2.2_Generative_Deep"/>
+      <w:bookmarkStart w:id="7" w:name="_2.2_Generative_Deep"/>
+      <w:bookmarkStart w:id="8" w:name="_Toc80280739"/>
+      <w:bookmarkEnd w:id="7"/>
+      <w:r>
+        <w:t>2.</w:t>
+      </w:r>
+      <w:r>
+        <w:t>2</w:t>
+      </w:r>
+      <w:r>
+        <w:t xml:space="preserve"> </w:t>
+      </w:r>
+      <w:r>
+        <w:t>Generative</w:t>
+      </w:r>
+      <w:r>
+        <w:t xml:space="preserve"> </w:t>
+      </w:r>
+      <w:r>
+        <w:t>D</w:t>
+      </w:r>
+      <w:r>
+        <w:t xml:space="preserve">eep </w:t>
+      </w:r>
+      <w:r>
+        <w:t>L</w:t>
+      </w:r>
+      <w:r>
+        <w:t xml:space="preserve">earning </w:t>
+      </w:r>
+      <w:r>
+        <w:t>M</w:t>
+      </w:r>
+      <w:r>
+        <w:t>odel</w:t>
+      </w:r>
+      <w:r>
+        <w:t>s</w:t>
+      </w:r>
       <w:bookmarkEnd w:id="8"/>
-      <w:r>
-        <w:t>2.</w:t>
-      </w:r>
-      <w:r>
-        <w:t>2</w:t>
-      </w:r>
-      <w:r>
-        <w:t xml:space="preserve"> </w:t>
-      </w:r>
-      <w:r>
-        <w:t>Generative</w:t>
-      </w:r>
-      <w:r>
-        <w:t xml:space="preserve"> </w:t>
-      </w:r>
-      <w:r>
-        <w:t>D</w:t>
-      </w:r>
-      <w:r>
-        <w:t xml:space="preserve">eep </w:t>
-      </w:r>
-      <w:r>
-        <w:t>L</w:t>
-      </w:r>
-      <w:r>
-        <w:t xml:space="preserve">earning </w:t>
-      </w:r>
-      <w:r>
-        <w:t>M</w:t>
-      </w:r>
-      <w:r>
-        <w:t>odel</w:t>
-      </w:r>
-      <w:r>
-        <w:t>s</w:t>
-      </w:r>
-      <w:bookmarkEnd w:id="7"/>
     </w:p>
     <w:p/>
     <w:p>
@@ -7584,649 +7588,6 @@
       </w:r>
       <w:r>
         <w:t xml:space="preserve"> can be found at </w:t>
-      </w:r>
-      <w:hyperlink w:anchor="_Appendix_A_1" w:history="1">
-        <w:r>
-          <w:rPr>
-            <w:rStyle w:val="Hyperlink"/>
-          </w:rPr>
-          <w:t>A</w:t>
-        </w:r>
-        <w:r>
-          <w:rPr>
-            <w:rStyle w:val="Hyperlink"/>
-          </w:rPr>
-          <w:t>p</w:t>
-        </w:r>
-        <w:r>
-          <w:rPr>
-            <w:rStyle w:val="Hyperlink"/>
-          </w:rPr>
-          <w:t>p</w:t>
-        </w:r>
-        <w:r>
-          <w:rPr>
-            <w:rStyle w:val="Hyperlink"/>
-          </w:rPr>
-          <w:t>e</w:t>
-        </w:r>
-        <w:r>
-          <w:rPr>
-            <w:rStyle w:val="Hyperlink"/>
-          </w:rPr>
-          <w:t>ndix A</w:t>
-        </w:r>
-      </w:hyperlink>
-      <w:r>
-        <w:t>.</w:t>
-      </w:r>
-    </w:p>
-    <w:p>
-      <w:r>
-        <w:tab/>
-        <w:t xml:space="preserve">The first paper of note </w:t>
-      </w:r>
-      <w:r>
-        <w:t xml:space="preserve">is </w:t>
-      </w:r>
-      <w:r>
-        <w:t>titled ‘</w:t>
-      </w:r>
-      <w:r>
-        <w:t>Lead Sheet Generation and Arrangement by</w:t>
-      </w:r>
-      <w:r>
-        <w:t xml:space="preserve"> </w:t>
-      </w:r>
-      <w:r>
-        <w:t>Conditional Generative Adversarial Network</w:t>
-      </w:r>
-      <w:r>
-        <w:t>’</w:t>
-      </w:r>
-      <w:r>
-        <w:t xml:space="preserve"> </w:t>
-      </w:r>
-      <w:r>
-        <w:t>(</w:t>
-      </w:r>
-      <w:r>
-        <w:t>Liu and Yang</w:t>
-      </w:r>
-      <w:r>
-        <w:t xml:space="preserve">, </w:t>
-      </w:r>
-      <w:r>
-        <w:t>2018</w:t>
-      </w:r>
-      <w:r>
-        <w:t>b</w:t>
-      </w:r>
-      <w:r>
-        <w:t>)</w:t>
-      </w:r>
-      <w:r>
-        <w:t xml:space="preserve">. </w:t>
-      </w:r>
-      <w:r>
-        <w:t>The</w:t>
-      </w:r>
-      <w:r>
-        <w:t xml:space="preserve"> authors were able to generate lead sheets and then arrange them </w:t>
-      </w:r>
-      <w:r>
-        <w:t>harmonically</w:t>
-      </w:r>
-      <w:r>
-        <w:t xml:space="preserve">. As the title suggests, the model used was a conditional generative adversarial network or C-GAN. The results of the paper demonstrated that this model is effective in the task of harmonic arrangement, as it was able to generate convincing </w:t>
-      </w:r>
-      <w:r>
-        <w:t xml:space="preserve">and varying </w:t>
-      </w:r>
-      <w:r>
-        <w:t xml:space="preserve">chord voicings </w:t>
-      </w:r>
-      <w:r>
-        <w:t>for a given chord symbol.</w:t>
-      </w:r>
-    </w:p>
-    <w:p>
-      <w:r>
-        <w:tab/>
-        <w:t xml:space="preserve">One major limitation of this model however was that it </w:t>
-      </w:r>
-      <w:r>
-        <w:t>was</w:t>
-      </w:r>
-      <w:r>
-        <w:t xml:space="preserve"> not capable of </w:t>
-      </w:r>
-      <w:r>
-        <w:t xml:space="preserve">generating the more complex chord types used in </w:t>
-      </w:r>
-      <w:r>
-        <w:t>jazz</w:t>
-      </w:r>
-      <w:r>
-        <w:t xml:space="preserve">. </w:t>
-      </w:r>
-      <w:r>
-        <w:t>However,</w:t>
-      </w:r>
-      <w:r>
-        <w:t xml:space="preserve"> this was not a fault of the model</w:t>
-      </w:r>
-      <w:r>
-        <w:t xml:space="preserve"> per se</w:t>
-      </w:r>
-      <w:r>
-        <w:t xml:space="preserve">, but </w:t>
-      </w:r>
-      <w:r>
-        <w:t>due to it being</w:t>
-      </w:r>
-      <w:r>
-        <w:t xml:space="preserve"> trained using dataset of pop arrangements. In order to gain further insight into the C-GAN model architecture, the project</w:t>
-      </w:r>
-      <w:r>
-        <w:t>’</w:t>
-      </w:r>
-      <w:r>
-        <w:t xml:space="preserve">s source code was downloaded from </w:t>
-      </w:r>
-      <w:r>
-        <w:t>GitHub</w:t>
-      </w:r>
-      <w:r>
-        <w:t>. H</w:t>
-      </w:r>
-      <w:r>
-        <w:t>owever</w:t>
-      </w:r>
-      <w:r>
-        <w:t>,</w:t>
-      </w:r>
-      <w:r>
-        <w:t xml:space="preserve"> attempts </w:t>
-      </w:r>
-      <w:r>
-        <w:t>to train</w:t>
-      </w:r>
-      <w:r>
-        <w:t xml:space="preserve"> and run the model failed. This was due </w:t>
-      </w:r>
-      <w:r>
-        <w:t xml:space="preserve">the list of dependencies </w:t>
-      </w:r>
-      <w:r>
-        <w:t xml:space="preserve">being incomplete and some </w:t>
-      </w:r>
-      <w:r>
-        <w:t>dependencies</w:t>
-      </w:r>
-      <w:r>
-        <w:t xml:space="preserve"> being no longer available. </w:t>
-      </w:r>
-      <w:r>
-        <w:t xml:space="preserve">Contact was attempted with the authors; </w:t>
-      </w:r>
-      <w:r>
-        <w:t>however,</w:t>
-      </w:r>
-      <w:r>
-        <w:t xml:space="preserve"> </w:t>
-      </w:r>
-      <w:r>
-        <w:t>no response was received.</w:t>
-      </w:r>
-    </w:p>
-    <w:p>
-      <w:r>
-        <w:tab/>
-        <w:t xml:space="preserve">This paper was very useful to this project, as </w:t>
-      </w:r>
-      <w:r>
-        <w:t>it highlighted</w:t>
-      </w:r>
-      <w:r>
-        <w:t xml:space="preserve"> a deep learning model</w:t>
-      </w:r>
-      <w:r>
-        <w:t xml:space="preserve"> </w:t>
-      </w:r>
-      <w:r>
-        <w:t>capable of the task of lead sheet arrangement.</w:t>
-      </w:r>
-    </w:p>
-    <w:p>
-      <w:r>
-        <w:tab/>
-        <w:t xml:space="preserve">A further 3 papers were evaluated in which the authors used </w:t>
-      </w:r>
-      <w:r>
-        <w:t xml:space="preserve">types of </w:t>
-      </w:r>
-      <w:r>
-        <w:t>C-GANs or</w:t>
-      </w:r>
-      <w:r>
-        <w:t xml:space="preserve"> </w:t>
-      </w:r>
-      <w:r>
-        <w:t>generative adversarial networks (GANs) in the task of music generation (</w:t>
-      </w:r>
-      <w:r>
-        <w:t>Dong et al.,</w:t>
-      </w:r>
-      <w:r>
-        <w:t xml:space="preserve"> 20</w:t>
-      </w:r>
-      <w:r>
-        <w:t>1</w:t>
-      </w:r>
-      <w:r>
-        <w:t>8</w:t>
-      </w:r>
-      <w:r>
-        <w:t xml:space="preserve">; </w:t>
-      </w:r>
-      <w:r>
-        <w:t>Liu et al., 2018</w:t>
-      </w:r>
-      <w:r>
-        <w:t xml:space="preserve">; </w:t>
-      </w:r>
-      <w:r>
-        <w:t xml:space="preserve">Yang et al., 2017). Each </w:t>
-      </w:r>
-      <w:r>
-        <w:t>model</w:t>
-      </w:r>
-      <w:r>
-        <w:t xml:space="preserve"> </w:t>
-      </w:r>
-      <w:r>
-        <w:t xml:space="preserve">was able to generate novel instances of music that were </w:t>
-      </w:r>
-      <w:r>
-        <w:t xml:space="preserve">similar to the music used to train the model. For example, Dong </w:t>
-      </w:r>
-      <w:r>
-        <w:t>et al. (</w:t>
-      </w:r>
-      <w:r>
-        <w:t>201</w:t>
-      </w:r>
-      <w:r>
-        <w:t>8</w:t>
-      </w:r>
-      <w:r>
-        <w:t>)</w:t>
-      </w:r>
-      <w:r>
-        <w:t xml:space="preserve"> </w:t>
-      </w:r>
-      <w:r>
-        <w:lastRenderedPageBreak/>
-        <w:t>trained a GAN model using a dataset of pop songs arranged for a 4-piece band.</w:t>
-      </w:r>
-      <w:r>
-        <w:t xml:space="preserve"> </w:t>
-      </w:r>
-      <w:r>
-        <w:t>The trained model was able to generate new, unique instances of pop song band arrangements that were similar to the</w:t>
-      </w:r>
-      <w:r>
-        <w:t xml:space="preserve"> arrangements in the training data.</w:t>
-      </w:r>
-    </w:p>
-    <w:p>
-      <w:pPr>
-        <w:rPr>
-          <w:rFonts w:cs="Times New Roman (Body CS)"/>
-        </w:rPr>
-      </w:pPr>
-      <w:r>
-        <w:tab/>
-        <w:t>The second paper of note was titled ‘</w:t>
-      </w:r>
-      <w:r>
-        <w:rPr>
-          <w:rFonts w:cs="Times New Roman (Body CS)"/>
-        </w:rPr>
-        <w:t>Chord Jazzification: Learning Jazz Interpretations of Chord Symbols’</w:t>
-      </w:r>
-      <w:r>
-        <w:rPr>
-          <w:rFonts w:cs="Times New Roman (Body CS)"/>
-        </w:rPr>
-        <w:t xml:space="preserve"> (</w:t>
-      </w:r>
-      <w:r>
-        <w:t>Chen et al., 2020)</w:t>
-      </w:r>
-      <w:r>
-        <w:rPr>
-          <w:rFonts w:cs="Times New Roman (Body CS)"/>
-        </w:rPr>
-        <w:t xml:space="preserve">. Although this paper made no mention of </w:t>
-      </w:r>
-      <w:r>
-        <w:rPr>
-          <w:rFonts w:cs="Times New Roman (Body CS)"/>
-        </w:rPr>
-        <w:t xml:space="preserve">the </w:t>
-      </w:r>
-      <w:r>
-        <w:rPr>
-          <w:rFonts w:cs="Times New Roman (Body CS)"/>
-        </w:rPr>
-        <w:t>lead sheet, the model presented was able to take as input a sequence of chord symbols and output a series of chord voicings to represent those symbols, which is fundamentally the same task as harmonic lead sheet arrangement.</w:t>
-      </w:r>
-    </w:p>
-    <w:p>
-      <w:r>
-        <w:tab/>
-        <w:t xml:space="preserve">The </w:t>
-      </w:r>
-      <w:r>
-        <w:t xml:space="preserve">main insight </w:t>
-      </w:r>
-      <w:r>
-        <w:t xml:space="preserve">gained from this paper was the way in which the chord symbols and chord </w:t>
-      </w:r>
-      <w:r>
-        <w:t>voicings</w:t>
-      </w:r>
-      <w:r>
-        <w:t xml:space="preserve"> were encoded. The authors presented an effective way o</w:t>
-      </w:r>
-      <w:r>
-        <w:t>f</w:t>
-      </w:r>
-      <w:r>
-        <w:t xml:space="preserve"> encoding chord symbols as numerical </w:t>
-      </w:r>
-      <w:r>
-        <w:t>labels and</w:t>
-      </w:r>
-      <w:r>
-        <w:t xml:space="preserve"> encoding chord voicings as binary vectors</w:t>
-      </w:r>
-      <w:r>
-        <w:t xml:space="preserve">. This approach provided a useful framework for which this research project could </w:t>
-      </w:r>
-      <w:r>
-        <w:t>encode its own data</w:t>
-      </w:r>
-      <w:r>
-        <w:t>.</w:t>
-      </w:r>
-    </w:p>
-    <w:p>
-      <w:pPr>
-        <w:rPr>
-          <w:rFonts w:cs="Times New Roman (Body CS)"/>
-        </w:rPr>
-      </w:pPr>
-      <w:r>
-        <w:rPr>
-          <w:rFonts w:cs="Times New Roman (Body CS)"/>
-        </w:rPr>
-        <w:tab/>
-      </w:r>
-      <w:r>
-        <w:rPr>
-          <w:rFonts w:cs="Times New Roman (Body CS)"/>
-        </w:rPr>
-        <w:t xml:space="preserve">The model used to generate the chords </w:t>
-      </w:r>
-      <w:r>
-        <w:rPr>
-          <w:rFonts w:cs="Times New Roman (Body CS)"/>
-        </w:rPr>
-        <w:t>voicings</w:t>
-      </w:r>
-      <w:r>
-        <w:rPr>
-          <w:rFonts w:cs="Times New Roman (Body CS)"/>
-        </w:rPr>
-        <w:t xml:space="preserve"> </w:t>
-      </w:r>
-      <w:r>
-        <w:rPr>
-          <w:rFonts w:cs="Times New Roman (Body CS)"/>
-        </w:rPr>
-        <w:t xml:space="preserve">were variations of recurrent neural networks (RNNs). The reason this </w:t>
-      </w:r>
-      <w:r>
-        <w:rPr>
-          <w:rFonts w:cs="Times New Roman (Body CS)"/>
-        </w:rPr>
-        <w:t>type of network</w:t>
-      </w:r>
-      <w:r>
-        <w:rPr>
-          <w:rFonts w:cs="Times New Roman (Body CS)"/>
-        </w:rPr>
-        <w:t xml:space="preserve"> was used is that it excels at generating sequen</w:t>
-      </w:r>
-      <w:r>
-        <w:rPr>
-          <w:rFonts w:cs="Times New Roman (Body CS)"/>
-        </w:rPr>
-        <w:t xml:space="preserve">ces of chord voicings in which each chord voicing </w:t>
-      </w:r>
-      <w:r>
-        <w:rPr>
-          <w:rFonts w:cs="Times New Roman (Body CS)"/>
-        </w:rPr>
-        <w:t>can be assumed to be dependent on previous ones</w:t>
-      </w:r>
-      <w:r>
-        <w:rPr>
-          <w:rFonts w:cs="Times New Roman (Body CS)"/>
-        </w:rPr>
-        <w:t xml:space="preserve"> </w:t>
-      </w:r>
-      <w:r>
-        <w:rPr>
-          <w:rFonts w:cs="Times New Roman (Body CS)"/>
-        </w:rPr>
-        <w:t>(</w:t>
-      </w:r>
-      <w:r>
-        <w:t>Chen et al., 2020)</w:t>
-      </w:r>
-      <w:r>
-        <w:rPr>
-          <w:rFonts w:cs="Times New Roman (Body CS)"/>
-        </w:rPr>
-        <w:t>.</w:t>
-      </w:r>
-      <w:r>
-        <w:rPr>
-          <w:rFonts w:cs="Times New Roman (Body CS)"/>
-        </w:rPr>
-        <w:t xml:space="preserve"> RNNs can generate chord sequences that are smoothly connected and flow together, which is a musical concept referred to as </w:t>
-      </w:r>
-      <w:r>
-        <w:rPr>
-          <w:rFonts w:cs="Times New Roman (Body CS)"/>
-          <w:i/>
-          <w:iCs/>
-        </w:rPr>
-        <w:t xml:space="preserve">voice leading </w:t>
-      </w:r>
-      <w:r>
-        <w:rPr>
-          <w:rFonts w:cs="Times New Roman (Body CS)"/>
-        </w:rPr>
-        <w:t>(</w:t>
-      </w:r>
-      <w:r>
-        <w:t>Chen et al., 2020)</w:t>
-      </w:r>
-      <w:r>
-        <w:rPr>
-          <w:rFonts w:cs="Times New Roman (Body CS)"/>
-        </w:rPr>
-        <w:t>.</w:t>
-      </w:r>
-    </w:p>
-    <w:p>
-      <w:pPr>
-        <w:ind w:firstLine="720"/>
-        <w:rPr>
-          <w:rFonts w:cs="Times New Roman (Body CS)"/>
-        </w:rPr>
-      </w:pPr>
-      <w:r>
-        <w:rPr>
-          <w:rFonts w:cs="Times New Roman (Body CS)"/>
-        </w:rPr>
-        <w:t>However</w:t>
-      </w:r>
-      <w:r>
-        <w:rPr>
-          <w:rFonts w:cs="Times New Roman (Body CS)"/>
-        </w:rPr>
-        <w:t>,</w:t>
-      </w:r>
-      <w:r>
-        <w:rPr>
-          <w:rFonts w:cs="Times New Roman (Body CS)"/>
-        </w:rPr>
-        <w:t xml:space="preserve"> o</w:t>
-      </w:r>
-      <w:r>
-        <w:rPr>
-          <w:rFonts w:cs="Times New Roman (Body CS)"/>
-        </w:rPr>
-        <w:t>ne</w:t>
-      </w:r>
-      <w:r>
-        <w:rPr>
-          <w:rFonts w:cs="Times New Roman (Body CS)"/>
-        </w:rPr>
-        <w:t xml:space="preserve"> major limitation of </w:t>
-      </w:r>
-      <w:r>
-        <w:rPr>
-          <w:rFonts w:cs="Times New Roman (Body CS)"/>
-        </w:rPr>
-        <w:t>the proposed</w:t>
-      </w:r>
-      <w:r>
-        <w:rPr>
-          <w:rFonts w:cs="Times New Roman (Body CS)"/>
-        </w:rPr>
-        <w:t xml:space="preserve"> network was that the chord voicing sequences it generated were limited to a maximum of 8 bars in length, which is far less than </w:t>
-      </w:r>
-      <w:r>
-        <w:rPr>
-          <w:rFonts w:cs="Times New Roman (Body CS)"/>
-        </w:rPr>
-        <w:t xml:space="preserve">the average length of a </w:t>
-      </w:r>
-      <w:r>
-        <w:rPr>
-          <w:rFonts w:cs="Times New Roman (Body CS)"/>
-        </w:rPr>
-        <w:t xml:space="preserve">jazz piano lead sheet. </w:t>
-      </w:r>
-      <w:r>
-        <w:rPr>
-          <w:rFonts w:cs="Times New Roman (Body CS)"/>
-        </w:rPr>
-        <w:t xml:space="preserve">This limitation was assumably a result of </w:t>
-      </w:r>
-      <w:r>
-        <w:rPr>
-          <w:rFonts w:cs="Times New Roman (Body CS)"/>
-        </w:rPr>
-        <w:t>both general constraints of RNN architecture, as well as a lack of substantial training data.</w:t>
-      </w:r>
-    </w:p>
-    <w:p>
-      <w:pPr>
-        <w:ind w:firstLine="720"/>
-      </w:pPr>
-      <w:r>
-        <w:rPr>
-          <w:rFonts w:cs="Times New Roman (Body CS)"/>
-        </w:rPr>
-        <w:t xml:space="preserve">A further </w:t>
-      </w:r>
-      <w:r>
-        <w:rPr>
-          <w:rFonts w:cs="Times New Roman (Body CS)"/>
-        </w:rPr>
-        <w:t>6</w:t>
-      </w:r>
-      <w:r>
-        <w:rPr>
-          <w:rFonts w:cs="Times New Roman (Body CS)"/>
-        </w:rPr>
-        <w:t xml:space="preserve"> research papers using RNNs in the task of music generation were evaluated</w:t>
-      </w:r>
-      <w:r>
-        <w:rPr>
-          <w:rFonts w:cs="Times New Roman (Body CS)"/>
-        </w:rPr>
-        <w:t>. Each of the papers indicated that RNNs did not perform well at generating long sequences of music</w:t>
-      </w:r>
-      <w:r>
-        <w:rPr>
-          <w:rFonts w:cs="Times New Roman (Body CS)"/>
-        </w:rPr>
-        <w:t xml:space="preserve"> when trained with small datasets</w:t>
-      </w:r>
-      <w:r>
-        <w:rPr>
-          <w:rFonts w:cs="Times New Roman (Body CS)"/>
-        </w:rPr>
-        <w:t xml:space="preserve"> </w:t>
-      </w:r>
-      <w:r>
-        <w:rPr>
-          <w:rFonts w:cs="Times New Roman (Body CS)"/>
-        </w:rPr>
-        <w:t>(</w:t>
-      </w:r>
-      <w:proofErr w:type="spellStart"/>
-      <w:r>
-        <w:t>Hadjeres</w:t>
-      </w:r>
-      <w:proofErr w:type="spellEnd"/>
-      <w:r>
-        <w:t xml:space="preserve"> et al., 2017; Liang et al., 2019; </w:t>
-      </w:r>
-      <w:proofErr w:type="spellStart"/>
-      <w:r>
-        <w:t>Szelogowski</w:t>
-      </w:r>
-      <w:proofErr w:type="spellEnd"/>
-      <w:r>
-        <w:t xml:space="preserve"> 2021</w:t>
-      </w:r>
-      <w:r>
-        <w:t>; Teng et al., 2017; Zhao et al., 2020; Zhu et al., 2020;</w:t>
-      </w:r>
-      <w:r>
-        <w:t>)</w:t>
-      </w:r>
-      <w:r>
-        <w:rPr>
-          <w:rFonts w:cs="Times New Roman (Body CS)"/>
-        </w:rPr>
-        <w:t>.</w:t>
-      </w:r>
-      <w:r>
-        <w:rPr>
-          <w:rFonts w:cs="Times New Roman (Body CS)"/>
-        </w:rPr>
-        <w:t xml:space="preserve"> The metainformation of these papers can be found in the table at </w:t>
       </w:r>
       <w:hyperlink w:anchor="_Appendix_A_1" w:history="1">
         <w:r>
@@ -8247,13 +7608,623 @@
       </w:r>
     </w:p>
     <w:p>
+      <w:r>
+        <w:tab/>
+        <w:t xml:space="preserve">The first paper of note </w:t>
+      </w:r>
+      <w:r>
+        <w:t xml:space="preserve">is </w:t>
+      </w:r>
+      <w:r>
+        <w:t>titled ‘</w:t>
+      </w:r>
+      <w:r>
+        <w:t>Lead Sheet Generation and Arrangement by</w:t>
+      </w:r>
+      <w:r>
+        <w:t xml:space="preserve"> </w:t>
+      </w:r>
+      <w:r>
+        <w:t>Conditional Generative Adversarial Network</w:t>
+      </w:r>
+      <w:r>
+        <w:t>’</w:t>
+      </w:r>
+      <w:r>
+        <w:t xml:space="preserve"> </w:t>
+      </w:r>
+      <w:r>
+        <w:t>(</w:t>
+      </w:r>
+      <w:r>
+        <w:t>Liu and Yang</w:t>
+      </w:r>
+      <w:r>
+        <w:t xml:space="preserve">, </w:t>
+      </w:r>
+      <w:r>
+        <w:t>2018</w:t>
+      </w:r>
+      <w:r>
+        <w:t>b</w:t>
+      </w:r>
+      <w:r>
+        <w:t>)</w:t>
+      </w:r>
+      <w:r>
+        <w:t xml:space="preserve">. </w:t>
+      </w:r>
+      <w:r>
+        <w:t>The</w:t>
+      </w:r>
+      <w:r>
+        <w:t xml:space="preserve"> authors were able to generate lead sheets and then arrange them </w:t>
+      </w:r>
+      <w:r>
+        <w:t>harmonically</w:t>
+      </w:r>
+      <w:r>
+        <w:t xml:space="preserve">. As the title suggests, the model used was a conditional generative adversarial network or C-GAN. The results of the paper demonstrated that this model is effective in the task of harmonic arrangement, as it was able to generate convincing </w:t>
+      </w:r>
+      <w:r>
+        <w:t xml:space="preserve">and varying </w:t>
+      </w:r>
+      <w:r>
+        <w:t xml:space="preserve">chord voicings </w:t>
+      </w:r>
+      <w:r>
+        <w:t>for a given chord symbol.</w:t>
+      </w:r>
+    </w:p>
+    <w:p>
+      <w:r>
+        <w:tab/>
+        <w:t xml:space="preserve">One major limitation of this model however was that it </w:t>
+      </w:r>
+      <w:r>
+        <w:t>was</w:t>
+      </w:r>
+      <w:r>
+        <w:t xml:space="preserve"> not capable of </w:t>
+      </w:r>
+      <w:r>
+        <w:t xml:space="preserve">generating the more complex chord types used in </w:t>
+      </w:r>
+      <w:r>
+        <w:t>jazz</w:t>
+      </w:r>
+      <w:r>
+        <w:t xml:space="preserve">. </w:t>
+      </w:r>
+      <w:r>
+        <w:t>However,</w:t>
+      </w:r>
+      <w:r>
+        <w:t xml:space="preserve"> this was not a fault of the model</w:t>
+      </w:r>
+      <w:r>
+        <w:t xml:space="preserve"> per se</w:t>
+      </w:r>
+      <w:r>
+        <w:t xml:space="preserve">, but </w:t>
+      </w:r>
+      <w:r>
+        <w:t>due to it being</w:t>
+      </w:r>
+      <w:r>
+        <w:t xml:space="preserve"> trained using dataset of pop arrangements. In order to gain further insight into the C-GAN model architecture, the project</w:t>
+      </w:r>
+      <w:r>
+        <w:t>’</w:t>
+      </w:r>
+      <w:r>
+        <w:t xml:space="preserve">s source code was downloaded from </w:t>
+      </w:r>
+      <w:r>
+        <w:t>GitHub</w:t>
+      </w:r>
+      <w:r>
+        <w:t>. H</w:t>
+      </w:r>
+      <w:r>
+        <w:t>owever</w:t>
+      </w:r>
+      <w:r>
+        <w:t>,</w:t>
+      </w:r>
+      <w:r>
+        <w:t xml:space="preserve"> attempts </w:t>
+      </w:r>
+      <w:r>
+        <w:t>to train</w:t>
+      </w:r>
+      <w:r>
+        <w:t xml:space="preserve"> and run the model failed. This was due </w:t>
+      </w:r>
+      <w:r>
+        <w:t xml:space="preserve">the list of dependencies </w:t>
+      </w:r>
+      <w:r>
+        <w:t xml:space="preserve">being incomplete and some </w:t>
+      </w:r>
+      <w:r>
+        <w:t>dependencies</w:t>
+      </w:r>
+      <w:r>
+        <w:t xml:space="preserve"> being no longer available. </w:t>
+      </w:r>
+      <w:r>
+        <w:t xml:space="preserve">Contact was attempted with the authors; </w:t>
+      </w:r>
+      <w:r>
+        <w:t>however,</w:t>
+      </w:r>
+      <w:r>
+        <w:t xml:space="preserve"> </w:t>
+      </w:r>
+      <w:r>
+        <w:t>no response was received.</w:t>
+      </w:r>
+    </w:p>
+    <w:p>
+      <w:r>
+        <w:tab/>
+        <w:t xml:space="preserve">This paper was very useful to this project, as </w:t>
+      </w:r>
+      <w:r>
+        <w:t>it highlighted</w:t>
+      </w:r>
+      <w:r>
+        <w:t xml:space="preserve"> a deep learning model</w:t>
+      </w:r>
+      <w:r>
+        <w:t xml:space="preserve"> </w:t>
+      </w:r>
+      <w:r>
+        <w:t>capable of the task of lead sheet arrangement.</w:t>
+      </w:r>
+    </w:p>
+    <w:p>
+      <w:r>
+        <w:tab/>
+        <w:t xml:space="preserve">A further 3 papers were evaluated in which the authors used </w:t>
+      </w:r>
+      <w:r>
+        <w:t xml:space="preserve">types of </w:t>
+      </w:r>
+      <w:r>
+        <w:t>C-GANs or</w:t>
+      </w:r>
+      <w:r>
+        <w:t xml:space="preserve"> </w:t>
+      </w:r>
+      <w:r>
+        <w:t>generative adversarial networks (GANs) in the task of music generation (</w:t>
+      </w:r>
+      <w:r>
+        <w:t>Dong et al.,</w:t>
+      </w:r>
+      <w:r>
+        <w:t xml:space="preserve"> 20</w:t>
+      </w:r>
+      <w:r>
+        <w:t>1</w:t>
+      </w:r>
+      <w:r>
+        <w:t>8</w:t>
+      </w:r>
+      <w:r>
+        <w:t xml:space="preserve">; </w:t>
+      </w:r>
+      <w:r>
+        <w:t xml:space="preserve">Liu et al., 2018; </w:t>
+      </w:r>
+      <w:r>
+        <w:t xml:space="preserve">Yang et al., 2017). Each </w:t>
+      </w:r>
+      <w:r>
+        <w:t>model</w:t>
+      </w:r>
+      <w:r>
+        <w:t xml:space="preserve"> </w:t>
+      </w:r>
+      <w:r>
+        <w:t xml:space="preserve">was able to generate novel instances of music that were </w:t>
+      </w:r>
+      <w:r>
+        <w:t xml:space="preserve">similar to the music used to train the model. For example, Dong </w:t>
+      </w:r>
+      <w:r>
+        <w:t>et al. (</w:t>
+      </w:r>
+      <w:r>
+        <w:t>201</w:t>
+      </w:r>
+      <w:r>
+        <w:t>8</w:t>
+      </w:r>
+      <w:r>
+        <w:t>)</w:t>
+      </w:r>
+      <w:r>
+        <w:t xml:space="preserve"> </w:t>
+      </w:r>
+      <w:r>
+        <w:lastRenderedPageBreak/>
+        <w:t>trained a GAN model using a dataset of pop songs arranged for a 4-piece band.</w:t>
+      </w:r>
+      <w:r>
+        <w:t xml:space="preserve"> </w:t>
+      </w:r>
+      <w:r>
+        <w:t>The trained model was able to generate new, unique instances of pop song band arrangements that were similar to the</w:t>
+      </w:r>
+      <w:r>
+        <w:t xml:space="preserve"> arrangements in the training data.</w:t>
+      </w:r>
+    </w:p>
+    <w:p>
+      <w:pPr>
+        <w:rPr>
+          <w:rFonts w:cs="Times New Roman (Body CS)"/>
+        </w:rPr>
+      </w:pPr>
+      <w:r>
+        <w:tab/>
+        <w:t>The second paper of note was titled ‘</w:t>
+      </w:r>
+      <w:r>
+        <w:rPr>
+          <w:rFonts w:cs="Times New Roman (Body CS)"/>
+        </w:rPr>
+        <w:t>Chord Jazzification: Learning Jazz Interpretations of Chord Symbols’</w:t>
+      </w:r>
+      <w:r>
+        <w:rPr>
+          <w:rFonts w:cs="Times New Roman (Body CS)"/>
+        </w:rPr>
+        <w:t xml:space="preserve"> (</w:t>
+      </w:r>
+      <w:r>
+        <w:t>Chen et al., 2020)</w:t>
+      </w:r>
+      <w:r>
+        <w:rPr>
+          <w:rFonts w:cs="Times New Roman (Body CS)"/>
+        </w:rPr>
+        <w:t xml:space="preserve">. Although this paper made no mention of </w:t>
+      </w:r>
+      <w:r>
+        <w:rPr>
+          <w:rFonts w:cs="Times New Roman (Body CS)"/>
+        </w:rPr>
+        <w:t xml:space="preserve">the </w:t>
+      </w:r>
+      <w:r>
+        <w:rPr>
+          <w:rFonts w:cs="Times New Roman (Body CS)"/>
+        </w:rPr>
+        <w:t>lead sheet, the model presented was able to take as input a sequence of chord symbols and output a series of chord voicings to represent those symbols, which is fundamentally the same task as harmonic lead sheet arrangement.</w:t>
+      </w:r>
+    </w:p>
+    <w:p>
+      <w:r>
+        <w:tab/>
+        <w:t xml:space="preserve">The </w:t>
+      </w:r>
+      <w:r>
+        <w:t xml:space="preserve">main insight </w:t>
+      </w:r>
+      <w:r>
+        <w:t xml:space="preserve">gained from this paper was the way in which the chord symbols and chord </w:t>
+      </w:r>
+      <w:r>
+        <w:t>voicings</w:t>
+      </w:r>
+      <w:r>
+        <w:t xml:space="preserve"> were encoded. The authors presented an effective way o</w:t>
+      </w:r>
+      <w:r>
+        <w:t>f</w:t>
+      </w:r>
+      <w:r>
+        <w:t xml:space="preserve"> encoding chord symbols as numerical </w:t>
+      </w:r>
+      <w:r>
+        <w:t>labels and</w:t>
+      </w:r>
+      <w:r>
+        <w:t xml:space="preserve"> encoding chord voicings as binary vectors</w:t>
+      </w:r>
+      <w:r>
+        <w:t xml:space="preserve">. This approach provided a useful framework for which this research project could </w:t>
+      </w:r>
+      <w:r>
+        <w:t>encode its own data</w:t>
+      </w:r>
+      <w:r>
+        <w:t>.</w:t>
+      </w:r>
+    </w:p>
+    <w:p>
+      <w:pPr>
+        <w:rPr>
+          <w:rFonts w:cs="Times New Roman (Body CS)"/>
+        </w:rPr>
+      </w:pPr>
+      <w:r>
+        <w:rPr>
+          <w:rFonts w:cs="Times New Roman (Body CS)"/>
+        </w:rPr>
+        <w:tab/>
+      </w:r>
+      <w:r>
+        <w:rPr>
+          <w:rFonts w:cs="Times New Roman (Body CS)"/>
+        </w:rPr>
+        <w:t xml:space="preserve">The model used to generate the chords </w:t>
+      </w:r>
+      <w:r>
+        <w:rPr>
+          <w:rFonts w:cs="Times New Roman (Body CS)"/>
+        </w:rPr>
+        <w:t>voicings</w:t>
+      </w:r>
+      <w:r>
+        <w:rPr>
+          <w:rFonts w:cs="Times New Roman (Body CS)"/>
+        </w:rPr>
+        <w:t xml:space="preserve"> </w:t>
+      </w:r>
+      <w:r>
+        <w:rPr>
+          <w:rFonts w:cs="Times New Roman (Body CS)"/>
+        </w:rPr>
+        <w:t xml:space="preserve">were variations of recurrent neural networks (RNNs). The reason this </w:t>
+      </w:r>
+      <w:r>
+        <w:rPr>
+          <w:rFonts w:cs="Times New Roman (Body CS)"/>
+        </w:rPr>
+        <w:t>type of network</w:t>
+      </w:r>
+      <w:r>
+        <w:rPr>
+          <w:rFonts w:cs="Times New Roman (Body CS)"/>
+        </w:rPr>
+        <w:t xml:space="preserve"> was used is that it excels at generating sequen</w:t>
+      </w:r>
+      <w:r>
+        <w:rPr>
+          <w:rFonts w:cs="Times New Roman (Body CS)"/>
+        </w:rPr>
+        <w:t xml:space="preserve">ces of chord voicings in which each chord voicing </w:t>
+      </w:r>
+      <w:r>
+        <w:rPr>
+          <w:rFonts w:cs="Times New Roman (Body CS)"/>
+        </w:rPr>
+        <w:t>can be assumed to be dependent on previous ones</w:t>
+      </w:r>
+      <w:r>
+        <w:rPr>
+          <w:rFonts w:cs="Times New Roman (Body CS)"/>
+        </w:rPr>
+        <w:t xml:space="preserve"> (</w:t>
+      </w:r>
+      <w:r>
+        <w:t>Chen et al., 2020)</w:t>
+      </w:r>
+      <w:r>
+        <w:rPr>
+          <w:rFonts w:cs="Times New Roman (Body CS)"/>
+        </w:rPr>
+        <w:t xml:space="preserve">. RNNs can generate chord sequences that are smoothly connected and flow together, which is a musical concept referred to as </w:t>
+      </w:r>
+      <w:r>
+        <w:rPr>
+          <w:rFonts w:cs="Times New Roman (Body CS)"/>
+          <w:i/>
+          <w:iCs/>
+        </w:rPr>
+        <w:t xml:space="preserve">voice leading </w:t>
+      </w:r>
+      <w:r>
+        <w:rPr>
+          <w:rFonts w:cs="Times New Roman (Body CS)"/>
+        </w:rPr>
+        <w:t>(</w:t>
+      </w:r>
+      <w:r>
+        <w:t>Chen et al., 2020)</w:t>
+      </w:r>
+      <w:r>
+        <w:rPr>
+          <w:rFonts w:cs="Times New Roman (Body CS)"/>
+        </w:rPr>
+        <w:t>.</w:t>
+      </w:r>
+    </w:p>
+    <w:p>
       <w:pPr>
         <w:ind w:firstLine="720"/>
-      </w:pPr>
-      <w:r>
         <w:rPr>
           <w:rFonts w:cs="Times New Roman (Body CS)"/>
         </w:rPr>
+      </w:pPr>
+      <w:r>
+        <w:rPr>
+          <w:rFonts w:cs="Times New Roman (Body CS)"/>
+        </w:rPr>
+        <w:t>However</w:t>
+      </w:r>
+      <w:r>
+        <w:rPr>
+          <w:rFonts w:cs="Times New Roman (Body CS)"/>
+        </w:rPr>
+        <w:t>,</w:t>
+      </w:r>
+      <w:r>
+        <w:rPr>
+          <w:rFonts w:cs="Times New Roman (Body CS)"/>
+        </w:rPr>
+        <w:t xml:space="preserve"> o</w:t>
+      </w:r>
+      <w:r>
+        <w:rPr>
+          <w:rFonts w:cs="Times New Roman (Body CS)"/>
+        </w:rPr>
+        <w:t>ne</w:t>
+      </w:r>
+      <w:r>
+        <w:rPr>
+          <w:rFonts w:cs="Times New Roman (Body CS)"/>
+        </w:rPr>
+        <w:t xml:space="preserve"> major limitation of </w:t>
+      </w:r>
+      <w:r>
+        <w:rPr>
+          <w:rFonts w:cs="Times New Roman (Body CS)"/>
+        </w:rPr>
+        <w:t>the proposed</w:t>
+      </w:r>
+      <w:r>
+        <w:rPr>
+          <w:rFonts w:cs="Times New Roman (Body CS)"/>
+        </w:rPr>
+        <w:t xml:space="preserve"> network was that the chord voicing sequences it generated were limited to a maximum of 8 bars in length, which is far less than </w:t>
+      </w:r>
+      <w:r>
+        <w:rPr>
+          <w:rFonts w:cs="Times New Roman (Body CS)"/>
+        </w:rPr>
+        <w:t xml:space="preserve">the average length of a </w:t>
+      </w:r>
+      <w:r>
+        <w:rPr>
+          <w:rFonts w:cs="Times New Roman (Body CS)"/>
+        </w:rPr>
+        <w:t xml:space="preserve">jazz piano lead sheet. </w:t>
+      </w:r>
+      <w:r>
+        <w:rPr>
+          <w:rFonts w:cs="Times New Roman (Body CS)"/>
+        </w:rPr>
+        <w:t xml:space="preserve">This limitation was assumably a result of </w:t>
+      </w:r>
+      <w:r>
+        <w:rPr>
+          <w:rFonts w:cs="Times New Roman (Body CS)"/>
+        </w:rPr>
+        <w:t>both general constraints of RNN architecture, as well as a lack of substantial training data.</w:t>
+      </w:r>
+    </w:p>
+    <w:p>
+      <w:pPr>
+        <w:ind w:firstLine="720"/>
+      </w:pPr>
+      <w:r>
+        <w:rPr>
+          <w:rFonts w:cs="Times New Roman (Body CS)"/>
+        </w:rPr>
+        <w:t xml:space="preserve">A further </w:t>
+      </w:r>
+      <w:r>
+        <w:rPr>
+          <w:rFonts w:cs="Times New Roman (Body CS)"/>
+        </w:rPr>
+        <w:t>6</w:t>
+      </w:r>
+      <w:r>
+        <w:rPr>
+          <w:rFonts w:cs="Times New Roman (Body CS)"/>
+        </w:rPr>
+        <w:t xml:space="preserve"> research papers using RNNs in the task of music generation were evaluated</w:t>
+      </w:r>
+      <w:r>
+        <w:rPr>
+          <w:rFonts w:cs="Times New Roman (Body CS)"/>
+        </w:rPr>
+        <w:t>. Each of the papers indicated that RNNs did not perform well at generating long sequences of music</w:t>
+      </w:r>
+      <w:r>
+        <w:rPr>
+          <w:rFonts w:cs="Times New Roman (Body CS)"/>
+        </w:rPr>
+        <w:t xml:space="preserve"> when trained with small datasets</w:t>
+      </w:r>
+      <w:r>
+        <w:rPr>
+          <w:rFonts w:cs="Times New Roman (Body CS)"/>
+        </w:rPr>
+        <w:t xml:space="preserve"> </w:t>
+      </w:r>
+      <w:r>
+        <w:rPr>
+          <w:rFonts w:cs="Times New Roman (Body CS)"/>
+        </w:rPr>
+        <w:t>(</w:t>
+      </w:r>
+      <w:proofErr w:type="spellStart"/>
+      <w:r>
+        <w:t>Hadjeres</w:t>
+      </w:r>
+      <w:proofErr w:type="spellEnd"/>
+      <w:r>
+        <w:t xml:space="preserve"> et al., 2017; Liang et al., 2019; </w:t>
+      </w:r>
+      <w:proofErr w:type="spellStart"/>
+      <w:r>
+        <w:t>Szelogowski</w:t>
+      </w:r>
+      <w:proofErr w:type="spellEnd"/>
+      <w:r>
+        <w:t xml:space="preserve"> 2021</w:t>
+      </w:r>
+      <w:r>
+        <w:t>; Teng et al., 2017; Zhao et al., 2020; Zhu et al., 2020;</w:t>
+      </w:r>
+      <w:r>
+        <w:t>)</w:t>
+      </w:r>
+      <w:r>
+        <w:rPr>
+          <w:rFonts w:cs="Times New Roman (Body CS)"/>
+        </w:rPr>
+        <w:t>.</w:t>
+      </w:r>
+      <w:r>
+        <w:rPr>
+          <w:rFonts w:cs="Times New Roman (Body CS)"/>
+        </w:rPr>
+        <w:t xml:space="preserve"> The metainformation of these papers can be found in the table at </w:t>
+      </w:r>
+      <w:hyperlink w:anchor="_Appendix_A_1" w:history="1">
+        <w:r>
+          <w:rPr>
+            <w:rStyle w:val="Hyperlink"/>
+          </w:rPr>
+          <w:t>A</w:t>
+        </w:r>
+        <w:r>
+          <w:rPr>
+            <w:rStyle w:val="Hyperlink"/>
+          </w:rPr>
+          <w:t>ppendix A</w:t>
+        </w:r>
+      </w:hyperlink>
+      <w:r>
+        <w:t>.</w:t>
+      </w:r>
+    </w:p>
+    <w:p>
+      <w:pPr>
+        <w:ind w:firstLine="720"/>
+      </w:pPr>
+      <w:r>
+        <w:rPr>
+          <w:rFonts w:cs="Times New Roman (Body CS)"/>
+        </w:rPr>
         <w:t>This suggest</w:t>
       </w:r>
       <w:r>
@@ -8278,31 +8249,7 @@
         <w:rPr>
           <w:rFonts w:ascii="TimesNewRomanPSMT" w:hAnsi="TimesNewRomanPSMT"/>
         </w:rPr>
-        <w:t xml:space="preserve">as the sheer amount of data required to train them in order to output full length lead sheet arrangements </w:t>
-      </w:r>
-      <w:r>
-        <w:rPr>
-          <w:rFonts w:ascii="TimesNewRomanPSMT" w:hAnsi="TimesNewRomanPSMT"/>
-        </w:rPr>
-        <w:t>is</w:t>
-      </w:r>
-      <w:r>
-        <w:rPr>
-          <w:rFonts w:ascii="TimesNewRomanPSMT" w:hAnsi="TimesNewRomanPSMT"/>
-        </w:rPr>
-        <w:t xml:space="preserve"> not </w:t>
-      </w:r>
-      <w:r>
-        <w:rPr>
-          <w:rFonts w:ascii="TimesNewRomanPSMT" w:hAnsi="TimesNewRomanPSMT"/>
-        </w:rPr>
-        <w:t xml:space="preserve">currently </w:t>
-      </w:r>
-      <w:r>
-        <w:rPr>
-          <w:rFonts w:ascii="TimesNewRomanPSMT" w:hAnsi="TimesNewRomanPSMT"/>
-        </w:rPr>
-        <w:t xml:space="preserve">available (Ji et al., 2020). </w:t>
+        <w:t xml:space="preserve">as the sheer amount of data required to train them in order to output full length lead sheet arrangements is not currently available (Ji et al., 2020). </w:t>
       </w:r>
     </w:p>
     <w:p>
@@ -9078,10 +9025,7 @@
         <w:t xml:space="preserve"> a classification network</w:t>
       </w:r>
       <w:r>
-        <w:t xml:space="preserve"> </w:t>
-      </w:r>
-      <w:r>
-        <w:t>(Goodfellow et al., 2014)</w:t>
+        <w:t xml:space="preserve"> (Goodfellow et al., 2014)</w:t>
       </w:r>
       <w:r>
         <w:t xml:space="preserve">. It takes as input both real instances of data, and generated, fake instances of data, and outputs a number indicating whether </w:t>
@@ -9131,10 +9075,7 @@
         <w:t>the discriminator is unable to effectively classify real instances as real, and fake instances as fake</w:t>
       </w:r>
       <w:r>
-        <w:t xml:space="preserve"> </w:t>
-      </w:r>
-      <w:r>
-        <w:t>(Goodfellow et al., 2014).</w:t>
+        <w:t xml:space="preserve"> (Goodfellow et al., 2014).</w:t>
       </w:r>
     </w:p>
     <w:p>
@@ -9340,10 +9281,7 @@
         <w:t>Deep learning generation models require a large amount of data for training</w:t>
       </w:r>
       <w:r>
-        <w:t xml:space="preserve"> </w:t>
-      </w:r>
-      <w:r>
-        <w:t>(Goodfellow et al., 2014).</w:t>
+        <w:t xml:space="preserve"> (Goodfellow et al., 2014).</w:t>
       </w:r>
       <w:r>
         <w:t xml:space="preserve"> C-GANs </w:t>
@@ -10424,7 +10362,6 @@
         <w:t>fully arranged jazz piano solo.</w:t>
       </w:r>
     </w:p>
-    <w:p/>
     <w:p>
       <w:r>
         <w:rPr>
@@ -10434,16 +10371,16 @@
         <mc:AlternateContent>
           <mc:Choice Requires="wps">
             <w:drawing>
-              <wp:anchor distT="0" distB="0" distL="114300" distR="114300" simplePos="0" relativeHeight="251665408" behindDoc="0" locked="0" layoutInCell="1" allowOverlap="1" wp14:anchorId="433E2E00" wp14:editId="626A46F0">
+              <wp:anchor distT="0" distB="0" distL="114300" distR="114300" simplePos="0" relativeHeight="251665408" behindDoc="0" locked="0" layoutInCell="1" allowOverlap="1" wp14:anchorId="433E2E00" wp14:editId="07768152">
                 <wp:simplePos x="0" y="0"/>
                 <wp:positionH relativeFrom="column">
                   <wp:posOffset>21265</wp:posOffset>
                 </wp:positionH>
                 <wp:positionV relativeFrom="paragraph">
-                  <wp:posOffset>85563</wp:posOffset>
+                  <wp:posOffset>175762</wp:posOffset>
                 </wp:positionV>
-                <wp:extent cx="5626100" cy="457200"/>
-                <wp:effectExtent l="0" t="0" r="12700" b="12700"/>
+                <wp:extent cx="5626100" cy="2179291"/>
+                <wp:effectExtent l="0" t="0" r="12700" b="18415"/>
                 <wp:wrapNone/>
                 <wp:docPr id="49" name="Rectangle 49"/>
                 <wp:cNvGraphicFramePr/>
@@ -10454,7 +10391,7 @@
                       <wps:spPr>
                         <a:xfrm>
                           <a:off x="0" y="0"/>
-                          <a:ext cx="5626100" cy="457200"/>
+                          <a:ext cx="5626100" cy="2179291"/>
                         </a:xfrm>
                         <a:prstGeom prst="rect">
                           <a:avLst/>
@@ -10505,12 +10442,13 @@
           </mc:Choice>
           <mc:Fallback>
             <w:pict>
-              <v:rect w14:anchorId="572EB5F5" id="Rectangle 49" o:spid="_x0000_s1026" style="position:absolute;margin-left:1.65pt;margin-top:6.75pt;width:443pt;height:36pt;z-index:251665408;visibility:visible;mso-wrap-style:square;mso-width-percent:0;mso-height-percent:0;mso-wrap-distance-left:9pt;mso-wrap-distance-top:0;mso-wrap-distance-right:9pt;mso-wrap-distance-bottom:0;mso-position-horizontal:absolute;mso-position-horizontal-relative:text;mso-position-vertical:absolute;mso-position-vertical-relative:text;mso-width-percent:0;mso-height-percent:0;mso-width-relative:margin;mso-height-relative:margin;v-text-anchor:middle" o:gfxdata="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" filled="f" strokecolor="#5a5a5a [2109]" strokeweight="1pt"/>
+              <v:rect w14:anchorId="758BE528" id="Rectangle 49" o:spid="_x0000_s1026" style="position:absolute;margin-left:1.65pt;margin-top:13.85pt;width:443pt;height:171.6pt;z-index:251665408;visibility:visible;mso-wrap-style:square;mso-width-percent:0;mso-height-percent:0;mso-wrap-distance-left:9pt;mso-wrap-distance-top:0;mso-wrap-distance-right:9pt;mso-wrap-distance-bottom:0;mso-position-horizontal:absolute;mso-position-horizontal-relative:text;mso-position-vertical:absolute;mso-position-vertical-relative:text;mso-width-percent:0;mso-height-percent:0;mso-width-relative:margin;mso-height-relative:margin;v-text-anchor:middle" o:gfxdata="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" filled="f" strokecolor="#5a5a5a [2109]" strokeweight="1pt"/>
             </w:pict>
           </mc:Fallback>
         </mc:AlternateContent>
       </w:r>
     </w:p>
+    <w:p/>
     <w:p>
       <w:pPr>
         <w:jc w:val="center"/>
@@ -10518,12 +10456,13 @@
       <w:r>
         <w:rPr>
           <w:noProof/>
+          <w:color w:val="FFFFFF" w:themeColor="background1"/>
         </w:rPr>
         <w:drawing>
-          <wp:inline distT="0" distB="0" distL="0" distR="0" wp14:anchorId="1B53C62D" wp14:editId="257A2F8C">
-            <wp:extent cx="4408030" cy="1683385"/>
-            <wp:effectExtent l="0" t="0" r="0" b="5715"/>
-            <wp:docPr id="1" name="Picture 1" descr="Diagram&#10;&#10;Description automatically generated with medium confidence"/>
+          <wp:inline distT="0" distB="0" distL="0" distR="0" wp14:anchorId="2678C092" wp14:editId="259909E1">
+            <wp:extent cx="4429755" cy="1839433"/>
+            <wp:effectExtent l="0" t="0" r="3175" b="2540"/>
+            <wp:docPr id="15" name="Picture 15" descr="A picture containing diagram&#10;&#10;Description automatically generated"/>
             <wp:cNvGraphicFramePr>
               <a:graphicFrameLocks xmlns:a="http://schemas.openxmlformats.org/drawingml/2006/main" noChangeAspect="1"/>
             </wp:cNvGraphicFramePr>
@@ -10531,10 +10470,10 @@
               <a:graphicData uri="http://schemas.openxmlformats.org/drawingml/2006/picture">
                 <pic:pic xmlns:pic="http://schemas.openxmlformats.org/drawingml/2006/picture">
                   <pic:nvPicPr>
-                    <pic:cNvPr id="1" name="Picture 1" descr="Diagram&#10;&#10;Description automatically generated with medium confidence"/>
+                    <pic:cNvPr id="15" name="Picture 15" descr="A picture containing diagram&#10;&#10;Description automatically generated"/>
                     <pic:cNvPicPr/>
                   </pic:nvPicPr>
-                  <pic:blipFill rotWithShape="1">
+                  <pic:blipFill>
                     <a:blip r:embed="rId13" cstate="print">
                       <a:extLst>
                         <a:ext uri="{28A0092B-C50C-407E-A947-70E740481C1C}">
@@ -10542,25 +10481,18 @@
                         </a:ext>
                       </a:extLst>
                     </a:blip>
-                    <a:srcRect l="2174"/>
-                    <a:stretch/>
+                    <a:stretch>
+                      <a:fillRect/>
+                    </a:stretch>
                   </pic:blipFill>
-                  <pic:spPr bwMode="auto">
+                  <pic:spPr>
                     <a:xfrm>
                       <a:off x="0" y="0"/>
-                      <a:ext cx="4409203" cy="1683833"/>
+                      <a:ext cx="4482075" cy="1861159"/>
                     </a:xfrm>
                     <a:prstGeom prst="rect">
                       <a:avLst/>
                     </a:prstGeom>
-                    <a:ln>
-                      <a:noFill/>
-                    </a:ln>
-                    <a:extLst>
-                      <a:ext uri="{53640926-AAD7-44D8-BBD7-CCE9431645EC}">
-                        <a14:shadowObscured xmlns:a14="http://schemas.microsoft.com/office/drawing/2010/main"/>
-                      </a:ext>
-                    </a:extLst>
                   </pic:spPr>
                 </pic:pic>
               </a:graphicData>
@@ -10573,61 +10505,11 @@
       <w:pPr>
         <w:jc w:val="center"/>
       </w:pPr>
-      <w:r>
-        <w:rPr>
-          <w:noProof/>
-        </w:rPr>
-        <w:drawing>
-          <wp:inline distT="0" distB="0" distL="0" distR="0" wp14:anchorId="0500B65A" wp14:editId="19690BAC">
-            <wp:extent cx="4450066" cy="1774362"/>
-            <wp:effectExtent l="0" t="0" r="0" b="3810"/>
-            <wp:docPr id="11" name="Picture 11" descr="A picture containing table&#10;&#10;Description automatically generated"/>
-            <wp:cNvGraphicFramePr>
-              <a:graphicFrameLocks xmlns:a="http://schemas.openxmlformats.org/drawingml/2006/main" noChangeAspect="1"/>
-            </wp:cNvGraphicFramePr>
-            <a:graphic xmlns:a="http://schemas.openxmlformats.org/drawingml/2006/main">
-              <a:graphicData uri="http://schemas.openxmlformats.org/drawingml/2006/picture">
-                <pic:pic xmlns:pic="http://schemas.openxmlformats.org/drawingml/2006/picture">
-                  <pic:nvPicPr>
-                    <pic:cNvPr id="11" name="Picture 11" descr="A picture containing table&#10;&#10;Description automatically generated"/>
-                    <pic:cNvPicPr/>
-                  </pic:nvPicPr>
-                  <pic:blipFill rotWithShape="1">
-                    <a:blip r:embed="rId14">
-                      <a:extLst>
-                        <a:ext uri="{28A0092B-C50C-407E-A947-70E740481C1C}">
-                          <a14:useLocalDpi xmlns:a14="http://schemas.microsoft.com/office/drawing/2010/main" val="0"/>
-                        </a:ext>
-                      </a:extLst>
-                    </a:blip>
-                    <a:srcRect l="1825" t="4346" r="231" b="3834"/>
-                    <a:stretch/>
-                  </pic:blipFill>
-                  <pic:spPr bwMode="auto">
-                    <a:xfrm>
-                      <a:off x="0" y="0"/>
-                      <a:ext cx="4488309" cy="1789611"/>
-                    </a:xfrm>
-                    <a:prstGeom prst="rect">
-                      <a:avLst/>
-                    </a:prstGeom>
-                    <a:ln>
-                      <a:noFill/>
-                    </a:ln>
-                    <a:extLst>
-                      <a:ext uri="{53640926-AAD7-44D8-BBD7-CCE9431645EC}">
-                        <a14:shadowObscured xmlns:a14="http://schemas.microsoft.com/office/drawing/2010/main"/>
-                      </a:ext>
-                    </a:extLst>
-                  </pic:spPr>
-                </pic:pic>
-              </a:graphicData>
-            </a:graphic>
-          </wp:inline>
-        </w:drawing>
-      </w:r>
-    </w:p>
-    <w:p>
+    </w:p>
+    <w:p>
+      <w:pPr>
+        <w:spacing w:before="120"/>
+      </w:pPr>
       <w:r>
         <w:rPr>
           <w:b/>
@@ -10660,7 +10542,10 @@
         <w:t xml:space="preserve"> </w:t>
       </w:r>
       <w:r>
-        <w:t>A score s</w:t>
+        <w:t>Musical s</w:t>
+      </w:r>
+      <w:r>
+        <w:t>core s</w:t>
       </w:r>
       <w:r>
         <w:t xml:space="preserve">howing </w:t>
@@ -12548,7 +12433,6 @@
           <w:sz w:val="19"/>
           <w:szCs w:val="19"/>
         </w:rPr>
-        <w:lastRenderedPageBreak/>
         <w:t>&lt;</w:t>
       </w:r>
       <w:r>
@@ -13061,6 +12945,7 @@
           <w:b/>
           <w:bCs/>
         </w:rPr>
+        <w:lastRenderedPageBreak/>
         <w:t xml:space="preserve">Figure </w:t>
       </w:r>
       <w:r>
@@ -13380,7 +13265,6 @@
           <w:noProof/>
           <w:color w:val="FFFFFF" w:themeColor="background1"/>
         </w:rPr>
-        <w:lastRenderedPageBreak/>
         <mc:AlternateContent>
           <mc:Choice Requires="wps">
             <w:drawing>
@@ -13481,7 +13365,7 @@
                     <pic:cNvPicPr/>
                   </pic:nvPicPr>
                   <pic:blipFill>
-                    <a:blip r:embed="rId15">
+                    <a:blip r:embed="rId14">
                       <a:extLst>
                         <a:ext uri="{28A0092B-C50C-407E-A947-70E740481C1C}">
                           <a14:useLocalDpi xmlns:a14="http://schemas.microsoft.com/office/drawing/2010/main" val="0"/>
@@ -13971,7 +13855,6 @@
         <w:rPr>
           <w:noProof/>
         </w:rPr>
-        <w:lastRenderedPageBreak/>
         <w:drawing>
           <wp:inline distT="0" distB="0" distL="0" distR="0" wp14:anchorId="35B7E0E7" wp14:editId="632AD6ED">
             <wp:extent cx="4471200" cy="3653841"/>
@@ -13988,7 +13871,7 @@
                     <pic:cNvPicPr/>
                   </pic:nvPicPr>
                   <pic:blipFill>
-                    <a:blip r:embed="rId16">
+                    <a:blip r:embed="rId15">
                       <a:extLst>
                         <a:ext uri="{28A0092B-C50C-407E-A947-70E740481C1C}">
                           <a14:useLocalDpi xmlns:a14="http://schemas.microsoft.com/office/drawing/2010/main" val="0"/>
@@ -18161,7 +18044,6 @@
           <w:sz w:val="19"/>
           <w:szCs w:val="19"/>
         </w:rPr>
-        <w:lastRenderedPageBreak/>
         <w:t>12</w:t>
       </w:r>
       <w:r>
@@ -21334,11 +21216,7 @@
         <w:t>ed</w:t>
       </w:r>
       <w:r>
-        <w:t xml:space="preserve"> by first finding a harmony element and extracting the chord symbol </w:t>
-      </w:r>
-      <w:r>
-        <w:lastRenderedPageBreak/>
-        <w:t xml:space="preserve">information. </w:t>
+        <w:t xml:space="preserve"> by first finding a harmony element and extracting the chord symbol information. </w:t>
       </w:r>
       <w:r>
         <w:t xml:space="preserve">However, there was an initial issue in locating all of the note elements that represented each associated chord voicing. </w:t>
@@ -21538,6 +21416,7 @@
           <w:noProof/>
           <w:color w:val="FFFFFF" w:themeColor="background1"/>
         </w:rPr>
+        <w:lastRenderedPageBreak/>
         <mc:AlternateContent>
           <mc:Choice Requires="wps">
             <w:drawing>
@@ -21642,7 +21521,7 @@
                     <pic:cNvPicPr/>
                   </pic:nvPicPr>
                   <pic:blipFill>
-                    <a:blip r:embed="rId17">
+                    <a:blip r:embed="rId16">
                       <a:extLst>
                         <a:ext uri="{28A0092B-C50C-407E-A947-70E740481C1C}">
                           <a14:useLocalDpi xmlns:a14="http://schemas.microsoft.com/office/drawing/2010/main" val="0"/>
@@ -21825,7 +21704,6 @@
         <w:rPr>
           <w:noProof/>
         </w:rPr>
-        <w:lastRenderedPageBreak/>
         <w:drawing>
           <wp:inline distT="0" distB="0" distL="0" distR="0" wp14:anchorId="113CDF99" wp14:editId="0325A669">
             <wp:extent cx="3207541" cy="2678400"/>
@@ -21842,7 +21720,7 @@
                     <pic:cNvPicPr/>
                   </pic:nvPicPr>
                   <pic:blipFill>
-                    <a:blip r:embed="rId18">
+                    <a:blip r:embed="rId17">
                       <a:extLst>
                         <a:ext uri="{28A0092B-C50C-407E-A947-70E740481C1C}">
                           <a14:useLocalDpi xmlns:a14="http://schemas.microsoft.com/office/drawing/2010/main" val="0"/>
@@ -21970,7 +21848,11 @@
         <w:t xml:space="preserve">x-axis deviation </w:t>
       </w:r>
       <w:r>
-        <w:t xml:space="preserve">was set to 10, then any note with an “x-location” of between 95 and 105 would be extracted as part of that chord voicing. </w:t>
+        <w:t xml:space="preserve">was set to 10, then any </w:t>
+      </w:r>
+      <w:r>
+        <w:lastRenderedPageBreak/>
+        <w:t xml:space="preserve">note with an “x-location” of between 95 and 105 would be extracted as part of that chord voicing. </w:t>
       </w:r>
     </w:p>
     <w:p>
@@ -22135,7 +22017,7 @@
                     <pic:cNvPicPr/>
                   </pic:nvPicPr>
                   <pic:blipFill>
-                    <a:blip r:embed="rId19">
+                    <a:blip r:embed="rId18">
                       <a:extLst>
                         <a:ext uri="{28A0092B-C50C-407E-A947-70E740481C1C}">
                           <a14:useLocalDpi xmlns:a14="http://schemas.microsoft.com/office/drawing/2010/main" val="0"/>
@@ -22211,7 +22093,6 @@
         <w:ind w:firstLine="720"/>
       </w:pPr>
       <w:r>
-        <w:lastRenderedPageBreak/>
         <w:t xml:space="preserve">It was not possible to use </w:t>
       </w:r>
       <w:r>
@@ -22640,7 +22521,7 @@
                     <pic:cNvPicPr/>
                   </pic:nvPicPr>
                   <pic:blipFill>
-                    <a:blip r:embed="rId20">
+                    <a:blip r:embed="rId19">
                       <a:extLst>
                         <a:ext uri="{28A0092B-C50C-407E-A947-70E740481C1C}">
                           <a14:useLocalDpi xmlns:a14="http://schemas.microsoft.com/office/drawing/2010/main" val="0"/>
@@ -22719,7 +22600,6 @@
         <w:rPr>
           <w:color w:val="000000" w:themeColor="text1"/>
         </w:rPr>
-        <w:lastRenderedPageBreak/>
         <w:tab/>
         <w:t>After developing a functioning chord extraction script, some additional data manipulation functions were created in order to improve the output of the chord scraper. For example, as chords by definition must have 3 or more notes, the gathered chord voicings that had less than 3 notes were removed.</w:t>
       </w:r>
@@ -23030,6 +22910,7 @@
         <w:rPr>
           <w:color w:val="000000" w:themeColor="text1"/>
         </w:rPr>
+        <w:lastRenderedPageBreak/>
         <w:t>The chord scraper</w:t>
       </w:r>
       <w:r>
@@ -23400,7 +23281,6 @@
         <w:ind w:firstLine="720"/>
       </w:pPr>
       <w:r>
-        <w:lastRenderedPageBreak/>
         <w:t>As mentioned, there are 23 different chord types present in the Jazz-Chords dataset; f</w:t>
       </w:r>
       <w:r>
@@ -23707,6 +23587,7 @@
           <w:noProof/>
           <w:color w:val="FFFFFF" w:themeColor="background1"/>
         </w:rPr>
+        <w:lastRenderedPageBreak/>
         <mc:AlternateContent>
           <mc:Choice Requires="wps">
             <w:drawing>
@@ -23811,7 +23692,7 @@
                     <pic:cNvPicPr/>
                   </pic:nvPicPr>
                   <pic:blipFill>
-                    <a:blip r:embed="rId21" cstate="print">
+                    <a:blip r:embed="rId20" cstate="print">
                       <a:extLst>
                         <a:ext uri="{28A0092B-C50C-407E-A947-70E740481C1C}">
                           <a14:useLocalDpi xmlns:a14="http://schemas.microsoft.com/office/drawing/2010/main" val="0"/>
@@ -24623,6 +24504,7 @@
         </w:rPr>
       </w:pPr>
       <w:r>
+        <w:lastRenderedPageBreak/>
         <w:t>The chord distribution is typical of jazz piano</w:t>
       </w:r>
       <w:r>
@@ -24878,7 +24760,6 @@
           </w:tcPr>
           <w:p>
             <w:r>
-              <w:lastRenderedPageBreak/>
               <w:t>Minor-seventh</w:t>
             </w:r>
           </w:p>
@@ -25083,6 +24964,7 @@
           <w:noProof/>
           <w:color w:val="FFFFFF" w:themeColor="background1"/>
         </w:rPr>
+        <w:lastRenderedPageBreak/>
         <mc:AlternateContent>
           <mc:Choice Requires="wps">
             <w:drawing>
@@ -25174,7 +25056,6 @@
         <w:rPr>
           <w:noProof/>
         </w:rPr>
-        <w:lastRenderedPageBreak/>
         <w:drawing>
           <wp:inline distT="0" distB="0" distL="0" distR="0" wp14:anchorId="200236E5" wp14:editId="662C6C03">
             <wp:extent cx="5451414" cy="8402400"/>
@@ -25191,7 +25072,7 @@
                     <pic:cNvPicPr/>
                   </pic:nvPicPr>
                   <pic:blipFill>
-                    <a:blip r:embed="rId22" cstate="print">
+                    <a:blip r:embed="rId21" cstate="print">
                       <a:extLst>
                         <a:ext uri="{28A0092B-C50C-407E-A947-70E740481C1C}">
                           <a14:useLocalDpi xmlns:a14="http://schemas.microsoft.com/office/drawing/2010/main" val="0"/>
@@ -25253,6 +25134,7 @@
           <w:noProof/>
           <w:color w:val="FFFFFF" w:themeColor="background1"/>
         </w:rPr>
+        <w:lastRenderedPageBreak/>
         <mc:AlternateContent>
           <mc:Choice Requires="wps">
             <w:drawing>
@@ -25344,7 +25226,6 @@
         <w:rPr>
           <w:noProof/>
         </w:rPr>
-        <w:lastRenderedPageBreak/>
         <w:drawing>
           <wp:inline distT="0" distB="0" distL="0" distR="0" wp14:anchorId="53E24818" wp14:editId="552F81A2">
             <wp:extent cx="5451414" cy="8402400"/>
@@ -25361,7 +25242,7 @@
                     <pic:cNvPicPr/>
                   </pic:nvPicPr>
                   <pic:blipFill>
-                    <a:blip r:embed="rId23" cstate="print">
+                    <a:blip r:embed="rId22" cstate="print">
                       <a:extLst>
                         <a:ext uri="{28A0092B-C50C-407E-A947-70E740481C1C}">
                           <a14:useLocalDpi xmlns:a14="http://schemas.microsoft.com/office/drawing/2010/main" val="0"/>
@@ -25428,6 +25309,7 @@
           <w:noProof/>
           <w:color w:val="FFFFFF" w:themeColor="background1"/>
         </w:rPr>
+        <w:lastRenderedPageBreak/>
         <mc:AlternateContent>
           <mc:Choice Requires="wps">
             <w:drawing>
@@ -25528,7 +25410,6 @@
           <w:sz w:val="28"/>
           <w:szCs w:val="28"/>
         </w:rPr>
-        <w:lastRenderedPageBreak/>
         <w:drawing>
           <wp:inline distT="0" distB="0" distL="0" distR="0" wp14:anchorId="387D6611" wp14:editId="7F03D43A">
             <wp:extent cx="5451413" cy="8402400"/>
@@ -25545,7 +25426,7 @@
                     <pic:cNvPicPr/>
                   </pic:nvPicPr>
                   <pic:blipFill>
-                    <a:blip r:embed="rId24" cstate="print">
+                    <a:blip r:embed="rId23" cstate="print">
                       <a:extLst>
                         <a:ext uri="{28A0092B-C50C-407E-A947-70E740481C1C}">
                           <a14:useLocalDpi xmlns:a14="http://schemas.microsoft.com/office/drawing/2010/main" val="0"/>
@@ -25613,6 +25494,7 @@
           <w:noProof/>
           <w:color w:val="FFFFFF" w:themeColor="background1"/>
         </w:rPr>
+        <w:lastRenderedPageBreak/>
         <mc:AlternateContent>
           <mc:Choice Requires="wps">
             <w:drawing>
@@ -25710,7 +25592,6 @@
           <w:sz w:val="28"/>
           <w:szCs w:val="28"/>
         </w:rPr>
-        <w:lastRenderedPageBreak/>
         <w:drawing>
           <wp:inline distT="0" distB="0" distL="0" distR="0" wp14:anchorId="7144260D" wp14:editId="1C8EC8DD">
             <wp:extent cx="5451413" cy="8402400"/>
@@ -25727,7 +25608,7 @@
                     <pic:cNvPicPr/>
                   </pic:nvPicPr>
                   <pic:blipFill>
-                    <a:blip r:embed="rId25" cstate="print">
+                    <a:blip r:embed="rId24" cstate="print">
                       <a:extLst>
                         <a:ext uri="{28A0092B-C50C-407E-A947-70E740481C1C}">
                           <a14:useLocalDpi xmlns:a14="http://schemas.microsoft.com/office/drawing/2010/main" val="0"/>
@@ -27304,7 +27185,7 @@
                     <pic:cNvPicPr/>
                   </pic:nvPicPr>
                   <pic:blipFill rotWithShape="1">
-                    <a:blip r:embed="rId26" cstate="print">
+                    <a:blip r:embed="rId25" cstate="print">
                       <a:extLst>
                         <a:ext uri="{28A0092B-C50C-407E-A947-70E740481C1C}">
                           <a14:useLocalDpi xmlns:a14="http://schemas.microsoft.com/office/drawing/2010/main" val="0"/>
@@ -27466,7 +27347,7 @@
                     <pic:cNvPicPr/>
                   </pic:nvPicPr>
                   <pic:blipFill rotWithShape="1">
-                    <a:blip r:embed="rId26" cstate="print">
+                    <a:blip r:embed="rId25" cstate="print">
                       <a:extLst>
                         <a:ext uri="{28A0092B-C50C-407E-A947-70E740481C1C}">
                           <a14:useLocalDpi xmlns:a14="http://schemas.microsoft.com/office/drawing/2010/main" val="0"/>
@@ -28018,7 +27899,7 @@
                     <pic:cNvPicPr/>
                   </pic:nvPicPr>
                   <pic:blipFill>
-                    <a:blip r:embed="rId27">
+                    <a:blip r:embed="rId26">
                       <a:extLst>
                         <a:ext uri="{28A0092B-C50C-407E-A947-70E740481C1C}">
                           <a14:useLocalDpi xmlns:a14="http://schemas.microsoft.com/office/drawing/2010/main" val="0"/>
@@ -28128,7 +28009,7 @@
                     <pic:cNvPicPr/>
                   </pic:nvPicPr>
                   <pic:blipFill>
-                    <a:blip r:embed="rId28">
+                    <a:blip r:embed="rId27">
                       <a:extLst>
                         <a:ext uri="{28A0092B-C50C-407E-A947-70E740481C1C}">
                           <a14:useLocalDpi xmlns:a14="http://schemas.microsoft.com/office/drawing/2010/main" val="0"/>
@@ -28797,7 +28678,7 @@
                     <pic:cNvPicPr/>
                   </pic:nvPicPr>
                   <pic:blipFill rotWithShape="1">
-                    <a:blip r:embed="rId29">
+                    <a:blip r:embed="rId28">
                       <a:extLst>
                         <a:ext uri="{28A0092B-C50C-407E-A947-70E740481C1C}">
                           <a14:useLocalDpi xmlns:a14="http://schemas.microsoft.com/office/drawing/2010/main" val="0"/>
@@ -29271,7 +29152,7 @@
                     <pic:cNvPicPr/>
                   </pic:nvPicPr>
                   <pic:blipFill>
-                    <a:blip r:embed="rId30">
+                    <a:blip r:embed="rId29">
                       <a:extLst>
                         <a:ext uri="{28A0092B-C50C-407E-A947-70E740481C1C}">
                           <a14:useLocalDpi xmlns:a14="http://schemas.microsoft.com/office/drawing/2010/main" val="0"/>
@@ -29434,7 +29315,7 @@
                     <pic:cNvPicPr/>
                   </pic:nvPicPr>
                   <pic:blipFill rotWithShape="1">
-                    <a:blip r:embed="rId31">
+                    <a:blip r:embed="rId30">
                       <a:extLst>
                         <a:ext uri="{28A0092B-C50C-407E-A947-70E740481C1C}">
                           <a14:useLocalDpi xmlns:a14="http://schemas.microsoft.com/office/drawing/2010/main" val="0"/>
@@ -29594,7 +29475,7 @@
                     <pic:cNvPicPr/>
                   </pic:nvPicPr>
                   <pic:blipFill rotWithShape="1">
-                    <a:blip r:embed="rId32">
+                    <a:blip r:embed="rId31">
                       <a:extLst>
                         <a:ext uri="{28A0092B-C50C-407E-A947-70E740481C1C}">
                           <a14:useLocalDpi xmlns:a14="http://schemas.microsoft.com/office/drawing/2010/main" val="0"/>
@@ -29963,7 +29844,7 @@
                     <pic:cNvPicPr/>
                   </pic:nvPicPr>
                   <pic:blipFill>
-                    <a:blip r:embed="rId33">
+                    <a:blip r:embed="rId32">
                       <a:extLst>
                         <a:ext uri="{28A0092B-C50C-407E-A947-70E740481C1C}">
                           <a14:useLocalDpi xmlns:a14="http://schemas.microsoft.com/office/drawing/2010/main" val="0"/>
@@ -30250,7 +30131,7 @@
                     <pic:cNvPicPr/>
                   </pic:nvPicPr>
                   <pic:blipFill>
-                    <a:blip r:embed="rId34">
+                    <a:blip r:embed="rId33">
                       <a:extLst>
                         <a:ext uri="{28A0092B-C50C-407E-A947-70E740481C1C}">
                           <a14:useLocalDpi xmlns:a14="http://schemas.microsoft.com/office/drawing/2010/main" val="0"/>
@@ -30433,7 +30314,7 @@
                     <pic:cNvPicPr/>
                   </pic:nvPicPr>
                   <pic:blipFill rotWithShape="1">
-                    <a:blip r:embed="rId35">
+                    <a:blip r:embed="rId34">
                       <a:extLst>
                         <a:ext uri="{28A0092B-C50C-407E-A947-70E740481C1C}">
                           <a14:useLocalDpi xmlns:a14="http://schemas.microsoft.com/office/drawing/2010/main" val="0"/>
@@ -30600,7 +30481,7 @@
                     <pic:cNvPicPr/>
                   </pic:nvPicPr>
                   <pic:blipFill rotWithShape="1">
-                    <a:blip r:embed="rId36">
+                    <a:blip r:embed="rId35">
                       <a:extLst>
                         <a:ext uri="{28A0092B-C50C-407E-A947-70E740481C1C}">
                           <a14:useLocalDpi xmlns:a14="http://schemas.microsoft.com/office/drawing/2010/main" val="0"/>
@@ -31590,7 +31471,7 @@
                     <pic:cNvPicPr/>
                   </pic:nvPicPr>
                   <pic:blipFill rotWithShape="1">
-                    <a:blip r:embed="rId37">
+                    <a:blip r:embed="rId36">
                       <a:extLst>
                         <a:ext uri="{28A0092B-C50C-407E-A947-70E740481C1C}">
                           <a14:useLocalDpi xmlns:a14="http://schemas.microsoft.com/office/drawing/2010/main" val="0"/>
@@ -31849,7 +31730,7 @@
                     <pic:cNvPicPr/>
                   </pic:nvPicPr>
                   <pic:blipFill rotWithShape="1">
-                    <a:blip r:embed="rId38">
+                    <a:blip r:embed="rId37">
                       <a:extLst>
                         <a:ext uri="{28A0092B-C50C-407E-A947-70E740481C1C}">
                           <a14:useLocalDpi xmlns:a14="http://schemas.microsoft.com/office/drawing/2010/main" val="0"/>
@@ -33260,7 +33141,7 @@
                     <pic:cNvPicPr/>
                   </pic:nvPicPr>
                   <pic:blipFill>
-                    <a:blip r:embed="rId39">
+                    <a:blip r:embed="rId38">
                       <a:extLst>
                         <a:ext uri="{28A0092B-C50C-407E-A947-70E740481C1C}">
                           <a14:useLocalDpi xmlns:a14="http://schemas.microsoft.com/office/drawing/2010/main" val="0"/>
@@ -33714,7 +33595,7 @@
                     <pic:cNvPicPr/>
                   </pic:nvPicPr>
                   <pic:blipFill>
-                    <a:blip r:embed="rId40">
+                    <a:blip r:embed="rId39">
                       <a:extLst>
                         <a:ext uri="{28A0092B-C50C-407E-A947-70E740481C1C}">
                           <a14:useLocalDpi xmlns:a14="http://schemas.microsoft.com/office/drawing/2010/main" val="0"/>
@@ -33966,7 +33847,7 @@
                     <pic:cNvPicPr/>
                   </pic:nvPicPr>
                   <pic:blipFill>
-                    <a:blip r:embed="rId41">
+                    <a:blip r:embed="rId40">
                       <a:extLst>
                         <a:ext uri="{28A0092B-C50C-407E-A947-70E740481C1C}">
                           <a14:useLocalDpi xmlns:a14="http://schemas.microsoft.com/office/drawing/2010/main" val="0"/>
@@ -34197,7 +34078,7 @@
                     <pic:cNvPicPr/>
                   </pic:nvPicPr>
                   <pic:blipFill rotWithShape="1">
-                    <a:blip r:embed="rId42">
+                    <a:blip r:embed="rId41">
                       <a:extLst>
                         <a:ext uri="{28A0092B-C50C-407E-A947-70E740481C1C}">
                           <a14:useLocalDpi xmlns:a14="http://schemas.microsoft.com/office/drawing/2010/main" val="0"/>
@@ -34652,7 +34533,7 @@
                     <pic:cNvPicPr/>
                   </pic:nvPicPr>
                   <pic:blipFill rotWithShape="1">
-                    <a:blip r:embed="rId43">
+                    <a:blip r:embed="rId42">
                       <a:extLst>
                         <a:ext uri="{28A0092B-C50C-407E-A947-70E740481C1C}">
                           <a14:useLocalDpi xmlns:a14="http://schemas.microsoft.com/office/drawing/2010/main" val="0"/>
@@ -34857,7 +34738,7 @@
                     <pic:cNvPicPr/>
                   </pic:nvPicPr>
                   <pic:blipFill>
-                    <a:blip r:embed="rId44">
+                    <a:blip r:embed="rId43">
                       <a:extLst>
                         <a:ext uri="{28A0092B-C50C-407E-A947-70E740481C1C}">
                           <a14:useLocalDpi xmlns:a14="http://schemas.microsoft.com/office/drawing/2010/main" val="0"/>
@@ -34920,7 +34801,7 @@
                     <pic:cNvPicPr/>
                   </pic:nvPicPr>
                   <pic:blipFill rotWithShape="1">
-                    <a:blip r:embed="rId45">
+                    <a:blip r:embed="rId44">
                       <a:extLst>
                         <a:ext uri="{28A0092B-C50C-407E-A947-70E740481C1C}">
                           <a14:useLocalDpi xmlns:a14="http://schemas.microsoft.com/office/drawing/2010/main" val="0"/>
@@ -35120,7 +35001,7 @@
                     <pic:cNvPicPr/>
                   </pic:nvPicPr>
                   <pic:blipFill>
-                    <a:blip r:embed="rId46">
+                    <a:blip r:embed="rId45">
                       <a:extLst>
                         <a:ext uri="{28A0092B-C50C-407E-A947-70E740481C1C}">
                           <a14:useLocalDpi xmlns:a14="http://schemas.microsoft.com/office/drawing/2010/main" val="0"/>
@@ -35878,7 +35759,7 @@
                     <pic:cNvPicPr/>
                   </pic:nvPicPr>
                   <pic:blipFill>
-                    <a:blip r:embed="rId47">
+                    <a:blip r:embed="rId46">
                       <a:extLst>
                         <a:ext uri="{28A0092B-C50C-407E-A947-70E740481C1C}">
                           <a14:useLocalDpi xmlns:a14="http://schemas.microsoft.com/office/drawing/2010/main" val="0"/>
@@ -38000,7 +37881,7 @@
                     <pic:cNvPicPr/>
                   </pic:nvPicPr>
                   <pic:blipFill>
-                    <a:blip r:embed="rId48" cstate="print">
+                    <a:blip r:embed="rId47" cstate="print">
                       <a:extLst>
                         <a:ext uri="{28A0092B-C50C-407E-A947-70E740481C1C}">
                           <a14:useLocalDpi xmlns:a14="http://schemas.microsoft.com/office/drawing/2010/main" val="0"/>
@@ -40126,7 +40007,7 @@
                     <pic:cNvPicPr/>
                   </pic:nvPicPr>
                   <pic:blipFill>
-                    <a:blip r:embed="rId49">
+                    <a:blip r:embed="rId48">
                       <a:extLst>
                         <a:ext uri="{28A0092B-C50C-407E-A947-70E740481C1C}">
                           <a14:useLocalDpi xmlns:a14="http://schemas.microsoft.com/office/drawing/2010/main" val="0"/>
@@ -40211,7 +40092,7 @@
                     <pic:cNvPicPr/>
                   </pic:nvPicPr>
                   <pic:blipFill>
-                    <a:blip r:embed="rId50">
+                    <a:blip r:embed="rId49">
                       <a:extLst>
                         <a:ext uri="{28A0092B-C50C-407E-A947-70E740481C1C}">
                           <a14:useLocalDpi xmlns:a14="http://schemas.microsoft.com/office/drawing/2010/main" val="0"/>
@@ -41692,7 +41573,7 @@
                     <pic:cNvPicPr/>
                   </pic:nvPicPr>
                   <pic:blipFill>
-                    <a:blip r:embed="rId51">
+                    <a:blip r:embed="rId50">
                       <a:extLst>
                         <a:ext uri="{28A0092B-C50C-407E-A947-70E740481C1C}">
                           <a14:useLocalDpi xmlns:a14="http://schemas.microsoft.com/office/drawing/2010/main" val="0"/>
@@ -44004,78 +43885,31 @@
       <w:pPr>
         <w:jc w:val="center"/>
       </w:pPr>
-      <w:bookmarkStart w:id="55" w:name="_Toc80280784"/>
-      <w:bookmarkStart w:id="56" w:name="_Appendix_A_1"/>
+      <w:bookmarkStart w:id="55" w:name="_Appendix_A_1"/>
+      <w:bookmarkStart w:id="56" w:name="_Toc80280784"/>
+      <w:bookmarkEnd w:id="55"/>
+      <w:r>
+        <w:rPr>
+          <w:rStyle w:val="Heading2Char"/>
+        </w:rPr>
+        <w:t>Appendix A</w:t>
+      </w:r>
       <w:bookmarkEnd w:id="56"/>
       <w:r>
-        <w:rPr>
-          <w:rStyle w:val="Heading2Char"/>
-        </w:rPr>
-        <w:t>Appendix A</w:t>
-      </w:r>
-      <w:bookmarkEnd w:id="55"/>
-      <w:r>
         <w:t xml:space="preserve"> </w:t>
       </w:r>
-      <w:r>
-        <w:rPr>
-          <w:rFonts w:ascii="Cambria Math" w:hAnsi="Cambria Math" w:cs="Cambria Math"/>
-          <w:color w:val="202124"/>
-          <w:sz w:val="28"/>
-          <w:szCs w:val="28"/>
-          <w:shd w:val="clear" w:color="auto" w:fill="FFFFFF"/>
-        </w:rPr>
-        <w:fldChar w:fldCharType="begin"/>
-      </w:r>
-      <w:r>
-        <w:rPr>
-          <w:rFonts w:ascii="Cambria Math" w:hAnsi="Cambria Math" w:cs="Cambria Math"/>
-          <w:color w:val="202124"/>
-          <w:sz w:val="28"/>
-          <w:szCs w:val="28"/>
-          <w:shd w:val="clear" w:color="auto" w:fill="FFFFFF"/>
-        </w:rPr>
-        <w:instrText xml:space="preserve"> HYPERLINK  \l "_2.2_Generative_Deep" </w:instrText>
-      </w:r>
-      <w:r>
-        <w:rPr>
-          <w:rFonts w:ascii="Cambria Math" w:hAnsi="Cambria Math" w:cs="Cambria Math"/>
-          <w:color w:val="202124"/>
-          <w:sz w:val="28"/>
-          <w:szCs w:val="28"/>
-          <w:shd w:val="clear" w:color="auto" w:fill="FFFFFF"/>
-        </w:rPr>
-      </w:r>
-      <w:r>
-        <w:rPr>
-          <w:rFonts w:ascii="Cambria Math" w:hAnsi="Cambria Math" w:cs="Cambria Math"/>
-          <w:color w:val="202124"/>
-          <w:sz w:val="28"/>
-          <w:szCs w:val="28"/>
-          <w:shd w:val="clear" w:color="auto" w:fill="FFFFFF"/>
-        </w:rPr>
-        <w:fldChar w:fldCharType="separate"/>
-      </w:r>
-      <w:r>
-        <w:rPr>
-          <w:rStyle w:val="Hyperlink"/>
-          <w:rFonts w:ascii="Cambria Math" w:hAnsi="Cambria Math" w:cs="Cambria Math"/>
-          <w:sz w:val="28"/>
-          <w:szCs w:val="28"/>
-          <w:shd w:val="clear" w:color="auto" w:fill="FFFFFF"/>
-        </w:rPr>
-        <w:t>⏎</w:t>
-      </w:r>
-      <w:r>
-        <w:rPr>
-          <w:rFonts w:ascii="Cambria Math" w:hAnsi="Cambria Math" w:cs="Cambria Math"/>
-          <w:color w:val="202124"/>
-          <w:sz w:val="28"/>
-          <w:szCs w:val="28"/>
-          <w:shd w:val="clear" w:color="auto" w:fill="FFFFFF"/>
-        </w:rPr>
-        <w:fldChar w:fldCharType="end"/>
-      </w:r>
+      <w:hyperlink w:anchor="_2.2_Generative_Deep" w:history="1">
+        <w:r>
+          <w:rPr>
+            <w:rStyle w:val="Hyperlink"/>
+            <w:rFonts w:ascii="Cambria Math" w:hAnsi="Cambria Math" w:cs="Cambria Math"/>
+            <w:sz w:val="28"/>
+            <w:szCs w:val="28"/>
+            <w:shd w:val="clear" w:color="auto" w:fill="FFFFFF"/>
+          </w:rPr>
+          <w:t>⏎</w:t>
+        </w:r>
+      </w:hyperlink>
     </w:p>
     <w:p>
       <w:pPr>
@@ -44116,7 +43950,7 @@
                     <pic:cNvPicPr/>
                   </pic:nvPicPr>
                   <pic:blipFill rotWithShape="1">
-                    <a:blip r:embed="rId52">
+                    <a:blip r:embed="rId51">
                       <a:extLst>
                         <a:ext uri="{28A0092B-C50C-407E-A947-70E740481C1C}">
                           <a14:useLocalDpi xmlns:a14="http://schemas.microsoft.com/office/drawing/2010/main" val="0"/>
@@ -44193,7 +44027,7 @@
                     <pic:cNvPicPr/>
                   </pic:nvPicPr>
                   <pic:blipFill rotWithShape="1">
-                    <a:blip r:embed="rId52">
+                    <a:blip r:embed="rId51">
                       <a:extLst>
                         <a:ext uri="{28A0092B-C50C-407E-A947-70E740481C1C}">
                           <a14:useLocalDpi xmlns:a14="http://schemas.microsoft.com/office/drawing/2010/main" val="0"/>
@@ -44255,7 +44089,7 @@
                     <pic:cNvPicPr/>
                   </pic:nvPicPr>
                   <pic:blipFill rotWithShape="1">
-                    <a:blip r:embed="rId53">
+                    <a:blip r:embed="rId52">
                       <a:extLst>
                         <a:ext uri="{28A0092B-C50C-407E-A947-70E740481C1C}">
                           <a14:useLocalDpi xmlns:a14="http://schemas.microsoft.com/office/drawing/2010/main" val="0"/>
@@ -44329,7 +44163,7 @@
                     <pic:cNvPicPr/>
                   </pic:nvPicPr>
                   <pic:blipFill rotWithShape="1">
-                    <a:blip r:embed="rId53">
+                    <a:blip r:embed="rId52">
                       <a:extLst>
                         <a:ext uri="{28A0092B-C50C-407E-A947-70E740481C1C}">
                           <a14:useLocalDpi xmlns:a14="http://schemas.microsoft.com/office/drawing/2010/main" val="0"/>
@@ -44389,7 +44223,7 @@
                     <pic:cNvPicPr/>
                   </pic:nvPicPr>
                   <pic:blipFill>
-                    <a:blip r:embed="rId54">
+                    <a:blip r:embed="rId53">
                       <a:extLst>
                         <a:ext uri="{28A0092B-C50C-407E-A947-70E740481C1C}">
                           <a14:useLocalDpi xmlns:a14="http://schemas.microsoft.com/office/drawing/2010/main" val="0"/>

</xml_diff>